<commit_message>
Add age categories to demog table
</commit_message>
<xml_diff>
--- a/doc/manuscript.docx
+++ b/doc/manuscript.docx
@@ -313,8 +313,12 @@
         <w:jc w:val="start"/>
       </w:tblPr>
       <w:tblGrid>
-        <w:gridCol w:w="3960"/>
-        <w:gridCol w:w="3960"/>
+        <w:gridCol w:w="1320"/>
+        <w:gridCol w:w="1320"/>
+        <w:gridCol w:w="1320"/>
+        <w:gridCol w:w="1320"/>
+        <w:gridCol w:w="1320"/>
+        <w:gridCol w:w="1320"/>
       </w:tblGrid>
       <w:tr>
         <w:trPr>
@@ -328,19 +332,67 @@
               <w:jc w:val="left"/>
             </w:pPr>
             <w:r>
-              <w:t xml:space="preserve">Variable</w:t>
-            </w:r>
-          </w:p>
-        </w:tc>
-        <w:tc>
-          <w:tcPr/>
-          <w:p>
-            <w:pPr>
-              <w:pStyle w:val="Compact"/>
-              <w:jc w:val="left"/>
-            </w:pPr>
-            <w:r>
-              <w:t xml:space="preserve">Value</w:t>
+              <w:t xml:space="preserve">Characteristic</w:t>
+            </w:r>
+          </w:p>
+        </w:tc>
+        <w:tc>
+          <w:tcPr/>
+          <w:p>
+            <w:pPr>
+              <w:pStyle w:val="Compact"/>
+              <w:jc w:val="left"/>
+            </w:pPr>
+            <w:r>
+              <w:t xml:space="preserve">0-11 years</w:t>
+            </w:r>
+          </w:p>
+        </w:tc>
+        <w:tc>
+          <w:tcPr/>
+          <w:p>
+            <w:pPr>
+              <w:pStyle w:val="Compact"/>
+              <w:jc w:val="left"/>
+            </w:pPr>
+            <w:r>
+              <w:t xml:space="preserve">12-18 years</w:t>
+            </w:r>
+          </w:p>
+        </w:tc>
+        <w:tc>
+          <w:tcPr/>
+          <w:p>
+            <w:pPr>
+              <w:pStyle w:val="Compact"/>
+              <w:jc w:val="left"/>
+            </w:pPr>
+            <w:r>
+              <w:t xml:space="preserve">36-65 years</w:t>
+            </w:r>
+          </w:p>
+        </w:tc>
+        <w:tc>
+          <w:tcPr/>
+          <w:p>
+            <w:pPr>
+              <w:pStyle w:val="Compact"/>
+              <w:jc w:val="left"/>
+            </w:pPr>
+            <w:r>
+              <w:t xml:space="preserve">19-35 years</w:t>
+            </w:r>
+          </w:p>
+        </w:tc>
+        <w:tc>
+          <w:tcPr/>
+          <w:p>
+            <w:pPr>
+              <w:pStyle w:val="Compact"/>
+              <w:jc w:val="left"/>
+            </w:pPr>
+            <w:r>
+              <w:t xml:space="preserve">66+ years</w:t>
             </w:r>
           </w:p>
         </w:tc>
@@ -366,6 +418,112 @@
             </w:pPr>
           </w:p>
         </w:tc>
+        <w:tc>
+          <w:tcPr/>
+          <w:p>
+            <w:pPr>
+              <w:pStyle w:val="Compact"/>
+            </w:pPr>
+          </w:p>
+        </w:tc>
+        <w:tc>
+          <w:tcPr/>
+          <w:p>
+            <w:pPr>
+              <w:pStyle w:val="Compact"/>
+            </w:pPr>
+          </w:p>
+        </w:tc>
+        <w:tc>
+          <w:tcPr/>
+          <w:p>
+            <w:pPr>
+              <w:pStyle w:val="Compact"/>
+            </w:pPr>
+          </w:p>
+        </w:tc>
+        <w:tc>
+          <w:tcPr/>
+          <w:p>
+            <w:pPr>
+              <w:pStyle w:val="Compact"/>
+            </w:pPr>
+          </w:p>
+        </w:tc>
+      </w:tr>
+      <w:tr>
+        <w:tc>
+          <w:tcPr/>
+          <w:p>
+            <w:pPr>
+              <w:pStyle w:val="Compact"/>
+              <w:jc w:val="left"/>
+            </w:pPr>
+            <w:r>
+              <w:t xml:space="preserve">   N</w:t>
+            </w:r>
+          </w:p>
+        </w:tc>
+        <w:tc>
+          <w:tcPr/>
+          <w:p>
+            <w:pPr>
+              <w:pStyle w:val="Compact"/>
+              <w:jc w:val="left"/>
+            </w:pPr>
+            <w:r>
+              <w:t xml:space="preserve">10,065</w:t>
+            </w:r>
+          </w:p>
+        </w:tc>
+        <w:tc>
+          <w:tcPr/>
+          <w:p>
+            <w:pPr>
+              <w:pStyle w:val="Compact"/>
+              <w:jc w:val="left"/>
+            </w:pPr>
+            <w:r>
+              <w:t xml:space="preserve">3,431</w:t>
+            </w:r>
+          </w:p>
+        </w:tc>
+        <w:tc>
+          <w:tcPr/>
+          <w:p>
+            <w:pPr>
+              <w:pStyle w:val="Compact"/>
+              <w:jc w:val="left"/>
+            </w:pPr>
+            <w:r>
+              <w:t xml:space="preserve">4,187</w:t>
+            </w:r>
+          </w:p>
+        </w:tc>
+        <w:tc>
+          <w:tcPr/>
+          <w:p>
+            <w:pPr>
+              <w:pStyle w:val="Compact"/>
+              <w:jc w:val="left"/>
+            </w:pPr>
+            <w:r>
+              <w:t xml:space="preserve">373</w:t>
+            </w:r>
+          </w:p>
+        </w:tc>
+        <w:tc>
+          <w:tcPr/>
+          <w:p>
+            <w:pPr>
+              <w:pStyle w:val="Compact"/>
+              <w:jc w:val="left"/>
+            </w:pPr>
+            <w:r>
+              <w:t xml:space="preserve">6,615</w:t>
+            </w:r>
+          </w:p>
+        </w:tc>
       </w:tr>
       <w:tr>
         <w:tc>
@@ -388,7 +546,55 @@
               <w:jc w:val="left"/>
             </w:pPr>
             <w:r>
-              <w:t xml:space="preserve">22.35 (2.90)</w:t>
+              <w:t xml:space="preserve">21.77 (3.03)</w:t>
+            </w:r>
+          </w:p>
+        </w:tc>
+        <w:tc>
+          <w:tcPr/>
+          <w:p>
+            <w:pPr>
+              <w:pStyle w:val="Compact"/>
+              <w:jc w:val="left"/>
+            </w:pPr>
+            <w:r>
+              <w:t xml:space="preserve">21.20 (3.97)</w:t>
+            </w:r>
+          </w:p>
+        </w:tc>
+        <w:tc>
+          <w:tcPr/>
+          <w:p>
+            <w:pPr>
+              <w:pStyle w:val="Compact"/>
+              <w:jc w:val="left"/>
+            </w:pPr>
+            <w:r>
+              <w:t xml:space="preserve">22.57 (2.49)</w:t>
+            </w:r>
+          </w:p>
+        </w:tc>
+        <w:tc>
+          <w:tcPr/>
+          <w:p>
+            <w:pPr>
+              <w:pStyle w:val="Compact"/>
+              <w:jc w:val="left"/>
+            </w:pPr>
+            <w:r>
+              <w:t xml:space="preserve">21.06 (3.46)</w:t>
+            </w:r>
+          </w:p>
+        </w:tc>
+        <w:tc>
+          <w:tcPr/>
+          <w:p>
+            <w:pPr>
+              <w:pStyle w:val="Compact"/>
+              <w:jc w:val="left"/>
+            </w:pPr>
+            <w:r>
+              <w:t xml:space="preserve">23.78 (1.03)</w:t>
             </w:r>
           </w:p>
         </w:tc>
@@ -414,7 +620,55 @@
               <w:jc w:val="left"/>
             </w:pPr>
             <w:r>
-              <w:t xml:space="preserve">39.49 (19.87)</w:t>
+              <w:t xml:space="preserve">43.68 (25.56)</w:t>
+            </w:r>
+          </w:p>
+        </w:tc>
+        <w:tc>
+          <w:tcPr/>
+          <w:p>
+            <w:pPr>
+              <w:pStyle w:val="Compact"/>
+              <w:jc w:val="left"/>
+            </w:pPr>
+            <w:r>
+              <w:t xml:space="preserve">42.28 (16.83)</w:t>
+            </w:r>
+          </w:p>
+        </w:tc>
+        <w:tc>
+          <w:tcPr/>
+          <w:p>
+            <w:pPr>
+              <w:pStyle w:val="Compact"/>
+              <w:jc w:val="left"/>
+            </w:pPr>
+            <w:r>
+              <w:t xml:space="preserve">39.80 (13.35)</w:t>
+            </w:r>
+          </w:p>
+        </w:tc>
+        <w:tc>
+          <w:tcPr/>
+          <w:p>
+            <w:pPr>
+              <w:pStyle w:val="Compact"/>
+              <w:jc w:val="left"/>
+            </w:pPr>
+            <w:r>
+              <w:t xml:space="preserve">41.37 (11.44)</w:t>
+            </w:r>
+          </w:p>
+        </w:tc>
+        <w:tc>
+          <w:tcPr/>
+          <w:p>
+            <w:pPr>
+              <w:pStyle w:val="Compact"/>
+              <w:jc w:val="left"/>
+            </w:pPr>
+            <w:r>
+              <w:t xml:space="preserve">31.23 (10.39)</w:t>
             </w:r>
           </w:p>
         </w:tc>
@@ -440,7 +694,55 @@
               <w:jc w:val="left"/>
             </w:pPr>
             <w:r>
-              <w:t xml:space="preserve">-2.34 (0.31)</w:t>
+              <w:t xml:space="preserve">-2.11 (0.19)</w:t>
+            </w:r>
+          </w:p>
+        </w:tc>
+        <w:tc>
+          <w:tcPr/>
+          <w:p>
+            <w:pPr>
+              <w:pStyle w:val="Compact"/>
+              <w:jc w:val="left"/>
+            </w:pPr>
+            <w:r>
+              <w:t xml:space="preserve">-2.20 (0.19)</w:t>
+            </w:r>
+          </w:p>
+        </w:tc>
+        <w:tc>
+          <w:tcPr/>
+          <w:p>
+            <w:pPr>
+              <w:pStyle w:val="Compact"/>
+              <w:jc w:val="left"/>
+            </w:pPr>
+            <w:r>
+              <w:t xml:space="preserve">-2.50 (0.19)</w:t>
+            </w:r>
+          </w:p>
+        </w:tc>
+        <w:tc>
+          <w:tcPr/>
+          <w:p>
+            <w:pPr>
+              <w:pStyle w:val="Compact"/>
+              <w:jc w:val="left"/>
+            </w:pPr>
+            <w:r>
+              <w:t xml:space="preserve">-2.35 (0.20)</w:t>
+            </w:r>
+          </w:p>
+        </w:tc>
+        <w:tc>
+          <w:tcPr/>
+          <w:p>
+            <w:pPr>
+              <w:pStyle w:val="Compact"/>
+              <w:jc w:val="left"/>
+            </w:pPr>
+            <w:r>
+              <w:t xml:space="preserve">-2.67 (0.22)</w:t>
             </w:r>
           </w:p>
         </w:tc>
@@ -466,7 +768,55 @@
               <w:jc w:val="left"/>
             </w:pPr>
             <w:r>
-              <w:t xml:space="preserve">406.69 (106.46)</w:t>
+              <w:t xml:space="preserve">429.14 (120.91)</w:t>
+            </w:r>
+          </w:p>
+        </w:tc>
+        <w:tc>
+          <w:tcPr/>
+          <w:p>
+            <w:pPr>
+              <w:pStyle w:val="Compact"/>
+              <w:jc w:val="left"/>
+            </w:pPr>
+            <w:r>
+              <w:t xml:space="preserve">374.98 (131.77)</w:t>
+            </w:r>
+          </w:p>
+        </w:tc>
+        <w:tc>
+          <w:tcPr/>
+          <w:p>
+            <w:pPr>
+              <w:pStyle w:val="Compact"/>
+              <w:jc w:val="left"/>
+            </w:pPr>
+            <w:r>
+              <w:t xml:space="preserve">399.97 (70.13)</w:t>
+            </w:r>
+          </w:p>
+        </w:tc>
+        <w:tc>
+          <w:tcPr/>
+          <w:p>
+            <w:pPr>
+              <w:pStyle w:val="Compact"/>
+              <w:jc w:val="left"/>
+            </w:pPr>
+            <w:r>
+              <w:t xml:space="preserve">334.95 (108.40)</w:t>
+            </w:r>
+          </w:p>
+        </w:tc>
+        <w:tc>
+          <w:tcPr/>
+          <w:p>
+            <w:pPr>
+              <w:pStyle w:val="Compact"/>
+              <w:jc w:val="left"/>
+            </w:pPr>
+            <w:r>
+              <w:t xml:space="preserve">397.38 (74.34)</w:t>
             </w:r>
           </w:p>
         </w:tc>
@@ -492,7 +842,55 @@
               <w:jc w:val="left"/>
             </w:pPr>
             <w:r>
-              <w:t xml:space="preserve">0.82 (0.11)</w:t>
+              <w:t xml:space="preserve">0.78 (0.12)</w:t>
+            </w:r>
+          </w:p>
+        </w:tc>
+        <w:tc>
+          <w:tcPr/>
+          <w:p>
+            <w:pPr>
+              <w:pStyle w:val="Compact"/>
+              <w:jc w:val="left"/>
+            </w:pPr>
+            <w:r>
+              <w:t xml:space="preserve">0.81 (0.15)</w:t>
+            </w:r>
+          </w:p>
+        </w:tc>
+        <w:tc>
+          <w:tcPr/>
+          <w:p>
+            <w:pPr>
+              <w:pStyle w:val="Compact"/>
+              <w:jc w:val="left"/>
+            </w:pPr>
+            <w:r>
+              <w:t xml:space="preserve">0.87 (0.07)</w:t>
+            </w:r>
+          </w:p>
+        </w:tc>
+        <w:tc>
+          <w:tcPr/>
+          <w:p>
+            <w:pPr>
+              <w:pStyle w:val="Compact"/>
+              <w:jc w:val="left"/>
+            </w:pPr>
+            <w:r>
+              <w:t xml:space="preserve">0.87 (0.10)</w:t>
+            </w:r>
+          </w:p>
+        </w:tc>
+        <w:tc>
+          <w:tcPr/>
+          <w:p>
+            <w:pPr>
+              <w:pStyle w:val="Compact"/>
+              <w:jc w:val="left"/>
+            </w:pPr>
+            <w:r>
+              <w:t xml:space="preserve">0.86 (0.06)</w:t>
             </w:r>
           </w:p>
         </w:tc>
@@ -518,7 +916,55 @@
               <w:jc w:val="left"/>
             </w:pPr>
             <w:r>
-              <w:t xml:space="preserve">22.53 (2.06)</w:t>
+              <w:t xml:space="preserve">20.89 (1.14)</w:t>
+            </w:r>
+          </w:p>
+        </w:tc>
+        <w:tc>
+          <w:tcPr/>
+          <w:p>
+            <w:pPr>
+              <w:pStyle w:val="Compact"/>
+              <w:jc w:val="left"/>
+            </w:pPr>
+            <w:r>
+              <w:t xml:space="preserve">22.17 (2.03)</w:t>
+            </w:r>
+          </w:p>
+        </w:tc>
+        <w:tc>
+          <w:tcPr/>
+          <w:p>
+            <w:pPr>
+              <w:pStyle w:val="Compact"/>
+              <w:jc w:val="left"/>
+            </w:pPr>
+            <w:r>
+              <w:t xml:space="preserve">23.66 (1.37)</w:t>
+            </w:r>
+          </w:p>
+        </w:tc>
+        <w:tc>
+          <w:tcPr/>
+          <w:p>
+            <w:pPr>
+              <w:pStyle w:val="Compact"/>
+              <w:jc w:val="left"/>
+            </w:pPr>
+            <w:r>
+              <w:t xml:space="preserve">24.03 (1.73)</w:t>
+            </w:r>
+          </w:p>
+        </w:tc>
+        <w:tc>
+          <w:tcPr/>
+          <w:p>
+            <w:pPr>
+              <w:pStyle w:val="Compact"/>
+              <w:jc w:val="left"/>
+            </w:pPr>
+            <w:r>
+              <w:t xml:space="preserve">24.41 (1.32)</w:t>
             </w:r>
           </w:p>
         </w:tc>
@@ -544,7 +990,55 @@
               <w:jc w:val="left"/>
             </w:pPr>
             <w:r>
-              <w:t xml:space="preserve">55.02 (12.76)</w:t>
+              <w:t xml:space="preserve">54.58 (12.72)</w:t>
+            </w:r>
+          </w:p>
+        </w:tc>
+        <w:tc>
+          <w:tcPr/>
+          <w:p>
+            <w:pPr>
+              <w:pStyle w:val="Compact"/>
+              <w:jc w:val="left"/>
+            </w:pPr>
+            <w:r>
+              <w:t xml:space="preserve">54.07 (13.28)</w:t>
+            </w:r>
+          </w:p>
+        </w:tc>
+        <w:tc>
+          <w:tcPr/>
+          <w:p>
+            <w:pPr>
+              <w:pStyle w:val="Compact"/>
+              <w:jc w:val="left"/>
+            </w:pPr>
+            <w:r>
+              <w:t xml:space="preserve">59.11 (11.76)</w:t>
+            </w:r>
+          </w:p>
+        </w:tc>
+        <w:tc>
+          <w:tcPr/>
+          <w:p>
+            <w:pPr>
+              <w:pStyle w:val="Compact"/>
+              <w:jc w:val="left"/>
+            </w:pPr>
+            <w:r>
+              <w:t xml:space="preserve">53.13 (13.30)</w:t>
+            </w:r>
+          </w:p>
+        </w:tc>
+        <w:tc>
+          <w:tcPr/>
+          <w:p>
+            <w:pPr>
+              <w:pStyle w:val="Compact"/>
+              <w:jc w:val="left"/>
+            </w:pPr>
+            <w:r>
+              <w:t xml:space="preserve">54.68 (12.59)</w:t>
             </w:r>
           </w:p>
         </w:tc>
@@ -570,7 +1064,55 @@
               <w:jc w:val="left"/>
             </w:pPr>
             <w:r>
-              <w:t xml:space="preserve">35.33 (28.36)</w:t>
+              <w:t xml:space="preserve">9.58 (1.36)</w:t>
+            </w:r>
+          </w:p>
+        </w:tc>
+        <w:tc>
+          <w:tcPr/>
+          <w:p>
+            <w:pPr>
+              <w:pStyle w:val="Compact"/>
+              <w:jc w:val="left"/>
+            </w:pPr>
+            <w:r>
+              <w:t xml:space="preserve">13.73 (2.40)</w:t>
+            </w:r>
+          </w:p>
+        </w:tc>
+        <w:tc>
+          <w:tcPr/>
+          <w:p>
+            <w:pPr>
+              <w:pStyle w:val="Compact"/>
+              <w:jc w:val="left"/>
+            </w:pPr>
+            <w:r>
+              <w:t xml:space="preserve">57.77 (6.91)</w:t>
+            </w:r>
+          </w:p>
+        </w:tc>
+        <w:tc>
+          <w:tcPr/>
+          <w:p>
+            <w:pPr>
+              <w:pStyle w:val="Compact"/>
+              <w:jc w:val="left"/>
+            </w:pPr>
+            <w:r>
+              <w:t xml:space="preserve">22.56 (6.04)</w:t>
+            </w:r>
+          </w:p>
+        </w:tc>
+        <w:tc>
+          <w:tcPr/>
+          <w:p>
+            <w:pPr>
+              <w:pStyle w:val="Compact"/>
+              <w:jc w:val="left"/>
+            </w:pPr>
+            <w:r>
+              <w:t xml:space="preserve">72.22 (4.74)</w:t>
             </w:r>
           </w:p>
         </w:tc>
@@ -596,7 +1138,55 @@
               <w:jc w:val="left"/>
             </w:pPr>
             <w:r>
-              <w:t xml:space="preserve">21.74 (5.92)</w:t>
+              <w:t xml:space="preserve">17.98 (3.31)</w:t>
+            </w:r>
+          </w:p>
+        </w:tc>
+        <w:tc>
+          <w:tcPr/>
+          <w:p>
+            <w:pPr>
+              <w:pStyle w:val="Compact"/>
+              <w:jc w:val="left"/>
+            </w:pPr>
+            <w:r>
+              <w:t xml:space="preserve">20.08 (5.30)</w:t>
+            </w:r>
+          </w:p>
+        </w:tc>
+        <w:tc>
+          <w:tcPr/>
+          <w:p>
+            <w:pPr>
+              <w:pStyle w:val="Compact"/>
+              <w:jc w:val="left"/>
+            </w:pPr>
+            <w:r>
+              <w:t xml:space="preserve">26.99 (4.92)</w:t>
+            </w:r>
+          </w:p>
+        </w:tc>
+        <w:tc>
+          <w:tcPr/>
+          <w:p>
+            <w:pPr>
+              <w:pStyle w:val="Compact"/>
+              <w:jc w:val="left"/>
+            </w:pPr>
+            <w:r>
+              <w:t xml:space="preserve">24.79 (5.94)</w:t>
+            </w:r>
+          </w:p>
+        </w:tc>
+        <w:tc>
+          <w:tcPr/>
+          <w:p>
+            <w:pPr>
+              <w:pStyle w:val="Compact"/>
+              <w:jc w:val="left"/>
+            </w:pPr>
+            <w:r>
+              <w:t xml:space="preserve">27.08 (4.41)</w:t>
             </w:r>
           </w:p>
         </w:tc>
@@ -622,6 +1212,38 @@
             </w:pPr>
           </w:p>
         </w:tc>
+        <w:tc>
+          <w:tcPr/>
+          <w:p>
+            <w:pPr>
+              <w:pStyle w:val="Compact"/>
+            </w:pPr>
+          </w:p>
+        </w:tc>
+        <w:tc>
+          <w:tcPr/>
+          <w:p>
+            <w:pPr>
+              <w:pStyle w:val="Compact"/>
+            </w:pPr>
+          </w:p>
+        </w:tc>
+        <w:tc>
+          <w:tcPr/>
+          <w:p>
+            <w:pPr>
+              <w:pStyle w:val="Compact"/>
+            </w:pPr>
+          </w:p>
+        </w:tc>
+        <w:tc>
+          <w:tcPr/>
+          <w:p>
+            <w:pPr>
+              <w:pStyle w:val="Compact"/>
+            </w:pPr>
+          </w:p>
+        </w:tc>
       </w:tr>
       <w:tr>
         <w:tc>
@@ -644,7 +1266,55 @@
               <w:jc w:val="left"/>
             </w:pPr>
             <w:r>
-              <w:t xml:space="preserve">8,813 (35.61%)</w:t>
+              <w:t xml:space="preserve">7,487 (74.39%)</w:t>
+            </w:r>
+          </w:p>
+        </w:tc>
+        <w:tc>
+          <w:tcPr/>
+          <w:p>
+            <w:pPr>
+              <w:pStyle w:val="Compact"/>
+              <w:jc w:val="left"/>
+            </w:pPr>
+            <w:r>
+              <w:t xml:space="preserve">1,321 (38.50%)</w:t>
+            </w:r>
+          </w:p>
+        </w:tc>
+        <w:tc>
+          <w:tcPr/>
+          <w:p>
+            <w:pPr>
+              <w:pStyle w:val="Compact"/>
+              <w:jc w:val="left"/>
+            </w:pPr>
+            <w:r>
+              <w:t xml:space="preserve">-</w:t>
+            </w:r>
+          </w:p>
+        </w:tc>
+        <w:tc>
+          <w:tcPr/>
+          <w:p>
+            <w:pPr>
+              <w:pStyle w:val="Compact"/>
+              <w:jc w:val="left"/>
+            </w:pPr>
+            <w:r>
+              <w:t xml:space="preserve">-</w:t>
+            </w:r>
+          </w:p>
+        </w:tc>
+        <w:tc>
+          <w:tcPr/>
+          <w:p>
+            <w:pPr>
+              <w:pStyle w:val="Compact"/>
+              <w:jc w:val="left"/>
+            </w:pPr>
+            <w:r>
+              <w:t xml:space="preserve">-</w:t>
             </w:r>
           </w:p>
         </w:tc>
@@ -670,7 +1340,55 @@
               <w:jc w:val="left"/>
             </w:pPr>
             <w:r>
-              <w:t xml:space="preserve">15,939 (64.39%)</w:t>
+              <w:t xml:space="preserve">2,578 (25.61%)</w:t>
+            </w:r>
+          </w:p>
+        </w:tc>
+        <w:tc>
+          <w:tcPr/>
+          <w:p>
+            <w:pPr>
+              <w:pStyle w:val="Compact"/>
+              <w:jc w:val="left"/>
+            </w:pPr>
+            <w:r>
+              <w:t xml:space="preserve">2,110 (61.50%)</w:t>
+            </w:r>
+          </w:p>
+        </w:tc>
+        <w:tc>
+          <w:tcPr/>
+          <w:p>
+            <w:pPr>
+              <w:pStyle w:val="Compact"/>
+              <w:jc w:val="left"/>
+            </w:pPr>
+            <w:r>
+              <w:t xml:space="preserve">4,187 (100.00%)</w:t>
+            </w:r>
+          </w:p>
+        </w:tc>
+        <w:tc>
+          <w:tcPr/>
+          <w:p>
+            <w:pPr>
+              <w:pStyle w:val="Compact"/>
+              <w:jc w:val="left"/>
+            </w:pPr>
+            <w:r>
+              <w:t xml:space="preserve">373 (100.00%)</w:t>
+            </w:r>
+          </w:p>
+        </w:tc>
+        <w:tc>
+          <w:tcPr/>
+          <w:p>
+            <w:pPr>
+              <w:pStyle w:val="Compact"/>
+              <w:jc w:val="left"/>
+            </w:pPr>
+            <w:r>
+              <w:t xml:space="preserve">6,615 (100.00%)</w:t>
             </w:r>
           </w:p>
         </w:tc>
@@ -696,6 +1414,38 @@
             </w:pPr>
           </w:p>
         </w:tc>
+        <w:tc>
+          <w:tcPr/>
+          <w:p>
+            <w:pPr>
+              <w:pStyle w:val="Compact"/>
+            </w:pPr>
+          </w:p>
+        </w:tc>
+        <w:tc>
+          <w:tcPr/>
+          <w:p>
+            <w:pPr>
+              <w:pStyle w:val="Compact"/>
+            </w:pPr>
+          </w:p>
+        </w:tc>
+        <w:tc>
+          <w:tcPr/>
+          <w:p>
+            <w:pPr>
+              <w:pStyle w:val="Compact"/>
+            </w:pPr>
+          </w:p>
+        </w:tc>
+        <w:tc>
+          <w:tcPr/>
+          <w:p>
+            <w:pPr>
+              <w:pStyle w:val="Compact"/>
+            </w:pPr>
+          </w:p>
+        </w:tc>
       </w:tr>
       <w:tr>
         <w:tc>
@@ -718,7 +1468,55 @@
               <w:jc w:val="left"/>
             </w:pPr>
             <w:r>
-              <w:t xml:space="preserve">1,085 (4.38%)</w:t>
+              <w:t xml:space="preserve">  910 (9.04%)</w:t>
+            </w:r>
+          </w:p>
+        </w:tc>
+        <w:tc>
+          <w:tcPr/>
+          <w:p>
+            <w:pPr>
+              <w:pStyle w:val="Compact"/>
+              <w:jc w:val="left"/>
+            </w:pPr>
+            <w:r>
+              <w:t xml:space="preserve">  175 (5.10%)</w:t>
+            </w:r>
+          </w:p>
+        </w:tc>
+        <w:tc>
+          <w:tcPr/>
+          <w:p>
+            <w:pPr>
+              <w:pStyle w:val="Compact"/>
+              <w:jc w:val="left"/>
+            </w:pPr>
+            <w:r>
+              <w:t xml:space="preserve">-</w:t>
+            </w:r>
+          </w:p>
+        </w:tc>
+        <w:tc>
+          <w:tcPr/>
+          <w:p>
+            <w:pPr>
+              <w:pStyle w:val="Compact"/>
+              <w:jc w:val="left"/>
+            </w:pPr>
+            <w:r>
+              <w:t xml:space="preserve">-</w:t>
+            </w:r>
+          </w:p>
+        </w:tc>
+        <w:tc>
+          <w:tcPr/>
+          <w:p>
+            <w:pPr>
+              <w:pStyle w:val="Compact"/>
+              <w:jc w:val="left"/>
+            </w:pPr>
+            <w:r>
+              <w:t xml:space="preserve">-</w:t>
             </w:r>
           </w:p>
         </w:tc>
@@ -744,7 +1542,55 @@
               <w:jc w:val="left"/>
             </w:pPr>
             <w:r>
-              <w:t xml:space="preserve">   730 (2.95%)</w:t>
+              <w:t xml:space="preserve">  635 (6.31%)</w:t>
+            </w:r>
+          </w:p>
+        </w:tc>
+        <w:tc>
+          <w:tcPr/>
+          <w:p>
+            <w:pPr>
+              <w:pStyle w:val="Compact"/>
+              <w:jc w:val="left"/>
+            </w:pPr>
+            <w:r>
+              <w:t xml:space="preserve">   95 (2.77%)</w:t>
+            </w:r>
+          </w:p>
+        </w:tc>
+        <w:tc>
+          <w:tcPr/>
+          <w:p>
+            <w:pPr>
+              <w:pStyle w:val="Compact"/>
+              <w:jc w:val="left"/>
+            </w:pPr>
+            <w:r>
+              <w:t xml:space="preserve">-</w:t>
+            </w:r>
+          </w:p>
+        </w:tc>
+        <w:tc>
+          <w:tcPr/>
+          <w:p>
+            <w:pPr>
+              <w:pStyle w:val="Compact"/>
+              <w:jc w:val="left"/>
+            </w:pPr>
+            <w:r>
+              <w:t xml:space="preserve">-</w:t>
+            </w:r>
+          </w:p>
+        </w:tc>
+        <w:tc>
+          <w:tcPr/>
+          <w:p>
+            <w:pPr>
+              <w:pStyle w:val="Compact"/>
+              <w:jc w:val="left"/>
+            </w:pPr>
+            <w:r>
+              <w:t xml:space="preserve">-</w:t>
             </w:r>
           </w:p>
         </w:tc>
@@ -770,7 +1616,55 @@
               <w:jc w:val="left"/>
             </w:pPr>
             <w:r>
-              <w:t xml:space="preserve">14,778 (59.70%)</w:t>
+              <w:t xml:space="preserve">3,002 (29.83%)</w:t>
+            </w:r>
+          </w:p>
+        </w:tc>
+        <w:tc>
+          <w:tcPr/>
+          <w:p>
+            <w:pPr>
+              <w:pStyle w:val="Compact"/>
+              <w:jc w:val="left"/>
+            </w:pPr>
+            <w:r>
+              <w:t xml:space="preserve">1,238 (36.08%)</w:t>
+            </w:r>
+          </w:p>
+        </w:tc>
+        <w:tc>
+          <w:tcPr/>
+          <w:p>
+            <w:pPr>
+              <w:pStyle w:val="Compact"/>
+              <w:jc w:val="left"/>
+            </w:pPr>
+            <w:r>
+              <w:t xml:space="preserve">3,772 (90.09%)</w:t>
+            </w:r>
+          </w:p>
+        </w:tc>
+        <w:tc>
+          <w:tcPr/>
+          <w:p>
+            <w:pPr>
+              <w:pStyle w:val="Compact"/>
+              <w:jc w:val="left"/>
+            </w:pPr>
+            <w:r>
+              <w:t xml:space="preserve">107 (28.69%)</w:t>
+            </w:r>
+          </w:p>
+        </w:tc>
+        <w:tc>
+          <w:tcPr/>
+          <w:p>
+            <w:pPr>
+              <w:pStyle w:val="Compact"/>
+              <w:jc w:val="left"/>
+            </w:pPr>
+            <w:r>
+              <w:t xml:space="preserve">6,612 (99.95%)</w:t>
             </w:r>
           </w:p>
         </w:tc>
@@ -796,7 +1690,55 @@
               <w:jc w:val="left"/>
             </w:pPr>
             <w:r>
-              <w:t xml:space="preserve">1,427 (5.77%)</w:t>
+              <w:t xml:space="preserve">1,342 (13.33%)</w:t>
+            </w:r>
+          </w:p>
+        </w:tc>
+        <w:tc>
+          <w:tcPr/>
+          <w:p>
+            <w:pPr>
+              <w:pStyle w:val="Compact"/>
+              <w:jc w:val="left"/>
+            </w:pPr>
+            <w:r>
+              <w:t xml:space="preserve">   85 (2.48%)</w:t>
+            </w:r>
+          </w:p>
+        </w:tc>
+        <w:tc>
+          <w:tcPr/>
+          <w:p>
+            <w:pPr>
+              <w:pStyle w:val="Compact"/>
+              <w:jc w:val="left"/>
+            </w:pPr>
+            <w:r>
+              <w:t xml:space="preserve">-</w:t>
+            </w:r>
+          </w:p>
+        </w:tc>
+        <w:tc>
+          <w:tcPr/>
+          <w:p>
+            <w:pPr>
+              <w:pStyle w:val="Compact"/>
+              <w:jc w:val="left"/>
+            </w:pPr>
+            <w:r>
+              <w:t xml:space="preserve">-</w:t>
+            </w:r>
+          </w:p>
+        </w:tc>
+        <w:tc>
+          <w:tcPr/>
+          <w:p>
+            <w:pPr>
+              <w:pStyle w:val="Compact"/>
+              <w:jc w:val="left"/>
+            </w:pPr>
+            <w:r>
+              <w:t xml:space="preserve">-</w:t>
             </w:r>
           </w:p>
         </w:tc>
@@ -822,7 +1764,55 @@
               <w:jc w:val="left"/>
             </w:pPr>
             <w:r>
-              <w:t xml:space="preserve">3,090 (12.48%)</w:t>
+              <w:t xml:space="preserve">1,798 (17.86%)</w:t>
+            </w:r>
+          </w:p>
+        </w:tc>
+        <w:tc>
+          <w:tcPr/>
+          <w:p>
+            <w:pPr>
+              <w:pStyle w:val="Compact"/>
+              <w:jc w:val="left"/>
+            </w:pPr>
+            <w:r>
+              <w:t xml:space="preserve">  694 (20.23%)</w:t>
+            </w:r>
+          </w:p>
+        </w:tc>
+        <w:tc>
+          <w:tcPr/>
+          <w:p>
+            <w:pPr>
+              <w:pStyle w:val="Compact"/>
+              <w:jc w:val="left"/>
+            </w:pPr>
+            <w:r>
+              <w:t xml:space="preserve">  415 (9.91%)</w:t>
+            </w:r>
+          </w:p>
+        </w:tc>
+        <w:tc>
+          <w:tcPr/>
+          <w:p>
+            <w:pPr>
+              <w:pStyle w:val="Compact"/>
+              <w:jc w:val="left"/>
+            </w:pPr>
+            <w:r>
+              <w:t xml:space="preserve">146 (39.14%)</w:t>
+            </w:r>
+          </w:p>
+        </w:tc>
+        <w:tc>
+          <w:tcPr/>
+          <w:p>
+            <w:pPr>
+              <w:pStyle w:val="Compact"/>
+              <w:jc w:val="left"/>
+            </w:pPr>
+            <w:r>
+              <w:t xml:space="preserve">    3 (0.05%)</w:t>
             </w:r>
           </w:p>
         </w:tc>
@@ -848,7 +1838,55 @@
               <w:jc w:val="left"/>
             </w:pPr>
             <w:r>
-              <w:t xml:space="preserve">3,642 (14.71%)</w:t>
+              <w:t xml:space="preserve">2,378 (23.63%)</w:t>
+            </w:r>
+          </w:p>
+        </w:tc>
+        <w:tc>
+          <w:tcPr/>
+          <w:p>
+            <w:pPr>
+              <w:pStyle w:val="Compact"/>
+              <w:jc w:val="left"/>
+            </w:pPr>
+            <w:r>
+              <w:t xml:space="preserve">1,144 (33.34%)</w:t>
+            </w:r>
+          </w:p>
+        </w:tc>
+        <w:tc>
+          <w:tcPr/>
+          <w:p>
+            <w:pPr>
+              <w:pStyle w:val="Compact"/>
+              <w:jc w:val="left"/>
+            </w:pPr>
+            <w:r>
+              <w:t xml:space="preserve">-</w:t>
+            </w:r>
+          </w:p>
+        </w:tc>
+        <w:tc>
+          <w:tcPr/>
+          <w:p>
+            <w:pPr>
+              <w:pStyle w:val="Compact"/>
+              <w:jc w:val="left"/>
+            </w:pPr>
+            <w:r>
+              <w:t xml:space="preserve">120 (32.17%)</w:t>
+            </w:r>
+          </w:p>
+        </w:tc>
+        <w:tc>
+          <w:tcPr/>
+          <w:p>
+            <w:pPr>
+              <w:pStyle w:val="Compact"/>
+              <w:jc w:val="left"/>
+            </w:pPr>
+            <w:r>
+              <w:t xml:space="preserve">-</w:t>
             </w:r>
           </w:p>
         </w:tc>
@@ -874,6 +1912,38 @@
             </w:pPr>
           </w:p>
         </w:tc>
+        <w:tc>
+          <w:tcPr/>
+          <w:p>
+            <w:pPr>
+              <w:pStyle w:val="Compact"/>
+            </w:pPr>
+          </w:p>
+        </w:tc>
+        <w:tc>
+          <w:tcPr/>
+          <w:p>
+            <w:pPr>
+              <w:pStyle w:val="Compact"/>
+            </w:pPr>
+          </w:p>
+        </w:tc>
+        <w:tc>
+          <w:tcPr/>
+          <w:p>
+            <w:pPr>
+              <w:pStyle w:val="Compact"/>
+            </w:pPr>
+          </w:p>
+        </w:tc>
+        <w:tc>
+          <w:tcPr/>
+          <w:p>
+            <w:pPr>
+              <w:pStyle w:val="Compact"/>
+            </w:pPr>
+          </w:p>
+        </w:tc>
       </w:tr>
       <w:tr>
         <w:tc>
@@ -896,7 +1966,55 @@
               <w:jc w:val="left"/>
             </w:pPr>
             <w:r>
-              <w:t xml:space="preserve">6,585 (26.60%)</w:t>
+              <w:t xml:space="preserve">3,310 (32.89%)</w:t>
+            </w:r>
+          </w:p>
+        </w:tc>
+        <w:tc>
+          <w:tcPr/>
+          <w:p>
+            <w:pPr>
+              <w:pStyle w:val="Compact"/>
+              <w:jc w:val="left"/>
+            </w:pPr>
+            <w:r>
+              <w:t xml:space="preserve">  821 (23.93%)</w:t>
+            </w:r>
+          </w:p>
+        </w:tc>
+        <w:tc>
+          <w:tcPr/>
+          <w:p>
+            <w:pPr>
+              <w:pStyle w:val="Compact"/>
+              <w:jc w:val="left"/>
+            </w:pPr>
+            <w:r>
+              <w:t xml:space="preserve">1,003 (23.96%)</w:t>
+            </w:r>
+          </w:p>
+        </w:tc>
+        <w:tc>
+          <w:tcPr/>
+          <w:p>
+            <w:pPr>
+              <w:pStyle w:val="Compact"/>
+              <w:jc w:val="left"/>
+            </w:pPr>
+            <w:r>
+              <w:t xml:space="preserve">34 (9.12%)</w:t>
+            </w:r>
+          </w:p>
+        </w:tc>
+        <w:tc>
+          <w:tcPr/>
+          <w:p>
+            <w:pPr>
+              <w:pStyle w:val="Compact"/>
+              <w:jc w:val="left"/>
+            </w:pPr>
+            <w:r>
+              <w:t xml:space="preserve">1,412 (21.35%)</w:t>
             </w:r>
           </w:p>
         </w:tc>
@@ -922,7 +2040,55 @@
               <w:jc w:val="left"/>
             </w:pPr>
             <w:r>
-              <w:t xml:space="preserve">7,651 (30.91%)</w:t>
+              <w:t xml:space="preserve">2,320 (23.05%)</w:t>
+            </w:r>
+          </w:p>
+        </w:tc>
+        <w:tc>
+          <w:tcPr/>
+          <w:p>
+            <w:pPr>
+              <w:pStyle w:val="Compact"/>
+              <w:jc w:val="left"/>
+            </w:pPr>
+            <w:r>
+              <w:t xml:space="preserve">1,718 (50.07%)</w:t>
+            </w:r>
+          </w:p>
+        </w:tc>
+        <w:tc>
+          <w:tcPr/>
+          <w:p>
+            <w:pPr>
+              <w:pStyle w:val="Compact"/>
+              <w:jc w:val="left"/>
+            </w:pPr>
+            <w:r>
+              <w:t xml:space="preserve">1,145 (27.35%)</w:t>
+            </w:r>
+          </w:p>
+        </w:tc>
+        <w:tc>
+          <w:tcPr/>
+          <w:p>
+            <w:pPr>
+              <w:pStyle w:val="Compact"/>
+              <w:jc w:val="left"/>
+            </w:pPr>
+            <w:r>
+              <w:t xml:space="preserve">272 (72.92%)</w:t>
+            </w:r>
+          </w:p>
+        </w:tc>
+        <w:tc>
+          <w:tcPr/>
+          <w:p>
+            <w:pPr>
+              <w:pStyle w:val="Compact"/>
+              <w:jc w:val="left"/>
+            </w:pPr>
+            <w:r>
+              <w:t xml:space="preserve">2,149 (32.49%)</w:t>
             </w:r>
           </w:p>
         </w:tc>
@@ -948,7 +2114,55 @@
               <w:jc w:val="left"/>
             </w:pPr>
             <w:r>
-              <w:t xml:space="preserve">3,991 (16.12%)</w:t>
+              <w:t xml:space="preserve">1,260 (12.52%)</w:t>
+            </w:r>
+          </w:p>
+        </w:tc>
+        <w:tc>
+          <w:tcPr/>
+          <w:p>
+            <w:pPr>
+              <w:pStyle w:val="Compact"/>
+              <w:jc w:val="left"/>
+            </w:pPr>
+            <w:r>
+              <w:t xml:space="preserve">  372 (10.84%)</w:t>
+            </w:r>
+          </w:p>
+        </w:tc>
+        <w:tc>
+          <w:tcPr/>
+          <w:p>
+            <w:pPr>
+              <w:pStyle w:val="Compact"/>
+              <w:jc w:val="left"/>
+            </w:pPr>
+            <w:r>
+              <w:t xml:space="preserve">  956 (22.83%)</w:t>
+            </w:r>
+          </w:p>
+        </w:tc>
+        <w:tc>
+          <w:tcPr/>
+          <w:p>
+            <w:pPr>
+              <w:pStyle w:val="Compact"/>
+              <w:jc w:val="left"/>
+            </w:pPr>
+            <w:r>
+              <w:t xml:space="preserve">30 (8.04%)</w:t>
+            </w:r>
+          </w:p>
+        </w:tc>
+        <w:tc>
+          <w:tcPr/>
+          <w:p>
+            <w:pPr>
+              <w:pStyle w:val="Compact"/>
+              <w:jc w:val="left"/>
+            </w:pPr>
+            <w:r>
+              <w:t xml:space="preserve">1,364 (20.62%)</w:t>
             </w:r>
           </w:p>
         </w:tc>
@@ -974,7 +2188,55 @@
               <w:jc w:val="left"/>
             </w:pPr>
             <w:r>
-              <w:t xml:space="preserve">6,525 (26.36%)</w:t>
+              <w:t xml:space="preserve">3,175 (31.54%)</w:t>
+            </w:r>
+          </w:p>
+        </w:tc>
+        <w:tc>
+          <w:tcPr/>
+          <w:p>
+            <w:pPr>
+              <w:pStyle w:val="Compact"/>
+              <w:jc w:val="left"/>
+            </w:pPr>
+            <w:r>
+              <w:t xml:space="preserve">  520 (15.16%)</w:t>
+            </w:r>
+          </w:p>
+        </w:tc>
+        <w:tc>
+          <w:tcPr/>
+          <w:p>
+            <w:pPr>
+              <w:pStyle w:val="Compact"/>
+              <w:jc w:val="left"/>
+            </w:pPr>
+            <w:r>
+              <w:t xml:space="preserve">1,083 (25.87%)</w:t>
+            </w:r>
+          </w:p>
+        </w:tc>
+        <w:tc>
+          <w:tcPr/>
+          <w:p>
+            <w:pPr>
+              <w:pStyle w:val="Compact"/>
+              <w:jc w:val="left"/>
+            </w:pPr>
+            <w:r>
+              <w:t xml:space="preserve">37 (9.92%)</w:t>
+            </w:r>
+          </w:p>
+        </w:tc>
+        <w:tc>
+          <w:tcPr/>
+          <w:p>
+            <w:pPr>
+              <w:pStyle w:val="Compact"/>
+              <w:jc w:val="left"/>
+            </w:pPr>
+            <w:r>
+              <w:t xml:space="preserve">1,690 (25.55%)</w:t>
             </w:r>
           </w:p>
         </w:tc>
@@ -1000,6 +2262,38 @@
             </w:pPr>
           </w:p>
         </w:tc>
+        <w:tc>
+          <w:tcPr/>
+          <w:p>
+            <w:pPr>
+              <w:pStyle w:val="Compact"/>
+            </w:pPr>
+          </w:p>
+        </w:tc>
+        <w:tc>
+          <w:tcPr/>
+          <w:p>
+            <w:pPr>
+              <w:pStyle w:val="Compact"/>
+            </w:pPr>
+          </w:p>
+        </w:tc>
+        <w:tc>
+          <w:tcPr/>
+          <w:p>
+            <w:pPr>
+              <w:pStyle w:val="Compact"/>
+            </w:pPr>
+          </w:p>
+        </w:tc>
+        <w:tc>
+          <w:tcPr/>
+          <w:p>
+            <w:pPr>
+              <w:pStyle w:val="Compact"/>
+            </w:pPr>
+          </w:p>
+        </w:tc>
       </w:tr>
       <w:tr>
         <w:tc>
@@ -1022,7 +2316,55 @@
               <w:jc w:val="left"/>
             </w:pPr>
             <w:r>
-              <w:t xml:space="preserve">12,300 (49.69%)</w:t>
+              <w:t xml:space="preserve">5,259 (52.25%)</w:t>
+            </w:r>
+          </w:p>
+        </w:tc>
+        <w:tc>
+          <w:tcPr/>
+          <w:p>
+            <w:pPr>
+              <w:pStyle w:val="Compact"/>
+              <w:jc w:val="left"/>
+            </w:pPr>
+            <w:r>
+              <w:t xml:space="preserve">1,757 (51.21%)</w:t>
+            </w:r>
+          </w:p>
+        </w:tc>
+        <w:tc>
+          <w:tcPr/>
+          <w:p>
+            <w:pPr>
+              <w:pStyle w:val="Compact"/>
+              <w:jc w:val="left"/>
+            </w:pPr>
+            <w:r>
+              <w:t xml:space="preserve">2,250 (53.74%)</w:t>
+            </w:r>
+          </w:p>
+        </w:tc>
+        <w:tc>
+          <w:tcPr/>
+          <w:p>
+            <w:pPr>
+              <w:pStyle w:val="Compact"/>
+              <w:jc w:val="left"/>
+            </w:pPr>
+            <w:r>
+              <w:t xml:space="preserve">232 (62.20%)</w:t>
+            </w:r>
+          </w:p>
+        </w:tc>
+        <w:tc>
+          <w:tcPr/>
+          <w:p>
+            <w:pPr>
+              <w:pStyle w:val="Compact"/>
+              <w:jc w:val="left"/>
+            </w:pPr>
+            <w:r>
+              <w:t xml:space="preserve">2,739 (41.41%)</w:t>
             </w:r>
           </w:p>
         </w:tc>
@@ -1048,7 +2390,55 @@
               <w:jc w:val="left"/>
             </w:pPr>
             <w:r>
-              <w:t xml:space="preserve">12,452 (50.31%)</w:t>
+              <w:t xml:space="preserve">4,806 (47.75%)</w:t>
+            </w:r>
+          </w:p>
+        </w:tc>
+        <w:tc>
+          <w:tcPr/>
+          <w:p>
+            <w:pPr>
+              <w:pStyle w:val="Compact"/>
+              <w:jc w:val="left"/>
+            </w:pPr>
+            <w:r>
+              <w:t xml:space="preserve">1,674 (48.79%)</w:t>
+            </w:r>
+          </w:p>
+        </w:tc>
+        <w:tc>
+          <w:tcPr/>
+          <w:p>
+            <w:pPr>
+              <w:pStyle w:val="Compact"/>
+              <w:jc w:val="left"/>
+            </w:pPr>
+            <w:r>
+              <w:t xml:space="preserve">1,937 (46.26%)</w:t>
+            </w:r>
+          </w:p>
+        </w:tc>
+        <w:tc>
+          <w:tcPr/>
+          <w:p>
+            <w:pPr>
+              <w:pStyle w:val="Compact"/>
+              <w:jc w:val="left"/>
+            </w:pPr>
+            <w:r>
+              <w:t xml:space="preserve">141 (37.80%)</w:t>
+            </w:r>
+          </w:p>
+        </w:tc>
+        <w:tc>
+          <w:tcPr/>
+          <w:p>
+            <w:pPr>
+              <w:pStyle w:val="Compact"/>
+              <w:jc w:val="left"/>
+            </w:pPr>
+            <w:r>
+              <w:t xml:space="preserve">3,876 (58.59%)</w:t>
             </w:r>
           </w:p>
         </w:tc>
@@ -1074,6 +2464,38 @@
             </w:pPr>
           </w:p>
         </w:tc>
+        <w:tc>
+          <w:tcPr/>
+          <w:p>
+            <w:pPr>
+              <w:pStyle w:val="Compact"/>
+            </w:pPr>
+          </w:p>
+        </w:tc>
+        <w:tc>
+          <w:tcPr/>
+          <w:p>
+            <w:pPr>
+              <w:pStyle w:val="Compact"/>
+            </w:pPr>
+          </w:p>
+        </w:tc>
+        <w:tc>
+          <w:tcPr/>
+          <w:p>
+            <w:pPr>
+              <w:pStyle w:val="Compact"/>
+            </w:pPr>
+          </w:p>
+        </w:tc>
+        <w:tc>
+          <w:tcPr/>
+          <w:p>
+            <w:pPr>
+              <w:pStyle w:val="Compact"/>
+            </w:pPr>
+          </w:p>
+        </w:tc>
       </w:tr>
       <w:tr>
         <w:tc>
@@ -1096,7 +2518,55 @@
               <w:jc w:val="left"/>
             </w:pPr>
             <w:r>
-              <w:t xml:space="preserve">1,008 (4.07%)</w:t>
+              <w:t xml:space="preserve">    49 (0.49%)</w:t>
+            </w:r>
+          </w:p>
+        </w:tc>
+        <w:tc>
+          <w:tcPr/>
+          <w:p>
+            <w:pPr>
+              <w:pStyle w:val="Compact"/>
+              <w:jc w:val="left"/>
+            </w:pPr>
+            <w:r>
+              <w:t xml:space="preserve">    1 (0.03%)</w:t>
+            </w:r>
+          </w:p>
+        </w:tc>
+        <w:tc>
+          <w:tcPr/>
+          <w:p>
+            <w:pPr>
+              <w:pStyle w:val="Compact"/>
+              <w:jc w:val="left"/>
+            </w:pPr>
+            <w:r>
+              <w:t xml:space="preserve">  268 (6.40%)</w:t>
+            </w:r>
+          </w:p>
+        </w:tc>
+        <w:tc>
+          <w:tcPr/>
+          <w:p>
+            <w:pPr>
+              <w:pStyle w:val="Compact"/>
+              <w:jc w:val="left"/>
+            </w:pPr>
+            <w:r>
+              <w:t xml:space="preserve">-</w:t>
+            </w:r>
+          </w:p>
+        </w:tc>
+        <w:tc>
+          <w:tcPr/>
+          <w:p>
+            <w:pPr>
+              <w:pStyle w:val="Compact"/>
+              <w:jc w:val="left"/>
+            </w:pPr>
+            <w:r>
+              <w:t xml:space="preserve">  690 (10.43%)</w:t>
             </w:r>
           </w:p>
         </w:tc>
@@ -1122,6 +2592,38 @@
             </w:pPr>
           </w:p>
         </w:tc>
+        <w:tc>
+          <w:tcPr/>
+          <w:p>
+            <w:pPr>
+              <w:pStyle w:val="Compact"/>
+            </w:pPr>
+          </w:p>
+        </w:tc>
+        <w:tc>
+          <w:tcPr/>
+          <w:p>
+            <w:pPr>
+              <w:pStyle w:val="Compact"/>
+            </w:pPr>
+          </w:p>
+        </w:tc>
+        <w:tc>
+          <w:tcPr/>
+          <w:p>
+            <w:pPr>
+              <w:pStyle w:val="Compact"/>
+            </w:pPr>
+          </w:p>
+        </w:tc>
+        <w:tc>
+          <w:tcPr/>
+          <w:p>
+            <w:pPr>
+              <w:pStyle w:val="Compact"/>
+            </w:pPr>
+          </w:p>
+        </w:tc>
       </w:tr>
       <w:tr>
         <w:tc>
@@ -1144,7 +2646,55 @@
               <w:jc w:val="left"/>
             </w:pPr>
             <w:r>
-              <w:t xml:space="preserve">8,293 (33.50%)</w:t>
+              <w:t xml:space="preserve">3,576 (35.53%)</w:t>
+            </w:r>
+          </w:p>
+        </w:tc>
+        <w:tc>
+          <w:tcPr/>
+          <w:p>
+            <w:pPr>
+              <w:pStyle w:val="Compact"/>
+              <w:jc w:val="left"/>
+            </w:pPr>
+            <w:r>
+              <w:t xml:space="preserve">  898 (26.17%)</w:t>
+            </w:r>
+          </w:p>
+        </w:tc>
+        <w:tc>
+          <w:tcPr/>
+          <w:p>
+            <w:pPr>
+              <w:pStyle w:val="Compact"/>
+              <w:jc w:val="left"/>
+            </w:pPr>
+            <w:r>
+              <w:t xml:space="preserve">1,180 (28.18%)</w:t>
+            </w:r>
+          </w:p>
+        </w:tc>
+        <w:tc>
+          <w:tcPr/>
+          <w:p>
+            <w:pPr>
+              <w:pStyle w:val="Compact"/>
+              <w:jc w:val="left"/>
+            </w:pPr>
+            <w:r>
+              <w:t xml:space="preserve">67 (17.96%)</w:t>
+            </w:r>
+          </w:p>
+        </w:tc>
+        <w:tc>
+          <w:tcPr/>
+          <w:p>
+            <w:pPr>
+              <w:pStyle w:val="Compact"/>
+              <w:jc w:val="left"/>
+            </w:pPr>
+            <w:r>
+              <w:t xml:space="preserve">2,505 (37.87%)</w:t>
             </w:r>
           </w:p>
         </w:tc>
@@ -1170,7 +2720,55 @@
               <w:jc w:val="left"/>
             </w:pPr>
             <w:r>
-              <w:t xml:space="preserve">8,452 (34.15%)</w:t>
+              <w:t xml:space="preserve">2,798 (27.80%)</w:t>
+            </w:r>
+          </w:p>
+        </w:tc>
+        <w:tc>
+          <w:tcPr/>
+          <w:p>
+            <w:pPr>
+              <w:pStyle w:val="Compact"/>
+              <w:jc w:val="left"/>
+            </w:pPr>
+            <w:r>
+              <w:t xml:space="preserve">1,228 (35.79%)</w:t>
+            </w:r>
+          </w:p>
+        </w:tc>
+        <w:tc>
+          <w:tcPr/>
+          <w:p>
+            <w:pPr>
+              <w:pStyle w:val="Compact"/>
+              <w:jc w:val="left"/>
+            </w:pPr>
+            <w:r>
+              <w:t xml:space="preserve">1,681 (40.15%)</w:t>
+            </w:r>
+          </w:p>
+        </w:tc>
+        <w:tc>
+          <w:tcPr/>
+          <w:p>
+            <w:pPr>
+              <w:pStyle w:val="Compact"/>
+              <w:jc w:val="left"/>
+            </w:pPr>
+            <w:r>
+              <w:t xml:space="preserve">148 (39.68%)</w:t>
+            </w:r>
+          </w:p>
+        </w:tc>
+        <w:tc>
+          <w:tcPr/>
+          <w:p>
+            <w:pPr>
+              <w:pStyle w:val="Compact"/>
+              <w:jc w:val="left"/>
+            </w:pPr>
+            <w:r>
+              <w:t xml:space="preserve">2,589 (39.14%)</w:t>
             </w:r>
           </w:p>
         </w:tc>
@@ -1196,7 +2794,55 @@
               <w:jc w:val="left"/>
             </w:pPr>
             <w:r>
-              <w:t xml:space="preserve">8,007 (32.35%)</w:t>
+              <w:t xml:space="preserve">3,691 (36.67%)</w:t>
+            </w:r>
+          </w:p>
+        </w:tc>
+        <w:tc>
+          <w:tcPr/>
+          <w:p>
+            <w:pPr>
+              <w:pStyle w:val="Compact"/>
+              <w:jc w:val="left"/>
+            </w:pPr>
+            <w:r>
+              <w:t xml:space="preserve">1,305 (38.04%)</w:t>
+            </w:r>
+          </w:p>
+        </w:tc>
+        <w:tc>
+          <w:tcPr/>
+          <w:p>
+            <w:pPr>
+              <w:pStyle w:val="Compact"/>
+              <w:jc w:val="left"/>
+            </w:pPr>
+            <w:r>
+              <w:t xml:space="preserve">1,326 (31.67%)</w:t>
+            </w:r>
+          </w:p>
+        </w:tc>
+        <w:tc>
+          <w:tcPr/>
+          <w:p>
+            <w:pPr>
+              <w:pStyle w:val="Compact"/>
+              <w:jc w:val="left"/>
+            </w:pPr>
+            <w:r>
+              <w:t xml:space="preserve">158 (42.36%)</w:t>
+            </w:r>
+          </w:p>
+        </w:tc>
+        <w:tc>
+          <w:tcPr/>
+          <w:p>
+            <w:pPr>
+              <w:pStyle w:val="Compact"/>
+              <w:jc w:val="left"/>
+            </w:pPr>
+            <w:r>
+              <w:t xml:space="preserve">1,521 (22.99%)</w:t>
             </w:r>
           </w:p>
         </w:tc>

</xml_diff>

<commit_message>
Reorder year groups in table1. Constraint first group to start within minimum age.
</commit_message>
<xml_diff>
--- a/doc/manuscript.docx
+++ b/doc/manuscript.docx
@@ -344,7 +344,7 @@
               <w:jc w:val="left"/>
             </w:pPr>
             <w:r>
-              <w:t xml:space="preserve">0-11 years</w:t>
+              <w:t xml:space="preserve">2-11 years</w:t>
             </w:r>
           </w:p>
         </w:tc>
@@ -368,6 +368,18 @@
               <w:jc w:val="left"/>
             </w:pPr>
             <w:r>
+              <w:t xml:space="preserve">19-35 years</w:t>
+            </w:r>
+          </w:p>
+        </w:tc>
+        <w:tc>
+          <w:tcPr/>
+          <w:p>
+            <w:pPr>
+              <w:pStyle w:val="Compact"/>
+              <w:jc w:val="left"/>
+            </w:pPr>
+            <w:r>
               <w:t xml:space="preserve">36-65 years</w:t>
             </w:r>
           </w:p>
@@ -380,18 +392,6 @@
               <w:jc w:val="left"/>
             </w:pPr>
             <w:r>
-              <w:t xml:space="preserve">19-35 years</w:t>
-            </w:r>
-          </w:p>
-        </w:tc>
-        <w:tc>
-          <w:tcPr/>
-          <w:p>
-            <w:pPr>
-              <w:pStyle w:val="Compact"/>
-              <w:jc w:val="left"/>
-            </w:pPr>
-            <w:r>
               <w:t xml:space="preserve">66+ years</w:t>
             </w:r>
           </w:p>
@@ -496,6 +496,18 @@
               <w:jc w:val="left"/>
             </w:pPr>
             <w:r>
+              <w:t xml:space="preserve">373</w:t>
+            </w:r>
+          </w:p>
+        </w:tc>
+        <w:tc>
+          <w:tcPr/>
+          <w:p>
+            <w:pPr>
+              <w:pStyle w:val="Compact"/>
+              <w:jc w:val="left"/>
+            </w:pPr>
+            <w:r>
               <w:t xml:space="preserve">4,187</w:t>
             </w:r>
           </w:p>
@@ -508,18 +520,6 @@
               <w:jc w:val="left"/>
             </w:pPr>
             <w:r>
-              <w:t xml:space="preserve">373</w:t>
-            </w:r>
-          </w:p>
-        </w:tc>
-        <w:tc>
-          <w:tcPr/>
-          <w:p>
-            <w:pPr>
-              <w:pStyle w:val="Compact"/>
-              <w:jc w:val="left"/>
-            </w:pPr>
-            <w:r>
               <w:t xml:space="preserve">6,615</w:t>
             </w:r>
           </w:p>
@@ -570,6 +570,18 @@
               <w:jc w:val="left"/>
             </w:pPr>
             <w:r>
+              <w:t xml:space="preserve">21.06 (3.46)</w:t>
+            </w:r>
+          </w:p>
+        </w:tc>
+        <w:tc>
+          <w:tcPr/>
+          <w:p>
+            <w:pPr>
+              <w:pStyle w:val="Compact"/>
+              <w:jc w:val="left"/>
+            </w:pPr>
+            <w:r>
               <w:t xml:space="preserve">22.57 (2.49)</w:t>
             </w:r>
           </w:p>
@@ -582,18 +594,6 @@
               <w:jc w:val="left"/>
             </w:pPr>
             <w:r>
-              <w:t xml:space="preserve">21.06 (3.46)</w:t>
-            </w:r>
-          </w:p>
-        </w:tc>
-        <w:tc>
-          <w:tcPr/>
-          <w:p>
-            <w:pPr>
-              <w:pStyle w:val="Compact"/>
-              <w:jc w:val="left"/>
-            </w:pPr>
-            <w:r>
               <w:t xml:space="preserve">23.78 (1.03)</w:t>
             </w:r>
           </w:p>
@@ -644,6 +644,18 @@
               <w:jc w:val="left"/>
             </w:pPr>
             <w:r>
+              <w:t xml:space="preserve">41.37 (11.44)</w:t>
+            </w:r>
+          </w:p>
+        </w:tc>
+        <w:tc>
+          <w:tcPr/>
+          <w:p>
+            <w:pPr>
+              <w:pStyle w:val="Compact"/>
+              <w:jc w:val="left"/>
+            </w:pPr>
+            <w:r>
               <w:t xml:space="preserve">39.80 (13.35)</w:t>
             </w:r>
           </w:p>
@@ -656,18 +668,6 @@
               <w:jc w:val="left"/>
             </w:pPr>
             <w:r>
-              <w:t xml:space="preserve">41.37 (11.44)</w:t>
-            </w:r>
-          </w:p>
-        </w:tc>
-        <w:tc>
-          <w:tcPr/>
-          <w:p>
-            <w:pPr>
-              <w:pStyle w:val="Compact"/>
-              <w:jc w:val="left"/>
-            </w:pPr>
-            <w:r>
               <w:t xml:space="preserve">31.23 (10.39)</w:t>
             </w:r>
           </w:p>
@@ -718,6 +718,18 @@
               <w:jc w:val="left"/>
             </w:pPr>
             <w:r>
+              <w:t xml:space="preserve">-2.35 (0.20)</w:t>
+            </w:r>
+          </w:p>
+        </w:tc>
+        <w:tc>
+          <w:tcPr/>
+          <w:p>
+            <w:pPr>
+              <w:pStyle w:val="Compact"/>
+              <w:jc w:val="left"/>
+            </w:pPr>
+            <w:r>
               <w:t xml:space="preserve">-2.50 (0.19)</w:t>
             </w:r>
           </w:p>
@@ -730,18 +742,6 @@
               <w:jc w:val="left"/>
             </w:pPr>
             <w:r>
-              <w:t xml:space="preserve">-2.35 (0.20)</w:t>
-            </w:r>
-          </w:p>
-        </w:tc>
-        <w:tc>
-          <w:tcPr/>
-          <w:p>
-            <w:pPr>
-              <w:pStyle w:val="Compact"/>
-              <w:jc w:val="left"/>
-            </w:pPr>
-            <w:r>
               <w:t xml:space="preserve">-2.67 (0.22)</w:t>
             </w:r>
           </w:p>
@@ -792,6 +792,18 @@
               <w:jc w:val="left"/>
             </w:pPr>
             <w:r>
+              <w:t xml:space="preserve">334.95 (108.40)</w:t>
+            </w:r>
+          </w:p>
+        </w:tc>
+        <w:tc>
+          <w:tcPr/>
+          <w:p>
+            <w:pPr>
+              <w:pStyle w:val="Compact"/>
+              <w:jc w:val="left"/>
+            </w:pPr>
+            <w:r>
               <w:t xml:space="preserve">399.97 (70.13)</w:t>
             </w:r>
           </w:p>
@@ -804,18 +816,6 @@
               <w:jc w:val="left"/>
             </w:pPr>
             <w:r>
-              <w:t xml:space="preserve">334.95 (108.40)</w:t>
-            </w:r>
-          </w:p>
-        </w:tc>
-        <w:tc>
-          <w:tcPr/>
-          <w:p>
-            <w:pPr>
-              <w:pStyle w:val="Compact"/>
-              <w:jc w:val="left"/>
-            </w:pPr>
-            <w:r>
               <w:t xml:space="preserve">397.38 (74.34)</w:t>
             </w:r>
           </w:p>
@@ -866,6 +866,18 @@
               <w:jc w:val="left"/>
             </w:pPr>
             <w:r>
+              <w:t xml:space="preserve">0.87 (0.10)</w:t>
+            </w:r>
+          </w:p>
+        </w:tc>
+        <w:tc>
+          <w:tcPr/>
+          <w:p>
+            <w:pPr>
+              <w:pStyle w:val="Compact"/>
+              <w:jc w:val="left"/>
+            </w:pPr>
+            <w:r>
               <w:t xml:space="preserve">0.87 (0.07)</w:t>
             </w:r>
           </w:p>
@@ -878,18 +890,6 @@
               <w:jc w:val="left"/>
             </w:pPr>
             <w:r>
-              <w:t xml:space="preserve">0.87 (0.10)</w:t>
-            </w:r>
-          </w:p>
-        </w:tc>
-        <w:tc>
-          <w:tcPr/>
-          <w:p>
-            <w:pPr>
-              <w:pStyle w:val="Compact"/>
-              <w:jc w:val="left"/>
-            </w:pPr>
-            <w:r>
               <w:t xml:space="preserve">0.86 (0.06)</w:t>
             </w:r>
           </w:p>
@@ -940,6 +940,18 @@
               <w:jc w:val="left"/>
             </w:pPr>
             <w:r>
+              <w:t xml:space="preserve">24.03 (1.73)</w:t>
+            </w:r>
+          </w:p>
+        </w:tc>
+        <w:tc>
+          <w:tcPr/>
+          <w:p>
+            <w:pPr>
+              <w:pStyle w:val="Compact"/>
+              <w:jc w:val="left"/>
+            </w:pPr>
+            <w:r>
               <w:t xml:space="preserve">23.66 (1.37)</w:t>
             </w:r>
           </w:p>
@@ -952,18 +964,6 @@
               <w:jc w:val="left"/>
             </w:pPr>
             <w:r>
-              <w:t xml:space="preserve">24.03 (1.73)</w:t>
-            </w:r>
-          </w:p>
-        </w:tc>
-        <w:tc>
-          <w:tcPr/>
-          <w:p>
-            <w:pPr>
-              <w:pStyle w:val="Compact"/>
-              <w:jc w:val="left"/>
-            </w:pPr>
-            <w:r>
               <w:t xml:space="preserve">24.41 (1.32)</w:t>
             </w:r>
           </w:p>
@@ -1014,6 +1014,18 @@
               <w:jc w:val="left"/>
             </w:pPr>
             <w:r>
+              <w:t xml:space="preserve">53.13 (13.30)</w:t>
+            </w:r>
+          </w:p>
+        </w:tc>
+        <w:tc>
+          <w:tcPr/>
+          <w:p>
+            <w:pPr>
+              <w:pStyle w:val="Compact"/>
+              <w:jc w:val="left"/>
+            </w:pPr>
+            <w:r>
               <w:t xml:space="preserve">59.11 (11.76)</w:t>
             </w:r>
           </w:p>
@@ -1026,18 +1038,6 @@
               <w:jc w:val="left"/>
             </w:pPr>
             <w:r>
-              <w:t xml:space="preserve">53.13 (13.30)</w:t>
-            </w:r>
-          </w:p>
-        </w:tc>
-        <w:tc>
-          <w:tcPr/>
-          <w:p>
-            <w:pPr>
-              <w:pStyle w:val="Compact"/>
-              <w:jc w:val="left"/>
-            </w:pPr>
-            <w:r>
               <w:t xml:space="preserve">54.68 (12.59)</w:t>
             </w:r>
           </w:p>
@@ -1088,6 +1088,18 @@
               <w:jc w:val="left"/>
             </w:pPr>
             <w:r>
+              <w:t xml:space="preserve">22.56 (6.04)</w:t>
+            </w:r>
+          </w:p>
+        </w:tc>
+        <w:tc>
+          <w:tcPr/>
+          <w:p>
+            <w:pPr>
+              <w:pStyle w:val="Compact"/>
+              <w:jc w:val="left"/>
+            </w:pPr>
+            <w:r>
               <w:t xml:space="preserve">57.77 (6.91)</w:t>
             </w:r>
           </w:p>
@@ -1100,18 +1112,6 @@
               <w:jc w:val="left"/>
             </w:pPr>
             <w:r>
-              <w:t xml:space="preserve">22.56 (6.04)</w:t>
-            </w:r>
-          </w:p>
-        </w:tc>
-        <w:tc>
-          <w:tcPr/>
-          <w:p>
-            <w:pPr>
-              <w:pStyle w:val="Compact"/>
-              <w:jc w:val="left"/>
-            </w:pPr>
-            <w:r>
               <w:t xml:space="preserve">72.22 (4.74)</w:t>
             </w:r>
           </w:p>
@@ -1162,6 +1162,18 @@
               <w:jc w:val="left"/>
             </w:pPr>
             <w:r>
+              <w:t xml:space="preserve">24.79 (5.94)</w:t>
+            </w:r>
+          </w:p>
+        </w:tc>
+        <w:tc>
+          <w:tcPr/>
+          <w:p>
+            <w:pPr>
+              <w:pStyle w:val="Compact"/>
+              <w:jc w:val="left"/>
+            </w:pPr>
+            <w:r>
               <w:t xml:space="preserve">26.99 (4.92)</w:t>
             </w:r>
           </w:p>
@@ -1174,18 +1186,6 @@
               <w:jc w:val="left"/>
             </w:pPr>
             <w:r>
-              <w:t xml:space="preserve">24.79 (5.94)</w:t>
-            </w:r>
-          </w:p>
-        </w:tc>
-        <w:tc>
-          <w:tcPr/>
-          <w:p>
-            <w:pPr>
-              <w:pStyle w:val="Compact"/>
-              <w:jc w:val="left"/>
-            </w:pPr>
-            <w:r>
               <w:t xml:space="preserve">27.08 (4.41)</w:t>
             </w:r>
           </w:p>
@@ -1364,6 +1364,18 @@
               <w:jc w:val="left"/>
             </w:pPr>
             <w:r>
+              <w:t xml:space="preserve">373 (100.00%)</w:t>
+            </w:r>
+          </w:p>
+        </w:tc>
+        <w:tc>
+          <w:tcPr/>
+          <w:p>
+            <w:pPr>
+              <w:pStyle w:val="Compact"/>
+              <w:jc w:val="left"/>
+            </w:pPr>
+            <w:r>
               <w:t xml:space="preserve">4,187 (100.00%)</w:t>
             </w:r>
           </w:p>
@@ -1376,18 +1388,6 @@
               <w:jc w:val="left"/>
             </w:pPr>
             <w:r>
-              <w:t xml:space="preserve">373 (100.00%)</w:t>
-            </w:r>
-          </w:p>
-        </w:tc>
-        <w:tc>
-          <w:tcPr/>
-          <w:p>
-            <w:pPr>
-              <w:pStyle w:val="Compact"/>
-              <w:jc w:val="left"/>
-            </w:pPr>
-            <w:r>
               <w:t xml:space="preserve">6,615 (100.00%)</w:t>
             </w:r>
           </w:p>
@@ -1640,6 +1640,18 @@
               <w:jc w:val="left"/>
             </w:pPr>
             <w:r>
+              <w:t xml:space="preserve">107 (28.69%)</w:t>
+            </w:r>
+          </w:p>
+        </w:tc>
+        <w:tc>
+          <w:tcPr/>
+          <w:p>
+            <w:pPr>
+              <w:pStyle w:val="Compact"/>
+              <w:jc w:val="left"/>
+            </w:pPr>
+            <w:r>
               <w:t xml:space="preserve">3,772 (90.09%)</w:t>
             </w:r>
           </w:p>
@@ -1652,18 +1664,6 @@
               <w:jc w:val="left"/>
             </w:pPr>
             <w:r>
-              <w:t xml:space="preserve">107 (28.69%)</w:t>
-            </w:r>
-          </w:p>
-        </w:tc>
-        <w:tc>
-          <w:tcPr/>
-          <w:p>
-            <w:pPr>
-              <w:pStyle w:val="Compact"/>
-              <w:jc w:val="left"/>
-            </w:pPr>
-            <w:r>
               <w:t xml:space="preserve">6,612 (99.95%)</w:t>
             </w:r>
           </w:p>
@@ -1788,6 +1788,18 @@
               <w:jc w:val="left"/>
             </w:pPr>
             <w:r>
+              <w:t xml:space="preserve">146 (39.14%)</w:t>
+            </w:r>
+          </w:p>
+        </w:tc>
+        <w:tc>
+          <w:tcPr/>
+          <w:p>
+            <w:pPr>
+              <w:pStyle w:val="Compact"/>
+              <w:jc w:val="left"/>
+            </w:pPr>
+            <w:r>
               <w:t xml:space="preserve">  415 (9.91%)</w:t>
             </w:r>
           </w:p>
@@ -1800,18 +1812,6 @@
               <w:jc w:val="left"/>
             </w:pPr>
             <w:r>
-              <w:t xml:space="preserve">146 (39.14%)</w:t>
-            </w:r>
-          </w:p>
-        </w:tc>
-        <w:tc>
-          <w:tcPr/>
-          <w:p>
-            <w:pPr>
-              <w:pStyle w:val="Compact"/>
-              <w:jc w:val="left"/>
-            </w:pPr>
-            <w:r>
               <w:t xml:space="preserve">    3 (0.05%)</w:t>
             </w:r>
           </w:p>
@@ -1862,6 +1862,18 @@
               <w:jc w:val="left"/>
             </w:pPr>
             <w:r>
+              <w:t xml:space="preserve">120 (32.17%)</w:t>
+            </w:r>
+          </w:p>
+        </w:tc>
+        <w:tc>
+          <w:tcPr/>
+          <w:p>
+            <w:pPr>
+              <w:pStyle w:val="Compact"/>
+              <w:jc w:val="left"/>
+            </w:pPr>
+            <w:r>
               <w:t xml:space="preserve">-</w:t>
             </w:r>
           </w:p>
@@ -1874,18 +1886,6 @@
               <w:jc w:val="left"/>
             </w:pPr>
             <w:r>
-              <w:t xml:space="preserve">120 (32.17%)</w:t>
-            </w:r>
-          </w:p>
-        </w:tc>
-        <w:tc>
-          <w:tcPr/>
-          <w:p>
-            <w:pPr>
-              <w:pStyle w:val="Compact"/>
-              <w:jc w:val="left"/>
-            </w:pPr>
-            <w:r>
               <w:t xml:space="preserve">-</w:t>
             </w:r>
           </w:p>
@@ -1990,6 +1990,18 @@
               <w:jc w:val="left"/>
             </w:pPr>
             <w:r>
+              <w:t xml:space="preserve">34 (9.12%)</w:t>
+            </w:r>
+          </w:p>
+        </w:tc>
+        <w:tc>
+          <w:tcPr/>
+          <w:p>
+            <w:pPr>
+              <w:pStyle w:val="Compact"/>
+              <w:jc w:val="left"/>
+            </w:pPr>
+            <w:r>
               <w:t xml:space="preserve">1,003 (23.96%)</w:t>
             </w:r>
           </w:p>
@@ -2002,18 +2014,6 @@
               <w:jc w:val="left"/>
             </w:pPr>
             <w:r>
-              <w:t xml:space="preserve">34 (9.12%)</w:t>
-            </w:r>
-          </w:p>
-        </w:tc>
-        <w:tc>
-          <w:tcPr/>
-          <w:p>
-            <w:pPr>
-              <w:pStyle w:val="Compact"/>
-              <w:jc w:val="left"/>
-            </w:pPr>
-            <w:r>
               <w:t xml:space="preserve">1,412 (21.35%)</w:t>
             </w:r>
           </w:p>
@@ -2064,6 +2064,18 @@
               <w:jc w:val="left"/>
             </w:pPr>
             <w:r>
+              <w:t xml:space="preserve">272 (72.92%)</w:t>
+            </w:r>
+          </w:p>
+        </w:tc>
+        <w:tc>
+          <w:tcPr/>
+          <w:p>
+            <w:pPr>
+              <w:pStyle w:val="Compact"/>
+              <w:jc w:val="left"/>
+            </w:pPr>
+            <w:r>
               <w:t xml:space="preserve">1,145 (27.35%)</w:t>
             </w:r>
           </w:p>
@@ -2076,18 +2088,6 @@
               <w:jc w:val="left"/>
             </w:pPr>
             <w:r>
-              <w:t xml:space="preserve">272 (72.92%)</w:t>
-            </w:r>
-          </w:p>
-        </w:tc>
-        <w:tc>
-          <w:tcPr/>
-          <w:p>
-            <w:pPr>
-              <w:pStyle w:val="Compact"/>
-              <w:jc w:val="left"/>
-            </w:pPr>
-            <w:r>
               <w:t xml:space="preserve">2,149 (32.49%)</w:t>
             </w:r>
           </w:p>
@@ -2138,6 +2138,18 @@
               <w:jc w:val="left"/>
             </w:pPr>
             <w:r>
+              <w:t xml:space="preserve">30 (8.04%)</w:t>
+            </w:r>
+          </w:p>
+        </w:tc>
+        <w:tc>
+          <w:tcPr/>
+          <w:p>
+            <w:pPr>
+              <w:pStyle w:val="Compact"/>
+              <w:jc w:val="left"/>
+            </w:pPr>
+            <w:r>
               <w:t xml:space="preserve">  956 (22.83%)</w:t>
             </w:r>
           </w:p>
@@ -2150,18 +2162,6 @@
               <w:jc w:val="left"/>
             </w:pPr>
             <w:r>
-              <w:t xml:space="preserve">30 (8.04%)</w:t>
-            </w:r>
-          </w:p>
-        </w:tc>
-        <w:tc>
-          <w:tcPr/>
-          <w:p>
-            <w:pPr>
-              <w:pStyle w:val="Compact"/>
-              <w:jc w:val="left"/>
-            </w:pPr>
-            <w:r>
               <w:t xml:space="preserve">1,364 (20.62%)</w:t>
             </w:r>
           </w:p>
@@ -2212,6 +2212,18 @@
               <w:jc w:val="left"/>
             </w:pPr>
             <w:r>
+              <w:t xml:space="preserve">37 (9.92%)</w:t>
+            </w:r>
+          </w:p>
+        </w:tc>
+        <w:tc>
+          <w:tcPr/>
+          <w:p>
+            <w:pPr>
+              <w:pStyle w:val="Compact"/>
+              <w:jc w:val="left"/>
+            </w:pPr>
+            <w:r>
               <w:t xml:space="preserve">1,083 (25.87%)</w:t>
             </w:r>
           </w:p>
@@ -2224,18 +2236,6 @@
               <w:jc w:val="left"/>
             </w:pPr>
             <w:r>
-              <w:t xml:space="preserve">37 (9.92%)</w:t>
-            </w:r>
-          </w:p>
-        </w:tc>
-        <w:tc>
-          <w:tcPr/>
-          <w:p>
-            <w:pPr>
-              <w:pStyle w:val="Compact"/>
-              <w:jc w:val="left"/>
-            </w:pPr>
-            <w:r>
               <w:t xml:space="preserve">1,690 (25.55%)</w:t>
             </w:r>
           </w:p>
@@ -2340,6 +2340,18 @@
               <w:jc w:val="left"/>
             </w:pPr>
             <w:r>
+              <w:t xml:space="preserve">232 (62.20%)</w:t>
+            </w:r>
+          </w:p>
+        </w:tc>
+        <w:tc>
+          <w:tcPr/>
+          <w:p>
+            <w:pPr>
+              <w:pStyle w:val="Compact"/>
+              <w:jc w:val="left"/>
+            </w:pPr>
+            <w:r>
               <w:t xml:space="preserve">2,250 (53.74%)</w:t>
             </w:r>
           </w:p>
@@ -2352,18 +2364,6 @@
               <w:jc w:val="left"/>
             </w:pPr>
             <w:r>
-              <w:t xml:space="preserve">232 (62.20%)</w:t>
-            </w:r>
-          </w:p>
-        </w:tc>
-        <w:tc>
-          <w:tcPr/>
-          <w:p>
-            <w:pPr>
-              <w:pStyle w:val="Compact"/>
-              <w:jc w:val="left"/>
-            </w:pPr>
-            <w:r>
               <w:t xml:space="preserve">2,739 (41.41%)</w:t>
             </w:r>
           </w:p>
@@ -2414,6 +2414,18 @@
               <w:jc w:val="left"/>
             </w:pPr>
             <w:r>
+              <w:t xml:space="preserve">141 (37.80%)</w:t>
+            </w:r>
+          </w:p>
+        </w:tc>
+        <w:tc>
+          <w:tcPr/>
+          <w:p>
+            <w:pPr>
+              <w:pStyle w:val="Compact"/>
+              <w:jc w:val="left"/>
+            </w:pPr>
+            <w:r>
               <w:t xml:space="preserve">1,937 (46.26%)</w:t>
             </w:r>
           </w:p>
@@ -2426,18 +2438,6 @@
               <w:jc w:val="left"/>
             </w:pPr>
             <w:r>
-              <w:t xml:space="preserve">141 (37.80%)</w:t>
-            </w:r>
-          </w:p>
-        </w:tc>
-        <w:tc>
-          <w:tcPr/>
-          <w:p>
-            <w:pPr>
-              <w:pStyle w:val="Compact"/>
-              <w:jc w:val="left"/>
-            </w:pPr>
-            <w:r>
               <w:t xml:space="preserve">3,876 (58.59%)</w:t>
             </w:r>
           </w:p>
@@ -2542,6 +2542,18 @@
               <w:jc w:val="left"/>
             </w:pPr>
             <w:r>
+              <w:t xml:space="preserve">-</w:t>
+            </w:r>
+          </w:p>
+        </w:tc>
+        <w:tc>
+          <w:tcPr/>
+          <w:p>
+            <w:pPr>
+              <w:pStyle w:val="Compact"/>
+              <w:jc w:val="left"/>
+            </w:pPr>
+            <w:r>
               <w:t xml:space="preserve">  268 (6.40%)</w:t>
             </w:r>
           </w:p>
@@ -2554,18 +2566,6 @@
               <w:jc w:val="left"/>
             </w:pPr>
             <w:r>
-              <w:t xml:space="preserve">-</w:t>
-            </w:r>
-          </w:p>
-        </w:tc>
-        <w:tc>
-          <w:tcPr/>
-          <w:p>
-            <w:pPr>
-              <w:pStyle w:val="Compact"/>
-              <w:jc w:val="left"/>
-            </w:pPr>
-            <w:r>
               <w:t xml:space="preserve">  690 (10.43%)</w:t>
             </w:r>
           </w:p>
@@ -2670,6 +2670,18 @@
               <w:jc w:val="left"/>
             </w:pPr>
             <w:r>
+              <w:t xml:space="preserve">67 (17.96%)</w:t>
+            </w:r>
+          </w:p>
+        </w:tc>
+        <w:tc>
+          <w:tcPr/>
+          <w:p>
+            <w:pPr>
+              <w:pStyle w:val="Compact"/>
+              <w:jc w:val="left"/>
+            </w:pPr>
+            <w:r>
               <w:t xml:space="preserve">1,180 (28.18%)</w:t>
             </w:r>
           </w:p>
@@ -2682,18 +2694,6 @@
               <w:jc w:val="left"/>
             </w:pPr>
             <w:r>
-              <w:t xml:space="preserve">67 (17.96%)</w:t>
-            </w:r>
-          </w:p>
-        </w:tc>
-        <w:tc>
-          <w:tcPr/>
-          <w:p>
-            <w:pPr>
-              <w:pStyle w:val="Compact"/>
-              <w:jc w:val="left"/>
-            </w:pPr>
-            <w:r>
               <w:t xml:space="preserve">2,505 (37.87%)</w:t>
             </w:r>
           </w:p>
@@ -2744,6 +2744,18 @@
               <w:jc w:val="left"/>
             </w:pPr>
             <w:r>
+              <w:t xml:space="preserve">148 (39.68%)</w:t>
+            </w:r>
+          </w:p>
+        </w:tc>
+        <w:tc>
+          <w:tcPr/>
+          <w:p>
+            <w:pPr>
+              <w:pStyle w:val="Compact"/>
+              <w:jc w:val="left"/>
+            </w:pPr>
+            <w:r>
               <w:t xml:space="preserve">1,681 (40.15%)</w:t>
             </w:r>
           </w:p>
@@ -2756,18 +2768,6 @@
               <w:jc w:val="left"/>
             </w:pPr>
             <w:r>
-              <w:t xml:space="preserve">148 (39.68%)</w:t>
-            </w:r>
-          </w:p>
-        </w:tc>
-        <w:tc>
-          <w:tcPr/>
-          <w:p>
-            <w:pPr>
-              <w:pStyle w:val="Compact"/>
-              <w:jc w:val="left"/>
-            </w:pPr>
-            <w:r>
               <w:t xml:space="preserve">2,589 (39.14%)</w:t>
             </w:r>
           </w:p>
@@ -2818,19 +2818,19 @@
               <w:jc w:val="left"/>
             </w:pPr>
             <w:r>
+              <w:t xml:space="preserve">158 (42.36%)</w:t>
+            </w:r>
+          </w:p>
+        </w:tc>
+        <w:tc>
+          <w:tcPr/>
+          <w:p>
+            <w:pPr>
+              <w:pStyle w:val="Compact"/>
+              <w:jc w:val="left"/>
+            </w:pPr>
+            <w:r>
               <w:t xml:space="preserve">1,326 (31.67%)</w:t>
-            </w:r>
-          </w:p>
-        </w:tc>
-        <w:tc>
-          <w:tcPr/>
-          <w:p>
-            <w:pPr>
-              <w:pStyle w:val="Compact"/>
-              <w:jc w:val="left"/>
-            </w:pPr>
-            <w:r>
-              <w:t xml:space="preserve">158 (42.36%)</w:t>
             </w:r>
           </w:p>
         </w:tc>

</xml_diff>

<commit_message>
One sentence per line.
</commit_message>
<xml_diff>
--- a/doc/manuscript.docx
+++ b/doc/manuscript.docx
@@ -270,19 +270,31 @@
         <w:pStyle w:val="FirstParagraph"/>
       </w:pPr>
       <w:r>
-        <w:t xml:space="preserve">The aggregated data-set describes 193,318 observations of daily physical activity and sleep from 24,752 unique participants. Table</w:t>
+        <w:t xml:space="preserve">The aggregated data-set describes 193,318 observations of daily physical activity and sleep from 24,752 unique participants.</w:t>
       </w:r>
       <w:r>
         <w:t xml:space="preserve"> </w:t>
       </w:r>
       <w:r>
+        <w:t xml:space="preserve">Table</w:t>
+      </w:r>
+      <w:r>
+        <w:t xml:space="preserve"> </w:t>
+      </w:r>
+      <w:r>
         <w:t xml:space="preserve">1</w:t>
       </w:r>
       <w:r>
         <w:t xml:space="preserve"> </w:t>
       </w:r>
       <w:r>
-        <w:t xml:space="preserve">shows demographic information for all participants. A table of study characteristics can be found in supplementary materials.</w:t>
+        <w:t xml:space="preserve">shows demographic information for all participants.</w:t>
+      </w:r>
+      <w:r>
+        <w:t xml:space="preserve"> </w:t>
+      </w:r>
+      <w:r>
+        <w:t xml:space="preserve">A table of study characteristics can be found in supplementary materials.</w:t>
       </w:r>
     </w:p>
     <w:p>
@@ -2909,7 +2921,37 @@
         <w:t xml:space="preserve">1</w:t>
       </w:r>
       <w:r>
-        <w:t xml:space="preserve">. There was no meaningful relationship between physical activity volume and sleep duration. However, we observed a curvilinear relationships between physical activity volume and sleep efficiency, onset, and regularity, all of which interacted with age. Sleep efficiency improved with greater physical activity volume, but improvements tapered off for older individuals. Physical activity volume and sleep onset had a positive association for younger individuals, but a negative association for older individuals, where sleep onset was reduced among those with the highest physical activity. There was a strong positive association between physical activity volume and sleep regularity, which was strongest among older participants. For participants aged 35 years and above, this link weakened among those with a physical activity volume greater than two standard deviations.</w:t>
+        <w:t xml:space="preserve">. There was no meaningful relationship between physical activity volume and sleep duration.</w:t>
+      </w:r>
+      <w:r>
+        <w:t xml:space="preserve"> </w:t>
+      </w:r>
+      <w:r>
+        <w:t xml:space="preserve">However, we observed a curvilinear relationships between physical activity volume and sleep efficiency, onset, and regularity, all of which interacted with age.</w:t>
+      </w:r>
+      <w:r>
+        <w:t xml:space="preserve"> </w:t>
+      </w:r>
+      <w:r>
+        <w:t xml:space="preserve">Sleep efficiency improved with greater physical activity volume, but improvements tapered off for older individuals.</w:t>
+      </w:r>
+      <w:r>
+        <w:t xml:space="preserve"> </w:t>
+      </w:r>
+      <w:r>
+        <w:t xml:space="preserve">Physical activity volume and sleep onset had a positive association for younger individuals, but a negative association for older individuals, where sleep onset was reduced among those with the highest physical activity.</w:t>
+      </w:r>
+      <w:r>
+        <w:t xml:space="preserve"> </w:t>
+      </w:r>
+      <w:r>
+        <w:t xml:space="preserve">There was a strong positive association between physical activity volume and sleep regularity, which was strongest among older participants.</w:t>
+      </w:r>
+      <w:r>
+        <w:t xml:space="preserve"> </w:t>
+      </w:r>
+      <w:r>
+        <w:t xml:space="preserve">For participants aged 35 years and above, this link weakened among those with a physical activity volume greater than two standard deviations.</w:t>
       </w:r>
     </w:p>
     <w:p>
@@ -4921,7 +4963,25 @@
         <w:t xml:space="preserve">2</w:t>
       </w:r>
       <w:r>
-        <w:t xml:space="preserve">. We found that higher physical activity intensity is directly proportional to longer sleep duration and better sleep efficiency. In the case of older participants, physical activity intensity had a U-shaped relationship with sleep onset, meaning that individuals with very low or very high physical activity intensity had longer sleep onset. We also found a strong link between physical activity intensity and improved sleep regularity, which weakened at higher intensity levels.</w:t>
+        <w:t xml:space="preserve">.</w:t>
+      </w:r>
+      <w:r>
+        <w:t xml:space="preserve"> </w:t>
+      </w:r>
+      <w:r>
+        <w:t xml:space="preserve">We found that higher physical activity intensity is directly proportional to longer sleep duration and better sleep efficiency.</w:t>
+      </w:r>
+      <w:r>
+        <w:t xml:space="preserve"> </w:t>
+      </w:r>
+      <w:r>
+        <w:t xml:space="preserve">In the case of older participants, physical activity intensity had a U-shaped relationship with sleep onset, meaning that individuals with very low or very high physical activity intensity had longer sleep onset.</w:t>
+      </w:r>
+      <w:r>
+        <w:t xml:space="preserve"> </w:t>
+      </w:r>
+      <w:r>
+        <w:t xml:space="preserve">We also found a strong link between physical activity intensity and improved sleep regularity, which weakened at higher intensity levels.</w:t>
       </w:r>
     </w:p>
     <w:p>
@@ -6933,7 +6993,19 @@
         <w:t xml:space="preserve">3</w:t>
       </w:r>
       <w:r>
-        <w:t xml:space="preserve">. As age increases, both physical activity volume and intensity decrease. We found a subtle inverted U-shaped relationship between average sleep duration and physical activity volume, where the highest volume of physical activity was linked to average sleep duration.</w:t>
+        <w:t xml:space="preserve">.</w:t>
+      </w:r>
+      <w:r>
+        <w:t xml:space="preserve"> </w:t>
+      </w:r>
+      <w:r>
+        <w:t xml:space="preserve">As age increases, both physical activity volume and intensity decrease.</w:t>
+      </w:r>
+      <w:r>
+        <w:t xml:space="preserve"> </w:t>
+      </w:r>
+      <w:r>
+        <w:t xml:space="preserve">We found a subtle inverted U-shaped relationship between average sleep duration and physical activity volume, where the highest volume of physical activity was linked to average sleep duration.</w:t>
       </w:r>
     </w:p>
     <w:p>
@@ -8032,12 +8104,18 @@
         <w:pStyle w:val="FirstParagraph"/>
       </w:pPr>
       <w:r>
-        <w:t xml:space="preserve">We estimated the effect of sleep efficiency on physical activity by age. Results, controlling for sex, SES, and BMI are presented in Table</w:t>
+        <w:t xml:space="preserve">We estimated the effect of sleep efficiency on physical activity by age.</w:t>
       </w:r>
       <w:r>
         <w:t xml:space="preserve"> </w:t>
       </w:r>
       <w:r>
+        <w:t xml:space="preserve">Results, controlling for sex, SES, and BMI are presented in Table</w:t>
+      </w:r>
+      <w:r>
+        <w:t xml:space="preserve"> </w:t>
+      </w:r>
+      <w:r>
         <w:t xml:space="preserve">5</w:t>
       </w:r>
       <w:r>
@@ -8053,7 +8131,19 @@
         <w:t xml:space="preserve">4</w:t>
       </w:r>
       <w:r>
-        <w:t xml:space="preserve">. We did not find a relationship between physical activity volume and sleep efficiency. However, there was a subtle U-shaped relationship where individuals with above-average sleep efficiency engaged in more intense physical activity.</w:t>
+        <w:t xml:space="preserve">.</w:t>
+      </w:r>
+      <w:r>
+        <w:t xml:space="preserve"> </w:t>
+      </w:r>
+      <w:r>
+        <w:t xml:space="preserve">We did not find a relationship between physical activity volume and sleep efficiency.</w:t>
+      </w:r>
+      <w:r>
+        <w:t xml:space="preserve"> </w:t>
+      </w:r>
+      <w:r>
+        <w:t xml:space="preserve">However, there was a subtle U-shaped relationship where individuals with above-average sleep efficiency engaged in more intense physical activity.</w:t>
       </w:r>
     </w:p>
     <w:p>
@@ -9173,7 +9263,19 @@
         <w:t xml:space="preserve">5</w:t>
       </w:r>
       <w:r>
-        <w:t xml:space="preserve">. There were strong U-shaped relationships where average sleep onset was linked to the highest levels of physical activity volume and intensity. The U-shaped relationship between sleep onset and physical activity volume attenuated for older participants.</w:t>
+        <w:t xml:space="preserve">.</w:t>
+      </w:r>
+      <w:r>
+        <w:t xml:space="preserve"> </w:t>
+      </w:r>
+      <w:r>
+        <w:t xml:space="preserve">There were strong U-shaped relationships where average sleep onset was linked to the highest levels of physical activity volume and intensity.</w:t>
+      </w:r>
+      <w:r>
+        <w:t xml:space="preserve"> </w:t>
+      </w:r>
+      <w:r>
+        <w:t xml:space="preserve">The U-shaped relationship between sleep onset and physical activity volume attenuated for older participants.</w:t>
       </w:r>
     </w:p>
     <w:p>
@@ -10272,12 +10374,18 @@
         <w:pStyle w:val="FirstParagraph"/>
       </w:pPr>
       <w:r>
-        <w:t xml:space="preserve">We estimated the effect of sleep regularity on physical activity by age. Results, controlling for sex, SES, and BMI are presented in Table</w:t>
+        <w:t xml:space="preserve">We estimated the effect of sleep regularity on physical activity by age.</w:t>
       </w:r>
       <w:r>
         <w:t xml:space="preserve"> </w:t>
       </w:r>
       <w:r>
+        <w:t xml:space="preserve">Results, controlling for sex, SES, and BMI are presented in Table</w:t>
+      </w:r>
+      <w:r>
+        <w:t xml:space="preserve"> </w:t>
+      </w:r>
+      <w:r>
         <w:t xml:space="preserve">7</w:t>
       </w:r>
       <w:r>
@@ -10293,7 +10401,37 @@
         <w:t xml:space="preserve">6</w:t>
       </w:r>
       <w:r>
-        <w:t xml:space="preserve">. There was a U-shaped relationship between sleep regularity and physical activity volume. Participants with below-average sleep regularity tended to have average physical activity volume. Increases in regularity above the average were linked to greater physical activity volume. There was a strong linear relationship between sleep regularity and physical activity intensity which slightly attenuated with age. Greater sleep regularity was associated with greater physical activity the following day.</w:t>
+        <w:t xml:space="preserve">.</w:t>
+      </w:r>
+      <w:r>
+        <w:t xml:space="preserve"> </w:t>
+      </w:r>
+      <w:r>
+        <w:t xml:space="preserve">There was a U-shaped relationship between sleep regularity and physical activity volume.</w:t>
+      </w:r>
+      <w:r>
+        <w:t xml:space="preserve"> </w:t>
+      </w:r>
+      <w:r>
+        <w:t xml:space="preserve">Participants with below-average sleep regularity tended to have average physical activity volume.</w:t>
+      </w:r>
+      <w:r>
+        <w:t xml:space="preserve"> </w:t>
+      </w:r>
+      <w:r>
+        <w:t xml:space="preserve">Increases in regularity above the average were linked to greater physical activity volume.</w:t>
+      </w:r>
+      <w:r>
+        <w:t xml:space="preserve"> </w:t>
+      </w:r>
+      <w:r>
+        <w:t xml:space="preserve">There was a strong linear relationship between sleep regularity and physical activity intensity which slightly attenuated with age.</w:t>
+      </w:r>
+      <w:r>
+        <w:t xml:space="preserve"> </w:t>
+      </w:r>
+      <w:r>
+        <w:t xml:space="preserve">Greater sleep regularity was associated with greater physical activity the following day.</w:t>
       </w:r>
     </w:p>
     <w:p>

</xml_diff>

<commit_message>
Abstract model_list to include other moderators. Add sex.
</commit_message>
<xml_diff>
--- a/doc/manuscript.docx
+++ b/doc/manuscript.docx
@@ -3128,43 +3128,43 @@
               <w:jc w:val="left"/>
             </w:pPr>
             <w:r>
-              <w:t xml:space="preserve">0.76 [0.31, 1.20]</w:t>
-            </w:r>
-          </w:p>
-        </w:tc>
-        <w:tc>
-          <w:tcPr/>
-          <w:p>
-            <w:pPr>
-              <w:pStyle w:val="Compact"/>
-              <w:jc w:val="left"/>
-            </w:pPr>
-            <w:r>
-              <w:t xml:space="preserve">0.23</w:t>
-            </w:r>
-          </w:p>
-        </w:tc>
-        <w:tc>
-          <w:tcPr/>
-          <w:p>
-            <w:pPr>
-              <w:pStyle w:val="Compact"/>
-              <w:jc w:val="left"/>
-            </w:pPr>
-            <w:r>
-              <w:t xml:space="preserve">3.33</w:t>
-            </w:r>
-          </w:p>
-        </w:tc>
-        <w:tc>
-          <w:tcPr/>
-          <w:p>
-            <w:pPr>
-              <w:pStyle w:val="Compact"/>
-              <w:jc w:val="left"/>
-            </w:pPr>
-            <w:r>
-              <w:t xml:space="preserve">.071</w:t>
+              <w:t xml:space="preserve">0.64 [0.54, 0.74]</w:t>
+            </w:r>
+          </w:p>
+        </w:tc>
+        <w:tc>
+          <w:tcPr/>
+          <w:p>
+            <w:pPr>
+              <w:pStyle w:val="Compact"/>
+              <w:jc w:val="left"/>
+            </w:pPr>
+            <w:r>
+              <w:t xml:space="preserve">0.05</w:t>
+            </w:r>
+          </w:p>
+        </w:tc>
+        <w:tc>
+          <w:tcPr/>
+          <w:p>
+            <w:pPr>
+              <w:pStyle w:val="Compact"/>
+              <w:jc w:val="left"/>
+            </w:pPr>
+            <w:r>
+              <w:t xml:space="preserve">12.27</w:t>
+            </w:r>
+          </w:p>
+        </w:tc>
+        <w:tc>
+          <w:tcPr/>
+          <w:p>
+            <w:pPr>
+              <w:pStyle w:val="Compact"/>
+              <w:jc w:val="left"/>
+            </w:pPr>
+            <w:r>
+              <w:t xml:space="preserve">&lt; .001</w:t>
             </w:r>
           </w:p>
         </w:tc>
@@ -3190,43 +3190,43 @@
               <w:jc w:val="left"/>
             </w:pPr>
             <w:r>
-              <w:t xml:space="preserve">-0.02 [-0.08, 0.04]</w:t>
-            </w:r>
-          </w:p>
-        </w:tc>
-        <w:tc>
-          <w:tcPr/>
-          <w:p>
-            <w:pPr>
-              <w:pStyle w:val="Compact"/>
-              <w:jc w:val="left"/>
-            </w:pPr>
-            <w:r>
-              <w:t xml:space="preserve">0.03</w:t>
-            </w:r>
-          </w:p>
-        </w:tc>
-        <w:tc>
-          <w:tcPr/>
-          <w:p>
-            <w:pPr>
-              <w:pStyle w:val="Compact"/>
-              <w:jc w:val="left"/>
-            </w:pPr>
-            <w:r>
-              <w:t xml:space="preserve">-0.61</w:t>
-            </w:r>
-          </w:p>
-        </w:tc>
-        <w:tc>
-          <w:tcPr/>
-          <w:p>
-            <w:pPr>
-              <w:pStyle w:val="Compact"/>
-              <w:jc w:val="left"/>
-            </w:pPr>
-            <w:r>
-              <w:t xml:space="preserve">.569</w:t>
+              <w:t xml:space="preserve">-0.01 [-0.05, 0.03]</w:t>
+            </w:r>
+          </w:p>
+        </w:tc>
+        <w:tc>
+          <w:tcPr/>
+          <w:p>
+            <w:pPr>
+              <w:pStyle w:val="Compact"/>
+              <w:jc w:val="left"/>
+            </w:pPr>
+            <w:r>
+              <w:t xml:space="preserve">0.02</w:t>
+            </w:r>
+          </w:p>
+        </w:tc>
+        <w:tc>
+          <w:tcPr/>
+          <w:p>
+            <w:pPr>
+              <w:pStyle w:val="Compact"/>
+              <w:jc w:val="left"/>
+            </w:pPr>
+            <w:r>
+              <w:t xml:space="preserve">-0.46</w:t>
+            </w:r>
+          </w:p>
+        </w:tc>
+        <w:tc>
+          <w:tcPr/>
+          <w:p>
+            <w:pPr>
+              <w:pStyle w:val="Compact"/>
+              <w:jc w:val="left"/>
+            </w:pPr>
+            <w:r>
+              <w:t xml:space="preserve">.645</w:t>
             </w:r>
           </w:p>
         </w:tc>
@@ -3276,19 +3276,19 @@
               <w:jc w:val="left"/>
             </w:pPr>
             <w:r>
-              <w:t xml:space="preserve">-4.68</w:t>
-            </w:r>
-          </w:p>
-        </w:tc>
-        <w:tc>
-          <w:tcPr/>
-          <w:p>
-            <w:pPr>
-              <w:pStyle w:val="Compact"/>
-              <w:jc w:val="left"/>
-            </w:pPr>
-            <w:r>
-              <w:t xml:space="preserve">.029</w:t>
+              <w:t xml:space="preserve">-10.38</w:t>
+            </w:r>
+          </w:p>
+        </w:tc>
+        <w:tc>
+          <w:tcPr/>
+          <w:p>
+            <w:pPr>
+              <w:pStyle w:val="Compact"/>
+              <w:jc w:val="left"/>
+            </w:pPr>
+            <w:r>
+              <w:t xml:space="preserve">&lt; .001</w:t>
             </w:r>
           </w:p>
         </w:tc>
@@ -3328,7 +3328,7 @@
               <w:jc w:val="left"/>
             </w:pPr>
             <w:r>
-              <w:t xml:space="preserve">0.00 [-0.01, 0.01]</w:t>
+              <w:t xml:space="preserve">0.00 [-0.01, 0.02]</w:t>
             </w:r>
           </w:p>
         </w:tc>
@@ -3352,19 +3352,19 @@
               <w:jc w:val="left"/>
             </w:pPr>
             <w:r>
-              <w:t xml:space="preserve">-0.15</w:t>
-            </w:r>
-          </w:p>
-        </w:tc>
-        <w:tc>
-          <w:tcPr/>
-          <w:p>
-            <w:pPr>
-              <w:pStyle w:val="Compact"/>
-              <w:jc w:val="left"/>
-            </w:pPr>
-            <w:r>
-              <w:t xml:space="preserve">.883</w:t>
+              <w:t xml:space="preserve">0.53</w:t>
+            </w:r>
+          </w:p>
+        </w:tc>
+        <w:tc>
+          <w:tcPr/>
+          <w:p>
+            <w:pPr>
+              <w:pStyle w:val="Compact"/>
+              <w:jc w:val="left"/>
+            </w:pPr>
+            <w:r>
+              <w:t xml:space="preserve">.608</w:t>
             </w:r>
           </w:p>
         </w:tc>
@@ -3414,19 +3414,19 @@
               <w:jc w:val="left"/>
             </w:pPr>
             <w:r>
-              <w:t xml:space="preserve">1.50</w:t>
-            </w:r>
-          </w:p>
-        </w:tc>
-        <w:tc>
-          <w:tcPr/>
-          <w:p>
-            <w:pPr>
-              <w:pStyle w:val="Compact"/>
-              <w:jc w:val="left"/>
-            </w:pPr>
-            <w:r>
-              <w:t xml:space="preserve">.154</w:t>
+              <w:t xml:space="preserve">1.57</w:t>
+            </w:r>
+          </w:p>
+        </w:tc>
+        <w:tc>
+          <w:tcPr/>
+          <w:p>
+            <w:pPr>
+              <w:pStyle w:val="Compact"/>
+              <w:jc w:val="left"/>
+            </w:pPr>
+            <w:r>
+              <w:t xml:space="preserve">.120</w:t>
             </w:r>
           </w:p>
         </w:tc>
@@ -3490,19 +3490,19 @@
               <w:jc w:val="left"/>
             </w:pPr>
             <w:r>
-              <w:t xml:space="preserve">0.60</w:t>
-            </w:r>
-          </w:p>
-        </w:tc>
-        <w:tc>
-          <w:tcPr/>
-          <w:p>
-            <w:pPr>
-              <w:pStyle w:val="Compact"/>
-              <w:jc w:val="left"/>
-            </w:pPr>
-            <w:r>
-              <w:t xml:space="preserve">.561</w:t>
+              <w:t xml:space="preserve">-0.22</w:t>
+            </w:r>
+          </w:p>
+        </w:tc>
+        <w:tc>
+          <w:tcPr/>
+          <w:p>
+            <w:pPr>
+              <w:pStyle w:val="Compact"/>
+              <w:jc w:val="left"/>
+            </w:pPr>
+            <w:r>
+              <w:t xml:space="preserve">.836</w:t>
             </w:r>
           </w:p>
         </w:tc>
@@ -3574,43 +3574,43 @@
               <w:jc w:val="left"/>
             </w:pPr>
             <w:r>
-              <w:t xml:space="preserve">-0.43 [-0.57, -0.28]</w:t>
-            </w:r>
-          </w:p>
-        </w:tc>
-        <w:tc>
-          <w:tcPr/>
-          <w:p>
-            <w:pPr>
-              <w:pStyle w:val="Compact"/>
-              <w:jc w:val="left"/>
-            </w:pPr>
-            <w:r>
-              <w:t xml:space="preserve">0.07</w:t>
-            </w:r>
-          </w:p>
-        </w:tc>
-        <w:tc>
-          <w:tcPr/>
-          <w:p>
-            <w:pPr>
-              <w:pStyle w:val="Compact"/>
-              <w:jc w:val="left"/>
-            </w:pPr>
-            <w:r>
-              <w:t xml:space="preserve">-5.81</w:t>
-            </w:r>
-          </w:p>
-        </w:tc>
-        <w:tc>
-          <w:tcPr/>
-          <w:p>
-            <w:pPr>
-              <w:pStyle w:val="Compact"/>
-              <w:jc w:val="left"/>
-            </w:pPr>
-            <w:r>
-              <w:t xml:space="preserve">.003</w:t>
+              <w:t xml:space="preserve">-0.31 [-0.41, -0.20]</w:t>
+            </w:r>
+          </w:p>
+        </w:tc>
+        <w:tc>
+          <w:tcPr/>
+          <w:p>
+            <w:pPr>
+              <w:pStyle w:val="Compact"/>
+              <w:jc w:val="left"/>
+            </w:pPr>
+            <w:r>
+              <w:t xml:space="preserve">0.05</w:t>
+            </w:r>
+          </w:p>
+        </w:tc>
+        <w:tc>
+          <w:tcPr/>
+          <w:p>
+            <w:pPr>
+              <w:pStyle w:val="Compact"/>
+              <w:jc w:val="left"/>
+            </w:pPr>
+            <w:r>
+              <w:t xml:space="preserve">-5.85</w:t>
+            </w:r>
+          </w:p>
+        </w:tc>
+        <w:tc>
+          <w:tcPr/>
+          <w:p>
+            <w:pPr>
+              <w:pStyle w:val="Compact"/>
+              <w:jc w:val="left"/>
+            </w:pPr>
+            <w:r>
+              <w:t xml:space="preserve">&lt; .001</w:t>
             </w:r>
           </w:p>
         </w:tc>
@@ -3636,7 +3636,7 @@
               <w:jc w:val="left"/>
             </w:pPr>
             <w:r>
-              <w:t xml:space="preserve">0.24 [0.20, 0.27]</w:t>
+              <w:t xml:space="preserve">0.23 [0.20, 0.27]</w:t>
             </w:r>
           </w:p>
         </w:tc>
@@ -3660,7 +3660,7 @@
               <w:jc w:val="left"/>
             </w:pPr>
             <w:r>
-              <w:t xml:space="preserve">13.52</w:t>
+              <w:t xml:space="preserve">13.43</w:t>
             </w:r>
           </w:p>
         </w:tc>
@@ -3722,7 +3722,7 @@
               <w:jc w:val="left"/>
             </w:pPr>
             <w:r>
-              <w:t xml:space="preserve">11.93</w:t>
+              <w:t xml:space="preserve">16.59</w:t>
             </w:r>
           </w:p>
         </w:tc>
@@ -3786,19 +3786,19 @@
               <w:jc w:val="left"/>
             </w:pPr>
             <w:r>
-              <w:t xml:space="preserve">0.01</w:t>
-            </w:r>
-          </w:p>
-        </w:tc>
-        <w:tc>
-          <w:tcPr/>
-          <w:p>
-            <w:pPr>
-              <w:pStyle w:val="Compact"/>
-              <w:jc w:val="left"/>
-            </w:pPr>
-            <w:r>
-              <w:t xml:space="preserve">-5.46</w:t>
+              <w:t xml:space="preserve">0.00</w:t>
+            </w:r>
+          </w:p>
+        </w:tc>
+        <w:tc>
+          <w:tcPr/>
+          <w:p>
+            <w:pPr>
+              <w:pStyle w:val="Compact"/>
+              <w:jc w:val="left"/>
+            </w:pPr>
+            <w:r>
+              <w:t xml:space="preserve">-5.73</w:t>
             </w:r>
           </w:p>
         </w:tc>
@@ -3860,7 +3860,7 @@
               <w:jc w:val="left"/>
             </w:pPr>
             <w:r>
-              <w:t xml:space="preserve">-7.27</w:t>
+              <w:t xml:space="preserve">-7.55</w:t>
             </w:r>
           </w:p>
         </w:tc>
@@ -3936,19 +3936,19 @@
               <w:jc w:val="left"/>
             </w:pPr>
             <w:r>
-              <w:t xml:space="preserve">0.50</w:t>
-            </w:r>
-          </w:p>
-        </w:tc>
-        <w:tc>
-          <w:tcPr/>
-          <w:p>
-            <w:pPr>
-              <w:pStyle w:val="Compact"/>
-              <w:jc w:val="left"/>
-            </w:pPr>
-            <w:r>
-              <w:t xml:space="preserve">.626</w:t>
+              <w:t xml:space="preserve">0.13</w:t>
+            </w:r>
+          </w:p>
+        </w:tc>
+        <w:tc>
+          <w:tcPr/>
+          <w:p>
+            <w:pPr>
+              <w:pStyle w:val="Compact"/>
+              <w:jc w:val="left"/>
+            </w:pPr>
+            <w:r>
+              <w:t xml:space="preserve">.895</w:t>
             </w:r>
           </w:p>
         </w:tc>
@@ -4020,43 +4020,43 @@
               <w:jc w:val="left"/>
             </w:pPr>
             <w:r>
-              <w:t xml:space="preserve">-0.94 [-1.13, -0.74]</w:t>
-            </w:r>
-          </w:p>
-        </w:tc>
-        <w:tc>
-          <w:tcPr/>
-          <w:p>
-            <w:pPr>
-              <w:pStyle w:val="Compact"/>
-              <w:jc w:val="left"/>
-            </w:pPr>
-            <w:r>
-              <w:t xml:space="preserve">0.10</w:t>
-            </w:r>
-          </w:p>
-        </w:tc>
-        <w:tc>
-          <w:tcPr/>
-          <w:p>
-            <w:pPr>
-              <w:pStyle w:val="Compact"/>
-              <w:jc w:val="left"/>
-            </w:pPr>
-            <w:r>
-              <w:t xml:space="preserve">-9.52</w:t>
-            </w:r>
-          </w:p>
-        </w:tc>
-        <w:tc>
-          <w:tcPr/>
-          <w:p>
-            <w:pPr>
-              <w:pStyle w:val="Compact"/>
-              <w:jc w:val="left"/>
-            </w:pPr>
-            <w:r>
-              <w:t xml:space="preserve">.003</w:t>
+              <w:t xml:space="preserve">-0.96 [-1.05, -0.87]</w:t>
+            </w:r>
+          </w:p>
+        </w:tc>
+        <w:tc>
+          <w:tcPr/>
+          <w:p>
+            <w:pPr>
+              <w:pStyle w:val="Compact"/>
+              <w:jc w:val="left"/>
+            </w:pPr>
+            <w:r>
+              <w:t xml:space="preserve">0.05</w:t>
+            </w:r>
+          </w:p>
+        </w:tc>
+        <w:tc>
+          <w:tcPr/>
+          <w:p>
+            <w:pPr>
+              <w:pStyle w:val="Compact"/>
+              <w:jc w:val="left"/>
+            </w:pPr>
+            <w:r>
+              <w:t xml:space="preserve">-20.78</w:t>
+            </w:r>
+          </w:p>
+        </w:tc>
+        <w:tc>
+          <w:tcPr/>
+          <w:p>
+            <w:pPr>
+              <w:pStyle w:val="Compact"/>
+              <w:jc w:val="left"/>
+            </w:pPr>
+            <w:r>
+              <w:t xml:space="preserve">&lt; .001</w:t>
             </w:r>
           </w:p>
         </w:tc>
@@ -4082,7 +4082,7 @@
               <w:jc w:val="left"/>
             </w:pPr>
             <w:r>
-              <w:t xml:space="preserve">0.14 [0.11, 0.17]</w:t>
+              <w:t xml:space="preserve">0.13 [0.10, 0.16]</w:t>
             </w:r>
           </w:p>
         </w:tc>
@@ -4106,7 +4106,7 @@
               <w:jc w:val="left"/>
             </w:pPr>
             <w:r>
-              <w:t xml:space="preserve">8.73</w:t>
+              <w:t xml:space="preserve">7.95</w:t>
             </w:r>
           </w:p>
         </w:tc>
@@ -4168,7 +4168,7 @@
               <w:jc w:val="left"/>
             </w:pPr>
             <w:r>
-              <w:t xml:space="preserve">21.71</w:t>
+              <w:t xml:space="preserve">23.18</w:t>
             </w:r>
           </w:p>
         </w:tc>
@@ -4244,7 +4244,7 @@
               <w:jc w:val="left"/>
             </w:pPr>
             <w:r>
-              <w:t xml:space="preserve">-4.00</w:t>
+              <w:t xml:space="preserve">-4.04</w:t>
             </w:r>
           </w:p>
         </w:tc>
@@ -4282,7 +4282,7 @@
               <w:jc w:val="left"/>
             </w:pPr>
             <w:r>
-              <w:t xml:space="preserve">0.00 [-0.01, 0.00]</w:t>
+              <w:t xml:space="preserve">0.00 [0.00, 0.00]</w:t>
             </w:r>
           </w:p>
         </w:tc>
@@ -4306,7 +4306,7 @@
               <w:jc w:val="left"/>
             </w:pPr>
             <w:r>
-              <w:t xml:space="preserve">-8.89</w:t>
+              <w:t xml:space="preserve">-10.18</w:t>
             </w:r>
           </w:p>
         </w:tc>
@@ -4394,7 +4394,7 @@
               <w:jc w:val="left"/>
             </w:pPr>
             <w:r>
-              <w:t xml:space="preserve">.095</w:t>
+              <w:t xml:space="preserve">.125</w:t>
             </w:r>
           </w:p>
         </w:tc>
@@ -4466,43 +4466,43 @@
               <w:jc w:val="left"/>
             </w:pPr>
             <w:r>
-              <w:t xml:space="preserve">-0.13 [-0.45, 0.20]</w:t>
-            </w:r>
-          </w:p>
-        </w:tc>
-        <w:tc>
-          <w:tcPr/>
-          <w:p>
-            <w:pPr>
-              <w:pStyle w:val="Compact"/>
-              <w:jc w:val="left"/>
-            </w:pPr>
-            <w:r>
-              <w:t xml:space="preserve">0.17</w:t>
-            </w:r>
-          </w:p>
-        </w:tc>
-        <w:tc>
-          <w:tcPr/>
-          <w:p>
-            <w:pPr>
-              <w:pStyle w:val="Compact"/>
-              <w:jc w:val="left"/>
-            </w:pPr>
-            <w:r>
-              <w:t xml:space="preserve">-0.75</w:t>
-            </w:r>
-          </w:p>
-        </w:tc>
-        <w:tc>
-          <w:tcPr/>
-          <w:p>
-            <w:pPr>
-              <w:pStyle w:val="Compact"/>
-              <w:jc w:val="left"/>
-            </w:pPr>
-            <w:r>
-              <w:t xml:space="preserve">.522</w:t>
+              <w:t xml:space="preserve">0.14 [0.04, 0.24]</w:t>
+            </w:r>
+          </w:p>
+        </w:tc>
+        <w:tc>
+          <w:tcPr/>
+          <w:p>
+            <w:pPr>
+              <w:pStyle w:val="Compact"/>
+              <w:jc w:val="left"/>
+            </w:pPr>
+            <w:r>
+              <w:t xml:space="preserve">0.05</w:t>
+            </w:r>
+          </w:p>
+        </w:tc>
+        <w:tc>
+          <w:tcPr/>
+          <w:p>
+            <w:pPr>
+              <w:pStyle w:val="Compact"/>
+              <w:jc w:val="left"/>
+            </w:pPr>
+            <w:r>
+              <w:t xml:space="preserve">2.73</w:t>
+            </w:r>
+          </w:p>
+        </w:tc>
+        <w:tc>
+          <w:tcPr/>
+          <w:p>
+            <w:pPr>
+              <w:pStyle w:val="Compact"/>
+              <w:jc w:val="left"/>
+            </w:pPr>
+            <w:r>
+              <w:t xml:space="preserve">.007</w:t>
             </w:r>
           </w:p>
         </w:tc>
@@ -4528,7 +4528,7 @@
               <w:jc w:val="left"/>
             </w:pPr>
             <w:r>
-              <w:t xml:space="preserve">0.33 [0.28, 0.38]</w:t>
+              <w:t xml:space="preserve">0.33 [0.29, 0.38]</w:t>
             </w:r>
           </w:p>
         </w:tc>
@@ -4552,7 +4552,7 @@
               <w:jc w:val="left"/>
             </w:pPr>
             <w:r>
-              <w:t xml:space="preserve">13.19</w:t>
+              <w:t xml:space="preserve">14.10</w:t>
             </w:r>
           </w:p>
         </w:tc>
@@ -4590,7 +4590,7 @@
               <w:jc w:val="left"/>
             </w:pPr>
             <w:r>
-              <w:t xml:space="preserve">0.00 [0.00, 0.01]</w:t>
+              <w:t xml:space="preserve">0.01 [0.01, 0.01]</w:t>
             </w:r>
           </w:p>
         </w:tc>
@@ -4614,19 +4614,19 @@
               <w:jc w:val="left"/>
             </w:pPr>
             <w:r>
-              <w:t xml:space="preserve">2.49</w:t>
-            </w:r>
-          </w:p>
-        </w:tc>
-        <w:tc>
-          <w:tcPr/>
-          <w:p>
-            <w:pPr>
-              <w:pStyle w:val="Compact"/>
-              <w:jc w:val="left"/>
-            </w:pPr>
-            <w:r>
-              <w:t xml:space="preserve">.110</w:t>
+              <w:t xml:space="preserve">10.34</w:t>
+            </w:r>
+          </w:p>
+        </w:tc>
+        <w:tc>
+          <w:tcPr/>
+          <w:p>
+            <w:pPr>
+              <w:pStyle w:val="Compact"/>
+              <w:jc w:val="left"/>
+            </w:pPr>
+            <w:r>
+              <w:t xml:space="preserve">&lt; .001</w:t>
             </w:r>
           </w:p>
         </w:tc>
@@ -4678,6 +4678,68 @@
               <w:jc w:val="left"/>
             </w:pPr>
             <w:r>
+              <w:t xml:space="preserve">0.01</w:t>
+            </w:r>
+          </w:p>
+        </w:tc>
+        <w:tc>
+          <w:tcPr/>
+          <w:p>
+            <w:pPr>
+              <w:pStyle w:val="Compact"/>
+              <w:jc w:val="left"/>
+            </w:pPr>
+            <w:r>
+              <w:t xml:space="preserve">-5.73</w:t>
+            </w:r>
+          </w:p>
+        </w:tc>
+        <w:tc>
+          <w:tcPr/>
+          <w:p>
+            <w:pPr>
+              <w:pStyle w:val="Compact"/>
+              <w:jc w:val="left"/>
+            </w:pPr>
+            <w:r>
+              <w:t xml:space="preserve">&lt; .001</w:t>
+            </w:r>
+          </w:p>
+        </w:tc>
+      </w:tr>
+      <w:tr>
+        <w:tc>
+          <w:tcPr/>
+          <w:p>
+            <w:pPr>
+              <w:pStyle w:val="Compact"/>
+              <w:jc w:val="left"/>
+            </w:pPr>
+            <w:r>
+              <w:t xml:space="preserve">   Scale PA volume:age</w:t>
+            </w:r>
+          </w:p>
+        </w:tc>
+        <w:tc>
+          <w:tcPr/>
+          <w:p>
+            <w:pPr>
+              <w:pStyle w:val="Compact"/>
+              <w:jc w:val="left"/>
+            </w:pPr>
+            <w:r>
+              <w:t xml:space="preserve">0.00 [0.00, 0.00]</w:t>
+            </w:r>
+          </w:p>
+        </w:tc>
+        <w:tc>
+          <w:tcPr/>
+          <w:p>
+            <w:pPr>
+              <w:pStyle w:val="Compact"/>
+              <w:jc w:val="left"/>
+            </w:pPr>
+            <w:r>
               <w:t xml:space="preserve">0.00</w:t>
             </w:r>
           </w:p>
@@ -4690,81 +4752,19 @@
               <w:jc w:val="left"/>
             </w:pPr>
             <w:r>
-              <w:t xml:space="preserve">-6.41</w:t>
-            </w:r>
-          </w:p>
-        </w:tc>
-        <w:tc>
-          <w:tcPr/>
-          <w:p>
-            <w:pPr>
-              <w:pStyle w:val="Compact"/>
-              <w:jc w:val="left"/>
-            </w:pPr>
-            <w:r>
-              <w:t xml:space="preserve">&lt; .001</w:t>
-            </w:r>
-          </w:p>
-        </w:tc>
-      </w:tr>
-      <w:tr>
-        <w:tc>
-          <w:tcPr/>
-          <w:p>
-            <w:pPr>
-              <w:pStyle w:val="Compact"/>
-              <w:jc w:val="left"/>
-            </w:pPr>
-            <w:r>
-              <w:t xml:space="preserve">   Scale PA volume:age</w:t>
-            </w:r>
-          </w:p>
-        </w:tc>
-        <w:tc>
-          <w:tcPr/>
-          <w:p>
-            <w:pPr>
-              <w:pStyle w:val="Compact"/>
-              <w:jc w:val="left"/>
-            </w:pPr>
-            <w:r>
-              <w:t xml:space="preserve">0.00 [0.00, 0.00]</w:t>
-            </w:r>
-          </w:p>
-        </w:tc>
-        <w:tc>
-          <w:tcPr/>
-          <w:p>
-            <w:pPr>
-              <w:pStyle w:val="Compact"/>
-              <w:jc w:val="left"/>
-            </w:pPr>
-            <w:r>
-              <w:t xml:space="preserve">0.00</w:t>
-            </w:r>
-          </w:p>
-        </w:tc>
-        <w:tc>
-          <w:tcPr/>
-          <w:p>
-            <w:pPr>
-              <w:pStyle w:val="Compact"/>
-              <w:jc w:val="left"/>
-            </w:pPr>
-            <w:r>
-              <w:t xml:space="preserve">0.07</w:t>
-            </w:r>
-          </w:p>
-        </w:tc>
-        <w:tc>
-          <w:tcPr/>
-          <w:p>
-            <w:pPr>
-              <w:pStyle w:val="Compact"/>
-              <w:jc w:val="left"/>
-            </w:pPr>
-            <w:r>
-              <w:t xml:space="preserve">.945</w:t>
+              <w:t xml:space="preserve">-0.33</w:t>
+            </w:r>
+          </w:p>
+        </w:tc>
+        <w:tc>
+          <w:tcPr/>
+          <w:p>
+            <w:pPr>
+              <w:pStyle w:val="Compact"/>
+              <w:jc w:val="left"/>
+            </w:pPr>
+            <w:r>
+              <w:t xml:space="preserve">.751</w:t>
             </w:r>
           </w:p>
         </w:tc>
@@ -4828,19 +4828,19 @@
               <w:jc w:val="left"/>
             </w:pPr>
             <w:r>
-              <w:t xml:space="preserve">-3.21</w:t>
-            </w:r>
-          </w:p>
-        </w:tc>
-        <w:tc>
-          <w:tcPr/>
-          <w:p>
-            <w:pPr>
-              <w:pStyle w:val="Compact"/>
-              <w:jc w:val="left"/>
-            </w:pPr>
-            <w:r>
-              <w:t xml:space="preserve">.001</w:t>
+              <w:t xml:space="preserve">-1.80</w:t>
+            </w:r>
+          </w:p>
+        </w:tc>
+        <w:tc>
+          <w:tcPr/>
+          <w:p>
+            <w:pPr>
+              <w:pStyle w:val="Compact"/>
+              <w:jc w:val="left"/>
+            </w:pPr>
+            <w:r>
+              <w:t xml:space="preserve">.147</w:t>
             </w:r>
           </w:p>
         </w:tc>
@@ -4886,7 +4886,7 @@
               <a:graphicData uri="http://schemas.openxmlformats.org/drawingml/2006/picture">
                 <pic:pic>
                   <pic:nvPicPr>
-                    <pic:cNvPr descr="../Figures/sleep%20on%20pa_volume.jpg" id="23" name="Picture"/>
+                    <pic:cNvPr descr="../Figures/Sleep%20on%20pa_volume%20by%20Age.jpg" id="23" name="Picture"/>
                     <pic:cNvPicPr>
                       <a:picLocks noChangeArrowheads="1" noChangeAspect="1"/>
                     </pic:cNvPicPr>
@@ -5158,43 +5158,43 @@
               <w:jc w:val="left"/>
             </w:pPr>
             <w:r>
-              <w:t xml:space="preserve">0.71 [0.25, 1.17]</w:t>
-            </w:r>
-          </w:p>
-        </w:tc>
-        <w:tc>
-          <w:tcPr/>
-          <w:p>
-            <w:pPr>
-              <w:pStyle w:val="Compact"/>
-              <w:jc w:val="left"/>
-            </w:pPr>
-            <w:r>
-              <w:t xml:space="preserve">0.23</w:t>
-            </w:r>
-          </w:p>
-        </w:tc>
-        <w:tc>
-          <w:tcPr/>
-          <w:p>
-            <w:pPr>
-              <w:pStyle w:val="Compact"/>
-              <w:jc w:val="left"/>
-            </w:pPr>
-            <w:r>
-              <w:t xml:space="preserve">3.01</w:t>
-            </w:r>
-          </w:p>
-        </w:tc>
-        <w:tc>
-          <w:tcPr/>
-          <w:p>
-            <w:pPr>
-              <w:pStyle w:val="Compact"/>
-              <w:jc w:val="left"/>
-            </w:pPr>
-            <w:r>
-              <w:t xml:space="preserve">.086</w:t>
+              <w:t xml:space="preserve">0.58 [0.47, 0.69]</w:t>
+            </w:r>
+          </w:p>
+        </w:tc>
+        <w:tc>
+          <w:tcPr/>
+          <w:p>
+            <w:pPr>
+              <w:pStyle w:val="Compact"/>
+              <w:jc w:val="left"/>
+            </w:pPr>
+            <w:r>
+              <w:t xml:space="preserve">0.06</w:t>
+            </w:r>
+          </w:p>
+        </w:tc>
+        <w:tc>
+          <w:tcPr/>
+          <w:p>
+            <w:pPr>
+              <w:pStyle w:val="Compact"/>
+              <w:jc w:val="left"/>
+            </w:pPr>
+            <w:r>
+              <w:t xml:space="preserve">10.45</w:t>
+            </w:r>
+          </w:p>
+        </w:tc>
+        <w:tc>
+          <w:tcPr/>
+          <w:p>
+            <w:pPr>
+              <w:pStyle w:val="Compact"/>
+              <w:jc w:val="left"/>
+            </w:pPr>
+            <w:r>
+              <w:t xml:space="preserve">&lt; .001</w:t>
             </w:r>
           </w:p>
         </w:tc>
@@ -5220,43 +5220,43 @@
               <w:jc w:val="left"/>
             </w:pPr>
             <w:r>
-              <w:t xml:space="preserve">0.07 [-0.01, 0.16]</w:t>
-            </w:r>
-          </w:p>
-        </w:tc>
-        <w:tc>
-          <w:tcPr/>
-          <w:p>
-            <w:pPr>
-              <w:pStyle w:val="Compact"/>
-              <w:jc w:val="left"/>
-            </w:pPr>
-            <w:r>
-              <w:t xml:space="preserve">0.04</w:t>
-            </w:r>
-          </w:p>
-        </w:tc>
-        <w:tc>
-          <w:tcPr/>
-          <w:p>
-            <w:pPr>
-              <w:pStyle w:val="Compact"/>
-              <w:jc w:val="left"/>
-            </w:pPr>
-            <w:r>
-              <w:t xml:space="preserve">1.67</w:t>
-            </w:r>
-          </w:p>
-        </w:tc>
-        <w:tc>
-          <w:tcPr/>
-          <w:p>
-            <w:pPr>
-              <w:pStyle w:val="Compact"/>
-              <w:jc w:val="left"/>
-            </w:pPr>
-            <w:r>
-              <w:t xml:space="preserve">.165</w:t>
+              <w:t xml:space="preserve">0.10 [0.04, 0.15]</w:t>
+            </w:r>
+          </w:p>
+        </w:tc>
+        <w:tc>
+          <w:tcPr/>
+          <w:p>
+            <w:pPr>
+              <w:pStyle w:val="Compact"/>
+              <w:jc w:val="left"/>
+            </w:pPr>
+            <w:r>
+              <w:t xml:space="preserve">0.03</w:t>
+            </w:r>
+          </w:p>
+        </w:tc>
+        <w:tc>
+          <w:tcPr/>
+          <w:p>
+            <w:pPr>
+              <w:pStyle w:val="Compact"/>
+              <w:jc w:val="left"/>
+            </w:pPr>
+            <w:r>
+              <w:t xml:space="preserve">3.39</w:t>
+            </w:r>
+          </w:p>
+        </w:tc>
+        <w:tc>
+          <w:tcPr/>
+          <w:p>
+            <w:pPr>
+              <w:pStyle w:val="Compact"/>
+              <w:jc w:val="left"/>
+            </w:pPr>
+            <w:r>
+              <w:t xml:space="preserve">.002</w:t>
             </w:r>
           </w:p>
         </w:tc>
@@ -5282,7 +5282,7 @@
               <w:jc w:val="left"/>
             </w:pPr>
             <w:r>
-              <w:t xml:space="preserve">-0.01 [-0.01, 0.00]</w:t>
+              <w:t xml:space="preserve">-0.01 [-0.01, -0.01]</w:t>
             </w:r>
           </w:p>
         </w:tc>
@@ -5306,19 +5306,19 @@
               <w:jc w:val="left"/>
             </w:pPr>
             <w:r>
-              <w:t xml:space="preserve">-3.56</w:t>
-            </w:r>
-          </w:p>
-        </w:tc>
-        <w:tc>
-          <w:tcPr/>
-          <w:p>
-            <w:pPr>
-              <w:pStyle w:val="Compact"/>
-              <w:jc w:val="left"/>
-            </w:pPr>
-            <w:r>
-              <w:t xml:space="preserve">.056</w:t>
+              <w:t xml:space="preserve">-12.17</w:t>
+            </w:r>
+          </w:p>
+        </w:tc>
+        <w:tc>
+          <w:tcPr/>
+          <w:p>
+            <w:pPr>
+              <w:pStyle w:val="Compact"/>
+              <w:jc w:val="left"/>
+            </w:pPr>
+            <w:r>
+              <w:t xml:space="preserve">&lt; .001</w:t>
             </w:r>
           </w:p>
         </w:tc>
@@ -5382,19 +5382,19 @@
               <w:jc w:val="left"/>
             </w:pPr>
             <w:r>
-              <w:t xml:space="preserve">-0.34</w:t>
-            </w:r>
-          </w:p>
-        </w:tc>
-        <w:tc>
-          <w:tcPr/>
-          <w:p>
-            <w:pPr>
-              <w:pStyle w:val="Compact"/>
-              <w:jc w:val="left"/>
-            </w:pPr>
-            <w:r>
-              <w:t xml:space="preserve">.735</w:t>
+              <w:t xml:space="preserve">-0.35</w:t>
+            </w:r>
+          </w:p>
+        </w:tc>
+        <w:tc>
+          <w:tcPr/>
+          <w:p>
+            <w:pPr>
+              <w:pStyle w:val="Compact"/>
+              <w:jc w:val="left"/>
+            </w:pPr>
+            <w:r>
+              <w:t xml:space="preserve">.726</w:t>
             </w:r>
           </w:p>
         </w:tc>
@@ -5444,19 +5444,19 @@
               <w:jc w:val="left"/>
             </w:pPr>
             <w:r>
-              <w:t xml:space="preserve">-0.84</w:t>
-            </w:r>
-          </w:p>
-        </w:tc>
-        <w:tc>
-          <w:tcPr/>
-          <w:p>
-            <w:pPr>
-              <w:pStyle w:val="Compact"/>
-              <w:jc w:val="left"/>
-            </w:pPr>
-            <w:r>
-              <w:t xml:space="preserve">.441</w:t>
+              <w:t xml:space="preserve">-1.83</w:t>
+            </w:r>
+          </w:p>
+        </w:tc>
+        <w:tc>
+          <w:tcPr/>
+          <w:p>
+            <w:pPr>
+              <w:pStyle w:val="Compact"/>
+              <w:jc w:val="left"/>
+            </w:pPr>
+            <w:r>
+              <w:t xml:space="preserve">.094</w:t>
             </w:r>
           </w:p>
         </w:tc>
@@ -5520,19 +5520,19 @@
               <w:jc w:val="left"/>
             </w:pPr>
             <w:r>
-              <w:t xml:space="preserve">-0.27</w:t>
-            </w:r>
-          </w:p>
-        </w:tc>
-        <w:tc>
-          <w:tcPr/>
-          <w:p>
-            <w:pPr>
-              <w:pStyle w:val="Compact"/>
-              <w:jc w:val="left"/>
-            </w:pPr>
-            <w:r>
-              <w:t xml:space="preserve">.793</w:t>
+              <w:t xml:space="preserve">-0.33</w:t>
+            </w:r>
+          </w:p>
+        </w:tc>
+        <w:tc>
+          <w:tcPr/>
+          <w:p>
+            <w:pPr>
+              <w:pStyle w:val="Compact"/>
+              <w:jc w:val="left"/>
+            </w:pPr>
+            <w:r>
+              <w:t xml:space="preserve">.740</w:t>
             </w:r>
           </w:p>
         </w:tc>
@@ -5604,43 +5604,43 @@
               <w:jc w:val="left"/>
             </w:pPr>
             <w:r>
-              <w:t xml:space="preserve">-0.51 [-0.66, -0.36]</w:t>
-            </w:r>
-          </w:p>
-        </w:tc>
-        <w:tc>
-          <w:tcPr/>
-          <w:p>
-            <w:pPr>
-              <w:pStyle w:val="Compact"/>
-              <w:jc w:val="left"/>
-            </w:pPr>
-            <w:r>
-              <w:t xml:space="preserve">0.08</w:t>
-            </w:r>
-          </w:p>
-        </w:tc>
-        <w:tc>
-          <w:tcPr/>
-          <w:p>
-            <w:pPr>
-              <w:pStyle w:val="Compact"/>
-              <w:jc w:val="left"/>
-            </w:pPr>
-            <w:r>
-              <w:t xml:space="preserve">-6.47</w:t>
-            </w:r>
-          </w:p>
-        </w:tc>
-        <w:tc>
-          <w:tcPr/>
-          <w:p>
-            <w:pPr>
-              <w:pStyle w:val="Compact"/>
-              <w:jc w:val="left"/>
-            </w:pPr>
-            <w:r>
-              <w:t xml:space="preserve">.002</w:t>
+              <w:t xml:space="preserve">-0.37 [-0.48, -0.26]</w:t>
+            </w:r>
+          </w:p>
+        </w:tc>
+        <w:tc>
+          <w:tcPr/>
+          <w:p>
+            <w:pPr>
+              <w:pStyle w:val="Compact"/>
+              <w:jc w:val="left"/>
+            </w:pPr>
+            <w:r>
+              <w:t xml:space="preserve">0.06</w:t>
+            </w:r>
+          </w:p>
+        </w:tc>
+        <w:tc>
+          <w:tcPr/>
+          <w:p>
+            <w:pPr>
+              <w:pStyle w:val="Compact"/>
+              <w:jc w:val="left"/>
+            </w:pPr>
+            <w:r>
+              <w:t xml:space="preserve">-6.71</w:t>
+            </w:r>
+          </w:p>
+        </w:tc>
+        <w:tc>
+          <w:tcPr/>
+          <w:p>
+            <w:pPr>
+              <w:pStyle w:val="Compact"/>
+              <w:jc w:val="left"/>
+            </w:pPr>
+            <w:r>
+              <w:t xml:space="preserve">&lt; .001</w:t>
             </w:r>
           </w:p>
         </w:tc>
@@ -5666,43 +5666,43 @@
               <w:jc w:val="left"/>
             </w:pPr>
             <w:r>
-              <w:t xml:space="preserve">0.07 [0.02, 0.12]</w:t>
-            </w:r>
-          </w:p>
-        </w:tc>
-        <w:tc>
-          <w:tcPr/>
-          <w:p>
-            <w:pPr>
-              <w:pStyle w:val="Compact"/>
-              <w:jc w:val="left"/>
-            </w:pPr>
-            <w:r>
-              <w:t xml:space="preserve">0.02</w:t>
-            </w:r>
-          </w:p>
-        </w:tc>
-        <w:tc>
-          <w:tcPr/>
-          <w:p>
-            <w:pPr>
-              <w:pStyle w:val="Compact"/>
-              <w:jc w:val="left"/>
-            </w:pPr>
-            <w:r>
-              <w:t xml:space="preserve">2.95</w:t>
-            </w:r>
-          </w:p>
-        </w:tc>
-        <w:tc>
-          <w:tcPr/>
-          <w:p>
-            <w:pPr>
-              <w:pStyle w:val="Compact"/>
-              <w:jc w:val="left"/>
-            </w:pPr>
-            <w:r>
-              <w:t xml:space="preserve">.003</w:t>
+              <w:t xml:space="preserve">0.07 [0.01, 0.12]</w:t>
+            </w:r>
+          </w:p>
+        </w:tc>
+        <w:tc>
+          <w:tcPr/>
+          <w:p>
+            <w:pPr>
+              <w:pStyle w:val="Compact"/>
+              <w:jc w:val="left"/>
+            </w:pPr>
+            <w:r>
+              <w:t xml:space="preserve">0.03</w:t>
+            </w:r>
+          </w:p>
+        </w:tc>
+        <w:tc>
+          <w:tcPr/>
+          <w:p>
+            <w:pPr>
+              <w:pStyle w:val="Compact"/>
+              <w:jc w:val="left"/>
+            </w:pPr>
+            <w:r>
+              <w:t xml:space="preserve">2.19</w:t>
+            </w:r>
+          </w:p>
+        </w:tc>
+        <w:tc>
+          <w:tcPr/>
+          <w:p>
+            <w:pPr>
+              <w:pStyle w:val="Compact"/>
+              <w:jc w:val="left"/>
+            </w:pPr>
+            <w:r>
+              <w:t xml:space="preserve">.050</w:t>
             </w:r>
           </w:p>
         </w:tc>
@@ -5752,7 +5752,7 @@
               <w:jc w:val="left"/>
             </w:pPr>
             <w:r>
-              <w:t xml:space="preserve">11.90</w:t>
+              <w:t xml:space="preserve">17.17</w:t>
             </w:r>
           </w:p>
         </w:tc>
@@ -5804,43 +5804,43 @@
               <w:jc w:val="left"/>
             </w:pPr>
             <w:r>
-              <w:t xml:space="preserve">0.02 [0.00, 0.05]</w:t>
-            </w:r>
-          </w:p>
-        </w:tc>
-        <w:tc>
-          <w:tcPr/>
-          <w:p>
-            <w:pPr>
-              <w:pStyle w:val="Compact"/>
-              <w:jc w:val="left"/>
-            </w:pPr>
-            <w:r>
-              <w:t xml:space="preserve">0.01</w:t>
-            </w:r>
-          </w:p>
-        </w:tc>
-        <w:tc>
-          <w:tcPr/>
-          <w:p>
-            <w:pPr>
-              <w:pStyle w:val="Compact"/>
-              <w:jc w:val="left"/>
-            </w:pPr>
-            <w:r>
-              <w:t xml:space="preserve">1.63</w:t>
-            </w:r>
-          </w:p>
-        </w:tc>
-        <w:tc>
-          <w:tcPr/>
-          <w:p>
-            <w:pPr>
-              <w:pStyle w:val="Compact"/>
-              <w:jc w:val="left"/>
-            </w:pPr>
-            <w:r>
-              <w:t xml:space="preserve">.105</w:t>
+              <w:t xml:space="preserve">0.02 [-0.02, 0.06]</w:t>
+            </w:r>
+          </w:p>
+        </w:tc>
+        <w:tc>
+          <w:tcPr/>
+          <w:p>
+            <w:pPr>
+              <w:pStyle w:val="Compact"/>
+              <w:jc w:val="left"/>
+            </w:pPr>
+            <w:r>
+              <w:t xml:space="preserve">0.02</w:t>
+            </w:r>
+          </w:p>
+        </w:tc>
+        <w:tc>
+          <w:tcPr/>
+          <w:p>
+            <w:pPr>
+              <w:pStyle w:val="Compact"/>
+              <w:jc w:val="left"/>
+            </w:pPr>
+            <w:r>
+              <w:t xml:space="preserve">0.78</w:t>
+            </w:r>
+          </w:p>
+        </w:tc>
+        <w:tc>
+          <w:tcPr/>
+          <w:p>
+            <w:pPr>
+              <w:pStyle w:val="Compact"/>
+              <w:jc w:val="left"/>
+            </w:pPr>
+            <w:r>
+              <w:t xml:space="preserve">.464</w:t>
             </w:r>
           </w:p>
         </w:tc>
@@ -5890,19 +5890,19 @@
               <w:jc w:val="left"/>
             </w:pPr>
             <w:r>
-              <w:t xml:space="preserve">-2.37</w:t>
-            </w:r>
-          </w:p>
-        </w:tc>
-        <w:tc>
-          <w:tcPr/>
-          <w:p>
-            <w:pPr>
-              <w:pStyle w:val="Compact"/>
-              <w:jc w:val="left"/>
-            </w:pPr>
-            <w:r>
-              <w:t xml:space="preserve">.019</w:t>
+              <w:t xml:space="preserve">-2.06</w:t>
+            </w:r>
+          </w:p>
+        </w:tc>
+        <w:tc>
+          <w:tcPr/>
+          <w:p>
+            <w:pPr>
+              <w:pStyle w:val="Compact"/>
+              <w:jc w:val="left"/>
+            </w:pPr>
+            <w:r>
+              <w:t xml:space="preserve">.048</w:t>
             </w:r>
           </w:p>
         </w:tc>
@@ -5966,19 +5966,19 @@
               <w:jc w:val="left"/>
             </w:pPr>
             <w:r>
-              <w:t xml:space="preserve">-2.45</w:t>
-            </w:r>
-          </w:p>
-        </w:tc>
-        <w:tc>
-          <w:tcPr/>
-          <w:p>
-            <w:pPr>
-              <w:pStyle w:val="Compact"/>
-              <w:jc w:val="left"/>
-            </w:pPr>
-            <w:r>
-              <w:t xml:space="preserve">.016</w:t>
+              <w:t xml:space="preserve">-1.56</w:t>
+            </w:r>
+          </w:p>
+        </w:tc>
+        <w:tc>
+          <w:tcPr/>
+          <w:p>
+            <w:pPr>
+              <w:pStyle w:val="Compact"/>
+              <w:jc w:val="left"/>
+            </w:pPr>
+            <w:r>
+              <w:t xml:space="preserve">.145</w:t>
             </w:r>
           </w:p>
         </w:tc>
@@ -6050,43 +6050,43 @@
               <w:jc w:val="left"/>
             </w:pPr>
             <w:r>
-              <w:t xml:space="preserve">-0.91 [-1.10, -0.72]</w:t>
-            </w:r>
-          </w:p>
-        </w:tc>
-        <w:tc>
-          <w:tcPr/>
-          <w:p>
-            <w:pPr>
-              <w:pStyle w:val="Compact"/>
-              <w:jc w:val="left"/>
-            </w:pPr>
-            <w:r>
-              <w:t xml:space="preserve">0.10</w:t>
-            </w:r>
-          </w:p>
-        </w:tc>
-        <w:tc>
-          <w:tcPr/>
-          <w:p>
-            <w:pPr>
-              <w:pStyle w:val="Compact"/>
-              <w:jc w:val="left"/>
-            </w:pPr>
-            <w:r>
-              <w:t xml:space="preserve">-9.33</w:t>
-            </w:r>
-          </w:p>
-        </w:tc>
-        <w:tc>
-          <w:tcPr/>
-          <w:p>
-            <w:pPr>
-              <w:pStyle w:val="Compact"/>
-              <w:jc w:val="left"/>
-            </w:pPr>
-            <w:r>
-              <w:t xml:space="preserve">.002</w:t>
+              <w:t xml:space="preserve">-0.93 [-1.02, -0.84]</w:t>
+            </w:r>
+          </w:p>
+        </w:tc>
+        <w:tc>
+          <w:tcPr/>
+          <w:p>
+            <w:pPr>
+              <w:pStyle w:val="Compact"/>
+              <w:jc w:val="left"/>
+            </w:pPr>
+            <w:r>
+              <w:t xml:space="preserve">0.05</w:t>
+            </w:r>
+          </w:p>
+        </w:tc>
+        <w:tc>
+          <w:tcPr/>
+          <w:p>
+            <w:pPr>
+              <w:pStyle w:val="Compact"/>
+              <w:jc w:val="left"/>
+            </w:pPr>
+            <w:r>
+              <w:t xml:space="preserve">-19.80</w:t>
+            </w:r>
+          </w:p>
+        </w:tc>
+        <w:tc>
+          <w:tcPr/>
+          <w:p>
+            <w:pPr>
+              <w:pStyle w:val="Compact"/>
+              <w:jc w:val="left"/>
+            </w:pPr>
+            <w:r>
+              <w:t xml:space="preserve">&lt; .001</w:t>
             </w:r>
           </w:p>
         </w:tc>
@@ -6112,43 +6112,43 @@
               <w:jc w:val="left"/>
             </w:pPr>
             <w:r>
-              <w:t xml:space="preserve">-0.03 [-0.11, 0.05]</w:t>
-            </w:r>
-          </w:p>
-        </w:tc>
-        <w:tc>
-          <w:tcPr/>
-          <w:p>
-            <w:pPr>
-              <w:pStyle w:val="Compact"/>
-              <w:jc w:val="left"/>
-            </w:pPr>
-            <w:r>
-              <w:t xml:space="preserve">0.04</w:t>
-            </w:r>
-          </w:p>
-        </w:tc>
-        <w:tc>
-          <w:tcPr/>
-          <w:p>
-            <w:pPr>
-              <w:pStyle w:val="Compact"/>
-              <w:jc w:val="left"/>
-            </w:pPr>
-            <w:r>
-              <w:t xml:space="preserve">-0.78</w:t>
-            </w:r>
-          </w:p>
-        </w:tc>
-        <w:tc>
-          <w:tcPr/>
-          <w:p>
-            <w:pPr>
-              <w:pStyle w:val="Compact"/>
-              <w:jc w:val="left"/>
-            </w:pPr>
-            <w:r>
-              <w:t xml:space="preserve">.488</w:t>
+              <w:t xml:space="preserve">-0.05 [-0.09, -0.01]</w:t>
+            </w:r>
+          </w:p>
+        </w:tc>
+        <w:tc>
+          <w:tcPr/>
+          <w:p>
+            <w:pPr>
+              <w:pStyle w:val="Compact"/>
+              <w:jc w:val="left"/>
+            </w:pPr>
+            <w:r>
+              <w:t xml:space="preserve">0.02</w:t>
+            </w:r>
+          </w:p>
+        </w:tc>
+        <w:tc>
+          <w:tcPr/>
+          <w:p>
+            <w:pPr>
+              <w:pStyle w:val="Compact"/>
+              <w:jc w:val="left"/>
+            </w:pPr>
+            <w:r>
+              <w:t xml:space="preserve">-2.66</w:t>
+            </w:r>
+          </w:p>
+        </w:tc>
+        <w:tc>
+          <w:tcPr/>
+          <w:p>
+            <w:pPr>
+              <w:pStyle w:val="Compact"/>
+              <w:jc w:val="left"/>
+            </w:pPr>
+            <w:r>
+              <w:t xml:space="preserve">.008</w:t>
             </w:r>
           </w:p>
         </w:tc>
@@ -6198,19 +6198,19 @@
               <w:jc w:val="left"/>
             </w:pPr>
             <w:r>
-              <w:t xml:space="preserve">13.37</w:t>
-            </w:r>
-          </w:p>
-        </w:tc>
-        <w:tc>
-          <w:tcPr/>
-          <w:p>
-            <w:pPr>
-              <w:pStyle w:val="Compact"/>
-              <w:jc w:val="left"/>
-            </w:pPr>
-            <w:r>
-              <w:t xml:space="preserve">.001</w:t>
+              <w:t xml:space="preserve">26.44</w:t>
+            </w:r>
+          </w:p>
+        </w:tc>
+        <w:tc>
+          <w:tcPr/>
+          <w:p>
+            <w:pPr>
+              <w:pStyle w:val="Compact"/>
+              <w:jc w:val="left"/>
+            </w:pPr>
+            <w:r>
+              <w:t xml:space="preserve">&lt; .001</w:t>
             </w:r>
           </w:p>
         </w:tc>
@@ -6250,19 +6250,19 @@
               <w:jc w:val="left"/>
             </w:pPr>
             <w:r>
-              <w:t xml:space="preserve">-0.01 [-0.04, 0.02]</w:t>
-            </w:r>
-          </w:p>
-        </w:tc>
-        <w:tc>
-          <w:tcPr/>
-          <w:p>
-            <w:pPr>
-              <w:pStyle w:val="Compact"/>
-              <w:jc w:val="left"/>
-            </w:pPr>
-            <w:r>
-              <w:t xml:space="preserve">0.02</w:t>
+              <w:t xml:space="preserve">-0.01 [-0.03, 0.02]</w:t>
+            </w:r>
+          </w:p>
+        </w:tc>
+        <w:tc>
+          <w:tcPr/>
+          <w:p>
+            <w:pPr>
+              <w:pStyle w:val="Compact"/>
+              <w:jc w:val="left"/>
+            </w:pPr>
+            <w:r>
+              <w:t xml:space="preserve">0.01</w:t>
             </w:r>
           </w:p>
         </w:tc>
@@ -6286,7 +6286,7 @@
               <w:jc w:val="left"/>
             </w:pPr>
             <w:r>
-              <w:t xml:space="preserve">.643</w:t>
+              <w:t xml:space="preserve">.634</w:t>
             </w:r>
           </w:p>
         </w:tc>
@@ -6336,19 +6336,19 @@
               <w:jc w:val="left"/>
             </w:pPr>
             <w:r>
-              <w:t xml:space="preserve">-0.39</w:t>
-            </w:r>
-          </w:p>
-        </w:tc>
-        <w:tc>
-          <w:tcPr/>
-          <w:p>
-            <w:pPr>
-              <w:pStyle w:val="Compact"/>
-              <w:jc w:val="left"/>
-            </w:pPr>
-            <w:r>
-              <w:t xml:space="preserve">.712</w:t>
+              <w:t xml:space="preserve">0.19</w:t>
+            </w:r>
+          </w:p>
+        </w:tc>
+        <w:tc>
+          <w:tcPr/>
+          <w:p>
+            <w:pPr>
+              <w:pStyle w:val="Compact"/>
+              <w:jc w:val="left"/>
+            </w:pPr>
+            <w:r>
+              <w:t xml:space="preserve">.848</w:t>
             </w:r>
           </w:p>
         </w:tc>
@@ -6412,19 +6412,19 @@
               <w:jc w:val="left"/>
             </w:pPr>
             <w:r>
-              <w:t xml:space="preserve">1.30</w:t>
-            </w:r>
-          </w:p>
-        </w:tc>
-        <w:tc>
-          <w:tcPr/>
-          <w:p>
-            <w:pPr>
-              <w:pStyle w:val="Compact"/>
-              <w:jc w:val="left"/>
-            </w:pPr>
-            <w:r>
-              <w:t xml:space="preserve">.215</w:t>
+              <w:t xml:space="preserve">1.22</w:t>
+            </w:r>
+          </w:p>
+        </w:tc>
+        <w:tc>
+          <w:tcPr/>
+          <w:p>
+            <w:pPr>
+              <w:pStyle w:val="Compact"/>
+              <w:jc w:val="left"/>
+            </w:pPr>
+            <w:r>
+              <w:t xml:space="preserve">.236</w:t>
             </w:r>
           </w:p>
         </w:tc>
@@ -6496,43 +6496,43 @@
               <w:jc w:val="left"/>
             </w:pPr>
             <w:r>
-              <w:t xml:space="preserve">-0.30 [-0.64, 0.03]</w:t>
-            </w:r>
-          </w:p>
-        </w:tc>
-        <w:tc>
-          <w:tcPr/>
-          <w:p>
-            <w:pPr>
-              <w:pStyle w:val="Compact"/>
-              <w:jc w:val="left"/>
-            </w:pPr>
-            <w:r>
-              <w:t xml:space="preserve">0.17</w:t>
-            </w:r>
-          </w:p>
-        </w:tc>
-        <w:tc>
-          <w:tcPr/>
-          <w:p>
-            <w:pPr>
-              <w:pStyle w:val="Compact"/>
-              <w:jc w:val="left"/>
-            </w:pPr>
-            <w:r>
-              <w:t xml:space="preserve">-1.77</w:t>
-            </w:r>
-          </w:p>
-        </w:tc>
-        <w:tc>
-          <w:tcPr/>
-          <w:p>
-            <w:pPr>
-              <w:pStyle w:val="Compact"/>
-              <w:jc w:val="left"/>
-            </w:pPr>
-            <w:r>
-              <w:t xml:space="preserve">.200</w:t>
+              <w:t xml:space="preserve">0.04 [-0.07, 0.14]</w:t>
+            </w:r>
+          </w:p>
+        </w:tc>
+        <w:tc>
+          <w:tcPr/>
+          <w:p>
+            <w:pPr>
+              <w:pStyle w:val="Compact"/>
+              <w:jc w:val="left"/>
+            </w:pPr>
+            <w:r>
+              <w:t xml:space="preserve">0.05</w:t>
+            </w:r>
+          </w:p>
+        </w:tc>
+        <w:tc>
+          <w:tcPr/>
+          <w:p>
+            <w:pPr>
+              <w:pStyle w:val="Compact"/>
+              <w:jc w:val="left"/>
+            </w:pPr>
+            <w:r>
+              <w:t xml:space="preserve">0.73</w:t>
+            </w:r>
+          </w:p>
+        </w:tc>
+        <w:tc>
+          <w:tcPr/>
+          <w:p>
+            <w:pPr>
+              <w:pStyle w:val="Compact"/>
+              <w:jc w:val="left"/>
+            </w:pPr>
+            <w:r>
+              <w:t xml:space="preserve">.466</w:t>
             </w:r>
           </w:p>
         </w:tc>
@@ -6558,7 +6558,7 @@
               <w:jc w:val="left"/>
             </w:pPr>
             <w:r>
-              <w:t xml:space="preserve">0.28 [0.22, 0.34]</w:t>
+              <w:t xml:space="preserve">0.28 [0.23, 0.34]</w:t>
             </w:r>
           </w:p>
         </w:tc>
@@ -6582,7 +6582,7 @@
               <w:jc w:val="left"/>
             </w:pPr>
             <w:r>
-              <w:t xml:space="preserve">9.39</w:t>
+              <w:t xml:space="preserve">9.70</w:t>
             </w:r>
           </w:p>
         </w:tc>
@@ -6620,7 +6620,7 @@
               <w:jc w:val="left"/>
             </w:pPr>
             <w:r>
-              <w:t xml:space="preserve">0.01 [0.00, 0.01]</w:t>
+              <w:t xml:space="preserve">0.01 [0.01, 0.01]</w:t>
             </w:r>
           </w:p>
         </w:tc>
@@ -6644,19 +6644,19 @@
               <w:jc w:val="left"/>
             </w:pPr>
             <w:r>
-              <w:t xml:space="preserve">3.10</w:t>
-            </w:r>
-          </w:p>
-        </w:tc>
-        <w:tc>
-          <w:tcPr/>
-          <w:p>
-            <w:pPr>
-              <w:pStyle w:val="Compact"/>
-              <w:jc w:val="left"/>
-            </w:pPr>
-            <w:r>
-              <w:t xml:space="preserve">.062</w:t>
+              <w:t xml:space="preserve">11.57</w:t>
+            </w:r>
+          </w:p>
+        </w:tc>
+        <w:tc>
+          <w:tcPr/>
+          <w:p>
+            <w:pPr>
+              <w:pStyle w:val="Compact"/>
+              <w:jc w:val="left"/>
+            </w:pPr>
+            <w:r>
+              <w:t xml:space="preserve">&lt; .001</w:t>
             </w:r>
           </w:p>
         </w:tc>
@@ -6708,31 +6708,31 @@
               <w:jc w:val="left"/>
             </w:pPr>
             <w:r>
-              <w:t xml:space="preserve">0.02</w:t>
-            </w:r>
-          </w:p>
-        </w:tc>
-        <w:tc>
-          <w:tcPr/>
-          <w:p>
-            <w:pPr>
-              <w:pStyle w:val="Compact"/>
-              <w:jc w:val="left"/>
-            </w:pPr>
-            <w:r>
-              <w:t xml:space="preserve">-3.01</w:t>
-            </w:r>
-          </w:p>
-        </w:tc>
-        <w:tc>
-          <w:tcPr/>
-          <w:p>
-            <w:pPr>
-              <w:pStyle w:val="Compact"/>
-              <w:jc w:val="left"/>
-            </w:pPr>
-            <w:r>
-              <w:t xml:space="preserve">.004</w:t>
+              <w:t xml:space="preserve">0.01</w:t>
+            </w:r>
+          </w:p>
+        </w:tc>
+        <w:tc>
+          <w:tcPr/>
+          <w:p>
+            <w:pPr>
+              <w:pStyle w:val="Compact"/>
+              <w:jc w:val="left"/>
+            </w:pPr>
+            <w:r>
+              <w:t xml:space="preserve">-3.58</w:t>
+            </w:r>
+          </w:p>
+        </w:tc>
+        <w:tc>
+          <w:tcPr/>
+          <w:p>
+            <w:pPr>
+              <w:pStyle w:val="Compact"/>
+              <w:jc w:val="left"/>
+            </w:pPr>
+            <w:r>
+              <w:t xml:space="preserve">&lt; .001</w:t>
             </w:r>
           </w:p>
         </w:tc>
@@ -6782,7 +6782,7 @@
               <w:jc w:val="left"/>
             </w:pPr>
             <w:r>
-              <w:t xml:space="preserve">-5.74</w:t>
+              <w:t xml:space="preserve">-5.24</w:t>
             </w:r>
           </w:p>
         </w:tc>
@@ -6858,19 +6858,19 @@
               <w:jc w:val="left"/>
             </w:pPr>
             <w:r>
-              <w:t xml:space="preserve">0.96</w:t>
-            </w:r>
-          </w:p>
-        </w:tc>
-        <w:tc>
-          <w:tcPr/>
-          <w:p>
-            <w:pPr>
-              <w:pStyle w:val="Compact"/>
-              <w:jc w:val="left"/>
-            </w:pPr>
-            <w:r>
-              <w:t xml:space="preserve">.340</w:t>
+              <w:t xml:space="preserve">1.09</w:t>
+            </w:r>
+          </w:p>
+        </w:tc>
+        <w:tc>
+          <w:tcPr/>
+          <w:p>
+            <w:pPr>
+              <w:pStyle w:val="Compact"/>
+              <w:jc w:val="left"/>
+            </w:pPr>
+            <w:r>
+              <w:t xml:space="preserve">.288</w:t>
             </w:r>
           </w:p>
         </w:tc>
@@ -6916,7 +6916,7 @@
               <a:graphicData uri="http://schemas.openxmlformats.org/drawingml/2006/picture">
                 <pic:pic>
                   <pic:nvPicPr>
-                    <pic:cNvPr descr="../Figures/sleep%20on%20pa_intensity.jpg" id="27" name="Picture"/>
+                    <pic:cNvPr descr="../Figures/Sleep%20on%20pa_intensity%20by%20Age.jpg" id="27" name="Picture"/>
                     <pic:cNvPicPr>
                       <a:picLocks noChangeArrowheads="1" noChangeAspect="1"/>
                     </pic:cNvPicPr>
@@ -7182,43 +7182,43 @@
               <w:jc w:val="left"/>
             </w:pPr>
             <w:r>
-              <w:t xml:space="preserve">0.23 [0.04, 0.42]</w:t>
-            </w:r>
-          </w:p>
-        </w:tc>
-        <w:tc>
-          <w:tcPr/>
-          <w:p>
-            <w:pPr>
-              <w:pStyle w:val="Compact"/>
-              <w:jc w:val="left"/>
-            </w:pPr>
-            <w:r>
-              <w:t xml:space="preserve">0.10</w:t>
-            </w:r>
-          </w:p>
-        </w:tc>
-        <w:tc>
-          <w:tcPr/>
-          <w:p>
-            <w:pPr>
-              <w:pStyle w:val="Compact"/>
-              <w:jc w:val="left"/>
-            </w:pPr>
-            <w:r>
-              <w:t xml:space="preserve">2.33</w:t>
-            </w:r>
-          </w:p>
-        </w:tc>
-        <w:tc>
-          <w:tcPr/>
-          <w:p>
-            <w:pPr>
-              <w:pStyle w:val="Compact"/>
-              <w:jc w:val="left"/>
-            </w:pPr>
-            <w:r>
-              <w:t xml:space="preserve">.081</w:t>
+              <w:t xml:space="preserve">0.39 [0.27, 0.50]</w:t>
+            </w:r>
+          </w:p>
+        </w:tc>
+        <w:tc>
+          <w:tcPr/>
+          <w:p>
+            <w:pPr>
+              <w:pStyle w:val="Compact"/>
+              <w:jc w:val="left"/>
+            </w:pPr>
+            <w:r>
+              <w:t xml:space="preserve">0.06</w:t>
+            </w:r>
+          </w:p>
+        </w:tc>
+        <w:tc>
+          <w:tcPr/>
+          <w:p>
+            <w:pPr>
+              <w:pStyle w:val="Compact"/>
+              <w:jc w:val="left"/>
+            </w:pPr>
+            <w:r>
+              <w:t xml:space="preserve">6.72</w:t>
+            </w:r>
+          </w:p>
+        </w:tc>
+        <w:tc>
+          <w:tcPr/>
+          <w:p>
+            <w:pPr>
+              <w:pStyle w:val="Compact"/>
+              <w:jc w:val="left"/>
+            </w:pPr>
+            <w:r>
+              <w:t xml:space="preserve">&lt; .001</w:t>
             </w:r>
           </w:p>
         </w:tc>
@@ -7244,43 +7244,43 @@
               <w:jc w:val="left"/>
             </w:pPr>
             <w:r>
-              <w:t xml:space="preserve">0.00 [-0.02, 0.03]</w:t>
-            </w:r>
-          </w:p>
-        </w:tc>
-        <w:tc>
-          <w:tcPr/>
-          <w:p>
-            <w:pPr>
-              <w:pStyle w:val="Compact"/>
-              <w:jc w:val="left"/>
-            </w:pPr>
-            <w:r>
-              <w:t xml:space="preserve">0.01</w:t>
-            </w:r>
-          </w:p>
-        </w:tc>
-        <w:tc>
-          <w:tcPr/>
-          <w:p>
-            <w:pPr>
-              <w:pStyle w:val="Compact"/>
-              <w:jc w:val="left"/>
-            </w:pPr>
-            <w:r>
-              <w:t xml:space="preserve">0.26</w:t>
-            </w:r>
-          </w:p>
-        </w:tc>
-        <w:tc>
-          <w:tcPr/>
-          <w:p>
-            <w:pPr>
-              <w:pStyle w:val="Compact"/>
-              <w:jc w:val="left"/>
-            </w:pPr>
-            <w:r>
-              <w:t xml:space="preserve">.799</w:t>
+              <w:t xml:space="preserve">0.02 [-0.01, 0.05]</w:t>
+            </w:r>
+          </w:p>
+        </w:tc>
+        <w:tc>
+          <w:tcPr/>
+          <w:p>
+            <w:pPr>
+              <w:pStyle w:val="Compact"/>
+              <w:jc w:val="left"/>
+            </w:pPr>
+            <w:r>
+              <w:t xml:space="preserve">0.02</w:t>
+            </w:r>
+          </w:p>
+        </w:tc>
+        <w:tc>
+          <w:tcPr/>
+          <w:p>
+            <w:pPr>
+              <w:pStyle w:val="Compact"/>
+              <w:jc w:val="left"/>
+            </w:pPr>
+            <w:r>
+              <w:t xml:space="preserve">1.09</w:t>
+            </w:r>
+          </w:p>
+        </w:tc>
+        <w:tc>
+          <w:tcPr/>
+          <w:p>
+            <w:pPr>
+              <w:pStyle w:val="Compact"/>
+              <w:jc w:val="left"/>
+            </w:pPr>
+            <w:r>
+              <w:t xml:space="preserve">.302</w:t>
             </w:r>
           </w:p>
         </w:tc>
@@ -7330,19 +7330,19 @@
               <w:jc w:val="left"/>
             </w:pPr>
             <w:r>
-              <w:t xml:space="preserve">-7.56</w:t>
-            </w:r>
-          </w:p>
-        </w:tc>
-        <w:tc>
-          <w:tcPr/>
-          <w:p>
-            <w:pPr>
-              <w:pStyle w:val="Compact"/>
-              <w:jc w:val="left"/>
-            </w:pPr>
-            <w:r>
-              <w:t xml:space="preserve">.002</w:t>
+              <w:t xml:space="preserve">-11.64</w:t>
+            </w:r>
+          </w:p>
+        </w:tc>
+        <w:tc>
+          <w:tcPr/>
+          <w:p>
+            <w:pPr>
+              <w:pStyle w:val="Compact"/>
+              <w:jc w:val="left"/>
+            </w:pPr>
+            <w:r>
+              <w:t xml:space="preserve">&lt; .001</w:t>
             </w:r>
           </w:p>
         </w:tc>
@@ -7382,7 +7382,7 @@
               <w:jc w:val="left"/>
             </w:pPr>
             <w:r>
-              <w:t xml:space="preserve">-0.02 [-0.04, 0.00]</w:t>
+              <w:t xml:space="preserve">-0.01 [-0.03, 0.00]</w:t>
             </w:r>
           </w:p>
         </w:tc>
@@ -7406,19 +7406,19 @@
               <w:jc w:val="left"/>
             </w:pPr>
             <w:r>
-              <w:t xml:space="preserve">-2.31</w:t>
-            </w:r>
-          </w:p>
-        </w:tc>
-        <w:tc>
-          <w:tcPr/>
-          <w:p>
-            <w:pPr>
-              <w:pStyle w:val="Compact"/>
-              <w:jc w:val="left"/>
-            </w:pPr>
-            <w:r>
-              <w:t xml:space="preserve">.087</w:t>
+              <w:t xml:space="preserve">-2.15</w:t>
+            </w:r>
+          </w:p>
+        </w:tc>
+        <w:tc>
+          <w:tcPr/>
+          <w:p>
+            <w:pPr>
+              <w:pStyle w:val="Compact"/>
+              <w:jc w:val="left"/>
+            </w:pPr>
+            <w:r>
+              <w:t xml:space="preserve">.058</w:t>
             </w:r>
           </w:p>
         </w:tc>
@@ -7468,19 +7468,19 @@
               <w:jc w:val="left"/>
             </w:pPr>
             <w:r>
-              <w:t xml:space="preserve">-0.88</w:t>
-            </w:r>
-          </w:p>
-        </w:tc>
-        <w:tc>
-          <w:tcPr/>
-          <w:p>
-            <w:pPr>
-              <w:pStyle w:val="Compact"/>
-              <w:jc w:val="left"/>
-            </w:pPr>
-            <w:r>
-              <w:t xml:space="preserve">.381</w:t>
+              <w:t xml:space="preserve">-1.74</w:t>
+            </w:r>
+          </w:p>
+        </w:tc>
+        <w:tc>
+          <w:tcPr/>
+          <w:p>
+            <w:pPr>
+              <w:pStyle w:val="Compact"/>
+              <w:jc w:val="left"/>
+            </w:pPr>
+            <w:r>
+              <w:t xml:space="preserve">.090</w:t>
             </w:r>
           </w:p>
         </w:tc>
@@ -7544,19 +7544,19 @@
               <w:jc w:val="left"/>
             </w:pPr>
             <w:r>
-              <w:t xml:space="preserve">0.74</w:t>
-            </w:r>
-          </w:p>
-        </w:tc>
-        <w:tc>
-          <w:tcPr/>
-          <w:p>
-            <w:pPr>
-              <w:pStyle w:val="Compact"/>
-              <w:jc w:val="left"/>
-            </w:pPr>
-            <w:r>
-              <w:t xml:space="preserve">.488</w:t>
+              <w:t xml:space="preserve">0.32</w:t>
+            </w:r>
+          </w:p>
+        </w:tc>
+        <w:tc>
+          <w:tcPr/>
+          <w:p>
+            <w:pPr>
+              <w:pStyle w:val="Compact"/>
+              <w:jc w:val="left"/>
+            </w:pPr>
+            <w:r>
+              <w:t xml:space="preserve">.749</w:t>
             </w:r>
           </w:p>
         </w:tc>
@@ -7628,31 +7628,31 @@
               <w:jc w:val="left"/>
             </w:pPr>
             <w:r>
-              <w:t xml:space="preserve">0.81 [0.69, 0.92]</w:t>
-            </w:r>
-          </w:p>
-        </w:tc>
-        <w:tc>
-          <w:tcPr/>
-          <w:p>
-            <w:pPr>
-              <w:pStyle w:val="Compact"/>
-              <w:jc w:val="left"/>
-            </w:pPr>
-            <w:r>
-              <w:t xml:space="preserve">0.06</w:t>
-            </w:r>
-          </w:p>
-        </w:tc>
-        <w:tc>
-          <w:tcPr/>
-          <w:p>
-            <w:pPr>
-              <w:pStyle w:val="Compact"/>
-              <w:jc w:val="left"/>
-            </w:pPr>
-            <w:r>
-              <w:t xml:space="preserve">13.40</w:t>
+              <w:t xml:space="preserve">1.00 [0.91, 1.08]</w:t>
+            </w:r>
+          </w:p>
+        </w:tc>
+        <w:tc>
+          <w:tcPr/>
+          <w:p>
+            <w:pPr>
+              <w:pStyle w:val="Compact"/>
+              <w:jc w:val="left"/>
+            </w:pPr>
+            <w:r>
+              <w:t xml:space="preserve">0.04</w:t>
+            </w:r>
+          </w:p>
+        </w:tc>
+        <w:tc>
+          <w:tcPr/>
+          <w:p>
+            <w:pPr>
+              <w:pStyle w:val="Compact"/>
+              <w:jc w:val="left"/>
+            </w:pPr>
+            <w:r>
+              <w:t xml:space="preserve">22.79</w:t>
             </w:r>
           </w:p>
         </w:tc>
@@ -7690,43 +7690,43 @@
               <w:jc w:val="left"/>
             </w:pPr>
             <w:r>
-              <w:t xml:space="preserve">0.00 [-0.04, 0.04]</w:t>
-            </w:r>
-          </w:p>
-        </w:tc>
-        <w:tc>
-          <w:tcPr/>
-          <w:p>
-            <w:pPr>
-              <w:pStyle w:val="Compact"/>
-              <w:jc w:val="left"/>
-            </w:pPr>
-            <w:r>
-              <w:t xml:space="preserve">0.02</w:t>
-            </w:r>
-          </w:p>
-        </w:tc>
-        <w:tc>
-          <w:tcPr/>
-          <w:p>
-            <w:pPr>
-              <w:pStyle w:val="Compact"/>
-              <w:jc w:val="left"/>
-            </w:pPr>
-            <w:r>
-              <w:t xml:space="preserve">-0.10</w:t>
-            </w:r>
-          </w:p>
-        </w:tc>
-        <w:tc>
-          <w:tcPr/>
-          <w:p>
-            <w:pPr>
-              <w:pStyle w:val="Compact"/>
-              <w:jc w:val="left"/>
-            </w:pPr>
-            <w:r>
-              <w:t xml:space="preserve">.928</w:t>
+              <w:t xml:space="preserve">0.01 [-0.02, 0.04]</w:t>
+            </w:r>
+          </w:p>
+        </w:tc>
+        <w:tc>
+          <w:tcPr/>
+          <w:p>
+            <w:pPr>
+              <w:pStyle w:val="Compact"/>
+              <w:jc w:val="left"/>
+            </w:pPr>
+            <w:r>
+              <w:t xml:space="preserve">0.01</w:t>
+            </w:r>
+          </w:p>
+        </w:tc>
+        <w:tc>
+          <w:tcPr/>
+          <w:p>
+            <w:pPr>
+              <w:pStyle w:val="Compact"/>
+              <w:jc w:val="left"/>
+            </w:pPr>
+            <w:r>
+              <w:t xml:space="preserve">0.73</w:t>
+            </w:r>
+          </w:p>
+        </w:tc>
+        <w:tc>
+          <w:tcPr/>
+          <w:p>
+            <w:pPr>
+              <w:pStyle w:val="Compact"/>
+              <w:jc w:val="left"/>
+            </w:pPr>
+            <w:r>
+              <w:t xml:space="preserve">.490</w:t>
             </w:r>
           </w:p>
         </w:tc>
@@ -7752,7 +7752,7 @@
               <w:jc w:val="left"/>
             </w:pPr>
             <w:r>
-              <w:t xml:space="preserve">-0.02 [-0.03, -0.02]</w:t>
+              <w:t xml:space="preserve">-0.02 [-0.02, -0.02]</w:t>
             </w:r>
           </w:p>
         </w:tc>
@@ -7776,7 +7776,7 @@
               <w:jc w:val="left"/>
             </w:pPr>
             <w:r>
-              <w:t xml:space="preserve">-31.77</w:t>
+              <w:t xml:space="preserve">-49.35</w:t>
             </w:r>
           </w:p>
         </w:tc>
@@ -7828,7 +7828,7 @@
               <w:jc w:val="left"/>
             </w:pPr>
             <w:r>
-              <w:t xml:space="preserve">0.00 [-0.01, 0.01]</w:t>
+              <w:t xml:space="preserve">0.01 [0.00, 0.02]</w:t>
             </w:r>
           </w:p>
         </w:tc>
@@ -7852,19 +7852,19 @@
               <w:jc w:val="left"/>
             </w:pPr>
             <w:r>
-              <w:t xml:space="preserve">-0.03</w:t>
-            </w:r>
-          </w:p>
-        </w:tc>
-        <w:tc>
-          <w:tcPr/>
-          <w:p>
-            <w:pPr>
-              <w:pStyle w:val="Compact"/>
-              <w:jc w:val="left"/>
-            </w:pPr>
-            <w:r>
-              <w:t xml:space="preserve">.978</w:t>
+              <w:t xml:space="preserve">1.13</w:t>
+            </w:r>
+          </w:p>
+        </w:tc>
+        <w:tc>
+          <w:tcPr/>
+          <w:p>
+            <w:pPr>
+              <w:pStyle w:val="Compact"/>
+              <w:jc w:val="left"/>
+            </w:pPr>
+            <w:r>
+              <w:t xml:space="preserve">.277</w:t>
             </w:r>
           </w:p>
         </w:tc>
@@ -7914,19 +7914,19 @@
               <w:jc w:val="left"/>
             </w:pPr>
             <w:r>
-              <w:t xml:space="preserve">1.05</w:t>
-            </w:r>
-          </w:p>
-        </w:tc>
-        <w:tc>
-          <w:tcPr/>
-          <w:p>
-            <w:pPr>
-              <w:pStyle w:val="Compact"/>
-              <w:jc w:val="left"/>
-            </w:pPr>
-            <w:r>
-              <w:t xml:space="preserve">.334</w:t>
+              <w:t xml:space="preserve">-0.07</w:t>
+            </w:r>
+          </w:p>
+        </w:tc>
+        <w:tc>
+          <w:tcPr/>
+          <w:p>
+            <w:pPr>
+              <w:pStyle w:val="Compact"/>
+              <w:jc w:val="left"/>
+            </w:pPr>
+            <w:r>
+              <w:t xml:space="preserve">.945</w:t>
             </w:r>
           </w:p>
         </w:tc>
@@ -7990,19 +7990,19 @@
               <w:jc w:val="left"/>
             </w:pPr>
             <w:r>
-              <w:t xml:space="preserve">-0.67</w:t>
-            </w:r>
-          </w:p>
-        </w:tc>
-        <w:tc>
-          <w:tcPr/>
-          <w:p>
-            <w:pPr>
-              <w:pStyle w:val="Compact"/>
-              <w:jc w:val="left"/>
-            </w:pPr>
-            <w:r>
-              <w:t xml:space="preserve">.545</w:t>
+              <w:t xml:space="preserve">-2.49</w:t>
+            </w:r>
+          </w:p>
+        </w:tc>
+        <w:tc>
+          <w:tcPr/>
+          <w:p>
+            <w:pPr>
+              <w:pStyle w:val="Compact"/>
+              <w:jc w:val="left"/>
+            </w:pPr>
+            <w:r>
+              <w:t xml:space="preserve">.013</w:t>
             </w:r>
           </w:p>
         </w:tc>
@@ -8048,7 +8048,7 @@
               <a:graphicData uri="http://schemas.openxmlformats.org/drawingml/2006/picture">
                 <pic:pic>
                   <pic:nvPicPr>
-                    <pic:cNvPr descr="../Figures/Pa%20on%20sleep_duration_lag.jpg" id="31" name="Picture"/>
+                    <pic:cNvPr descr="../Figures/Pa%20on%20sleep_duration_lag%20by%20Age.jpg" id="31" name="Picture"/>
                     <pic:cNvPicPr>
                       <a:picLocks noChangeArrowheads="1" noChangeAspect="1"/>
                     </pic:cNvPicPr>
@@ -8320,43 +8320,43 @@
               <w:jc w:val="left"/>
             </w:pPr>
             <w:r>
-              <w:t xml:space="preserve">0.20 [0.04, 0.37]</w:t>
-            </w:r>
-          </w:p>
-        </w:tc>
-        <w:tc>
-          <w:tcPr/>
-          <w:p>
-            <w:pPr>
-              <w:pStyle w:val="Compact"/>
-              <w:jc w:val="left"/>
-            </w:pPr>
-            <w:r>
-              <w:t xml:space="preserve">0.09</w:t>
-            </w:r>
-          </w:p>
-        </w:tc>
-        <w:tc>
-          <w:tcPr/>
-          <w:p>
-            <w:pPr>
-              <w:pStyle w:val="Compact"/>
-              <w:jc w:val="left"/>
-            </w:pPr>
-            <w:r>
-              <w:t xml:space="preserve">2.39</w:t>
-            </w:r>
-          </w:p>
-        </w:tc>
-        <w:tc>
-          <w:tcPr/>
-          <w:p>
-            <w:pPr>
-              <w:pStyle w:val="Compact"/>
-              <w:jc w:val="left"/>
-            </w:pPr>
-            <w:r>
-              <w:t xml:space="preserve">.063</w:t>
+              <w:t xml:space="preserve">0.38 [0.25, 0.50]</w:t>
+            </w:r>
+          </w:p>
+        </w:tc>
+        <w:tc>
+          <w:tcPr/>
+          <w:p>
+            <w:pPr>
+              <w:pStyle w:val="Compact"/>
+              <w:jc w:val="left"/>
+            </w:pPr>
+            <w:r>
+              <w:t xml:space="preserve">0.06</w:t>
+            </w:r>
+          </w:p>
+        </w:tc>
+        <w:tc>
+          <w:tcPr/>
+          <w:p>
+            <w:pPr>
+              <w:pStyle w:val="Compact"/>
+              <w:jc w:val="left"/>
+            </w:pPr>
+            <w:r>
+              <w:t xml:space="preserve">5.96</w:t>
+            </w:r>
+          </w:p>
+        </w:tc>
+        <w:tc>
+          <w:tcPr/>
+          <w:p>
+            <w:pPr>
+              <w:pStyle w:val="Compact"/>
+              <w:jc w:val="left"/>
+            </w:pPr>
+            <w:r>
+              <w:t xml:space="preserve">&lt; .001</w:t>
             </w:r>
           </w:p>
         </w:tc>
@@ -8382,7 +8382,7 @@
               <w:jc w:val="left"/>
             </w:pPr>
             <w:r>
-              <w:t xml:space="preserve">0.04 [0.00, 0.09]</w:t>
+              <w:t xml:space="preserve">0.06 [0.02, 0.10]</w:t>
             </w:r>
           </w:p>
         </w:tc>
@@ -8406,19 +8406,19 @@
               <w:jc w:val="left"/>
             </w:pPr>
             <w:r>
-              <w:t xml:space="preserve">1.98</w:t>
-            </w:r>
-          </w:p>
-        </w:tc>
-        <w:tc>
-          <w:tcPr/>
-          <w:p>
-            <w:pPr>
-              <w:pStyle w:val="Compact"/>
-              <w:jc w:val="left"/>
-            </w:pPr>
-            <w:r>
-              <w:t xml:space="preserve">.103</w:t>
+              <w:t xml:space="preserve">3.28</w:t>
+            </w:r>
+          </w:p>
+        </w:tc>
+        <w:tc>
+          <w:tcPr/>
+          <w:p>
+            <w:pPr>
+              <w:pStyle w:val="Compact"/>
+              <w:jc w:val="left"/>
+            </w:pPr>
+            <w:r>
+              <w:t xml:space="preserve">.008</w:t>
             </w:r>
           </w:p>
         </w:tc>
@@ -8468,19 +8468,19 @@
               <w:jc w:val="left"/>
             </w:pPr>
             <w:r>
-              <w:t xml:space="preserve">-8.00</w:t>
-            </w:r>
-          </w:p>
-        </w:tc>
-        <w:tc>
-          <w:tcPr/>
-          <w:p>
-            <w:pPr>
-              <w:pStyle w:val="Compact"/>
-              <w:jc w:val="left"/>
-            </w:pPr>
-            <w:r>
-              <w:t xml:space="preserve">.001</w:t>
+              <w:t xml:space="preserve">-12.55</w:t>
+            </w:r>
+          </w:p>
+        </w:tc>
+        <w:tc>
+          <w:tcPr/>
+          <w:p>
+            <w:pPr>
+              <w:pStyle w:val="Compact"/>
+              <w:jc w:val="left"/>
+            </w:pPr>
+            <w:r>
+              <w:t xml:space="preserve">&lt; .001</w:t>
             </w:r>
           </w:p>
         </w:tc>
@@ -8520,43 +8520,43 @@
               <w:jc w:val="left"/>
             </w:pPr>
             <w:r>
-              <w:t xml:space="preserve">0.00 [-0.01, 0.01]</w:t>
-            </w:r>
-          </w:p>
-        </w:tc>
-        <w:tc>
-          <w:tcPr/>
-          <w:p>
-            <w:pPr>
-              <w:pStyle w:val="Compact"/>
-              <w:jc w:val="left"/>
-            </w:pPr>
-            <w:r>
-              <w:t xml:space="preserve">0.01</w:t>
-            </w:r>
-          </w:p>
-        </w:tc>
-        <w:tc>
-          <w:tcPr/>
-          <w:p>
-            <w:pPr>
-              <w:pStyle w:val="Compact"/>
-              <w:jc w:val="left"/>
-            </w:pPr>
-            <w:r>
-              <w:t xml:space="preserve">0.36</w:t>
-            </w:r>
-          </w:p>
-        </w:tc>
-        <w:tc>
-          <w:tcPr/>
-          <w:p>
-            <w:pPr>
-              <w:pStyle w:val="Compact"/>
-              <w:jc w:val="left"/>
-            </w:pPr>
-            <w:r>
-              <w:t xml:space="preserve">.736</w:t>
+              <w:t xml:space="preserve">0.01 [0.00, 0.01]</w:t>
+            </w:r>
+          </w:p>
+        </w:tc>
+        <w:tc>
+          <w:tcPr/>
+          <w:p>
+            <w:pPr>
+              <w:pStyle w:val="Compact"/>
+              <w:jc w:val="left"/>
+            </w:pPr>
+            <w:r>
+              <w:t xml:space="preserve">0.00</w:t>
+            </w:r>
+          </w:p>
+        </w:tc>
+        <w:tc>
+          <w:tcPr/>
+          <w:p>
+            <w:pPr>
+              <w:pStyle w:val="Compact"/>
+              <w:jc w:val="left"/>
+            </w:pPr>
+            <w:r>
+              <w:t xml:space="preserve">1.93</w:t>
+            </w:r>
+          </w:p>
+        </w:tc>
+        <w:tc>
+          <w:tcPr/>
+          <w:p>
+            <w:pPr>
+              <w:pStyle w:val="Compact"/>
+              <w:jc w:val="left"/>
+            </w:pPr>
+            <w:r>
+              <w:t xml:space="preserve">.054</w:t>
             </w:r>
           </w:p>
         </w:tc>
@@ -8606,19 +8606,19 @@
               <w:jc w:val="left"/>
             </w:pPr>
             <w:r>
-              <w:t xml:space="preserve">-0.78</w:t>
-            </w:r>
-          </w:p>
-        </w:tc>
-        <w:tc>
-          <w:tcPr/>
-          <w:p>
-            <w:pPr>
-              <w:pStyle w:val="Compact"/>
-              <w:jc w:val="left"/>
-            </w:pPr>
-            <w:r>
-              <w:t xml:space="preserve">.436</w:t>
+              <w:t xml:space="preserve">-1.64</w:t>
+            </w:r>
+          </w:p>
+        </w:tc>
+        <w:tc>
+          <w:tcPr/>
+          <w:p>
+            <w:pPr>
+              <w:pStyle w:val="Compact"/>
+              <w:jc w:val="left"/>
+            </w:pPr>
+            <w:r>
+              <w:t xml:space="preserve">.137</w:t>
             </w:r>
           </w:p>
         </w:tc>
@@ -8682,19 +8682,19 @@
               <w:jc w:val="left"/>
             </w:pPr>
             <w:r>
-              <w:t xml:space="preserve">0.51</w:t>
-            </w:r>
-          </w:p>
-        </w:tc>
-        <w:tc>
-          <w:tcPr/>
-          <w:p>
-            <w:pPr>
-              <w:pStyle w:val="Compact"/>
-              <w:jc w:val="left"/>
-            </w:pPr>
-            <w:r>
-              <w:t xml:space="preserve">.631</w:t>
+              <w:t xml:space="preserve">-0.96</w:t>
+            </w:r>
+          </w:p>
+        </w:tc>
+        <w:tc>
+          <w:tcPr/>
+          <w:p>
+            <w:pPr>
+              <w:pStyle w:val="Compact"/>
+              <w:jc w:val="left"/>
+            </w:pPr>
+            <w:r>
+              <w:t xml:space="preserve">.343</w:t>
             </w:r>
           </w:p>
         </w:tc>
@@ -8766,31 +8766,31 @@
               <w:jc w:val="left"/>
             </w:pPr>
             <w:r>
-              <w:t xml:space="preserve">0.80 [0.70, 0.91]</w:t>
-            </w:r>
-          </w:p>
-        </w:tc>
-        <w:tc>
-          <w:tcPr/>
-          <w:p>
-            <w:pPr>
-              <w:pStyle w:val="Compact"/>
-              <w:jc w:val="left"/>
-            </w:pPr>
-            <w:r>
-              <w:t xml:space="preserve">0.06</w:t>
-            </w:r>
-          </w:p>
-        </w:tc>
-        <w:tc>
-          <w:tcPr/>
-          <w:p>
-            <w:pPr>
-              <w:pStyle w:val="Compact"/>
-              <w:jc w:val="left"/>
-            </w:pPr>
-            <w:r>
-              <w:t xml:space="preserve">14.47</w:t>
+              <w:t xml:space="preserve">1.02 [0.93, 1.10]</w:t>
+            </w:r>
+          </w:p>
+        </w:tc>
+        <w:tc>
+          <w:tcPr/>
+          <w:p>
+            <w:pPr>
+              <w:pStyle w:val="Compact"/>
+              <w:jc w:val="left"/>
+            </w:pPr>
+            <w:r>
+              <w:t xml:space="preserve">0.04</w:t>
+            </w:r>
+          </w:p>
+        </w:tc>
+        <w:tc>
+          <w:tcPr/>
+          <w:p>
+            <w:pPr>
+              <w:pStyle w:val="Compact"/>
+              <w:jc w:val="left"/>
+            </w:pPr>
+            <w:r>
+              <w:t xml:space="preserve">23.69</w:t>
             </w:r>
           </w:p>
         </w:tc>
@@ -8828,43 +8828,43 @@
               <w:jc w:val="left"/>
             </w:pPr>
             <w:r>
-              <w:t xml:space="preserve">0.03 [0.00, 0.07]</w:t>
-            </w:r>
-          </w:p>
-        </w:tc>
-        <w:tc>
-          <w:tcPr/>
-          <w:p>
-            <w:pPr>
-              <w:pStyle w:val="Compact"/>
-              <w:jc w:val="left"/>
-            </w:pPr>
-            <w:r>
-              <w:t xml:space="preserve">0.02</w:t>
-            </w:r>
-          </w:p>
-        </w:tc>
-        <w:tc>
-          <w:tcPr/>
-          <w:p>
-            <w:pPr>
-              <w:pStyle w:val="Compact"/>
-              <w:jc w:val="left"/>
-            </w:pPr>
-            <w:r>
-              <w:t xml:space="preserve">1.79</w:t>
-            </w:r>
-          </w:p>
-        </w:tc>
-        <w:tc>
-          <w:tcPr/>
-          <w:p>
-            <w:pPr>
-              <w:pStyle w:val="Compact"/>
-              <w:jc w:val="left"/>
-            </w:pPr>
-            <w:r>
-              <w:t xml:space="preserve">.111</w:t>
+              <w:t xml:space="preserve">0.05 [0.03, 0.08]</w:t>
+            </w:r>
+          </w:p>
+        </w:tc>
+        <w:tc>
+          <w:tcPr/>
+          <w:p>
+            <w:pPr>
+              <w:pStyle w:val="Compact"/>
+              <w:jc w:val="left"/>
+            </w:pPr>
+            <w:r>
+              <w:t xml:space="preserve">0.01</w:t>
+            </w:r>
+          </w:p>
+        </w:tc>
+        <w:tc>
+          <w:tcPr/>
+          <w:p>
+            <w:pPr>
+              <w:pStyle w:val="Compact"/>
+              <w:jc w:val="left"/>
+            </w:pPr>
+            <w:r>
+              <w:t xml:space="preserve">3.85</w:t>
+            </w:r>
+          </w:p>
+        </w:tc>
+        <w:tc>
+          <w:tcPr/>
+          <w:p>
+            <w:pPr>
+              <w:pStyle w:val="Compact"/>
+              <w:jc w:val="left"/>
+            </w:pPr>
+            <w:r>
+              <w:t xml:space="preserve">&lt; .001</w:t>
             </w:r>
           </w:p>
         </w:tc>
@@ -8890,7 +8890,7 @@
               <w:jc w:val="left"/>
             </w:pPr>
             <w:r>
-              <w:t xml:space="preserve">-0.02 [-0.03, -0.02]</w:t>
+              <w:t xml:space="preserve">-0.02 [-0.02, -0.02]</w:t>
             </w:r>
           </w:p>
         </w:tc>
@@ -8914,7 +8914,7 @@
               <w:jc w:val="left"/>
             </w:pPr>
             <w:r>
-              <w:t xml:space="preserve">-26.55</w:t>
+              <w:t xml:space="preserve">-53.82</w:t>
             </w:r>
           </w:p>
         </w:tc>
@@ -8966,43 +8966,43 @@
               <w:jc w:val="left"/>
             </w:pPr>
             <w:r>
-              <w:t xml:space="preserve">0.01 [-0.01, 0.02]</w:t>
-            </w:r>
-          </w:p>
-        </w:tc>
-        <w:tc>
-          <w:tcPr/>
-          <w:p>
-            <w:pPr>
-              <w:pStyle w:val="Compact"/>
-              <w:jc w:val="left"/>
-            </w:pPr>
-            <w:r>
-              <w:t xml:space="preserve">0.01</w:t>
-            </w:r>
-          </w:p>
-        </w:tc>
-        <w:tc>
-          <w:tcPr/>
-          <w:p>
-            <w:pPr>
-              <w:pStyle w:val="Compact"/>
-              <w:jc w:val="left"/>
-            </w:pPr>
-            <w:r>
-              <w:t xml:space="preserve">0.97</w:t>
-            </w:r>
-          </w:p>
-        </w:tc>
-        <w:tc>
-          <w:tcPr/>
-          <w:p>
-            <w:pPr>
-              <w:pStyle w:val="Compact"/>
-              <w:jc w:val="left"/>
-            </w:pPr>
-            <w:r>
-              <w:t xml:space="preserve">.391</w:t>
+              <w:t xml:space="preserve">0.01 [0.00, 0.02]</w:t>
+            </w:r>
+          </w:p>
+        </w:tc>
+        <w:tc>
+          <w:tcPr/>
+          <w:p>
+            <w:pPr>
+              <w:pStyle w:val="Compact"/>
+              <w:jc w:val="left"/>
+            </w:pPr>
+            <w:r>
+              <w:t xml:space="preserve">0.00</w:t>
+            </w:r>
+          </w:p>
+        </w:tc>
+        <w:tc>
+          <w:tcPr/>
+          <w:p>
+            <w:pPr>
+              <w:pStyle w:val="Compact"/>
+              <w:jc w:val="left"/>
+            </w:pPr>
+            <w:r>
+              <w:t xml:space="preserve">2.62</w:t>
+            </w:r>
+          </w:p>
+        </w:tc>
+        <w:tc>
+          <w:tcPr/>
+          <w:p>
+            <w:pPr>
+              <w:pStyle w:val="Compact"/>
+              <w:jc w:val="left"/>
+            </w:pPr>
+            <w:r>
+              <w:t xml:space="preserve">.018</w:t>
             </w:r>
           </w:p>
         </w:tc>
@@ -9052,19 +9052,19 @@
               <w:jc w:val="left"/>
             </w:pPr>
             <w:r>
-              <w:t xml:space="preserve">0.12</w:t>
-            </w:r>
-          </w:p>
-        </w:tc>
-        <w:tc>
-          <w:tcPr/>
-          <w:p>
-            <w:pPr>
-              <w:pStyle w:val="Compact"/>
-              <w:jc w:val="left"/>
-            </w:pPr>
-            <w:r>
-              <w:t xml:space="preserve">.906</w:t>
+              <w:t xml:space="preserve">-1.81</w:t>
+            </w:r>
+          </w:p>
+        </w:tc>
+        <w:tc>
+          <w:tcPr/>
+          <w:p>
+            <w:pPr>
+              <w:pStyle w:val="Compact"/>
+              <w:jc w:val="left"/>
+            </w:pPr>
+            <w:r>
+              <w:t xml:space="preserve">.090</w:t>
             </w:r>
           </w:p>
         </w:tc>
@@ -9128,19 +9128,19 @@
               <w:jc w:val="left"/>
             </w:pPr>
             <w:r>
-              <w:t xml:space="preserve">0.20</w:t>
-            </w:r>
-          </w:p>
-        </w:tc>
-        <w:tc>
-          <w:tcPr/>
-          <w:p>
-            <w:pPr>
-              <w:pStyle w:val="Compact"/>
-              <w:jc w:val="left"/>
-            </w:pPr>
-            <w:r>
-              <w:t xml:space="preserve">.849</w:t>
+              <w:t xml:space="preserve">-1.73</w:t>
+            </w:r>
+          </w:p>
+        </w:tc>
+        <w:tc>
+          <w:tcPr/>
+          <w:p>
+            <w:pPr>
+              <w:pStyle w:val="Compact"/>
+              <w:jc w:val="left"/>
+            </w:pPr>
+            <w:r>
+              <w:t xml:space="preserve">.090</w:t>
             </w:r>
           </w:p>
         </w:tc>
@@ -9186,7 +9186,7 @@
               <a:graphicData uri="http://schemas.openxmlformats.org/drawingml/2006/picture">
                 <pic:pic>
                   <pic:nvPicPr>
-                    <pic:cNvPr descr="../Figures/Pa%20on%20sleep_efficiency_lag.jpg" id="35" name="Picture"/>
+                    <pic:cNvPr descr="../Figures/Pa%20on%20sleep_efficiency_lag%20by%20Age.jpg" id="35" name="Picture"/>
                     <pic:cNvPicPr>
                       <a:picLocks noChangeArrowheads="1" noChangeAspect="1"/>
                     </pic:cNvPicPr>
@@ -9452,43 +9452,43 @@
               <w:jc w:val="left"/>
             </w:pPr>
             <w:r>
-              <w:t xml:space="preserve">0.29 [0.13, 0.45]</w:t>
-            </w:r>
-          </w:p>
-        </w:tc>
-        <w:tc>
-          <w:tcPr/>
-          <w:p>
-            <w:pPr>
-              <w:pStyle w:val="Compact"/>
-              <w:jc w:val="left"/>
-            </w:pPr>
-            <w:r>
-              <w:t xml:space="preserve">0.08</w:t>
-            </w:r>
-          </w:p>
-        </w:tc>
-        <w:tc>
-          <w:tcPr/>
-          <w:p>
-            <w:pPr>
-              <w:pStyle w:val="Compact"/>
-              <w:jc w:val="left"/>
-            </w:pPr>
-            <w:r>
-              <w:t xml:space="preserve">3.49</w:t>
-            </w:r>
-          </w:p>
-        </w:tc>
-        <w:tc>
-          <w:tcPr/>
-          <w:p>
-            <w:pPr>
-              <w:pStyle w:val="Compact"/>
-              <w:jc w:val="left"/>
-            </w:pPr>
-            <w:r>
-              <w:t xml:space="preserve">.015</w:t>
+              <w:t xml:space="preserve">0.43 [0.31, 0.54]</w:t>
+            </w:r>
+          </w:p>
+        </w:tc>
+        <w:tc>
+          <w:tcPr/>
+          <w:p>
+            <w:pPr>
+              <w:pStyle w:val="Compact"/>
+              <w:jc w:val="left"/>
+            </w:pPr>
+            <w:r>
+              <w:t xml:space="preserve">0.06</w:t>
+            </w:r>
+          </w:p>
+        </w:tc>
+        <w:tc>
+          <w:tcPr/>
+          <w:p>
+            <w:pPr>
+              <w:pStyle w:val="Compact"/>
+              <w:jc w:val="left"/>
+            </w:pPr>
+            <w:r>
+              <w:t xml:space="preserve">7.42</w:t>
+            </w:r>
+          </w:p>
+        </w:tc>
+        <w:tc>
+          <w:tcPr/>
+          <w:p>
+            <w:pPr>
+              <w:pStyle w:val="Compact"/>
+              <w:jc w:val="left"/>
+            </w:pPr>
+            <w:r>
+              <w:t xml:space="preserve">&lt; .001</w:t>
             </w:r>
           </w:p>
         </w:tc>
@@ -9514,43 +9514,43 @@
               <w:jc w:val="left"/>
             </w:pPr>
             <w:r>
-              <w:t xml:space="preserve">0.06 [0.00, 0.12]</w:t>
-            </w:r>
-          </w:p>
-        </w:tc>
-        <w:tc>
-          <w:tcPr/>
-          <w:p>
-            <w:pPr>
-              <w:pStyle w:val="Compact"/>
-              <w:jc w:val="left"/>
-            </w:pPr>
-            <w:r>
-              <w:t xml:space="preserve">0.03</w:t>
-            </w:r>
-          </w:p>
-        </w:tc>
-        <w:tc>
-          <w:tcPr/>
-          <w:p>
-            <w:pPr>
-              <w:pStyle w:val="Compact"/>
-              <w:jc w:val="left"/>
-            </w:pPr>
-            <w:r>
-              <w:t xml:space="preserve">1.96</w:t>
-            </w:r>
-          </w:p>
-        </w:tc>
-        <w:tc>
-          <w:tcPr/>
-          <w:p>
-            <w:pPr>
-              <w:pStyle w:val="Compact"/>
-              <w:jc w:val="left"/>
-            </w:pPr>
-            <w:r>
-              <w:t xml:space="preserve">.129</w:t>
+              <w:t xml:space="preserve">0.03 [-0.01, 0.07]</w:t>
+            </w:r>
+          </w:p>
+        </w:tc>
+        <w:tc>
+          <w:tcPr/>
+          <w:p>
+            <w:pPr>
+              <w:pStyle w:val="Compact"/>
+              <w:jc w:val="left"/>
+            </w:pPr>
+            <w:r>
+              <w:t xml:space="preserve">0.02</w:t>
+            </w:r>
+          </w:p>
+        </w:tc>
+        <w:tc>
+          <w:tcPr/>
+          <w:p>
+            <w:pPr>
+              <w:pStyle w:val="Compact"/>
+              <w:jc w:val="left"/>
+            </w:pPr>
+            <w:r>
+              <w:t xml:space="preserve">1.62</w:t>
+            </w:r>
+          </w:p>
+        </w:tc>
+        <w:tc>
+          <w:tcPr/>
+          <w:p>
+            <w:pPr>
+              <w:pStyle w:val="Compact"/>
+              <w:jc w:val="left"/>
+            </w:pPr>
+            <w:r>
+              <w:t xml:space="preserve">.118</w:t>
             </w:r>
           </w:p>
         </w:tc>
@@ -9600,19 +9600,19 @@
               <w:jc w:val="left"/>
             </w:pPr>
             <w:r>
-              <w:t xml:space="preserve">-8.12</w:t>
-            </w:r>
-          </w:p>
-        </w:tc>
-        <w:tc>
-          <w:tcPr/>
-          <w:p>
-            <w:pPr>
-              <w:pStyle w:val="Compact"/>
-              <w:jc w:val="left"/>
-            </w:pPr>
-            <w:r>
-              <w:t xml:space="preserve">.001</w:t>
+              <w:t xml:space="preserve">-10.74</w:t>
+            </w:r>
+          </w:p>
+        </w:tc>
+        <w:tc>
+          <w:tcPr/>
+          <w:p>
+            <w:pPr>
+              <w:pStyle w:val="Compact"/>
+              <w:jc w:val="left"/>
+            </w:pPr>
+            <w:r>
+              <w:t xml:space="preserve">&lt; .001</w:t>
             </w:r>
           </w:p>
         </w:tc>
@@ -9652,7 +9652,7 @@
               <w:jc w:val="left"/>
             </w:pPr>
             <w:r>
-              <w:t xml:space="preserve">-0.05 [-0.08, -0.02]</w:t>
+              <w:t xml:space="preserve">-0.05 [-0.08, -0.01]</w:t>
             </w:r>
           </w:p>
         </w:tc>
@@ -9676,19 +9676,19 @@
               <w:jc w:val="left"/>
             </w:pPr>
             <w:r>
-              <w:t xml:space="preserve">-3.53</w:t>
-            </w:r>
-          </w:p>
-        </w:tc>
-        <w:tc>
-          <w:tcPr/>
-          <w:p>
-            <w:pPr>
-              <w:pStyle w:val="Compact"/>
-              <w:jc w:val="left"/>
-            </w:pPr>
-            <w:r>
-              <w:t xml:space="preserve">.019</w:t>
+              <w:t xml:space="preserve">-2.79</w:t>
+            </w:r>
+          </w:p>
+        </w:tc>
+        <w:tc>
+          <w:tcPr/>
+          <w:p>
+            <w:pPr>
+              <w:pStyle w:val="Compact"/>
+              <w:jc w:val="left"/>
+            </w:pPr>
+            <w:r>
+              <w:t xml:space="preserve">.057</w:t>
             </w:r>
           </w:p>
         </w:tc>
@@ -9738,19 +9738,19 @@
               <w:jc w:val="left"/>
             </w:pPr>
             <w:r>
-              <w:t xml:space="preserve">-2.02</w:t>
-            </w:r>
-          </w:p>
-        </w:tc>
-        <w:tc>
-          <w:tcPr/>
-          <w:p>
-            <w:pPr>
-              <w:pStyle w:val="Compact"/>
-              <w:jc w:val="left"/>
-            </w:pPr>
-            <w:r>
-              <w:t xml:space="preserve">.093</w:t>
+              <w:t xml:space="preserve">-1.29</w:t>
+            </w:r>
+          </w:p>
+        </w:tc>
+        <w:tc>
+          <w:tcPr/>
+          <w:p>
+            <w:pPr>
+              <w:pStyle w:val="Compact"/>
+              <w:jc w:val="left"/>
+            </w:pPr>
+            <w:r>
+              <w:t xml:space="preserve">.250</w:t>
             </w:r>
           </w:p>
         </w:tc>
@@ -9814,19 +9814,19 @@
               <w:jc w:val="left"/>
             </w:pPr>
             <w:r>
-              <w:t xml:space="preserve">2.34</w:t>
-            </w:r>
-          </w:p>
-        </w:tc>
-        <w:tc>
-          <w:tcPr/>
-          <w:p>
-            <w:pPr>
-              <w:pStyle w:val="Compact"/>
-              <w:jc w:val="left"/>
-            </w:pPr>
-            <w:r>
-              <w:t xml:space="preserve">.036</w:t>
+              <w:t xml:space="preserve">2.04</w:t>
+            </w:r>
+          </w:p>
+        </w:tc>
+        <w:tc>
+          <w:tcPr/>
+          <w:p>
+            <w:pPr>
+              <w:pStyle w:val="Compact"/>
+              <w:jc w:val="left"/>
+            </w:pPr>
+            <w:r>
+              <w:t xml:space="preserve">.095</w:t>
             </w:r>
           </w:p>
         </w:tc>
@@ -9898,7 +9898,7 @@
               <w:jc w:val="left"/>
             </w:pPr>
             <w:r>
-              <w:t xml:space="preserve">0.84 [0.73, 0.95]</w:t>
+              <w:t xml:space="preserve">1.05 [0.95, 1.15]</w:t>
             </w:r>
           </w:p>
         </w:tc>
@@ -9922,7 +9922,7 @@
               <w:jc w:val="left"/>
             </w:pPr>
             <w:r>
-              <w:t xml:space="preserve">15.27</w:t>
+              <w:t xml:space="preserve">20.40</w:t>
             </w:r>
           </w:p>
         </w:tc>
@@ -9960,7 +9960,7 @@
               <w:jc w:val="left"/>
             </w:pPr>
             <w:r>
-              <w:t xml:space="preserve">0.02 [-0.02, 0.06]</w:t>
+              <w:t xml:space="preserve">0.02 [-0.01, 0.06]</w:t>
             </w:r>
           </w:p>
         </w:tc>
@@ -9984,19 +9984,19 @@
               <w:jc w:val="left"/>
             </w:pPr>
             <w:r>
-              <w:t xml:space="preserve">0.92</w:t>
-            </w:r>
-          </w:p>
-        </w:tc>
-        <w:tc>
-          <w:tcPr/>
-          <w:p>
-            <w:pPr>
-              <w:pStyle w:val="Compact"/>
-              <w:jc w:val="left"/>
-            </w:pPr>
-            <w:r>
-              <w:t xml:space="preserve">.383</w:t>
+              <w:t xml:space="preserve">1.25</w:t>
+            </w:r>
+          </w:p>
+        </w:tc>
+        <w:tc>
+          <w:tcPr/>
+          <w:p>
+            <w:pPr>
+              <w:pStyle w:val="Compact"/>
+              <w:jc w:val="left"/>
+            </w:pPr>
+            <w:r>
+              <w:t xml:space="preserve">.243</w:t>
             </w:r>
           </w:p>
         </w:tc>
@@ -10022,7 +10022,7 @@
               <w:jc w:val="left"/>
             </w:pPr>
             <w:r>
-              <w:t xml:space="preserve">-0.03 [-0.03, -0.02]</w:t>
+              <w:t xml:space="preserve">-0.02 [-0.02, -0.02]</w:t>
             </w:r>
           </w:p>
         </w:tc>
@@ -10046,7 +10046,7 @@
               <w:jc w:val="left"/>
             </w:pPr>
             <w:r>
-              <w:t xml:space="preserve">-25.76</w:t>
+              <w:t xml:space="preserve">-44.49</w:t>
             </w:r>
           </w:p>
         </w:tc>
@@ -10098,7 +10098,7 @@
               <w:jc w:val="left"/>
             </w:pPr>
             <w:r>
-              <w:t xml:space="preserve">-0.03 [-0.05, 0.00]</w:t>
+              <w:t xml:space="preserve">-0.02 [-0.04, 0.01]</w:t>
             </w:r>
           </w:p>
         </w:tc>
@@ -10122,19 +10122,19 @@
               <w:jc w:val="left"/>
             </w:pPr>
             <w:r>
-              <w:t xml:space="preserve">-2.21</w:t>
-            </w:r>
-          </w:p>
-        </w:tc>
-        <w:tc>
-          <w:tcPr/>
-          <w:p>
-            <w:pPr>
-              <w:pStyle w:val="Compact"/>
-              <w:jc w:val="left"/>
-            </w:pPr>
-            <w:r>
-              <w:t xml:space="preserve">.051</w:t>
+              <w:t xml:space="preserve">-1.38</w:t>
+            </w:r>
+          </w:p>
+        </w:tc>
+        <w:tc>
+          <w:tcPr/>
+          <w:p>
+            <w:pPr>
+              <w:pStyle w:val="Compact"/>
+              <w:jc w:val="left"/>
+            </w:pPr>
+            <w:r>
+              <w:t xml:space="preserve">.211</w:t>
             </w:r>
           </w:p>
         </w:tc>
@@ -10184,19 +10184,19 @@
               <w:jc w:val="left"/>
             </w:pPr>
             <w:r>
-              <w:t xml:space="preserve">-0.50</w:t>
-            </w:r>
-          </w:p>
-        </w:tc>
-        <w:tc>
-          <w:tcPr/>
-          <w:p>
-            <w:pPr>
-              <w:pStyle w:val="Compact"/>
-              <w:jc w:val="left"/>
-            </w:pPr>
-            <w:r>
-              <w:t xml:space="preserve">.620</w:t>
+              <w:t xml:space="preserve">-0.55</w:t>
+            </w:r>
+          </w:p>
+        </w:tc>
+        <w:tc>
+          <w:tcPr/>
+          <w:p>
+            <w:pPr>
+              <w:pStyle w:val="Compact"/>
+              <w:jc w:val="left"/>
+            </w:pPr>
+            <w:r>
+              <w:t xml:space="preserve">.585</w:t>
             </w:r>
           </w:p>
         </w:tc>
@@ -10260,19 +10260,19 @@
               <w:jc w:val="left"/>
             </w:pPr>
             <w:r>
-              <w:t xml:space="preserve">1.60</w:t>
-            </w:r>
-          </w:p>
-        </w:tc>
-        <w:tc>
-          <w:tcPr/>
-          <w:p>
-            <w:pPr>
-              <w:pStyle w:val="Compact"/>
-              <w:jc w:val="left"/>
-            </w:pPr>
-            <w:r>
-              <w:t xml:space="preserve">.115</w:t>
+              <w:t xml:space="preserve">0.82</w:t>
+            </w:r>
+          </w:p>
+        </w:tc>
+        <w:tc>
+          <w:tcPr/>
+          <w:p>
+            <w:pPr>
+              <w:pStyle w:val="Compact"/>
+              <w:jc w:val="left"/>
+            </w:pPr>
+            <w:r>
+              <w:t xml:space="preserve">.426</w:t>
             </w:r>
           </w:p>
         </w:tc>
@@ -10318,7 +10318,7 @@
               <a:graphicData uri="http://schemas.openxmlformats.org/drawingml/2006/picture">
                 <pic:pic>
                   <pic:nvPicPr>
-                    <pic:cNvPr descr="../Figures/Pa%20on%20sleep_onset_lag.jpg" id="39" name="Picture"/>
+                    <pic:cNvPr descr="../Figures/Pa%20on%20sleep_onset_lag%20by%20Age.jpg" id="39" name="Picture"/>
                     <pic:cNvPicPr>
                       <a:picLocks noChangeArrowheads="1" noChangeAspect="1"/>
                     </pic:cNvPicPr>
@@ -10608,43 +10608,43 @@
               <w:jc w:val="left"/>
             </w:pPr>
             <w:r>
-              <w:t xml:space="preserve">0.18 [0.02, 0.35]</w:t>
-            </w:r>
-          </w:p>
-        </w:tc>
-        <w:tc>
-          <w:tcPr/>
-          <w:p>
-            <w:pPr>
-              <w:pStyle w:val="Compact"/>
-              <w:jc w:val="left"/>
-            </w:pPr>
-            <w:r>
-              <w:t xml:space="preserve">0.08</w:t>
-            </w:r>
-          </w:p>
-        </w:tc>
-        <w:tc>
-          <w:tcPr/>
-          <w:p>
-            <w:pPr>
-              <w:pStyle w:val="Compact"/>
-              <w:jc w:val="left"/>
-            </w:pPr>
-            <w:r>
-              <w:t xml:space="preserve">2.26</w:t>
-            </w:r>
-          </w:p>
-        </w:tc>
-        <w:tc>
-          <w:tcPr/>
-          <w:p>
-            <w:pPr>
-              <w:pStyle w:val="Compact"/>
-              <w:jc w:val="left"/>
-            </w:pPr>
-            <w:r>
-              <w:t xml:space="preserve">.073</w:t>
+              <w:t xml:space="preserve">0.33 [0.21, 0.45]</w:t>
+            </w:r>
+          </w:p>
+        </w:tc>
+        <w:tc>
+          <w:tcPr/>
+          <w:p>
+            <w:pPr>
+              <w:pStyle w:val="Compact"/>
+              <w:jc w:val="left"/>
+            </w:pPr>
+            <w:r>
+              <w:t xml:space="preserve">0.06</w:t>
+            </w:r>
+          </w:p>
+        </w:tc>
+        <w:tc>
+          <w:tcPr/>
+          <w:p>
+            <w:pPr>
+              <w:pStyle w:val="Compact"/>
+              <w:jc w:val="left"/>
+            </w:pPr>
+            <w:r>
+              <w:t xml:space="preserve">5.37</w:t>
+            </w:r>
+          </w:p>
+        </w:tc>
+        <w:tc>
+          <w:tcPr/>
+          <w:p>
+            <w:pPr>
+              <w:pStyle w:val="Compact"/>
+              <w:jc w:val="left"/>
+            </w:pPr>
+            <w:r>
+              <w:t xml:space="preserve">&lt; .001</w:t>
             </w:r>
           </w:p>
         </w:tc>
@@ -10670,31 +10670,31 @@
               <w:jc w:val="left"/>
             </w:pPr>
             <w:r>
-              <w:t xml:space="preserve">0.21 [0.17, 0.24]</w:t>
-            </w:r>
-          </w:p>
-        </w:tc>
-        <w:tc>
-          <w:tcPr/>
-          <w:p>
-            <w:pPr>
-              <w:pStyle w:val="Compact"/>
-              <w:jc w:val="left"/>
-            </w:pPr>
-            <w:r>
-              <w:t xml:space="preserve">0.02</w:t>
-            </w:r>
-          </w:p>
-        </w:tc>
-        <w:tc>
-          <w:tcPr/>
-          <w:p>
-            <w:pPr>
-              <w:pStyle w:val="Compact"/>
-              <w:jc w:val="left"/>
-            </w:pPr>
-            <w:r>
-              <w:t xml:space="preserve">11.49</w:t>
+              <w:t xml:space="preserve">0.21 [0.18, 0.23]</w:t>
+            </w:r>
+          </w:p>
+        </w:tc>
+        <w:tc>
+          <w:tcPr/>
+          <w:p>
+            <w:pPr>
+              <w:pStyle w:val="Compact"/>
+              <w:jc w:val="left"/>
+            </w:pPr>
+            <w:r>
+              <w:t xml:space="preserve">0.01</w:t>
+            </w:r>
+          </w:p>
+        </w:tc>
+        <w:tc>
+          <w:tcPr/>
+          <w:p>
+            <w:pPr>
+              <w:pStyle w:val="Compact"/>
+              <w:jc w:val="left"/>
+            </w:pPr>
+            <w:r>
+              <w:t xml:space="preserve">15.61</w:t>
             </w:r>
           </w:p>
         </w:tc>
@@ -10756,19 +10756,19 @@
               <w:jc w:val="left"/>
             </w:pPr>
             <w:r>
-              <w:t xml:space="preserve">-7.76</w:t>
-            </w:r>
-          </w:p>
-        </w:tc>
-        <w:tc>
-          <w:tcPr/>
-          <w:p>
-            <w:pPr>
-              <w:pStyle w:val="Compact"/>
-              <w:jc w:val="left"/>
-            </w:pPr>
-            <w:r>
-              <w:t xml:space="preserve">.002</w:t>
+              <w:t xml:space="preserve">-13.58</w:t>
+            </w:r>
+          </w:p>
+        </w:tc>
+        <w:tc>
+          <w:tcPr/>
+          <w:p>
+            <w:pPr>
+              <w:pStyle w:val="Compact"/>
+              <w:jc w:val="left"/>
+            </w:pPr>
+            <w:r>
+              <w:t xml:space="preserve">&lt; .001</w:t>
             </w:r>
           </w:p>
         </w:tc>
@@ -10808,7 +10808,7 @@
               <w:jc w:val="left"/>
             </w:pPr>
             <w:r>
-              <w:t xml:space="preserve">0.03 [0.01, 0.04]</w:t>
+              <w:t xml:space="preserve">0.02 [0.01, 0.04]</w:t>
             </w:r>
           </w:p>
         </w:tc>
@@ -10832,19 +10832,19 @@
               <w:jc w:val="left"/>
             </w:pPr>
             <w:r>
-              <w:t xml:space="preserve">4.16</w:t>
-            </w:r>
-          </w:p>
-        </w:tc>
-        <w:tc>
-          <w:tcPr/>
-          <w:p>
-            <w:pPr>
-              <w:pStyle w:val="Compact"/>
-              <w:jc w:val="left"/>
-            </w:pPr>
-            <w:r>
-              <w:t xml:space="preserve">&lt; .001</w:t>
+              <w:t xml:space="preserve">2.55</w:t>
+            </w:r>
+          </w:p>
+        </w:tc>
+        <w:tc>
+          <w:tcPr/>
+          <w:p>
+            <w:pPr>
+              <w:pStyle w:val="Compact"/>
+              <w:jc w:val="left"/>
+            </w:pPr>
+            <w:r>
+              <w:t xml:space="preserve">.037</w:t>
             </w:r>
           </w:p>
         </w:tc>
@@ -10894,19 +10894,19 @@
               <w:jc w:val="left"/>
             </w:pPr>
             <w:r>
-              <w:t xml:space="preserve">-5.05</w:t>
-            </w:r>
-          </w:p>
-        </w:tc>
-        <w:tc>
-          <w:tcPr/>
-          <w:p>
-            <w:pPr>
-              <w:pStyle w:val="Compact"/>
-              <w:jc w:val="left"/>
-            </w:pPr>
-            <w:r>
-              <w:t xml:space="preserve">.002</w:t>
+              <w:t xml:space="preserve">-5.33</w:t>
+            </w:r>
+          </w:p>
+        </w:tc>
+        <w:tc>
+          <w:tcPr/>
+          <w:p>
+            <w:pPr>
+              <w:pStyle w:val="Compact"/>
+              <w:jc w:val="left"/>
+            </w:pPr>
+            <w:r>
+              <w:t xml:space="preserve">.001</w:t>
             </w:r>
           </w:p>
         </w:tc>
@@ -10970,19 +10970,19 @@
               <w:jc w:val="left"/>
             </w:pPr>
             <w:r>
-              <w:t xml:space="preserve">-1.20</w:t>
-            </w:r>
-          </w:p>
-        </w:tc>
-        <w:tc>
-          <w:tcPr/>
-          <w:p>
-            <w:pPr>
-              <w:pStyle w:val="Compact"/>
-              <w:jc w:val="left"/>
-            </w:pPr>
-            <w:r>
-              <w:t xml:space="preserve">.234</w:t>
+              <w:t xml:space="preserve">-1.01</w:t>
+            </w:r>
+          </w:p>
+        </w:tc>
+        <w:tc>
+          <w:tcPr/>
+          <w:p>
+            <w:pPr>
+              <w:pStyle w:val="Compact"/>
+              <w:jc w:val="left"/>
+            </w:pPr>
+            <w:r>
+              <w:t xml:space="preserve">.363</w:t>
             </w:r>
           </w:p>
         </w:tc>
@@ -11054,31 +11054,31 @@
               <w:jc w:val="left"/>
             </w:pPr>
             <w:r>
-              <w:t xml:space="preserve">0.80 [0.70, 0.91]</w:t>
-            </w:r>
-          </w:p>
-        </w:tc>
-        <w:tc>
-          <w:tcPr/>
-          <w:p>
-            <w:pPr>
-              <w:pStyle w:val="Compact"/>
-              <w:jc w:val="left"/>
-            </w:pPr>
-            <w:r>
-              <w:t xml:space="preserve">0.05</w:t>
-            </w:r>
-          </w:p>
-        </w:tc>
-        <w:tc>
-          <w:tcPr/>
-          <w:p>
-            <w:pPr>
-              <w:pStyle w:val="Compact"/>
-              <w:jc w:val="left"/>
-            </w:pPr>
-            <w:r>
-              <w:t xml:space="preserve">15.72</w:t>
+              <w:t xml:space="preserve">1.01 [0.92, 1.09]</w:t>
+            </w:r>
+          </w:p>
+        </w:tc>
+        <w:tc>
+          <w:tcPr/>
+          <w:p>
+            <w:pPr>
+              <w:pStyle w:val="Compact"/>
+              <w:jc w:val="left"/>
+            </w:pPr>
+            <w:r>
+              <w:t xml:space="preserve">0.04</w:t>
+            </w:r>
+          </w:p>
+        </w:tc>
+        <w:tc>
+          <w:tcPr/>
+          <w:p>
+            <w:pPr>
+              <w:pStyle w:val="Compact"/>
+              <w:jc w:val="left"/>
+            </w:pPr>
+            <w:r>
+              <w:t xml:space="preserve">22.99</w:t>
             </w:r>
           </w:p>
         </w:tc>
@@ -11140,7 +11140,7 @@
               <w:jc w:val="left"/>
             </w:pPr>
             <w:r>
-              <w:t xml:space="preserve">8.73</w:t>
+              <w:t xml:space="preserve">10.06</w:t>
             </w:r>
           </w:p>
         </w:tc>
@@ -11178,7 +11178,7 @@
               <w:jc w:val="left"/>
             </w:pPr>
             <w:r>
-              <w:t xml:space="preserve">-0.02 [-0.03, -0.02]</w:t>
+              <w:t xml:space="preserve">-0.02 [-0.02, -0.02]</w:t>
             </w:r>
           </w:p>
         </w:tc>
@@ -11202,7 +11202,7 @@
               <w:jc w:val="left"/>
             </w:pPr>
             <w:r>
-              <w:t xml:space="preserve">-26.72</w:t>
+              <w:t xml:space="preserve">-52.55</w:t>
             </w:r>
           </w:p>
         </w:tc>
@@ -11254,7 +11254,7 @@
               <w:jc w:val="left"/>
             </w:pPr>
             <w:r>
-              <w:t xml:space="preserve">0.01 [-0.01, 0.02]</w:t>
+              <w:t xml:space="preserve">0.00 [-0.01, 0.01]</w:t>
             </w:r>
           </w:p>
         </w:tc>
@@ -11278,19 +11278,19 @@
               <w:jc w:val="left"/>
             </w:pPr>
             <w:r>
-              <w:t xml:space="preserve">0.89</w:t>
-            </w:r>
-          </w:p>
-        </w:tc>
-        <w:tc>
-          <w:tcPr/>
-          <w:p>
-            <w:pPr>
-              <w:pStyle w:val="Compact"/>
-              <w:jc w:val="left"/>
-            </w:pPr>
-            <w:r>
-              <w:t xml:space="preserve">.400</w:t>
+              <w:t xml:space="preserve">0.17</w:t>
+            </w:r>
+          </w:p>
+        </w:tc>
+        <w:tc>
+          <w:tcPr/>
+          <w:p>
+            <w:pPr>
+              <w:pStyle w:val="Compact"/>
+              <w:jc w:val="left"/>
+            </w:pPr>
+            <w:r>
+              <w:t xml:space="preserve">.869</w:t>
             </w:r>
           </w:p>
         </w:tc>
@@ -11340,19 +11340,19 @@
               <w:jc w:val="left"/>
             </w:pPr>
             <w:r>
-              <w:t xml:space="preserve">-2.96</w:t>
-            </w:r>
-          </w:p>
-        </w:tc>
-        <w:tc>
-          <w:tcPr/>
-          <w:p>
-            <w:pPr>
-              <w:pStyle w:val="Compact"/>
-              <w:jc w:val="left"/>
-            </w:pPr>
-            <w:r>
-              <w:t xml:space="preserve">.018</w:t>
+              <w:t xml:space="preserve">-4.34</w:t>
+            </w:r>
+          </w:p>
+        </w:tc>
+        <w:tc>
+          <w:tcPr/>
+          <w:p>
+            <w:pPr>
+              <w:pStyle w:val="Compact"/>
+              <w:jc w:val="left"/>
+            </w:pPr>
+            <w:r>
+              <w:t xml:space="preserve">&lt; .001</w:t>
             </w:r>
           </w:p>
         </w:tc>
@@ -11416,19 +11416,19 @@
               <w:jc w:val="left"/>
             </w:pPr>
             <w:r>
-              <w:t xml:space="preserve">-0.38</w:t>
-            </w:r>
-          </w:p>
-        </w:tc>
-        <w:tc>
-          <w:tcPr/>
-          <w:p>
-            <w:pPr>
-              <w:pStyle w:val="Compact"/>
-              <w:jc w:val="left"/>
-            </w:pPr>
-            <w:r>
-              <w:t xml:space="preserve">.713</w:t>
+              <w:t xml:space="preserve">0.02</w:t>
+            </w:r>
+          </w:p>
+        </w:tc>
+        <w:tc>
+          <w:tcPr/>
+          <w:p>
+            <w:pPr>
+              <w:pStyle w:val="Compact"/>
+              <w:jc w:val="left"/>
+            </w:pPr>
+            <w:r>
+              <w:t xml:space="preserve">.982</w:t>
             </w:r>
           </w:p>
         </w:tc>
@@ -11474,7 +11474,7 @@
               <a:graphicData uri="http://schemas.openxmlformats.org/drawingml/2006/picture">
                 <pic:pic>
                   <pic:nvPicPr>
-                    <pic:cNvPr descr="../Figures/Pa%20on%20sleep_regularity_lag.jpg" id="43" name="Picture"/>
+                    <pic:cNvPr descr="../Figures/Pa%20on%20sleep_regularity_lag%20by%20Age.jpg" id="43" name="Picture"/>
                     <pic:cNvPicPr>
                       <a:picLocks noChangeArrowheads="1" noChangeAspect="1"/>
                     </pic:cNvPicPr>

</xml_diff>

<commit_message>
Made table captions easier to understand. Also fixed capitalisation of PA in figures. Make manuscript use model_tables_age, not model_tables.
</commit_message>
<xml_diff>
--- a/doc/manuscript.docx
+++ b/doc/manuscript.docx
@@ -2980,7 +2980,7 @@
           <w:iCs/>
           <w:i/>
         </w:rPr>
-        <w:t xml:space="preserve">Physical activity on sleep controlling for SES, gender and BMI</w:t>
+        <w:t xml:space="preserve">Physical activity predicting sleep controlling for SES, sex, and BMI.</w:t>
       </w:r>
     </w:p>
     <w:tbl>
@@ -6346,7 +6346,7 @@
         <w:t xml:space="preserve"> </w:t>
       </w:r>
       <w:r>
-        <w:t xml:space="preserve">Adjusted for SES, BMI, and sex.</w:t>
+        <w:t xml:space="preserve">Adjusted for SES, sex, and BMI. Outcomes variables are listed in the column headers.</w:t>
       </w:r>
     </w:p>
     <w:p>
@@ -6604,7 +6604,7 @@
           <w:iCs/>
           <w:i/>
         </w:rPr>
-        <w:t xml:space="preserve">Sleep on physical activity controlling for SES, gender and BMI</w:t>
+        <w:t xml:space="preserve">Sleep predicting physical activity controlling for SES, sex, and BMI</w:t>
       </w:r>
     </w:p>
     <w:tbl>
@@ -9970,7 +9970,7 @@
         <w:t xml:space="preserve"> </w:t>
       </w:r>
       <w:r>
-        <w:t xml:space="preserve">Adjusted for SES, BMI, and sex.</w:t>
+        <w:t xml:space="preserve">Adjusted for SES, sex, and BMI. Outcomes variables are listed in the row headers.</w:t>
       </w:r>
     </w:p>
     <w:p>

</xml_diff>

<commit_message>
Remove measurement day random intercept
</commit_message>
<xml_diff>
--- a/doc/manuscript.docx
+++ b/doc/manuscript.docx
@@ -3273,91 +3273,91 @@
               <w:jc w:val="left"/>
             </w:pPr>
             <w:r>
-              <w:t xml:space="preserve">0.49 [0.23, 0.75]</w:t>
-            </w:r>
-          </w:p>
-        </w:tc>
-        <w:tc>
-          <w:tcPr/>
-          <w:p>
-            <w:pPr>
-              <w:pStyle w:val="Compact"/>
-              <w:jc w:val="left"/>
-            </w:pPr>
-            <w:r>
-              <w:t xml:space="preserve">0.13</w:t>
-            </w:r>
-          </w:p>
-        </w:tc>
-        <w:tc>
-          <w:tcPr/>
-          <w:p>
-            <w:pPr>
-              <w:pStyle w:val="Compact"/>
-              <w:jc w:val="left"/>
-            </w:pPr>
-            <w:r>
-              <w:t xml:space="preserve">3.74</w:t>
-            </w:r>
-          </w:p>
-        </w:tc>
-        <w:tc>
-          <w:tcPr/>
-          <w:p>
-            <w:pPr>
-              <w:pStyle w:val="Compact"/>
-              <w:jc w:val="left"/>
-            </w:pPr>
-            <w:r>
-              <w:t xml:space="preserve">.001</w:t>
-            </w:r>
-          </w:p>
-        </w:tc>
-        <w:tc>
-          <w:tcPr/>
-          <w:p>
-            <w:pPr>
-              <w:pStyle w:val="Compact"/>
-              <w:jc w:val="left"/>
-            </w:pPr>
-            <w:r>
-              <w:t xml:space="preserve">0.46 [0.21, 0.72]</w:t>
-            </w:r>
-          </w:p>
-        </w:tc>
-        <w:tc>
-          <w:tcPr/>
-          <w:p>
-            <w:pPr>
-              <w:pStyle w:val="Compact"/>
-              <w:jc w:val="left"/>
-            </w:pPr>
-            <w:r>
-              <w:t xml:space="preserve">0.13</w:t>
-            </w:r>
-          </w:p>
-        </w:tc>
-        <w:tc>
-          <w:tcPr/>
-          <w:p>
-            <w:pPr>
-              <w:pStyle w:val="Compact"/>
-              <w:jc w:val="left"/>
-            </w:pPr>
-            <w:r>
-              <w:t xml:space="preserve">3.56</w:t>
-            </w:r>
-          </w:p>
-        </w:tc>
-        <w:tc>
-          <w:tcPr/>
-          <w:p>
-            <w:pPr>
-              <w:pStyle w:val="Compact"/>
-              <w:jc w:val="left"/>
-            </w:pPr>
-            <w:r>
-              <w:t xml:space="preserve">.002</w:t>
+              <w:t xml:space="preserve">0.25 [0.03, 0.47]</w:t>
+            </w:r>
+          </w:p>
+        </w:tc>
+        <w:tc>
+          <w:tcPr/>
+          <w:p>
+            <w:pPr>
+              <w:pStyle w:val="Compact"/>
+              <w:jc w:val="left"/>
+            </w:pPr>
+            <w:r>
+              <w:t xml:space="preserve">0.11</w:t>
+            </w:r>
+          </w:p>
+        </w:tc>
+        <w:tc>
+          <w:tcPr/>
+          <w:p>
+            <w:pPr>
+              <w:pStyle w:val="Compact"/>
+              <w:jc w:val="left"/>
+            </w:pPr>
+            <w:r>
+              <w:t xml:space="preserve">2.27</w:t>
+            </w:r>
+          </w:p>
+        </w:tc>
+        <w:tc>
+          <w:tcPr/>
+          <w:p>
+            <w:pPr>
+              <w:pStyle w:val="Compact"/>
+              <w:jc w:val="left"/>
+            </w:pPr>
+            <w:r>
+              <w:t xml:space="preserve">.023</w:t>
+            </w:r>
+          </w:p>
+        </w:tc>
+        <w:tc>
+          <w:tcPr/>
+          <w:p>
+            <w:pPr>
+              <w:pStyle w:val="Compact"/>
+              <w:jc w:val="left"/>
+            </w:pPr>
+            <w:r>
+              <w:t xml:space="preserve">0.26 [0.04, 0.48]</w:t>
+            </w:r>
+          </w:p>
+        </w:tc>
+        <w:tc>
+          <w:tcPr/>
+          <w:p>
+            <w:pPr>
+              <w:pStyle w:val="Compact"/>
+              <w:jc w:val="left"/>
+            </w:pPr>
+            <w:r>
+              <w:t xml:space="preserve">0.11</w:t>
+            </w:r>
+          </w:p>
+        </w:tc>
+        <w:tc>
+          <w:tcPr/>
+          <w:p>
+            <w:pPr>
+              <w:pStyle w:val="Compact"/>
+              <w:jc w:val="left"/>
+            </w:pPr>
+            <w:r>
+              <w:t xml:space="preserve">2.35</w:t>
+            </w:r>
+          </w:p>
+        </w:tc>
+        <w:tc>
+          <w:tcPr/>
+          <w:p>
+            <w:pPr>
+              <w:pStyle w:val="Compact"/>
+              <w:jc w:val="left"/>
+            </w:pPr>
+            <w:r>
+              <w:t xml:space="preserve">.019</w:t>
             </w:r>
           </w:p>
         </w:tc>
@@ -3383,7 +3383,7 @@
               <w:jc w:val="left"/>
             </w:pPr>
             <w:r>
-              <w:t xml:space="preserve">0.03 [-0.01, 0.06]</w:t>
+              <w:t xml:space="preserve">0.04 [0.00, 0.07]</w:t>
             </w:r>
           </w:p>
         </w:tc>
@@ -3407,31 +3407,31 @@
               <w:jc w:val="left"/>
             </w:pPr>
             <w:r>
-              <w:t xml:space="preserve">1.54</w:t>
-            </w:r>
-          </w:p>
-        </w:tc>
-        <w:tc>
-          <w:tcPr/>
-          <w:p>
-            <w:pPr>
-              <w:pStyle w:val="Compact"/>
-              <w:jc w:val="left"/>
-            </w:pPr>
-            <w:r>
-              <w:t xml:space="preserve">.153</w:t>
-            </w:r>
-          </w:p>
-        </w:tc>
-        <w:tc>
-          <w:tcPr/>
-          <w:p>
-            <w:pPr>
-              <w:pStyle w:val="Compact"/>
-              <w:jc w:val="left"/>
-            </w:pPr>
-            <w:r>
-              <w:t xml:space="preserve">0.05 [0.00, 0.10]</w:t>
+              <w:t xml:space="preserve">2.02</w:t>
+            </w:r>
+          </w:p>
+        </w:tc>
+        <w:tc>
+          <w:tcPr/>
+          <w:p>
+            <w:pPr>
+              <w:pStyle w:val="Compact"/>
+              <w:jc w:val="left"/>
+            </w:pPr>
+            <w:r>
+              <w:t xml:space="preserve">.072</w:t>
+            </w:r>
+          </w:p>
+        </w:tc>
+        <w:tc>
+          <w:tcPr/>
+          <w:p>
+            <w:pPr>
+              <w:pStyle w:val="Compact"/>
+              <w:jc w:val="left"/>
+            </w:pPr>
+            <w:r>
+              <w:t xml:space="preserve">0.05 [0.01, 0.10]</w:t>
             </w:r>
           </w:p>
         </w:tc>
@@ -3455,19 +3455,19 @@
               <w:jc w:val="left"/>
             </w:pPr>
             <w:r>
-              <w:t xml:space="preserve">2.14</w:t>
-            </w:r>
-          </w:p>
-        </w:tc>
-        <w:tc>
-          <w:tcPr/>
-          <w:p>
-            <w:pPr>
-              <w:pStyle w:val="Compact"/>
-              <w:jc w:val="left"/>
-            </w:pPr>
-            <w:r>
-              <w:t xml:space="preserve">.038</w:t>
+              <w:t xml:space="preserve">2.24</w:t>
+            </w:r>
+          </w:p>
+        </w:tc>
+        <w:tc>
+          <w:tcPr/>
+          <w:p>
+            <w:pPr>
+              <w:pStyle w:val="Compact"/>
+              <w:jc w:val="left"/>
+            </w:pPr>
+            <w:r>
+              <w:t xml:space="preserve">.027</w:t>
             </w:r>
           </w:p>
         </w:tc>
@@ -3493,7 +3493,7 @@
               <w:jc w:val="left"/>
             </w:pPr>
             <w:r>
-              <w:t xml:space="preserve">-0.01 [-0.01, 0.00]</w:t>
+              <w:t xml:space="preserve">0.00 [-0.01, 0.00]</w:t>
             </w:r>
           </w:p>
         </w:tc>
@@ -3517,31 +3517,31 @@
               <w:jc w:val="left"/>
             </w:pPr>
             <w:r>
-              <w:t xml:space="preserve">-2.58</w:t>
-            </w:r>
-          </w:p>
-        </w:tc>
-        <w:tc>
-          <w:tcPr/>
-          <w:p>
-            <w:pPr>
-              <w:pStyle w:val="Compact"/>
-              <w:jc w:val="left"/>
-            </w:pPr>
-            <w:r>
-              <w:t xml:space="preserve">.016</w:t>
-            </w:r>
-          </w:p>
-        </w:tc>
-        <w:tc>
-          <w:tcPr/>
-          <w:p>
-            <w:pPr>
-              <w:pStyle w:val="Compact"/>
-              <w:jc w:val="left"/>
-            </w:pPr>
-            <w:r>
-              <w:t xml:space="preserve">-0.01 [-0.01, 0.00]</w:t>
+              <w:t xml:space="preserve">-2.07</w:t>
+            </w:r>
+          </w:p>
+        </w:tc>
+        <w:tc>
+          <w:tcPr/>
+          <w:p>
+            <w:pPr>
+              <w:pStyle w:val="Compact"/>
+              <w:jc w:val="left"/>
+            </w:pPr>
+            <w:r>
+              <w:t xml:space="preserve">.046</w:t>
+            </w:r>
+          </w:p>
+        </w:tc>
+        <w:tc>
+          <w:tcPr/>
+          <w:p>
+            <w:pPr>
+              <w:pStyle w:val="Compact"/>
+              <w:jc w:val="left"/>
+            </w:pPr>
+            <w:r>
+              <w:t xml:space="preserve">0.00 [-0.01, 0.00]</w:t>
             </w:r>
           </w:p>
         </w:tc>
@@ -3565,19 +3565,19 @@
               <w:jc w:val="left"/>
             </w:pPr>
             <w:r>
-              <w:t xml:space="preserve">-2.35</w:t>
-            </w:r>
-          </w:p>
-        </w:tc>
-        <w:tc>
-          <w:tcPr/>
-          <w:p>
-            <w:pPr>
-              <w:pStyle w:val="Compact"/>
-              <w:jc w:val="left"/>
-            </w:pPr>
-            <w:r>
-              <w:t xml:space="preserve">.029</w:t>
+              <w:t xml:space="preserve">-2.11</w:t>
+            </w:r>
+          </w:p>
+        </w:tc>
+        <w:tc>
+          <w:tcPr/>
+          <w:p>
+            <w:pPr>
+              <w:pStyle w:val="Compact"/>
+              <w:jc w:val="left"/>
+            </w:pPr>
+            <w:r>
+              <w:t xml:space="preserve">.038</w:t>
             </w:r>
           </w:p>
         </w:tc>
@@ -3617,7 +3617,7 @@
               <w:jc w:val="left"/>
             </w:pPr>
             <w:r>
-              <w:t xml:space="preserve">0.00 [-0.01, 0.01]</w:t>
+              <w:t xml:space="preserve">0.00 [0.00, 0.01]</w:t>
             </w:r>
           </w:p>
         </w:tc>
@@ -3641,31 +3641,31 @@
               <w:jc w:val="left"/>
             </w:pPr>
             <w:r>
-              <w:t xml:space="preserve">0.62</w:t>
-            </w:r>
-          </w:p>
-        </w:tc>
-        <w:tc>
-          <w:tcPr/>
-          <w:p>
-            <w:pPr>
-              <w:pStyle w:val="Compact"/>
-              <w:jc w:val="left"/>
-            </w:pPr>
-            <w:r>
-              <w:t xml:space="preserve">.544</w:t>
-            </w:r>
-          </w:p>
-        </w:tc>
-        <w:tc>
-          <w:tcPr/>
-          <w:p>
-            <w:pPr>
-              <w:pStyle w:val="Compact"/>
-              <w:jc w:val="left"/>
-            </w:pPr>
-            <w:r>
-              <w:t xml:space="preserve">0.01 [-0.01, 0.03]</w:t>
+              <w:t xml:space="preserve">0.54</w:t>
+            </w:r>
+          </w:p>
+        </w:tc>
+        <w:tc>
+          <w:tcPr/>
+          <w:p>
+            <w:pPr>
+              <w:pStyle w:val="Compact"/>
+              <w:jc w:val="left"/>
+            </w:pPr>
+            <w:r>
+              <w:t xml:space="preserve">.594</w:t>
+            </w:r>
+          </w:p>
+        </w:tc>
+        <w:tc>
+          <w:tcPr/>
+          <w:p>
+            <w:pPr>
+              <w:pStyle w:val="Compact"/>
+              <w:jc w:val="left"/>
+            </w:pPr>
+            <w:r>
+              <w:t xml:space="preserve">0.00 [-0.03, 0.03]</w:t>
             </w:r>
           </w:p>
         </w:tc>
@@ -3689,19 +3689,19 @@
               <w:jc w:val="left"/>
             </w:pPr>
             <w:r>
-              <w:t xml:space="preserve">0.85</w:t>
-            </w:r>
-          </w:p>
-        </w:tc>
-        <w:tc>
-          <w:tcPr/>
-          <w:p>
-            <w:pPr>
-              <w:pStyle w:val="Compact"/>
-              <w:jc w:val="left"/>
-            </w:pPr>
-            <w:r>
-              <w:t xml:space="preserve">.396</w:t>
+              <w:t xml:space="preserve">0.16</w:t>
+            </w:r>
+          </w:p>
+        </w:tc>
+        <w:tc>
+          <w:tcPr/>
+          <w:p>
+            <w:pPr>
+              <w:pStyle w:val="Compact"/>
+              <w:jc w:val="left"/>
+            </w:pPr>
+            <w:r>
+              <w:t xml:space="preserve">.875</w:t>
             </w:r>
           </w:p>
         </w:tc>
@@ -3768,19 +3768,19 @@
               <w:jc w:val="left"/>
             </w:pPr>
             <w:r>
-              <w:t xml:space="preserve">0.21</w:t>
-            </w:r>
-          </w:p>
-        </w:tc>
-        <w:tc>
-          <w:tcPr/>
-          <w:p>
-            <w:pPr>
-              <w:pStyle w:val="Compact"/>
-              <w:jc w:val="left"/>
-            </w:pPr>
-            <w:r>
-              <w:t xml:space="preserve">.840</w:t>
+              <w:t xml:space="preserve">1.24</w:t>
+            </w:r>
+          </w:p>
+        </w:tc>
+        <w:tc>
+          <w:tcPr/>
+          <w:p>
+            <w:pPr>
+              <w:pStyle w:val="Compact"/>
+              <w:jc w:val="left"/>
+            </w:pPr>
+            <w:r>
+              <w:t xml:space="preserve">.222</w:t>
             </w:r>
           </w:p>
         </w:tc>
@@ -3816,19 +3816,19 @@
               <w:jc w:val="left"/>
             </w:pPr>
             <w:r>
-              <w:t xml:space="preserve">-0.69</w:t>
-            </w:r>
-          </w:p>
-        </w:tc>
-        <w:tc>
-          <w:tcPr/>
-          <w:p>
-            <w:pPr>
-              <w:pStyle w:val="Compact"/>
-              <w:jc w:val="left"/>
-            </w:pPr>
-            <w:r>
-              <w:t xml:space="preserve">.490</w:t>
+              <w:t xml:space="preserve">0.18</w:t>
+            </w:r>
+          </w:p>
+        </w:tc>
+        <w:tc>
+          <w:tcPr/>
+          <w:p>
+            <w:pPr>
+              <w:pStyle w:val="Compact"/>
+              <w:jc w:val="left"/>
+            </w:pPr>
+            <w:r>
+              <w:t xml:space="preserve">.860</w:t>
             </w:r>
           </w:p>
         </w:tc>
@@ -3909,19 +3909,19 @@
               <w:jc w:val="left"/>
             </w:pPr>
             <w:r>
-              <w:t xml:space="preserve">-0.31</w:t>
-            </w:r>
-          </w:p>
-        </w:tc>
-        <w:tc>
-          <w:tcPr/>
-          <w:p>
-            <w:pPr>
-              <w:pStyle w:val="Compact"/>
-              <w:jc w:val="left"/>
-            </w:pPr>
-            <w:r>
-              <w:t xml:space="preserve">.758</w:t>
+              <w:t xml:space="preserve">-1.51</w:t>
+            </w:r>
+          </w:p>
+        </w:tc>
+        <w:tc>
+          <w:tcPr/>
+          <w:p>
+            <w:pPr>
+              <w:pStyle w:val="Compact"/>
+              <w:jc w:val="left"/>
+            </w:pPr>
+            <w:r>
+              <w:t xml:space="preserve">.130</w:t>
             </w:r>
           </w:p>
         </w:tc>
@@ -3957,19 +3957,19 @@
               <w:jc w:val="left"/>
             </w:pPr>
             <w:r>
-              <w:t xml:space="preserve">-0.98</w:t>
-            </w:r>
-          </w:p>
-        </w:tc>
-        <w:tc>
-          <w:tcPr/>
-          <w:p>
-            <w:pPr>
-              <w:pStyle w:val="Compact"/>
-              <w:jc w:val="left"/>
-            </w:pPr>
-            <w:r>
-              <w:t xml:space="preserve">.333</w:t>
+              <w:t xml:space="preserve">-0.28</w:t>
+            </w:r>
+          </w:p>
+        </w:tc>
+        <w:tc>
+          <w:tcPr/>
+          <w:p>
+            <w:pPr>
+              <w:pStyle w:val="Compact"/>
+              <w:jc w:val="left"/>
+            </w:pPr>
+            <w:r>
+              <w:t xml:space="preserve">.778</w:t>
             </w:r>
           </w:p>
         </w:tc>
@@ -4073,7 +4073,7 @@
               <w:jc w:val="left"/>
             </w:pPr>
             <w:r>
-              <w:t xml:space="preserve">0.29 [0.04, 0.54]</w:t>
+              <w:t xml:space="preserve">0.21 [-0.04, 0.46]</w:t>
             </w:r>
           </w:p>
         </w:tc>
@@ -4097,31 +4097,31 @@
               <w:jc w:val="left"/>
             </w:pPr>
             <w:r>
-              <w:t xml:space="preserve">2.30</w:t>
-            </w:r>
-          </w:p>
-        </w:tc>
-        <w:tc>
-          <w:tcPr/>
-          <w:p>
-            <w:pPr>
-              <w:pStyle w:val="Compact"/>
-              <w:jc w:val="left"/>
-            </w:pPr>
-            <w:r>
-              <w:t xml:space="preserve">.023</w:t>
-            </w:r>
-          </w:p>
-        </w:tc>
-        <w:tc>
-          <w:tcPr/>
-          <w:p>
-            <w:pPr>
-              <w:pStyle w:val="Compact"/>
-              <w:jc w:val="left"/>
-            </w:pPr>
-            <w:r>
-              <w:t xml:space="preserve">0.28 [0.02, 0.55]</w:t>
+              <w:t xml:space="preserve">1.64</w:t>
+            </w:r>
+          </w:p>
+        </w:tc>
+        <w:tc>
+          <w:tcPr/>
+          <w:p>
+            <w:pPr>
+              <w:pStyle w:val="Compact"/>
+              <w:jc w:val="left"/>
+            </w:pPr>
+            <w:r>
+              <w:t xml:space="preserve">.110</w:t>
+            </w:r>
+          </w:p>
+        </w:tc>
+        <w:tc>
+          <w:tcPr/>
+          <w:p>
+            <w:pPr>
+              <w:pStyle w:val="Compact"/>
+              <w:jc w:val="left"/>
+            </w:pPr>
+            <w:r>
+              <w:t xml:space="preserve">0.24 [-0.03, 0.51]</w:t>
             </w:r>
           </w:p>
         </w:tc>
@@ -4145,19 +4145,19 @@
               <w:jc w:val="left"/>
             </w:pPr>
             <w:r>
-              <w:t xml:space="preserve">2.10</w:t>
-            </w:r>
-          </w:p>
-        </w:tc>
-        <w:tc>
-          <w:tcPr/>
-          <w:p>
-            <w:pPr>
-              <w:pStyle w:val="Compact"/>
-              <w:jc w:val="left"/>
-            </w:pPr>
-            <w:r>
-              <w:t xml:space="preserve">.041</w:t>
+              <w:t xml:space="preserve">1.73</w:t>
+            </w:r>
+          </w:p>
+        </w:tc>
+        <w:tc>
+          <w:tcPr/>
+          <w:p>
+            <w:pPr>
+              <w:pStyle w:val="Compact"/>
+              <w:jc w:val="left"/>
+            </w:pPr>
+            <w:r>
+              <w:t xml:space="preserve">.099</w:t>
             </w:r>
           </w:p>
         </w:tc>
@@ -4183,7 +4183,7 @@
               <w:jc w:val="left"/>
             </w:pPr>
             <w:r>
-              <w:t xml:space="preserve">0.04 [0.00, 0.09]</w:t>
+              <w:t xml:space="preserve">0.04 [0.01, 0.08]</w:t>
             </w:r>
           </w:p>
         </w:tc>
@@ -4207,67 +4207,67 @@
               <w:jc w:val="left"/>
             </w:pPr>
             <w:r>
-              <w:t xml:space="preserve">1.83</w:t>
-            </w:r>
-          </w:p>
-        </w:tc>
-        <w:tc>
-          <w:tcPr/>
-          <w:p>
-            <w:pPr>
-              <w:pStyle w:val="Compact"/>
-              <w:jc w:val="left"/>
-            </w:pPr>
-            <w:r>
-              <w:t xml:space="preserve">.131</w:t>
-            </w:r>
-          </w:p>
-        </w:tc>
-        <w:tc>
-          <w:tcPr/>
-          <w:p>
-            <w:pPr>
-              <w:pStyle w:val="Compact"/>
-              <w:jc w:val="left"/>
-            </w:pPr>
-            <w:r>
-              <w:t xml:space="preserve">0.03 [-0.02, 0.07]</w:t>
-            </w:r>
-          </w:p>
-        </w:tc>
-        <w:tc>
-          <w:tcPr/>
-          <w:p>
-            <w:pPr>
-              <w:pStyle w:val="Compact"/>
-              <w:jc w:val="left"/>
-            </w:pPr>
-            <w:r>
-              <w:t xml:space="preserve">0.02</w:t>
-            </w:r>
-          </w:p>
-        </w:tc>
-        <w:tc>
-          <w:tcPr/>
-          <w:p>
-            <w:pPr>
-              <w:pStyle w:val="Compact"/>
-              <w:jc w:val="left"/>
-            </w:pPr>
-            <w:r>
-              <w:t xml:space="preserve">1.17</w:t>
-            </w:r>
-          </w:p>
-        </w:tc>
-        <w:tc>
-          <w:tcPr/>
-          <w:p>
-            <w:pPr>
-              <w:pStyle w:val="Compact"/>
-              <w:jc w:val="left"/>
-            </w:pPr>
-            <w:r>
-              <w:t xml:space="preserve">.246</w:t>
+              <w:t xml:space="preserve">2.50</w:t>
+            </w:r>
+          </w:p>
+        </w:tc>
+        <w:tc>
+          <w:tcPr/>
+          <w:p>
+            <w:pPr>
+              <w:pStyle w:val="Compact"/>
+              <w:jc w:val="left"/>
+            </w:pPr>
+            <w:r>
+              <w:t xml:space="preserve">.024</w:t>
+            </w:r>
+          </w:p>
+        </w:tc>
+        <w:tc>
+          <w:tcPr/>
+          <w:p>
+            <w:pPr>
+              <w:pStyle w:val="Compact"/>
+              <w:jc w:val="left"/>
+            </w:pPr>
+            <w:r>
+              <w:t xml:space="preserve">0.04 [-0.02, 0.10]</w:t>
+            </w:r>
+          </w:p>
+        </w:tc>
+        <w:tc>
+          <w:tcPr/>
+          <w:p>
+            <w:pPr>
+              <w:pStyle w:val="Compact"/>
+              <w:jc w:val="left"/>
+            </w:pPr>
+            <w:r>
+              <w:t xml:space="preserve">0.03</w:t>
+            </w:r>
+          </w:p>
+        </w:tc>
+        <w:tc>
+          <w:tcPr/>
+          <w:p>
+            <w:pPr>
+              <w:pStyle w:val="Compact"/>
+              <w:jc w:val="left"/>
+            </w:pPr>
+            <w:r>
+              <w:t xml:space="preserve">1.42</w:t>
+            </w:r>
+          </w:p>
+        </w:tc>
+        <w:tc>
+          <w:tcPr/>
+          <w:p>
+            <w:pPr>
+              <w:pStyle w:val="Compact"/>
+              <w:jc w:val="left"/>
+            </w:pPr>
+            <w:r>
+              <w:t xml:space="preserve">.183</w:t>
             </w:r>
           </w:p>
         </w:tc>
@@ -4317,19 +4317,19 @@
               <w:jc w:val="left"/>
             </w:pPr>
             <w:r>
-              <w:t xml:space="preserve">0.65</w:t>
-            </w:r>
-          </w:p>
-        </w:tc>
-        <w:tc>
-          <w:tcPr/>
-          <w:p>
-            <w:pPr>
-              <w:pStyle w:val="Compact"/>
-              <w:jc w:val="left"/>
-            </w:pPr>
-            <w:r>
-              <w:t xml:space="preserve">.516</w:t>
+              <w:t xml:space="preserve">0.81</w:t>
+            </w:r>
+          </w:p>
+        </w:tc>
+        <w:tc>
+          <w:tcPr/>
+          <w:p>
+            <w:pPr>
+              <w:pStyle w:val="Compact"/>
+              <w:jc w:val="left"/>
+            </w:pPr>
+            <w:r>
+              <w:t xml:space="preserve">.431</w:t>
             </w:r>
           </w:p>
         </w:tc>
@@ -4365,19 +4365,19 @@
               <w:jc w:val="left"/>
             </w:pPr>
             <w:r>
-              <w:t xml:space="preserve">0.73</w:t>
-            </w:r>
-          </w:p>
-        </w:tc>
-        <w:tc>
-          <w:tcPr/>
-          <w:p>
-            <w:pPr>
-              <w:pStyle w:val="Compact"/>
-              <w:jc w:val="left"/>
-            </w:pPr>
-            <w:r>
-              <w:t xml:space="preserve">.465</w:t>
+              <w:t xml:space="preserve">0.55</w:t>
+            </w:r>
+          </w:p>
+        </w:tc>
+        <w:tc>
+          <w:tcPr/>
+          <w:p>
+            <w:pPr>
+              <w:pStyle w:val="Compact"/>
+              <w:jc w:val="left"/>
+            </w:pPr>
+            <w:r>
+              <w:t xml:space="preserve">.588</w:t>
             </w:r>
           </w:p>
         </w:tc>
@@ -4417,7 +4417,7 @@
               <w:jc w:val="left"/>
             </w:pPr>
             <w:r>
-              <w:t xml:space="preserve">0.00 [-0.01, 0.01]</w:t>
+              <w:t xml:space="preserve">0.00 [-0.01, 0.00]</w:t>
             </w:r>
           </w:p>
         </w:tc>
@@ -4441,31 +4441,31 @@
               <w:jc w:val="left"/>
             </w:pPr>
             <w:r>
-              <w:t xml:space="preserve">-0.76</w:t>
-            </w:r>
-          </w:p>
-        </w:tc>
-        <w:tc>
-          <w:tcPr/>
-          <w:p>
-            <w:pPr>
-              <w:pStyle w:val="Compact"/>
-              <w:jc w:val="left"/>
-            </w:pPr>
-            <w:r>
-              <w:t xml:space="preserve">.468</w:t>
-            </w:r>
-          </w:p>
-        </w:tc>
-        <w:tc>
-          <w:tcPr/>
-          <w:p>
-            <w:pPr>
-              <w:pStyle w:val="Compact"/>
-              <w:jc w:val="left"/>
-            </w:pPr>
-            <w:r>
-              <w:t xml:space="preserve">0.00 [-0.03, 0.03]</w:t>
+              <w:t xml:space="preserve">-1.24</w:t>
+            </w:r>
+          </w:p>
+        </w:tc>
+        <w:tc>
+          <w:tcPr/>
+          <w:p>
+            <w:pPr>
+              <w:pStyle w:val="Compact"/>
+              <w:jc w:val="left"/>
+            </w:pPr>
+            <w:r>
+              <w:t xml:space="preserve">.227</w:t>
+            </w:r>
+          </w:p>
+        </w:tc>
+        <w:tc>
+          <w:tcPr/>
+          <w:p>
+            <w:pPr>
+              <w:pStyle w:val="Compact"/>
+              <w:jc w:val="left"/>
+            </w:pPr>
+            <w:r>
+              <w:t xml:space="preserve">-0.03 [-0.07, 0.02]</w:t>
             </w:r>
           </w:p>
         </w:tc>
@@ -4489,19 +4489,19 @@
               <w:jc w:val="left"/>
             </w:pPr>
             <w:r>
-              <w:t xml:space="preserve">-0.04</w:t>
-            </w:r>
-          </w:p>
-        </w:tc>
-        <w:tc>
-          <w:tcPr/>
-          <w:p>
-            <w:pPr>
-              <w:pStyle w:val="Compact"/>
-              <w:jc w:val="left"/>
-            </w:pPr>
-            <w:r>
-              <w:t xml:space="preserve">.966</w:t>
+              <w:t xml:space="preserve">-1.08</w:t>
+            </w:r>
+          </w:p>
+        </w:tc>
+        <w:tc>
+          <w:tcPr/>
+          <w:p>
+            <w:pPr>
+              <w:pStyle w:val="Compact"/>
+              <w:jc w:val="left"/>
+            </w:pPr>
+            <w:r>
+              <w:t xml:space="preserve">.344</w:t>
             </w:r>
           </w:p>
         </w:tc>
@@ -4568,19 +4568,19 @@
               <w:jc w:val="left"/>
             </w:pPr>
             <w:r>
-              <w:t xml:space="preserve">-2.68</w:t>
-            </w:r>
-          </w:p>
-        </w:tc>
-        <w:tc>
-          <w:tcPr/>
-          <w:p>
-            <w:pPr>
-              <w:pStyle w:val="Compact"/>
-              <w:jc w:val="left"/>
-            </w:pPr>
-            <w:r>
-              <w:t xml:space="preserve">.008</w:t>
+              <w:t xml:space="preserve">-1.74</w:t>
+            </w:r>
+          </w:p>
+        </w:tc>
+        <w:tc>
+          <w:tcPr/>
+          <w:p>
+            <w:pPr>
+              <w:pStyle w:val="Compact"/>
+              <w:jc w:val="left"/>
+            </w:pPr>
+            <w:r>
+              <w:t xml:space="preserve">.087</w:t>
             </w:r>
           </w:p>
         </w:tc>
@@ -4616,19 +4616,19 @@
               <w:jc w:val="left"/>
             </w:pPr>
             <w:r>
-              <w:t xml:space="preserve">-1.47</w:t>
-            </w:r>
-          </w:p>
-        </w:tc>
-        <w:tc>
-          <w:tcPr/>
-          <w:p>
-            <w:pPr>
-              <w:pStyle w:val="Compact"/>
-              <w:jc w:val="left"/>
-            </w:pPr>
-            <w:r>
-              <w:t xml:space="preserve">.143</w:t>
+              <w:t xml:space="preserve">-1.58</w:t>
+            </w:r>
+          </w:p>
+        </w:tc>
+        <w:tc>
+          <w:tcPr/>
+          <w:p>
+            <w:pPr>
+              <w:pStyle w:val="Compact"/>
+              <w:jc w:val="left"/>
+            </w:pPr>
+            <w:r>
+              <w:t xml:space="preserve">.118</w:t>
             </w:r>
           </w:p>
         </w:tc>
@@ -4709,19 +4709,19 @@
               <w:jc w:val="left"/>
             </w:pPr>
             <w:r>
-              <w:t xml:space="preserve">0.30</w:t>
-            </w:r>
-          </w:p>
-        </w:tc>
-        <w:tc>
-          <w:tcPr/>
-          <w:p>
-            <w:pPr>
-              <w:pStyle w:val="Compact"/>
-              <w:jc w:val="left"/>
-            </w:pPr>
-            <w:r>
-              <w:t xml:space="preserve">.771</w:t>
+              <w:t xml:space="preserve">-0.13</w:t>
+            </w:r>
+          </w:p>
+        </w:tc>
+        <w:tc>
+          <w:tcPr/>
+          <w:p>
+            <w:pPr>
+              <w:pStyle w:val="Compact"/>
+              <w:jc w:val="left"/>
+            </w:pPr>
+            <w:r>
+              <w:t xml:space="preserve">.896</w:t>
             </w:r>
           </w:p>
         </w:tc>
@@ -4757,19 +4757,19 @@
               <w:jc w:val="left"/>
             </w:pPr>
             <w:r>
-              <w:t xml:space="preserve">-0.37</w:t>
-            </w:r>
-          </w:p>
-        </w:tc>
-        <w:tc>
-          <w:tcPr/>
-          <w:p>
-            <w:pPr>
-              <w:pStyle w:val="Compact"/>
-              <w:jc w:val="left"/>
-            </w:pPr>
-            <w:r>
-              <w:t xml:space="preserve">.713</w:t>
+              <w:t xml:space="preserve">0.81</w:t>
+            </w:r>
+          </w:p>
+        </w:tc>
+        <w:tc>
+          <w:tcPr/>
+          <w:p>
+            <w:pPr>
+              <w:pStyle w:val="Compact"/>
+              <w:jc w:val="left"/>
+            </w:pPr>
+            <w:r>
+              <w:t xml:space="preserve">.458</w:t>
             </w:r>
           </w:p>
         </w:tc>
@@ -4873,91 +4873,91 @@
               <w:jc w:val="left"/>
             </w:pPr>
             <w:r>
-              <w:t xml:space="preserve">-0.14 [-0.45, 0.16]</w:t>
-            </w:r>
-          </w:p>
-        </w:tc>
-        <w:tc>
-          <w:tcPr/>
-          <w:p>
-            <w:pPr>
-              <w:pStyle w:val="Compact"/>
-              <w:jc w:val="left"/>
-            </w:pPr>
-            <w:r>
-              <w:t xml:space="preserve">0.16</w:t>
-            </w:r>
-          </w:p>
-        </w:tc>
-        <w:tc>
-          <w:tcPr/>
-          <w:p>
-            <w:pPr>
-              <w:pStyle w:val="Compact"/>
-              <w:jc w:val="left"/>
-            </w:pPr>
-            <w:r>
-              <w:t xml:space="preserve">-0.92</w:t>
-            </w:r>
-          </w:p>
-        </w:tc>
-        <w:tc>
-          <w:tcPr/>
-          <w:p>
-            <w:pPr>
-              <w:pStyle w:val="Compact"/>
-              <w:jc w:val="left"/>
-            </w:pPr>
-            <w:r>
-              <w:t xml:space="preserve">.360</w:t>
-            </w:r>
-          </w:p>
-        </w:tc>
-        <w:tc>
-          <w:tcPr/>
-          <w:p>
-            <w:pPr>
-              <w:pStyle w:val="Compact"/>
-              <w:jc w:val="left"/>
-            </w:pPr>
-            <w:r>
-              <w:t xml:space="preserve">-0.12 [-0.43, 0.19]</w:t>
-            </w:r>
-          </w:p>
-        </w:tc>
-        <w:tc>
-          <w:tcPr/>
-          <w:p>
-            <w:pPr>
-              <w:pStyle w:val="Compact"/>
-              <w:jc w:val="left"/>
-            </w:pPr>
-            <w:r>
-              <w:t xml:space="preserve">0.16</w:t>
-            </w:r>
-          </w:p>
-        </w:tc>
-        <w:tc>
-          <w:tcPr/>
-          <w:p>
-            <w:pPr>
-              <w:pStyle w:val="Compact"/>
-              <w:jc w:val="left"/>
-            </w:pPr>
-            <w:r>
-              <w:t xml:space="preserve">-0.79</w:t>
-            </w:r>
-          </w:p>
-        </w:tc>
-        <w:tc>
-          <w:tcPr/>
-          <w:p>
-            <w:pPr>
-              <w:pStyle w:val="Compact"/>
-              <w:jc w:val="left"/>
-            </w:pPr>
-            <w:r>
-              <w:t xml:space="preserve">.431</w:t>
+              <w:t xml:space="preserve">-0.05 [-0.39, 0.28]</w:t>
+            </w:r>
+          </w:p>
+        </w:tc>
+        <w:tc>
+          <w:tcPr/>
+          <w:p>
+            <w:pPr>
+              <w:pStyle w:val="Compact"/>
+              <w:jc w:val="left"/>
+            </w:pPr>
+            <w:r>
+              <w:t xml:space="preserve">0.17</w:t>
+            </w:r>
+          </w:p>
+        </w:tc>
+        <w:tc>
+          <w:tcPr/>
+          <w:p>
+            <w:pPr>
+              <w:pStyle w:val="Compact"/>
+              <w:jc w:val="left"/>
+            </w:pPr>
+            <w:r>
+              <w:t xml:space="preserve">-0.31</w:t>
+            </w:r>
+          </w:p>
+        </w:tc>
+        <w:tc>
+          <w:tcPr/>
+          <w:p>
+            <w:pPr>
+              <w:pStyle w:val="Compact"/>
+              <w:jc w:val="left"/>
+            </w:pPr>
+            <w:r>
+              <w:t xml:space="preserve">.759</w:t>
+            </w:r>
+          </w:p>
+        </w:tc>
+        <w:tc>
+          <w:tcPr/>
+          <w:p>
+            <w:pPr>
+              <w:pStyle w:val="Compact"/>
+              <w:jc w:val="left"/>
+            </w:pPr>
+            <w:r>
+              <w:t xml:space="preserve">-0.06 [-0.39, 0.27]</w:t>
+            </w:r>
+          </w:p>
+        </w:tc>
+        <w:tc>
+          <w:tcPr/>
+          <w:p>
+            <w:pPr>
+              <w:pStyle w:val="Compact"/>
+              <w:jc w:val="left"/>
+            </w:pPr>
+            <w:r>
+              <w:t xml:space="preserve">0.17</w:t>
+            </w:r>
+          </w:p>
+        </w:tc>
+        <w:tc>
+          <w:tcPr/>
+          <w:p>
+            <w:pPr>
+              <w:pStyle w:val="Compact"/>
+              <w:jc w:val="left"/>
+            </w:pPr>
+            <w:r>
+              <w:t xml:space="preserve">-0.36</w:t>
+            </w:r>
+          </w:p>
+        </w:tc>
+        <w:tc>
+          <w:tcPr/>
+          <w:p>
+            <w:pPr>
+              <w:pStyle w:val="Compact"/>
+              <w:jc w:val="left"/>
+            </w:pPr>
+            <w:r>
+              <w:t xml:space="preserve">.722</w:t>
             </w:r>
           </w:p>
         </w:tc>
@@ -4983,55 +4983,7 @@
               <w:jc w:val="left"/>
             </w:pPr>
             <w:r>
-              <w:t xml:space="preserve">0.01 [-0.02, 0.03]</w:t>
-            </w:r>
-          </w:p>
-        </w:tc>
-        <w:tc>
-          <w:tcPr/>
-          <w:p>
-            <w:pPr>
-              <w:pStyle w:val="Compact"/>
-              <w:jc w:val="left"/>
-            </w:pPr>
-            <w:r>
-              <w:t xml:space="preserve">0.01</w:t>
-            </w:r>
-          </w:p>
-        </w:tc>
-        <w:tc>
-          <w:tcPr/>
-          <w:p>
-            <w:pPr>
-              <w:pStyle w:val="Compact"/>
-              <w:jc w:val="left"/>
-            </w:pPr>
-            <w:r>
-              <w:t xml:space="preserve">0.42</w:t>
-            </w:r>
-          </w:p>
-        </w:tc>
-        <w:tc>
-          <w:tcPr/>
-          <w:p>
-            <w:pPr>
-              <w:pStyle w:val="Compact"/>
-              <w:jc w:val="left"/>
-            </w:pPr>
-            <w:r>
-              <w:t xml:space="preserve">.690</w:t>
-            </w:r>
-          </w:p>
-        </w:tc>
-        <w:tc>
-          <w:tcPr/>
-          <w:p>
-            <w:pPr>
-              <w:pStyle w:val="Compact"/>
-              <w:jc w:val="left"/>
-            </w:pPr>
-            <w:r>
-              <w:t xml:space="preserve">-0.04 [-0.07, -0.01]</w:t>
+              <w:t xml:space="preserve">0.00 [-0.03, 0.03]</w:t>
             </w:r>
           </w:p>
         </w:tc>
@@ -5055,19 +5007,67 @@
               <w:jc w:val="left"/>
             </w:pPr>
             <w:r>
-              <w:t xml:space="preserve">-2.46</w:t>
-            </w:r>
-          </w:p>
-        </w:tc>
-        <w:tc>
-          <w:tcPr/>
-          <w:p>
-            <w:pPr>
-              <w:pStyle w:val="Compact"/>
-              <w:jc w:val="left"/>
-            </w:pPr>
-            <w:r>
-              <w:t xml:space="preserve">.015</w:t>
+              <w:t xml:space="preserve">-0.25</w:t>
+            </w:r>
+          </w:p>
+        </w:tc>
+        <w:tc>
+          <w:tcPr/>
+          <w:p>
+            <w:pPr>
+              <w:pStyle w:val="Compact"/>
+              <w:jc w:val="left"/>
+            </w:pPr>
+            <w:r>
+              <w:t xml:space="preserve">.815</w:t>
+            </w:r>
+          </w:p>
+        </w:tc>
+        <w:tc>
+          <w:tcPr/>
+          <w:p>
+            <w:pPr>
+              <w:pStyle w:val="Compact"/>
+              <w:jc w:val="left"/>
+            </w:pPr>
+            <w:r>
+              <w:t xml:space="preserve">-0.03 [-0.06, 0.00]</w:t>
+            </w:r>
+          </w:p>
+        </w:tc>
+        <w:tc>
+          <w:tcPr/>
+          <w:p>
+            <w:pPr>
+              <w:pStyle w:val="Compact"/>
+              <w:jc w:val="left"/>
+            </w:pPr>
+            <w:r>
+              <w:t xml:space="preserve">0.02</w:t>
+            </w:r>
+          </w:p>
+        </w:tc>
+        <w:tc>
+          <w:tcPr/>
+          <w:p>
+            <w:pPr>
+              <w:pStyle w:val="Compact"/>
+              <w:jc w:val="left"/>
+            </w:pPr>
+            <w:r>
+              <w:t xml:space="preserve">-1.88</w:t>
+            </w:r>
+          </w:p>
+        </w:tc>
+        <w:tc>
+          <w:tcPr/>
+          <w:p>
+            <w:pPr>
+              <w:pStyle w:val="Compact"/>
+              <w:jc w:val="left"/>
+            </w:pPr>
+            <w:r>
+              <w:t xml:space="preserve">.062</w:t>
             </w:r>
           </w:p>
         </w:tc>
@@ -5093,7 +5093,7 @@
               <w:jc w:val="left"/>
             </w:pPr>
             <w:r>
-              <w:t xml:space="preserve">0.00 [0.00, 0.01]</w:t>
+              <w:t xml:space="preserve">0.00 [0.00, 0.00]</w:t>
             </w:r>
           </w:p>
         </w:tc>
@@ -5117,31 +5117,31 @@
               <w:jc w:val="left"/>
             </w:pPr>
             <w:r>
-              <w:t xml:space="preserve">0.87</w:t>
-            </w:r>
-          </w:p>
-        </w:tc>
-        <w:tc>
-          <w:tcPr/>
-          <w:p>
-            <w:pPr>
-              <w:pStyle w:val="Compact"/>
-              <w:jc w:val="left"/>
-            </w:pPr>
-            <w:r>
-              <w:t xml:space="preserve">.391</w:t>
-            </w:r>
-          </w:p>
-        </w:tc>
-        <w:tc>
-          <w:tcPr/>
-          <w:p>
-            <w:pPr>
-              <w:pStyle w:val="Compact"/>
-              <w:jc w:val="left"/>
-            </w:pPr>
-            <w:r>
-              <w:t xml:space="preserve">0.00 [0.00, 0.01]</w:t>
+              <w:t xml:space="preserve">-0.14</w:t>
+            </w:r>
+          </w:p>
+        </w:tc>
+        <w:tc>
+          <w:tcPr/>
+          <w:p>
+            <w:pPr>
+              <w:pStyle w:val="Compact"/>
+              <w:jc w:val="left"/>
+            </w:pPr>
+            <w:r>
+              <w:t xml:space="preserve">.891</w:t>
+            </w:r>
+          </w:p>
+        </w:tc>
+        <w:tc>
+          <w:tcPr/>
+          <w:p>
+            <w:pPr>
+              <w:pStyle w:val="Compact"/>
+              <w:jc w:val="left"/>
+            </w:pPr>
+            <w:r>
+              <w:t xml:space="preserve">0.00 [0.00, 0.00]</w:t>
             </w:r>
           </w:p>
         </w:tc>
@@ -5165,19 +5165,19 @@
               <w:jc w:val="left"/>
             </w:pPr>
             <w:r>
-              <w:t xml:space="preserve">0.74</w:t>
-            </w:r>
-          </w:p>
-        </w:tc>
-        <w:tc>
-          <w:tcPr/>
-          <w:p>
-            <w:pPr>
-              <w:pStyle w:val="Compact"/>
-              <w:jc w:val="left"/>
-            </w:pPr>
-            <w:r>
-              <w:t xml:space="preserve">.462</w:t>
+              <w:t xml:space="preserve">-0.08</w:t>
+            </w:r>
+          </w:p>
+        </w:tc>
+        <w:tc>
+          <w:tcPr/>
+          <w:p>
+            <w:pPr>
+              <w:pStyle w:val="Compact"/>
+              <w:jc w:val="left"/>
+            </w:pPr>
+            <w:r>
+              <w:t xml:space="preserve">.938</w:t>
             </w:r>
           </w:p>
         </w:tc>
@@ -5241,19 +5241,19 @@
               <w:jc w:val="left"/>
             </w:pPr>
             <w:r>
-              <w:t xml:space="preserve">-2.04</w:t>
-            </w:r>
-          </w:p>
-        </w:tc>
-        <w:tc>
-          <w:tcPr/>
-          <w:p>
-            <w:pPr>
-              <w:pStyle w:val="Compact"/>
-              <w:jc w:val="left"/>
-            </w:pPr>
-            <w:r>
-              <w:t xml:space="preserve">.053</w:t>
+              <w:t xml:space="preserve">-1.04</w:t>
+            </w:r>
+          </w:p>
+        </w:tc>
+        <w:tc>
+          <w:tcPr/>
+          <w:p>
+            <w:pPr>
+              <w:pStyle w:val="Compact"/>
+              <w:jc w:val="left"/>
+            </w:pPr>
+            <w:r>
+              <w:t xml:space="preserve">.387</w:t>
             </w:r>
           </w:p>
         </w:tc>
@@ -5289,19 +5289,19 @@
               <w:jc w:val="left"/>
             </w:pPr>
             <w:r>
-              <w:t xml:space="preserve">-2.15</w:t>
-            </w:r>
-          </w:p>
-        </w:tc>
-        <w:tc>
-          <w:tcPr/>
-          <w:p>
-            <w:pPr>
-              <w:pStyle w:val="Compact"/>
-              <w:jc w:val="left"/>
-            </w:pPr>
-            <w:r>
-              <w:t xml:space="preserve">.035</w:t>
+              <w:t xml:space="preserve">-2.13</w:t>
+            </w:r>
+          </w:p>
+        </w:tc>
+        <w:tc>
+          <w:tcPr/>
+          <w:p>
+            <w:pPr>
+              <w:pStyle w:val="Compact"/>
+              <w:jc w:val="left"/>
+            </w:pPr>
+            <w:r>
+              <w:t xml:space="preserve">.034</w:t>
             </w:r>
           </w:p>
         </w:tc>
@@ -5368,19 +5368,19 @@
               <w:jc w:val="left"/>
             </w:pPr>
             <w:r>
-              <w:t xml:space="preserve">-3.88</w:t>
-            </w:r>
-          </w:p>
-        </w:tc>
-        <w:tc>
-          <w:tcPr/>
-          <w:p>
-            <w:pPr>
-              <w:pStyle w:val="Compact"/>
-              <w:jc w:val="left"/>
-            </w:pPr>
-            <w:r>
-              <w:t xml:space="preserve">.007</w:t>
+              <w:t xml:space="preserve">-3.77</w:t>
+            </w:r>
+          </w:p>
+        </w:tc>
+        <w:tc>
+          <w:tcPr/>
+          <w:p>
+            <w:pPr>
+              <w:pStyle w:val="Compact"/>
+              <w:jc w:val="left"/>
+            </w:pPr>
+            <w:r>
+              <w:t xml:space="preserve">.015</w:t>
             </w:r>
           </w:p>
         </w:tc>
@@ -5416,19 +5416,19 @@
               <w:jc w:val="left"/>
             </w:pPr>
             <w:r>
-              <w:t xml:space="preserve">-0.25</w:t>
-            </w:r>
-          </w:p>
-        </w:tc>
-        <w:tc>
-          <w:tcPr/>
-          <w:p>
-            <w:pPr>
-              <w:pStyle w:val="Compact"/>
-              <w:jc w:val="left"/>
-            </w:pPr>
-            <w:r>
-              <w:t xml:space="preserve">.800</w:t>
+              <w:t xml:space="preserve">-1.27</w:t>
+            </w:r>
+          </w:p>
+        </w:tc>
+        <w:tc>
+          <w:tcPr/>
+          <w:p>
+            <w:pPr>
+              <w:pStyle w:val="Compact"/>
+              <w:jc w:val="left"/>
+            </w:pPr>
+            <w:r>
+              <w:t xml:space="preserve">.213</w:t>
             </w:r>
           </w:p>
         </w:tc>
@@ -5509,19 +5509,19 @@
               <w:jc w:val="left"/>
             </w:pPr>
             <w:r>
-              <w:t xml:space="preserve">2.13</w:t>
-            </w:r>
-          </w:p>
-        </w:tc>
-        <w:tc>
-          <w:tcPr/>
-          <w:p>
-            <w:pPr>
-              <w:pStyle w:val="Compact"/>
-              <w:jc w:val="left"/>
-            </w:pPr>
-            <w:r>
-              <w:t xml:space="preserve">.037</w:t>
+              <w:t xml:space="preserve">1.38</w:t>
+            </w:r>
+          </w:p>
+        </w:tc>
+        <w:tc>
+          <w:tcPr/>
+          <w:p>
+            <w:pPr>
+              <w:pStyle w:val="Compact"/>
+              <w:jc w:val="left"/>
+            </w:pPr>
+            <w:r>
+              <w:t xml:space="preserve">.258</w:t>
             </w:r>
           </w:p>
         </w:tc>
@@ -5557,19 +5557,19 @@
               <w:jc w:val="left"/>
             </w:pPr>
             <w:r>
-              <w:t xml:space="preserve">2.98</w:t>
-            </w:r>
-          </w:p>
-        </w:tc>
-        <w:tc>
-          <w:tcPr/>
-          <w:p>
-            <w:pPr>
-              <w:pStyle w:val="Compact"/>
-              <w:jc w:val="left"/>
-            </w:pPr>
-            <w:r>
-              <w:t xml:space="preserve">.003</w:t>
+              <w:t xml:space="preserve">2.27</w:t>
+            </w:r>
+          </w:p>
+        </w:tc>
+        <w:tc>
+          <w:tcPr/>
+          <w:p>
+            <w:pPr>
+              <w:pStyle w:val="Compact"/>
+              <w:jc w:val="left"/>
+            </w:pPr>
+            <w:r>
+              <w:t xml:space="preserve">.023</w:t>
             </w:r>
           </w:p>
         </w:tc>
@@ -5673,7 +5673,7 @@
               <w:jc w:val="left"/>
             </w:pPr>
             <w:r>
-              <w:t xml:space="preserve">0.55 [0.27, 0.82]</w:t>
+              <w:t xml:space="preserve">0.60 [0.32, 0.87]</w:t>
             </w:r>
           </w:p>
         </w:tc>
@@ -5697,7 +5697,7 @@
               <w:jc w:val="left"/>
             </w:pPr>
             <w:r>
-              <w:t xml:space="preserve">3.88</w:t>
+              <w:t xml:space="preserve">4.28</w:t>
             </w:r>
           </w:p>
         </w:tc>
@@ -5721,43 +5721,43 @@
               <w:jc w:val="left"/>
             </w:pPr>
             <w:r>
-              <w:t xml:space="preserve">0.61 [0.29, 0.93]</w:t>
-            </w:r>
-          </w:p>
-        </w:tc>
-        <w:tc>
-          <w:tcPr/>
-          <w:p>
-            <w:pPr>
-              <w:pStyle w:val="Compact"/>
-              <w:jc w:val="left"/>
-            </w:pPr>
-            <w:r>
-              <w:t xml:space="preserve">0.16</w:t>
-            </w:r>
-          </w:p>
-        </w:tc>
-        <w:tc>
-          <w:tcPr/>
-          <w:p>
-            <w:pPr>
-              <w:pStyle w:val="Compact"/>
-              <w:jc w:val="left"/>
-            </w:pPr>
-            <w:r>
-              <w:t xml:space="preserve">3.78</w:t>
-            </w:r>
-          </w:p>
-        </w:tc>
-        <w:tc>
-          <w:tcPr/>
-          <w:p>
-            <w:pPr>
-              <w:pStyle w:val="Compact"/>
-              <w:jc w:val="left"/>
-            </w:pPr>
-            <w:r>
-              <w:t xml:space="preserve">.002</w:t>
+              <w:t xml:space="preserve">0.68 [0.38, 0.97]</w:t>
+            </w:r>
+          </w:p>
+        </w:tc>
+        <w:tc>
+          <w:tcPr/>
+          <w:p>
+            <w:pPr>
+              <w:pStyle w:val="Compact"/>
+              <w:jc w:val="left"/>
+            </w:pPr>
+            <w:r>
+              <w:t xml:space="preserve">0.15</w:t>
+            </w:r>
+          </w:p>
+        </w:tc>
+        <w:tc>
+          <w:tcPr/>
+          <w:p>
+            <w:pPr>
+              <w:pStyle w:val="Compact"/>
+              <w:jc w:val="left"/>
+            </w:pPr>
+            <w:r>
+              <w:t xml:space="preserve">4.51</w:t>
+            </w:r>
+          </w:p>
+        </w:tc>
+        <w:tc>
+          <w:tcPr/>
+          <w:p>
+            <w:pPr>
+              <w:pStyle w:val="Compact"/>
+              <w:jc w:val="left"/>
+            </w:pPr>
+            <w:r>
+              <w:t xml:space="preserve">&lt; .001</w:t>
             </w:r>
           </w:p>
         </w:tc>
@@ -5783,7 +5783,7 @@
               <w:jc w:val="left"/>
             </w:pPr>
             <w:r>
-              <w:t xml:space="preserve">0.07 [0.02, 0.13]</w:t>
+              <w:t xml:space="preserve">0.08 [0.03, 0.14]</w:t>
             </w:r>
           </w:p>
         </w:tc>
@@ -5807,55 +5807,55 @@
               <w:jc w:val="left"/>
             </w:pPr>
             <w:r>
-              <w:t xml:space="preserve">2.55</w:t>
-            </w:r>
-          </w:p>
-        </w:tc>
-        <w:tc>
-          <w:tcPr/>
-          <w:p>
-            <w:pPr>
-              <w:pStyle w:val="Compact"/>
-              <w:jc w:val="left"/>
-            </w:pPr>
-            <w:r>
-              <w:t xml:space="preserve">.077</w:t>
-            </w:r>
-          </w:p>
-        </w:tc>
-        <w:tc>
-          <w:tcPr/>
-          <w:p>
-            <w:pPr>
-              <w:pStyle w:val="Compact"/>
-              <w:jc w:val="left"/>
-            </w:pPr>
-            <w:r>
-              <w:t xml:space="preserve">0.18 [0.12, 0.23]</w:t>
-            </w:r>
-          </w:p>
-        </w:tc>
-        <w:tc>
-          <w:tcPr/>
-          <w:p>
-            <w:pPr>
-              <w:pStyle w:val="Compact"/>
-              <w:jc w:val="left"/>
-            </w:pPr>
-            <w:r>
-              <w:t xml:space="preserve">0.03</w:t>
-            </w:r>
-          </w:p>
-        </w:tc>
-        <w:tc>
-          <w:tcPr/>
-          <w:p>
-            <w:pPr>
-              <w:pStyle w:val="Compact"/>
-              <w:jc w:val="left"/>
-            </w:pPr>
-            <w:r>
-              <w:t xml:space="preserve">6.01</w:t>
+              <w:t xml:space="preserve">2.93</w:t>
+            </w:r>
+          </w:p>
+        </w:tc>
+        <w:tc>
+          <w:tcPr/>
+          <w:p>
+            <w:pPr>
+              <w:pStyle w:val="Compact"/>
+              <w:jc w:val="left"/>
+            </w:pPr>
+            <w:r>
+              <w:t xml:space="preserve">.050</w:t>
+            </w:r>
+          </w:p>
+        </w:tc>
+        <w:tc>
+          <w:tcPr/>
+          <w:p>
+            <w:pPr>
+              <w:pStyle w:val="Compact"/>
+              <w:jc w:val="left"/>
+            </w:pPr>
+            <w:r>
+              <w:t xml:space="preserve">0.19 [0.14, 0.24]</w:t>
+            </w:r>
+          </w:p>
+        </w:tc>
+        <w:tc>
+          <w:tcPr/>
+          <w:p>
+            <w:pPr>
+              <w:pStyle w:val="Compact"/>
+              <w:jc w:val="left"/>
+            </w:pPr>
+            <w:r>
+              <w:t xml:space="preserve">0.02</w:t>
+            </w:r>
+          </w:p>
+        </w:tc>
+        <w:tc>
+          <w:tcPr/>
+          <w:p>
+            <w:pPr>
+              <w:pStyle w:val="Compact"/>
+              <w:jc w:val="left"/>
+            </w:pPr>
+            <w:r>
+              <w:t xml:space="preserve">7.58</w:t>
             </w:r>
           </w:p>
         </w:tc>
@@ -5917,19 +5917,19 @@
               <w:jc w:val="left"/>
             </w:pPr>
             <w:r>
-              <w:t xml:space="preserve">-0.03</w:t>
-            </w:r>
-          </w:p>
-        </w:tc>
-        <w:tc>
-          <w:tcPr/>
-          <w:p>
-            <w:pPr>
-              <w:pStyle w:val="Compact"/>
-              <w:jc w:val="left"/>
-            </w:pPr>
-            <w:r>
-              <w:t xml:space="preserve">.981</w:t>
+              <w:t xml:space="preserve">0.38</w:t>
+            </w:r>
+          </w:p>
+        </w:tc>
+        <w:tc>
+          <w:tcPr/>
+          <w:p>
+            <w:pPr>
+              <w:pStyle w:val="Compact"/>
+              <w:jc w:val="left"/>
+            </w:pPr>
+            <w:r>
+              <w:t xml:space="preserve">.718</w:t>
             </w:r>
           </w:p>
         </w:tc>
@@ -5965,19 +5965,19 @@
               <w:jc w:val="left"/>
             </w:pPr>
             <w:r>
-              <w:t xml:space="preserve">-0.51</w:t>
-            </w:r>
-          </w:p>
-        </w:tc>
-        <w:tc>
-          <w:tcPr/>
-          <w:p>
-            <w:pPr>
-              <w:pStyle w:val="Compact"/>
-              <w:jc w:val="left"/>
-            </w:pPr>
-            <w:r>
-              <w:t xml:space="preserve">.643</w:t>
+              <w:t xml:space="preserve">-0.18</w:t>
+            </w:r>
+          </w:p>
+        </w:tc>
+        <w:tc>
+          <w:tcPr/>
+          <w:p>
+            <w:pPr>
+              <w:pStyle w:val="Compact"/>
+              <w:jc w:val="left"/>
+            </w:pPr>
+            <w:r>
+              <w:t xml:space="preserve">.863</w:t>
             </w:r>
           </w:p>
         </w:tc>
@@ -6017,7 +6017,7 @@
               <w:jc w:val="left"/>
             </w:pPr>
             <w:r>
-              <w:t xml:space="preserve">0.00 [-0.01, 0.02]</w:t>
+              <w:t xml:space="preserve">0.00 [-0.01, 0.01]</w:t>
             </w:r>
           </w:p>
         </w:tc>
@@ -6041,31 +6041,31 @@
               <w:jc w:val="left"/>
             </w:pPr>
             <w:r>
-              <w:t xml:space="preserve">0.40</w:t>
-            </w:r>
-          </w:p>
-        </w:tc>
-        <w:tc>
-          <w:tcPr/>
-          <w:p>
-            <w:pPr>
-              <w:pStyle w:val="Compact"/>
-              <w:jc w:val="left"/>
-            </w:pPr>
-            <w:r>
-              <w:t xml:space="preserve">.715</w:t>
-            </w:r>
-          </w:p>
-        </w:tc>
-        <w:tc>
-          <w:tcPr/>
-          <w:p>
-            <w:pPr>
-              <w:pStyle w:val="Compact"/>
-              <w:jc w:val="left"/>
-            </w:pPr>
-            <w:r>
-              <w:t xml:space="preserve">-0.04 [-0.07, -0.01]</w:t>
+              <w:t xml:space="preserve">-0.02</w:t>
+            </w:r>
+          </w:p>
+        </w:tc>
+        <w:tc>
+          <w:tcPr/>
+          <w:p>
+            <w:pPr>
+              <w:pStyle w:val="Compact"/>
+              <w:jc w:val="left"/>
+            </w:pPr>
+            <w:r>
+              <w:t xml:space="preserve">.983</w:t>
+            </w:r>
+          </w:p>
+        </w:tc>
+        <w:tc>
+          <w:tcPr/>
+          <w:p>
+            <w:pPr>
+              <w:pStyle w:val="Compact"/>
+              <w:jc w:val="left"/>
+            </w:pPr>
+            <w:r>
+              <w:t xml:space="preserve">-0.07 [-0.11, -0.04]</w:t>
             </w:r>
           </w:p>
         </w:tc>
@@ -6089,19 +6089,19 @@
               <w:jc w:val="left"/>
             </w:pPr>
             <w:r>
-              <w:t xml:space="preserve">-2.59</w:t>
-            </w:r>
-          </w:p>
-        </w:tc>
-        <w:tc>
-          <w:tcPr/>
-          <w:p>
-            <w:pPr>
-              <w:pStyle w:val="Compact"/>
-              <w:jc w:val="left"/>
-            </w:pPr>
-            <w:r>
-              <w:t xml:space="preserve">.026</w:t>
+              <w:t xml:space="preserve">-4.61</w:t>
+            </w:r>
+          </w:p>
+        </w:tc>
+        <w:tc>
+          <w:tcPr/>
+          <w:p>
+            <w:pPr>
+              <w:pStyle w:val="Compact"/>
+              <w:jc w:val="left"/>
+            </w:pPr>
+            <w:r>
+              <w:t xml:space="preserve">&lt; .001</w:t>
             </w:r>
           </w:p>
         </w:tc>
@@ -6168,19 +6168,19 @@
               <w:jc w:val="left"/>
             </w:pPr>
             <w:r>
-              <w:t xml:space="preserve">1.70</w:t>
-            </w:r>
-          </w:p>
-        </w:tc>
-        <w:tc>
-          <w:tcPr/>
-          <w:p>
-            <w:pPr>
-              <w:pStyle w:val="Compact"/>
-              <w:jc w:val="left"/>
-            </w:pPr>
-            <w:r>
-              <w:t xml:space="preserve">.159</w:t>
+              <w:t xml:space="preserve">1.02</w:t>
+            </w:r>
+          </w:p>
+        </w:tc>
+        <w:tc>
+          <w:tcPr/>
+          <w:p>
+            <w:pPr>
+              <w:pStyle w:val="Compact"/>
+              <w:jc w:val="left"/>
+            </w:pPr>
+            <w:r>
+              <w:t xml:space="preserve">.316</w:t>
             </w:r>
           </w:p>
         </w:tc>
@@ -6216,7 +6216,7 @@
               <w:jc w:val="left"/>
             </w:pPr>
             <w:r>
-              <w:t xml:space="preserve">-4.51</w:t>
+              <w:t xml:space="preserve">-5.40</w:t>
             </w:r>
           </w:p>
         </w:tc>
@@ -6309,19 +6309,19 @@
               <w:jc w:val="left"/>
             </w:pPr>
             <w:r>
-              <w:t xml:space="preserve">-2.66</w:t>
-            </w:r>
-          </w:p>
-        </w:tc>
-        <w:tc>
-          <w:tcPr/>
-          <w:p>
-            <w:pPr>
-              <w:pStyle w:val="Compact"/>
-              <w:jc w:val="left"/>
-            </w:pPr>
-            <w:r>
-              <w:t xml:space="preserve">.020</w:t>
+              <w:t xml:space="preserve">-2.93</w:t>
+            </w:r>
+          </w:p>
+        </w:tc>
+        <w:tc>
+          <w:tcPr/>
+          <w:p>
+            <w:pPr>
+              <w:pStyle w:val="Compact"/>
+              <w:jc w:val="left"/>
+            </w:pPr>
+            <w:r>
+              <w:t xml:space="preserve">.003</w:t>
             </w:r>
           </w:p>
         </w:tc>
@@ -6357,19 +6357,19 @@
               <w:jc w:val="left"/>
             </w:pPr>
             <w:r>
-              <w:t xml:space="preserve">1.01</w:t>
-            </w:r>
-          </w:p>
-        </w:tc>
-        <w:tc>
-          <w:tcPr/>
-          <w:p>
-            <w:pPr>
-              <w:pStyle w:val="Compact"/>
-              <w:jc w:val="left"/>
-            </w:pPr>
-            <w:r>
-              <w:t xml:space="preserve">.330</w:t>
+              <w:t xml:space="preserve">2.40</w:t>
+            </w:r>
+          </w:p>
+        </w:tc>
+        <w:tc>
+          <w:tcPr/>
+          <w:p>
+            <w:pPr>
+              <w:pStyle w:val="Compact"/>
+              <w:jc w:val="left"/>
+            </w:pPr>
+            <w:r>
+              <w:t xml:space="preserve">.027</w:t>
             </w:r>
           </w:p>
         </w:tc>
@@ -6897,31 +6897,31 @@
               <w:jc w:val="left"/>
             </w:pPr>
             <w:r>
-              <w:t xml:space="preserve">1.47 [1.06, 1.87]</w:t>
-            </w:r>
-          </w:p>
-        </w:tc>
-        <w:tc>
-          <w:tcPr/>
-          <w:p>
-            <w:pPr>
-              <w:pStyle w:val="Compact"/>
-              <w:jc w:val="left"/>
-            </w:pPr>
-            <w:r>
-              <w:t xml:space="preserve">0.21</w:t>
-            </w:r>
-          </w:p>
-        </w:tc>
-        <w:tc>
-          <w:tcPr/>
-          <w:p>
-            <w:pPr>
-              <w:pStyle w:val="Compact"/>
-              <w:jc w:val="left"/>
-            </w:pPr>
-            <w:r>
-              <w:t xml:space="preserve">7.07</w:t>
+              <w:t xml:space="preserve">1.57 [1.12, 2.02]</w:t>
+            </w:r>
+          </w:p>
+        </w:tc>
+        <w:tc>
+          <w:tcPr/>
+          <w:p>
+            <w:pPr>
+              <w:pStyle w:val="Compact"/>
+              <w:jc w:val="left"/>
+            </w:pPr>
+            <w:r>
+              <w:t xml:space="preserve">0.23</w:t>
+            </w:r>
+          </w:p>
+        </w:tc>
+        <w:tc>
+          <w:tcPr/>
+          <w:p>
+            <w:pPr>
+              <w:pStyle w:val="Compact"/>
+              <w:jc w:val="left"/>
+            </w:pPr>
+            <w:r>
+              <w:t xml:space="preserve">6.78</w:t>
             </w:r>
           </w:p>
         </w:tc>
@@ -6945,31 +6945,31 @@
               <w:jc w:val="left"/>
             </w:pPr>
             <w:r>
-              <w:t xml:space="preserve">1.37 [1.12, 1.62]</w:t>
-            </w:r>
-          </w:p>
-        </w:tc>
-        <w:tc>
-          <w:tcPr/>
-          <w:p>
-            <w:pPr>
-              <w:pStyle w:val="Compact"/>
-              <w:jc w:val="left"/>
-            </w:pPr>
-            <w:r>
-              <w:t xml:space="preserve">0.13</w:t>
-            </w:r>
-          </w:p>
-        </w:tc>
-        <w:tc>
-          <w:tcPr/>
-          <w:p>
-            <w:pPr>
-              <w:pStyle w:val="Compact"/>
-              <w:jc w:val="left"/>
-            </w:pPr>
-            <w:r>
-              <w:t xml:space="preserve">10.76</w:t>
+              <w:t xml:space="preserve">1.35 [1.08, 1.63]</w:t>
+            </w:r>
+          </w:p>
+        </w:tc>
+        <w:tc>
+          <w:tcPr/>
+          <w:p>
+            <w:pPr>
+              <w:pStyle w:val="Compact"/>
+              <w:jc w:val="left"/>
+            </w:pPr>
+            <w:r>
+              <w:t xml:space="preserve">0.14</w:t>
+            </w:r>
+          </w:p>
+        </w:tc>
+        <w:tc>
+          <w:tcPr/>
+          <w:p>
+            <w:pPr>
+              <w:pStyle w:val="Compact"/>
+              <w:jc w:val="left"/>
+            </w:pPr>
+            <w:r>
+              <w:t xml:space="preserve">9.72</w:t>
             </w:r>
           </w:p>
         </w:tc>
@@ -7007,7 +7007,55 @@
               <w:jc w:val="left"/>
             </w:pPr>
             <w:r>
-              <w:t xml:space="preserve">0.00 [-0.02, 0.02]</w:t>
+              <w:t xml:space="preserve">0.00 [-0.03, 0.04]</w:t>
+            </w:r>
+          </w:p>
+        </w:tc>
+        <w:tc>
+          <w:tcPr/>
+          <w:p>
+            <w:pPr>
+              <w:pStyle w:val="Compact"/>
+              <w:jc w:val="left"/>
+            </w:pPr>
+            <w:r>
+              <w:t xml:space="preserve">0.02</w:t>
+            </w:r>
+          </w:p>
+        </w:tc>
+        <w:tc>
+          <w:tcPr/>
+          <w:p>
+            <w:pPr>
+              <w:pStyle w:val="Compact"/>
+              <w:jc w:val="left"/>
+            </w:pPr>
+            <w:r>
+              <w:t xml:space="preserve">0.15</w:t>
+            </w:r>
+          </w:p>
+        </w:tc>
+        <w:tc>
+          <w:tcPr/>
+          <w:p>
+            <w:pPr>
+              <w:pStyle w:val="Compact"/>
+              <w:jc w:val="left"/>
+            </w:pPr>
+            <w:r>
+              <w:t xml:space="preserve">.892</w:t>
+            </w:r>
+          </w:p>
+        </w:tc>
+        <w:tc>
+          <w:tcPr/>
+          <w:p>
+            <w:pPr>
+              <w:pStyle w:val="Compact"/>
+              <w:jc w:val="left"/>
+            </w:pPr>
+            <w:r>
+              <w:t xml:space="preserve">0.00 [-0.01, 0.02]</w:t>
             </w:r>
           </w:p>
         </w:tc>
@@ -7031,67 +7079,19 @@
               <w:jc w:val="left"/>
             </w:pPr>
             <w:r>
-              <w:t xml:space="preserve">-0.02</w:t>
-            </w:r>
-          </w:p>
-        </w:tc>
-        <w:tc>
-          <w:tcPr/>
-          <w:p>
-            <w:pPr>
-              <w:pStyle w:val="Compact"/>
-              <w:jc w:val="left"/>
-            </w:pPr>
-            <w:r>
-              <w:t xml:space="preserve">.981</w:t>
-            </w:r>
-          </w:p>
-        </w:tc>
-        <w:tc>
-          <w:tcPr/>
-          <w:p>
-            <w:pPr>
-              <w:pStyle w:val="Compact"/>
-              <w:jc w:val="left"/>
-            </w:pPr>
-            <w:r>
-              <w:t xml:space="preserve">0.00 [-0.02, 0.01]</w:t>
-            </w:r>
-          </w:p>
-        </w:tc>
-        <w:tc>
-          <w:tcPr/>
-          <w:p>
-            <w:pPr>
-              <w:pStyle w:val="Compact"/>
-              <w:jc w:val="left"/>
-            </w:pPr>
-            <w:r>
-              <w:t xml:space="preserve">0.01</w:t>
-            </w:r>
-          </w:p>
-        </w:tc>
-        <w:tc>
-          <w:tcPr/>
-          <w:p>
-            <w:pPr>
-              <w:pStyle w:val="Compact"/>
-              <w:jc w:val="left"/>
-            </w:pPr>
-            <w:r>
-              <w:t xml:space="preserve">-0.30</w:t>
-            </w:r>
-          </w:p>
-        </w:tc>
-        <w:tc>
-          <w:tcPr/>
-          <w:p>
-            <w:pPr>
-              <w:pStyle w:val="Compact"/>
-              <w:jc w:val="left"/>
-            </w:pPr>
-            <w:r>
-              <w:t xml:space="preserve">.762</w:t>
+              <w:t xml:space="preserve">0.33</w:t>
+            </w:r>
+          </w:p>
+        </w:tc>
+        <w:tc>
+          <w:tcPr/>
+          <w:p>
+            <w:pPr>
+              <w:pStyle w:val="Compact"/>
+              <w:jc w:val="left"/>
+            </w:pPr>
+            <w:r>
+              <w:t xml:space="preserve">.740</w:t>
             </w:r>
           </w:p>
         </w:tc>
@@ -7141,7 +7141,7 @@
               <w:jc w:val="left"/>
             </w:pPr>
             <w:r>
-              <w:t xml:space="preserve">-7.10</w:t>
+              <w:t xml:space="preserve">-7.32</w:t>
             </w:r>
           </w:p>
         </w:tc>
@@ -7165,7 +7165,7 @@
               <w:jc w:val="left"/>
             </w:pPr>
             <w:r>
-              <w:t xml:space="preserve">-0.03 [-0.03, -0.02]</w:t>
+              <w:t xml:space="preserve">-0.02 [-0.03, -0.02]</w:t>
             </w:r>
           </w:p>
         </w:tc>
@@ -7189,7 +7189,7 @@
               <w:jc w:val="left"/>
             </w:pPr>
             <w:r>
-              <w:t xml:space="preserve">-9.47</w:t>
+              <w:t xml:space="preserve">-10.02</w:t>
             </w:r>
           </w:p>
         </w:tc>
@@ -7241,7 +7241,7 @@
               <w:jc w:val="left"/>
             </w:pPr>
             <w:r>
-              <w:t xml:space="preserve">0.00 [-0.01, 0.01]</w:t>
+              <w:t xml:space="preserve">0.00 [0.00, 0.01]</w:t>
             </w:r>
           </w:p>
         </w:tc>
@@ -7265,6 +7265,42 @@
               <w:jc w:val="left"/>
             </w:pPr>
             <w:r>
+              <w:t xml:space="preserve">0.58</w:t>
+            </w:r>
+          </w:p>
+        </w:tc>
+        <w:tc>
+          <w:tcPr/>
+          <w:p>
+            <w:pPr>
+              <w:pStyle w:val="Compact"/>
+              <w:jc w:val="left"/>
+            </w:pPr>
+            <w:r>
+              <w:t xml:space="preserve">.596</w:t>
+            </w:r>
+          </w:p>
+        </w:tc>
+        <w:tc>
+          <w:tcPr/>
+          <w:p>
+            <w:pPr>
+              <w:pStyle w:val="Compact"/>
+              <w:jc w:val="left"/>
+            </w:pPr>
+            <w:r>
+              <w:t xml:space="preserve">0.00 [0.00, 0.00]</w:t>
+            </w:r>
+          </w:p>
+        </w:tc>
+        <w:tc>
+          <w:tcPr/>
+          <w:p>
+            <w:pPr>
+              <w:pStyle w:val="Compact"/>
+              <w:jc w:val="left"/>
+            </w:pPr>
+            <w:r>
               <w:t xml:space="preserve">0.00</w:t>
             </w:r>
           </w:p>
@@ -7277,55 +7313,19 @@
               <w:jc w:val="left"/>
             </w:pPr>
             <w:r>
-              <w:t xml:space="preserve">.997</w:t>
-            </w:r>
-          </w:p>
-        </w:tc>
-        <w:tc>
-          <w:tcPr/>
-          <w:p>
-            <w:pPr>
-              <w:pStyle w:val="Compact"/>
-              <w:jc w:val="left"/>
-            </w:pPr>
-            <w:r>
-              <w:t xml:space="preserve">0.00 [0.00, 0.00]</w:t>
-            </w:r>
-          </w:p>
-        </w:tc>
-        <w:tc>
-          <w:tcPr/>
-          <w:p>
-            <w:pPr>
-              <w:pStyle w:val="Compact"/>
-              <w:jc w:val="left"/>
-            </w:pPr>
-            <w:r>
-              <w:t xml:space="preserve">0.00</w:t>
-            </w:r>
-          </w:p>
-        </w:tc>
-        <w:tc>
-          <w:tcPr/>
-          <w:p>
-            <w:pPr>
-              <w:pStyle w:val="Compact"/>
-              <w:jc w:val="left"/>
-            </w:pPr>
-            <w:r>
-              <w:t xml:space="preserve">-0.03</w:t>
-            </w:r>
-          </w:p>
-        </w:tc>
-        <w:tc>
-          <w:tcPr/>
-          <w:p>
-            <w:pPr>
-              <w:pStyle w:val="Compact"/>
-              <w:jc w:val="left"/>
-            </w:pPr>
-            <w:r>
-              <w:t xml:space="preserve">.976</w:t>
+              <w:t xml:space="preserve">0.97</w:t>
+            </w:r>
+          </w:p>
+        </w:tc>
+        <w:tc>
+          <w:tcPr/>
+          <w:p>
+            <w:pPr>
+              <w:pStyle w:val="Compact"/>
+              <w:jc w:val="left"/>
+            </w:pPr>
+            <w:r>
+              <w:t xml:space="preserve">.355</w:t>
             </w:r>
           </w:p>
         </w:tc>
@@ -7392,19 +7392,19 @@
               <w:jc w:val="left"/>
             </w:pPr>
             <w:r>
-              <w:t xml:space="preserve">-0.54</w:t>
-            </w:r>
-          </w:p>
-        </w:tc>
-        <w:tc>
-          <w:tcPr/>
-          <w:p>
-            <w:pPr>
-              <w:pStyle w:val="Compact"/>
-              <w:jc w:val="left"/>
-            </w:pPr>
-            <w:r>
-              <w:t xml:space="preserve">.587</w:t>
+              <w:t xml:space="preserve">-0.29</w:t>
+            </w:r>
+          </w:p>
+        </w:tc>
+        <w:tc>
+          <w:tcPr/>
+          <w:p>
+            <w:pPr>
+              <w:pStyle w:val="Compact"/>
+              <w:jc w:val="left"/>
+            </w:pPr>
+            <w:r>
+              <w:t xml:space="preserve">.784</w:t>
             </w:r>
           </w:p>
         </w:tc>
@@ -7440,19 +7440,19 @@
               <w:jc w:val="left"/>
             </w:pPr>
             <w:r>
-              <w:t xml:space="preserve">0.82</w:t>
-            </w:r>
-          </w:p>
-        </w:tc>
-        <w:tc>
-          <w:tcPr/>
-          <w:p>
-            <w:pPr>
-              <w:pStyle w:val="Compact"/>
-              <w:jc w:val="left"/>
-            </w:pPr>
-            <w:r>
-              <w:t xml:space="preserve">.445</w:t>
+              <w:t xml:space="preserve">1.58</w:t>
+            </w:r>
+          </w:p>
+        </w:tc>
+        <w:tc>
+          <w:tcPr/>
+          <w:p>
+            <w:pPr>
+              <w:pStyle w:val="Compact"/>
+              <w:jc w:val="left"/>
+            </w:pPr>
+            <w:r>
+              <w:t xml:space="preserve">.115</w:t>
             </w:r>
           </w:p>
         </w:tc>
@@ -7533,19 +7533,19 @@
               <w:jc w:val="left"/>
             </w:pPr>
             <w:r>
-              <w:t xml:space="preserve">-0.85</w:t>
-            </w:r>
-          </w:p>
-        </w:tc>
-        <w:tc>
-          <w:tcPr/>
-          <w:p>
-            <w:pPr>
-              <w:pStyle w:val="Compact"/>
-              <w:jc w:val="left"/>
-            </w:pPr>
-            <w:r>
-              <w:t xml:space="preserve">.459</w:t>
+              <w:t xml:space="preserve">-0.76</w:t>
+            </w:r>
+          </w:p>
+        </w:tc>
+        <w:tc>
+          <w:tcPr/>
+          <w:p>
+            <w:pPr>
+              <w:pStyle w:val="Compact"/>
+              <w:jc w:val="left"/>
+            </w:pPr>
+            <w:r>
+              <w:t xml:space="preserve">.507</w:t>
             </w:r>
           </w:p>
         </w:tc>
@@ -7581,19 +7581,19 @@
               <w:jc w:val="left"/>
             </w:pPr>
             <w:r>
-              <w:t xml:space="preserve">-0.87</w:t>
-            </w:r>
-          </w:p>
-        </w:tc>
-        <w:tc>
-          <w:tcPr/>
-          <w:p>
-            <w:pPr>
-              <w:pStyle w:val="Compact"/>
-              <w:jc w:val="left"/>
-            </w:pPr>
-            <w:r>
-              <w:t xml:space="preserve">.428</w:t>
+              <w:t xml:space="preserve">-0.71</w:t>
+            </w:r>
+          </w:p>
+        </w:tc>
+        <w:tc>
+          <w:tcPr/>
+          <w:p>
+            <w:pPr>
+              <w:pStyle w:val="Compact"/>
+              <w:jc w:val="left"/>
+            </w:pPr>
+            <w:r>
+              <w:t xml:space="preserve">.517</w:t>
             </w:r>
           </w:p>
         </w:tc>
@@ -7697,31 +7697,31 @@
               <w:jc w:val="left"/>
             </w:pPr>
             <w:r>
-              <w:t xml:space="preserve">1.46 [1.06, 1.86]</w:t>
-            </w:r>
-          </w:p>
-        </w:tc>
-        <w:tc>
-          <w:tcPr/>
-          <w:p>
-            <w:pPr>
-              <w:pStyle w:val="Compact"/>
-              <w:jc w:val="left"/>
-            </w:pPr>
-            <w:r>
-              <w:t xml:space="preserve">0.20</w:t>
-            </w:r>
-          </w:p>
-        </w:tc>
-        <w:tc>
-          <w:tcPr/>
-          <w:p>
-            <w:pPr>
-              <w:pStyle w:val="Compact"/>
-              <w:jc w:val="left"/>
-            </w:pPr>
-            <w:r>
-              <w:t xml:space="preserve">7.14</w:t>
+              <w:t xml:space="preserve">1.57 [1.12, 2.03]</w:t>
+            </w:r>
+          </w:p>
+        </w:tc>
+        <w:tc>
+          <w:tcPr/>
+          <w:p>
+            <w:pPr>
+              <w:pStyle w:val="Compact"/>
+              <w:jc w:val="left"/>
+            </w:pPr>
+            <w:r>
+              <w:t xml:space="preserve">0.23</w:t>
+            </w:r>
+          </w:p>
+        </w:tc>
+        <w:tc>
+          <w:tcPr/>
+          <w:p>
+            <w:pPr>
+              <w:pStyle w:val="Compact"/>
+              <w:jc w:val="left"/>
+            </w:pPr>
+            <w:r>
+              <w:t xml:space="preserve">6.76</w:t>
             </w:r>
           </w:p>
         </w:tc>
@@ -7745,31 +7745,31 @@
               <w:jc w:val="left"/>
             </w:pPr>
             <w:r>
-              <w:t xml:space="preserve">1.38 [1.13, 1.62]</w:t>
-            </w:r>
-          </w:p>
-        </w:tc>
-        <w:tc>
-          <w:tcPr/>
-          <w:p>
-            <w:pPr>
-              <w:pStyle w:val="Compact"/>
-              <w:jc w:val="left"/>
-            </w:pPr>
-            <w:r>
-              <w:t xml:space="preserve">0.13</w:t>
-            </w:r>
-          </w:p>
-        </w:tc>
-        <w:tc>
-          <w:tcPr/>
-          <w:p>
-            <w:pPr>
-              <w:pStyle w:val="Compact"/>
-              <w:jc w:val="left"/>
-            </w:pPr>
-            <w:r>
-              <w:t xml:space="preserve">11.00</w:t>
+              <w:t xml:space="preserve">1.36 [1.09, 1.64]</w:t>
+            </w:r>
+          </w:p>
+        </w:tc>
+        <w:tc>
+          <w:tcPr/>
+          <w:p>
+            <w:pPr>
+              <w:pStyle w:val="Compact"/>
+              <w:jc w:val="left"/>
+            </w:pPr>
+            <w:r>
+              <w:t xml:space="preserve">0.14</w:t>
+            </w:r>
+          </w:p>
+        </w:tc>
+        <w:tc>
+          <w:tcPr/>
+          <w:p>
+            <w:pPr>
+              <w:pStyle w:val="Compact"/>
+              <w:jc w:val="left"/>
+            </w:pPr>
+            <w:r>
+              <w:t xml:space="preserve">9.71</w:t>
             </w:r>
           </w:p>
         </w:tc>
@@ -7807,7 +7807,7 @@
               <w:jc w:val="left"/>
             </w:pPr>
             <w:r>
-              <w:t xml:space="preserve">-0.02 [-0.04, 0.01]</w:t>
+              <w:t xml:space="preserve">-0.01 [-0.04, 0.02]</w:t>
             </w:r>
           </w:p>
         </w:tc>
@@ -7831,31 +7831,31 @@
               <w:jc w:val="left"/>
             </w:pPr>
             <w:r>
-              <w:t xml:space="preserve">-1.37</w:t>
-            </w:r>
-          </w:p>
-        </w:tc>
-        <w:tc>
-          <w:tcPr/>
-          <w:p>
-            <w:pPr>
-              <w:pStyle w:val="Compact"/>
-              <w:jc w:val="left"/>
-            </w:pPr>
-            <w:r>
-              <w:t xml:space="preserve">.197</w:t>
-            </w:r>
-          </w:p>
-        </w:tc>
-        <w:tc>
-          <w:tcPr/>
-          <w:p>
-            <w:pPr>
-              <w:pStyle w:val="Compact"/>
-              <w:jc w:val="left"/>
-            </w:pPr>
-            <w:r>
-              <w:t xml:space="preserve">-0.01 [-0.03, 0.01]</w:t>
+              <w:t xml:space="preserve">-0.84</w:t>
+            </w:r>
+          </w:p>
+        </w:tc>
+        <w:tc>
+          <w:tcPr/>
+          <w:p>
+            <w:pPr>
+              <w:pStyle w:val="Compact"/>
+              <w:jc w:val="left"/>
+            </w:pPr>
+            <w:r>
+              <w:t xml:space="preserve">.433</w:t>
+            </w:r>
+          </w:p>
+        </w:tc>
+        <w:tc>
+          <w:tcPr/>
+          <w:p>
+            <w:pPr>
+              <w:pStyle w:val="Compact"/>
+              <w:jc w:val="left"/>
+            </w:pPr>
+            <w:r>
+              <w:t xml:space="preserve">0.00 [-0.01, 0.02]</w:t>
             </w:r>
           </w:p>
         </w:tc>
@@ -7879,19 +7879,19 @@
               <w:jc w:val="left"/>
             </w:pPr>
             <w:r>
-              <w:t xml:space="preserve">-0.75</w:t>
-            </w:r>
-          </w:p>
-        </w:tc>
-        <w:tc>
-          <w:tcPr/>
-          <w:p>
-            <w:pPr>
-              <w:pStyle w:val="Compact"/>
-              <w:jc w:val="left"/>
-            </w:pPr>
-            <w:r>
-              <w:t xml:space="preserve">.472</w:t>
+              <w:t xml:space="preserve">0.44</w:t>
+            </w:r>
+          </w:p>
+        </w:tc>
+        <w:tc>
+          <w:tcPr/>
+          <w:p>
+            <w:pPr>
+              <w:pStyle w:val="Compact"/>
+              <w:jc w:val="left"/>
+            </w:pPr>
+            <w:r>
+              <w:t xml:space="preserve">.659</w:t>
             </w:r>
           </w:p>
         </w:tc>
@@ -7941,7 +7941,7 @@
               <w:jc w:val="left"/>
             </w:pPr>
             <w:r>
-              <w:t xml:space="preserve">-7.47</w:t>
+              <w:t xml:space="preserve">-7.23</w:t>
             </w:r>
           </w:p>
         </w:tc>
@@ -7965,7 +7965,7 @@
               <w:jc w:val="left"/>
             </w:pPr>
             <w:r>
-              <w:t xml:space="preserve">-0.03 [-0.03, -0.02]</w:t>
+              <w:t xml:space="preserve">-0.02 [-0.03, -0.02]</w:t>
             </w:r>
           </w:p>
         </w:tc>
@@ -7989,7 +7989,7 @@
               <w:jc w:val="left"/>
             </w:pPr>
             <w:r>
-              <w:t xml:space="preserve">-9.60</w:t>
+              <w:t xml:space="preserve">-9.88</w:t>
             </w:r>
           </w:p>
         </w:tc>
@@ -8065,31 +8065,31 @@
               <w:jc w:val="left"/>
             </w:pPr>
             <w:r>
-              <w:t xml:space="preserve">-0.33</w:t>
-            </w:r>
-          </w:p>
-        </w:tc>
-        <w:tc>
-          <w:tcPr/>
-          <w:p>
-            <w:pPr>
-              <w:pStyle w:val="Compact"/>
-              <w:jc w:val="left"/>
-            </w:pPr>
-            <w:r>
-              <w:t xml:space="preserve">.751</w:t>
-            </w:r>
-          </w:p>
-        </w:tc>
-        <w:tc>
-          <w:tcPr/>
-          <w:p>
-            <w:pPr>
-              <w:pStyle w:val="Compact"/>
-              <w:jc w:val="left"/>
-            </w:pPr>
-            <w:r>
-              <w:t xml:space="preserve">0.00 [0.00, 0.00]</w:t>
+              <w:t xml:space="preserve">-0.89</w:t>
+            </w:r>
+          </w:p>
+        </w:tc>
+        <w:tc>
+          <w:tcPr/>
+          <w:p>
+            <w:pPr>
+              <w:pStyle w:val="Compact"/>
+              <w:jc w:val="left"/>
+            </w:pPr>
+            <w:r>
+              <w:t xml:space="preserve">.401</w:t>
+            </w:r>
+          </w:p>
+        </w:tc>
+        <w:tc>
+          <w:tcPr/>
+          <w:p>
+            <w:pPr>
+              <w:pStyle w:val="Compact"/>
+              <w:jc w:val="left"/>
+            </w:pPr>
+            <w:r>
+              <w:t xml:space="preserve">0.00 [-0.01, 0.00]</w:t>
             </w:r>
           </w:p>
         </w:tc>
@@ -8113,19 +8113,19 @@
               <w:jc w:val="left"/>
             </w:pPr>
             <w:r>
-              <w:t xml:space="preserve">-0.28</w:t>
-            </w:r>
-          </w:p>
-        </w:tc>
-        <w:tc>
-          <w:tcPr/>
-          <w:p>
-            <w:pPr>
-              <w:pStyle w:val="Compact"/>
-              <w:jc w:val="left"/>
-            </w:pPr>
-            <w:r>
-              <w:t xml:space="preserve">.782</w:t>
+              <w:t xml:space="preserve">-1.31</w:t>
+            </w:r>
+          </w:p>
+        </w:tc>
+        <w:tc>
+          <w:tcPr/>
+          <w:p>
+            <w:pPr>
+              <w:pStyle w:val="Compact"/>
+              <w:jc w:val="left"/>
+            </w:pPr>
+            <w:r>
+              <w:t xml:space="preserve">.207</w:t>
             </w:r>
           </w:p>
         </w:tc>
@@ -8192,19 +8192,19 @@
               <w:jc w:val="left"/>
             </w:pPr>
             <w:r>
-              <w:t xml:space="preserve">1.89</w:t>
-            </w:r>
-          </w:p>
-        </w:tc>
-        <w:tc>
-          <w:tcPr/>
-          <w:p>
-            <w:pPr>
-              <w:pStyle w:val="Compact"/>
-              <w:jc w:val="left"/>
-            </w:pPr>
-            <w:r>
-              <w:t xml:space="preserve">.060</w:t>
+              <w:t xml:space="preserve">1.36</w:t>
+            </w:r>
+          </w:p>
+        </w:tc>
+        <w:tc>
+          <w:tcPr/>
+          <w:p>
+            <w:pPr>
+              <w:pStyle w:val="Compact"/>
+              <w:jc w:val="left"/>
+            </w:pPr>
+            <w:r>
+              <w:t xml:space="preserve">.176</w:t>
             </w:r>
           </w:p>
         </w:tc>
@@ -8240,19 +8240,19 @@
               <w:jc w:val="left"/>
             </w:pPr>
             <w:r>
-              <w:t xml:space="preserve">0.91</w:t>
-            </w:r>
-          </w:p>
-        </w:tc>
-        <w:tc>
-          <w:tcPr/>
-          <w:p>
-            <w:pPr>
-              <w:pStyle w:val="Compact"/>
-              <w:jc w:val="left"/>
-            </w:pPr>
-            <w:r>
-              <w:t xml:space="preserve">.365</w:t>
+              <w:t xml:space="preserve">-0.26</w:t>
+            </w:r>
+          </w:p>
+        </w:tc>
+        <w:tc>
+          <w:tcPr/>
+          <w:p>
+            <w:pPr>
+              <w:pStyle w:val="Compact"/>
+              <w:jc w:val="left"/>
+            </w:pPr>
+            <w:r>
+              <w:t xml:space="preserve">.799</w:t>
             </w:r>
           </w:p>
         </w:tc>
@@ -8333,19 +8333,19 @@
               <w:jc w:val="left"/>
             </w:pPr>
             <w:r>
-              <w:t xml:space="preserve">-0.23</w:t>
-            </w:r>
-          </w:p>
-        </w:tc>
-        <w:tc>
-          <w:tcPr/>
-          <w:p>
-            <w:pPr>
-              <w:pStyle w:val="Compact"/>
-              <w:jc w:val="left"/>
-            </w:pPr>
-            <w:r>
-              <w:t xml:space="preserve">.820</w:t>
+              <w:t xml:space="preserve">0.08</w:t>
+            </w:r>
+          </w:p>
+        </w:tc>
+        <w:tc>
+          <w:tcPr/>
+          <w:p>
+            <w:pPr>
+              <w:pStyle w:val="Compact"/>
+              <w:jc w:val="left"/>
+            </w:pPr>
+            <w:r>
+              <w:t xml:space="preserve">.935</w:t>
             </w:r>
           </w:p>
         </w:tc>
@@ -8381,19 +8381,19 @@
               <w:jc w:val="left"/>
             </w:pPr>
             <w:r>
-              <w:t xml:space="preserve">-0.13</w:t>
-            </w:r>
-          </w:p>
-        </w:tc>
-        <w:tc>
-          <w:tcPr/>
-          <w:p>
-            <w:pPr>
-              <w:pStyle w:val="Compact"/>
-              <w:jc w:val="left"/>
-            </w:pPr>
-            <w:r>
-              <w:t xml:space="preserve">.896</w:t>
+              <w:t xml:space="preserve">1.03</w:t>
+            </w:r>
+          </w:p>
+        </w:tc>
+        <w:tc>
+          <w:tcPr/>
+          <w:p>
+            <w:pPr>
+              <w:pStyle w:val="Compact"/>
+              <w:jc w:val="left"/>
+            </w:pPr>
+            <w:r>
+              <w:t xml:space="preserve">.330</w:t>
             </w:r>
           </w:p>
         </w:tc>
@@ -8497,31 +8497,31 @@
               <w:jc w:val="left"/>
             </w:pPr>
             <w:r>
-              <w:t xml:space="preserve">1.47 [1.07, 1.87]</w:t>
-            </w:r>
-          </w:p>
-        </w:tc>
-        <w:tc>
-          <w:tcPr/>
-          <w:p>
-            <w:pPr>
-              <w:pStyle w:val="Compact"/>
-              <w:jc w:val="left"/>
-            </w:pPr>
-            <w:r>
-              <w:t xml:space="preserve">0.20</w:t>
-            </w:r>
-          </w:p>
-        </w:tc>
-        <w:tc>
-          <w:tcPr/>
-          <w:p>
-            <w:pPr>
-              <w:pStyle w:val="Compact"/>
-              <w:jc w:val="left"/>
-            </w:pPr>
-            <w:r>
-              <w:t xml:space="preserve">7.19</w:t>
+              <w:t xml:space="preserve">1.58 [1.11, 2.05]</w:t>
+            </w:r>
+          </w:p>
+        </w:tc>
+        <w:tc>
+          <w:tcPr/>
+          <w:p>
+            <w:pPr>
+              <w:pStyle w:val="Compact"/>
+              <w:jc w:val="left"/>
+            </w:pPr>
+            <w:r>
+              <w:t xml:space="preserve">0.24</w:t>
+            </w:r>
+          </w:p>
+        </w:tc>
+        <w:tc>
+          <w:tcPr/>
+          <w:p>
+            <w:pPr>
+              <w:pStyle w:val="Compact"/>
+              <w:jc w:val="left"/>
+            </w:pPr>
+            <w:r>
+              <w:t xml:space="preserve">6.61</w:t>
             </w:r>
           </w:p>
         </w:tc>
@@ -8545,31 +8545,31 @@
               <w:jc w:val="left"/>
             </w:pPr>
             <w:r>
-              <w:t xml:space="preserve">1.38 [1.14, 1.62]</w:t>
-            </w:r>
-          </w:p>
-        </w:tc>
-        <w:tc>
-          <w:tcPr/>
-          <w:p>
-            <w:pPr>
-              <w:pStyle w:val="Compact"/>
-              <w:jc w:val="left"/>
-            </w:pPr>
-            <w:r>
-              <w:t xml:space="preserve">0.12</w:t>
-            </w:r>
-          </w:p>
-        </w:tc>
-        <w:tc>
-          <w:tcPr/>
-          <w:p>
-            <w:pPr>
-              <w:pStyle w:val="Compact"/>
-              <w:jc w:val="left"/>
-            </w:pPr>
-            <w:r>
-              <w:t xml:space="preserve">11.23</w:t>
+              <w:t xml:space="preserve">1.36 [1.08, 1.64]</w:t>
+            </w:r>
+          </w:p>
+        </w:tc>
+        <w:tc>
+          <w:tcPr/>
+          <w:p>
+            <w:pPr>
+              <w:pStyle w:val="Compact"/>
+              <w:jc w:val="left"/>
+            </w:pPr>
+            <w:r>
+              <w:t xml:space="preserve">0.14</w:t>
+            </w:r>
+          </w:p>
+        </w:tc>
+        <w:tc>
+          <w:tcPr/>
+          <w:p>
+            <w:pPr>
+              <w:pStyle w:val="Compact"/>
+              <w:jc w:val="left"/>
+            </w:pPr>
+            <w:r>
+              <w:t xml:space="preserve">9.55</w:t>
             </w:r>
           </w:p>
         </w:tc>
@@ -8607,7 +8607,55 @@
               <w:jc w:val="left"/>
             </w:pPr>
             <w:r>
-              <w:t xml:space="preserve">-0.06 [-0.09, -0.02]</w:t>
+              <w:t xml:space="preserve">-0.09 [-0.16, -0.01]</w:t>
+            </w:r>
+          </w:p>
+        </w:tc>
+        <w:tc>
+          <w:tcPr/>
+          <w:p>
+            <w:pPr>
+              <w:pStyle w:val="Compact"/>
+              <w:jc w:val="left"/>
+            </w:pPr>
+            <w:r>
+              <w:t xml:space="preserve">0.04</w:t>
+            </w:r>
+          </w:p>
+        </w:tc>
+        <w:tc>
+          <w:tcPr/>
+          <w:p>
+            <w:pPr>
+              <w:pStyle w:val="Compact"/>
+              <w:jc w:val="left"/>
+            </w:pPr>
+            <w:r>
+              <w:t xml:space="preserve">-2.16</w:t>
+            </w:r>
+          </w:p>
+        </w:tc>
+        <w:tc>
+          <w:tcPr/>
+          <w:p>
+            <w:pPr>
+              <w:pStyle w:val="Compact"/>
+              <w:jc w:val="left"/>
+            </w:pPr>
+            <w:r>
+              <w:t xml:space="preserve">.110</w:t>
+            </w:r>
+          </w:p>
+        </w:tc>
+        <w:tc>
+          <w:tcPr/>
+          <w:p>
+            <w:pPr>
+              <w:pStyle w:val="Compact"/>
+              <w:jc w:val="left"/>
+            </w:pPr>
+            <w:r>
+              <w:t xml:space="preserve">-0.03 [-0.07, 0.01]</w:t>
             </w:r>
           </w:p>
         </w:tc>
@@ -8631,67 +8679,19 @@
               <w:jc w:val="left"/>
             </w:pPr>
             <w:r>
-              <w:t xml:space="preserve">-3.07</w:t>
-            </w:r>
-          </w:p>
-        </w:tc>
-        <w:tc>
-          <w:tcPr/>
-          <w:p>
-            <w:pPr>
-              <w:pStyle w:val="Compact"/>
-              <w:jc w:val="left"/>
-            </w:pPr>
-            <w:r>
-              <w:t xml:space="preserve">.002</w:t>
-            </w:r>
-          </w:p>
-        </w:tc>
-        <w:tc>
-          <w:tcPr/>
-          <w:p>
-            <w:pPr>
-              <w:pStyle w:val="Compact"/>
-              <w:jc w:val="left"/>
-            </w:pPr>
-            <w:r>
-              <w:t xml:space="preserve">-0.05 [-0.08, -0.02]</w:t>
-            </w:r>
-          </w:p>
-        </w:tc>
-        <w:tc>
-          <w:tcPr/>
-          <w:p>
-            <w:pPr>
-              <w:pStyle w:val="Compact"/>
-              <w:jc w:val="left"/>
-            </w:pPr>
-            <w:r>
-              <w:t xml:space="preserve">0.02</w:t>
-            </w:r>
-          </w:p>
-        </w:tc>
-        <w:tc>
-          <w:tcPr/>
-          <w:p>
-            <w:pPr>
-              <w:pStyle w:val="Compact"/>
-              <w:jc w:val="left"/>
-            </w:pPr>
-            <w:r>
-              <w:t xml:space="preserve">-2.84</w:t>
-            </w:r>
-          </w:p>
-        </w:tc>
-        <w:tc>
-          <w:tcPr/>
-          <w:p>
-            <w:pPr>
-              <w:pStyle w:val="Compact"/>
-              <w:jc w:val="left"/>
-            </w:pPr>
-            <w:r>
-              <w:t xml:space="preserve">.008</w:t>
+              <w:t xml:space="preserve">-1.60</w:t>
+            </w:r>
+          </w:p>
+        </w:tc>
+        <w:tc>
+          <w:tcPr/>
+          <w:p>
+            <w:pPr>
+              <w:pStyle w:val="Compact"/>
+              <w:jc w:val="left"/>
+            </w:pPr>
+            <w:r>
+              <w:t xml:space="preserve">.124</w:t>
             </w:r>
           </w:p>
         </w:tc>
@@ -8741,31 +8741,31 @@
               <w:jc w:val="left"/>
             </w:pPr>
             <w:r>
-              <w:t xml:space="preserve">-7.54</w:t>
-            </w:r>
-          </w:p>
-        </w:tc>
-        <w:tc>
-          <w:tcPr/>
-          <w:p>
-            <w:pPr>
-              <w:pStyle w:val="Compact"/>
-              <w:jc w:val="left"/>
-            </w:pPr>
-            <w:r>
-              <w:t xml:space="preserve">&lt; .001</w:t>
-            </w:r>
-          </w:p>
-        </w:tc>
-        <w:tc>
-          <w:tcPr/>
-          <w:p>
-            <w:pPr>
-              <w:pStyle w:val="Compact"/>
-              <w:jc w:val="left"/>
-            </w:pPr>
-            <w:r>
-              <w:t xml:space="preserve">-0.03 [-0.03, -0.02]</w:t>
+              <w:t xml:space="preserve">-6.89</w:t>
+            </w:r>
+          </w:p>
+        </w:tc>
+        <w:tc>
+          <w:tcPr/>
+          <w:p>
+            <w:pPr>
+              <w:pStyle w:val="Compact"/>
+              <w:jc w:val="left"/>
+            </w:pPr>
+            <w:r>
+              <w:t xml:space="preserve">.001</w:t>
+            </w:r>
+          </w:p>
+        </w:tc>
+        <w:tc>
+          <w:tcPr/>
+          <w:p>
+            <w:pPr>
+              <w:pStyle w:val="Compact"/>
+              <w:jc w:val="left"/>
+            </w:pPr>
+            <w:r>
+              <w:t xml:space="preserve">-0.02 [-0.03, -0.02]</w:t>
             </w:r>
           </w:p>
         </w:tc>
@@ -8789,7 +8789,7 @@
               <w:jc w:val="left"/>
             </w:pPr>
             <w:r>
-              <w:t xml:space="preserve">-9.38</w:t>
+              <w:t xml:space="preserve">-9.60</w:t>
             </w:r>
           </w:p>
         </w:tc>
@@ -8841,43 +8841,43 @@
               <w:jc w:val="left"/>
             </w:pPr>
             <w:r>
-              <w:t xml:space="preserve">-0.01 [-0.04, 0.02]</w:t>
-            </w:r>
-          </w:p>
-        </w:tc>
-        <w:tc>
-          <w:tcPr/>
-          <w:p>
-            <w:pPr>
-              <w:pStyle w:val="Compact"/>
-              <w:jc w:val="left"/>
-            </w:pPr>
-            <w:r>
-              <w:t xml:space="preserve">0.02</w:t>
-            </w:r>
-          </w:p>
-        </w:tc>
-        <w:tc>
-          <w:tcPr/>
-          <w:p>
-            <w:pPr>
-              <w:pStyle w:val="Compact"/>
-              <w:jc w:val="left"/>
-            </w:pPr>
-            <w:r>
-              <w:t xml:space="preserve">-0.55</w:t>
-            </w:r>
-          </w:p>
-        </w:tc>
-        <w:tc>
-          <w:tcPr/>
-          <w:p>
-            <w:pPr>
-              <w:pStyle w:val="Compact"/>
-              <w:jc w:val="left"/>
-            </w:pPr>
-            <w:r>
-              <w:t xml:space="preserve">.626</w:t>
+              <w:t xml:space="preserve">-0.02 [-0.05, 0.01]</w:t>
+            </w:r>
+          </w:p>
+        </w:tc>
+        <w:tc>
+          <w:tcPr/>
+          <w:p>
+            <w:pPr>
+              <w:pStyle w:val="Compact"/>
+              <w:jc w:val="left"/>
+            </w:pPr>
+            <w:r>
+              <w:t xml:space="preserve">0.01</w:t>
+            </w:r>
+          </w:p>
+        </w:tc>
+        <w:tc>
+          <w:tcPr/>
+          <w:p>
+            <w:pPr>
+              <w:pStyle w:val="Compact"/>
+              <w:jc w:val="left"/>
+            </w:pPr>
+            <w:r>
+              <w:t xml:space="preserve">-1.35</w:t>
+            </w:r>
+          </w:p>
+        </w:tc>
+        <w:tc>
+          <w:tcPr/>
+          <w:p>
+            <w:pPr>
+              <w:pStyle w:val="Compact"/>
+              <w:jc w:val="left"/>
+            </w:pPr>
+            <w:r>
+              <w:t xml:space="preserve">.217</w:t>
             </w:r>
           </w:p>
         </w:tc>
@@ -8913,19 +8913,19 @@
               <w:jc w:val="left"/>
             </w:pPr>
             <w:r>
-              <w:t xml:space="preserve">-0.81</w:t>
-            </w:r>
-          </w:p>
-        </w:tc>
-        <w:tc>
-          <w:tcPr/>
-          <w:p>
-            <w:pPr>
-              <w:pStyle w:val="Compact"/>
-              <w:jc w:val="left"/>
-            </w:pPr>
-            <w:r>
-              <w:t xml:space="preserve">.473</w:t>
+              <w:t xml:space="preserve">-0.50</w:t>
+            </w:r>
+          </w:p>
+        </w:tc>
+        <w:tc>
+          <w:tcPr/>
+          <w:p>
+            <w:pPr>
+              <w:pStyle w:val="Compact"/>
+              <w:jc w:val="left"/>
+            </w:pPr>
+            <w:r>
+              <w:t xml:space="preserve">.622</w:t>
             </w:r>
           </w:p>
         </w:tc>
@@ -8992,19 +8992,19 @@
               <w:jc w:val="left"/>
             </w:pPr>
             <w:r>
-              <w:t xml:space="preserve">2.22</w:t>
-            </w:r>
-          </w:p>
-        </w:tc>
-        <w:tc>
-          <w:tcPr/>
-          <w:p>
-            <w:pPr>
-              <w:pStyle w:val="Compact"/>
-              <w:jc w:val="left"/>
-            </w:pPr>
-            <w:r>
-              <w:t xml:space="preserve">.033</w:t>
+              <w:t xml:space="preserve">1.91</w:t>
+            </w:r>
+          </w:p>
+        </w:tc>
+        <w:tc>
+          <w:tcPr/>
+          <w:p>
+            <w:pPr>
+              <w:pStyle w:val="Compact"/>
+              <w:jc w:val="left"/>
+            </w:pPr>
+            <w:r>
+              <w:t xml:space="preserve">.122</w:t>
             </w:r>
           </w:p>
         </w:tc>
@@ -9040,19 +9040,19 @@
               <w:jc w:val="left"/>
             </w:pPr>
             <w:r>
-              <w:t xml:space="preserve">1.86</w:t>
-            </w:r>
-          </w:p>
-        </w:tc>
-        <w:tc>
-          <w:tcPr/>
-          <w:p>
-            <w:pPr>
-              <w:pStyle w:val="Compact"/>
-              <w:jc w:val="left"/>
-            </w:pPr>
-            <w:r>
-              <w:t xml:space="preserve">.113</w:t>
+              <w:t xml:space="preserve">1.35</w:t>
+            </w:r>
+          </w:p>
+        </w:tc>
+        <w:tc>
+          <w:tcPr/>
+          <w:p>
+            <w:pPr>
+              <w:pStyle w:val="Compact"/>
+              <w:jc w:val="left"/>
+            </w:pPr>
+            <w:r>
+              <w:t xml:space="preserve">.217</w:t>
             </w:r>
           </w:p>
         </w:tc>
@@ -9133,19 +9133,19 @@
               <w:jc w:val="left"/>
             </w:pPr>
             <w:r>
-              <w:t xml:space="preserve">-0.11</w:t>
-            </w:r>
-          </w:p>
-        </w:tc>
-        <w:tc>
-          <w:tcPr/>
-          <w:p>
-            <w:pPr>
-              <w:pStyle w:val="Compact"/>
-              <w:jc w:val="left"/>
-            </w:pPr>
-            <w:r>
-              <w:t xml:space="preserve">.921</w:t>
+              <w:t xml:space="preserve">0.93</w:t>
+            </w:r>
+          </w:p>
+        </w:tc>
+        <w:tc>
+          <w:tcPr/>
+          <w:p>
+            <w:pPr>
+              <w:pStyle w:val="Compact"/>
+              <w:jc w:val="left"/>
+            </w:pPr>
+            <w:r>
+              <w:t xml:space="preserve">.364</w:t>
             </w:r>
           </w:p>
         </w:tc>
@@ -9181,19 +9181,19 @@
               <w:jc w:val="left"/>
             </w:pPr>
             <w:r>
-              <w:t xml:space="preserve">0.53</w:t>
-            </w:r>
-          </w:p>
-        </w:tc>
-        <w:tc>
-          <w:tcPr/>
-          <w:p>
-            <w:pPr>
-              <w:pStyle w:val="Compact"/>
-              <w:jc w:val="left"/>
-            </w:pPr>
-            <w:r>
-              <w:t xml:space="preserve">.623</w:t>
+              <w:t xml:space="preserve">0.01</w:t>
+            </w:r>
+          </w:p>
+        </w:tc>
+        <w:tc>
+          <w:tcPr/>
+          <w:p>
+            <w:pPr>
+              <w:pStyle w:val="Compact"/>
+              <w:jc w:val="left"/>
+            </w:pPr>
+            <w:r>
+              <w:t xml:space="preserve">.988</w:t>
             </w:r>
           </w:p>
         </w:tc>
@@ -9297,31 +9297,31 @@
               <w:jc w:val="left"/>
             </w:pPr>
             <w:r>
-              <w:t xml:space="preserve">1.43 [1.03, 1.82]</w:t>
-            </w:r>
-          </w:p>
-        </w:tc>
-        <w:tc>
-          <w:tcPr/>
-          <w:p>
-            <w:pPr>
-              <w:pStyle w:val="Compact"/>
-              <w:jc w:val="left"/>
-            </w:pPr>
-            <w:r>
-              <w:t xml:space="preserve">0.20</w:t>
-            </w:r>
-          </w:p>
-        </w:tc>
-        <w:tc>
-          <w:tcPr/>
-          <w:p>
-            <w:pPr>
-              <w:pStyle w:val="Compact"/>
-              <w:jc w:val="left"/>
-            </w:pPr>
-            <w:r>
-              <w:t xml:space="preserve">7.00</w:t>
+              <w:t xml:space="preserve">1.52 [1.07, 1.97]</w:t>
+            </w:r>
+          </w:p>
+        </w:tc>
+        <w:tc>
+          <w:tcPr/>
+          <w:p>
+            <w:pPr>
+              <w:pStyle w:val="Compact"/>
+              <w:jc w:val="left"/>
+            </w:pPr>
+            <w:r>
+              <w:t xml:space="preserve">0.23</w:t>
+            </w:r>
+          </w:p>
+        </w:tc>
+        <w:tc>
+          <w:tcPr/>
+          <w:p>
+            <w:pPr>
+              <w:pStyle w:val="Compact"/>
+              <w:jc w:val="left"/>
+            </w:pPr>
+            <w:r>
+              <w:t xml:space="preserve">6.65</w:t>
             </w:r>
           </w:p>
         </w:tc>
@@ -9345,31 +9345,31 @@
               <w:jc w:val="left"/>
             </w:pPr>
             <w:r>
-              <w:t xml:space="preserve">1.35 [1.11, 1.59]</w:t>
-            </w:r>
-          </w:p>
-        </w:tc>
-        <w:tc>
-          <w:tcPr/>
-          <w:p>
-            <w:pPr>
-              <w:pStyle w:val="Compact"/>
-              <w:jc w:val="left"/>
-            </w:pPr>
-            <w:r>
-              <w:t xml:space="preserve">0.12</w:t>
-            </w:r>
-          </w:p>
-        </w:tc>
-        <w:tc>
-          <w:tcPr/>
-          <w:p>
-            <w:pPr>
-              <w:pStyle w:val="Compact"/>
-              <w:jc w:val="left"/>
-            </w:pPr>
-            <w:r>
-              <w:t xml:space="preserve">11.12</w:t>
+              <w:t xml:space="preserve">1.34 [1.07, 1.60]</w:t>
+            </w:r>
+          </w:p>
+        </w:tc>
+        <w:tc>
+          <w:tcPr/>
+          <w:p>
+            <w:pPr>
+              <w:pStyle w:val="Compact"/>
+              <w:jc w:val="left"/>
+            </w:pPr>
+            <w:r>
+              <w:t xml:space="preserve">0.13</w:t>
+            </w:r>
+          </w:p>
+        </w:tc>
+        <w:tc>
+          <w:tcPr/>
+          <w:p>
+            <w:pPr>
+              <w:pStyle w:val="Compact"/>
+              <w:jc w:val="left"/>
+            </w:pPr>
+            <w:r>
+              <w:t xml:space="preserve">9.97</w:t>
             </w:r>
           </w:p>
         </w:tc>
@@ -9407,91 +9407,91 @@
               <w:jc w:val="left"/>
             </w:pPr>
             <w:r>
-              <w:t xml:space="preserve">0.11 [0.08, 0.14]</w:t>
-            </w:r>
-          </w:p>
-        </w:tc>
-        <w:tc>
-          <w:tcPr/>
-          <w:p>
-            <w:pPr>
-              <w:pStyle w:val="Compact"/>
-              <w:jc w:val="left"/>
-            </w:pPr>
-            <w:r>
-              <w:t xml:space="preserve">0.02</w:t>
-            </w:r>
-          </w:p>
-        </w:tc>
-        <w:tc>
-          <w:tcPr/>
-          <w:p>
-            <w:pPr>
-              <w:pStyle w:val="Compact"/>
-              <w:jc w:val="left"/>
-            </w:pPr>
-            <w:r>
-              <w:t xml:space="preserve">6.39</w:t>
-            </w:r>
-          </w:p>
-        </w:tc>
-        <w:tc>
-          <w:tcPr/>
-          <w:p>
-            <w:pPr>
-              <w:pStyle w:val="Compact"/>
-              <w:jc w:val="left"/>
-            </w:pPr>
-            <w:r>
-              <w:t xml:space="preserve">.001</w:t>
-            </w:r>
-          </w:p>
-        </w:tc>
-        <w:tc>
-          <w:tcPr/>
-          <w:p>
-            <w:pPr>
-              <w:pStyle w:val="Compact"/>
-              <w:jc w:val="left"/>
-            </w:pPr>
-            <w:r>
-              <w:t xml:space="preserve">0.07 [0.04, 0.10]</w:t>
-            </w:r>
-          </w:p>
-        </w:tc>
-        <w:tc>
-          <w:tcPr/>
-          <w:p>
-            <w:pPr>
-              <w:pStyle w:val="Compact"/>
-              <w:jc w:val="left"/>
-            </w:pPr>
-            <w:r>
-              <w:t xml:space="preserve">0.02</w:t>
-            </w:r>
-          </w:p>
-        </w:tc>
-        <w:tc>
-          <w:tcPr/>
-          <w:p>
-            <w:pPr>
-              <w:pStyle w:val="Compact"/>
-              <w:jc w:val="left"/>
-            </w:pPr>
-            <w:r>
-              <w:t xml:space="preserve">4.58</w:t>
-            </w:r>
-          </w:p>
-        </w:tc>
-        <w:tc>
-          <w:tcPr/>
-          <w:p>
-            <w:pPr>
-              <w:pStyle w:val="Compact"/>
-              <w:jc w:val="left"/>
-            </w:pPr>
-            <w:r>
-              <w:t xml:space="preserve">.006</w:t>
+              <w:t xml:space="preserve">0.11 [0.09, 0.13]</w:t>
+            </w:r>
+          </w:p>
+        </w:tc>
+        <w:tc>
+          <w:tcPr/>
+          <w:p>
+            <w:pPr>
+              <w:pStyle w:val="Compact"/>
+              <w:jc w:val="left"/>
+            </w:pPr>
+            <w:r>
+              <w:t xml:space="preserve">0.01</w:t>
+            </w:r>
+          </w:p>
+        </w:tc>
+        <w:tc>
+          <w:tcPr/>
+          <w:p>
+            <w:pPr>
+              <w:pStyle w:val="Compact"/>
+              <w:jc w:val="left"/>
+            </w:pPr>
+            <w:r>
+              <w:t xml:space="preserve">9.38</w:t>
+            </w:r>
+          </w:p>
+        </w:tc>
+        <w:tc>
+          <w:tcPr/>
+          <w:p>
+            <w:pPr>
+              <w:pStyle w:val="Compact"/>
+              <w:jc w:val="left"/>
+            </w:pPr>
+            <w:r>
+              <w:t xml:space="preserve">&lt; .001</w:t>
+            </w:r>
+          </w:p>
+        </w:tc>
+        <w:tc>
+          <w:tcPr/>
+          <w:p>
+            <w:pPr>
+              <w:pStyle w:val="Compact"/>
+              <w:jc w:val="left"/>
+            </w:pPr>
+            <w:r>
+              <w:t xml:space="preserve">0.06 [0.03, 0.09]</w:t>
+            </w:r>
+          </w:p>
+        </w:tc>
+        <w:tc>
+          <w:tcPr/>
+          <w:p>
+            <w:pPr>
+              <w:pStyle w:val="Compact"/>
+              <w:jc w:val="left"/>
+            </w:pPr>
+            <w:r>
+              <w:t xml:space="preserve">0.01</w:t>
+            </w:r>
+          </w:p>
+        </w:tc>
+        <w:tc>
+          <w:tcPr/>
+          <w:p>
+            <w:pPr>
+              <w:pStyle w:val="Compact"/>
+              <w:jc w:val="left"/>
+            </w:pPr>
+            <w:r>
+              <w:t xml:space="preserve">4.46</w:t>
+            </w:r>
+          </w:p>
+        </w:tc>
+        <w:tc>
+          <w:tcPr/>
+          <w:p>
+            <w:pPr>
+              <w:pStyle w:val="Compact"/>
+              <w:jc w:val="left"/>
+            </w:pPr>
+            <w:r>
+              <w:t xml:space="preserve">.002</w:t>
             </w:r>
           </w:p>
         </w:tc>
@@ -9517,6 +9517,54 @@
               <w:jc w:val="left"/>
             </w:pPr>
             <w:r>
+              <w:t xml:space="preserve">-0.02 [-0.03, -0.01]</w:t>
+            </w:r>
+          </w:p>
+        </w:tc>
+        <w:tc>
+          <w:tcPr/>
+          <w:p>
+            <w:pPr>
+              <w:pStyle w:val="Compact"/>
+              <w:jc w:val="left"/>
+            </w:pPr>
+            <w:r>
+              <w:t xml:space="preserve">0.00</w:t>
+            </w:r>
+          </w:p>
+        </w:tc>
+        <w:tc>
+          <w:tcPr/>
+          <w:p>
+            <w:pPr>
+              <w:pStyle w:val="Compact"/>
+              <w:jc w:val="left"/>
+            </w:pPr>
+            <w:r>
+              <w:t xml:space="preserve">-7.30</w:t>
+            </w:r>
+          </w:p>
+        </w:tc>
+        <w:tc>
+          <w:tcPr/>
+          <w:p>
+            <w:pPr>
+              <w:pStyle w:val="Compact"/>
+              <w:jc w:val="left"/>
+            </w:pPr>
+            <w:r>
+              <w:t xml:space="preserve">&lt; .001</w:t>
+            </w:r>
+          </w:p>
+        </w:tc>
+        <w:tc>
+          <w:tcPr/>
+          <w:p>
+            <w:pPr>
+              <w:pStyle w:val="Compact"/>
+              <w:jc w:val="left"/>
+            </w:pPr>
+            <w:r>
               <w:t xml:space="preserve">-0.02 [-0.03, -0.02]</w:t>
             </w:r>
           </w:p>
@@ -9541,55 +9589,7 @@
               <w:jc w:val="left"/>
             </w:pPr>
             <w:r>
-              <w:t xml:space="preserve">-7.28</w:t>
-            </w:r>
-          </w:p>
-        </w:tc>
-        <w:tc>
-          <w:tcPr/>
-          <w:p>
-            <w:pPr>
-              <w:pStyle w:val="Compact"/>
-              <w:jc w:val="left"/>
-            </w:pPr>
-            <w:r>
-              <w:t xml:space="preserve">&lt; .001</w:t>
-            </w:r>
-          </w:p>
-        </w:tc>
-        <w:tc>
-          <w:tcPr/>
-          <w:p>
-            <w:pPr>
-              <w:pStyle w:val="Compact"/>
-              <w:jc w:val="left"/>
-            </w:pPr>
-            <w:r>
-              <w:t xml:space="preserve">-0.03 [-0.03, -0.02]</w:t>
-            </w:r>
-          </w:p>
-        </w:tc>
-        <w:tc>
-          <w:tcPr/>
-          <w:p>
-            <w:pPr>
-              <w:pStyle w:val="Compact"/>
-              <w:jc w:val="left"/>
-            </w:pPr>
-            <w:r>
-              <w:t xml:space="preserve">0.00</w:t>
-            </w:r>
-          </w:p>
-        </w:tc>
-        <w:tc>
-          <w:tcPr/>
-          <w:p>
-            <w:pPr>
-              <w:pStyle w:val="Compact"/>
-              <w:jc w:val="left"/>
-            </w:pPr>
-            <w:r>
-              <w:t xml:space="preserve">-9.60</w:t>
+              <w:t xml:space="preserve">-10.63</w:t>
             </w:r>
           </w:p>
         </w:tc>
@@ -9641,7 +9641,7 @@
               <w:jc w:val="left"/>
             </w:pPr>
             <w:r>
-              <w:t xml:space="preserve">-0.02 [-0.03, 0.00]</w:t>
+              <w:t xml:space="preserve">0.00 [-0.01, 0.01]</w:t>
             </w:r>
           </w:p>
         </w:tc>
@@ -9665,31 +9665,31 @@
               <w:jc w:val="left"/>
             </w:pPr>
             <w:r>
-              <w:t xml:space="preserve">-1.59</w:t>
-            </w:r>
-          </w:p>
-        </w:tc>
-        <w:tc>
-          <w:tcPr/>
-          <w:p>
-            <w:pPr>
-              <w:pStyle w:val="Compact"/>
-              <w:jc w:val="left"/>
-            </w:pPr>
-            <w:r>
-              <w:t xml:space="preserve">.182</w:t>
-            </w:r>
-          </w:p>
-        </w:tc>
-        <w:tc>
-          <w:tcPr/>
-          <w:p>
-            <w:pPr>
-              <w:pStyle w:val="Compact"/>
-              <w:jc w:val="left"/>
-            </w:pPr>
-            <w:r>
-              <w:t xml:space="preserve">-0.01 [-0.02, 0.01]</w:t>
+              <w:t xml:space="preserve">0.00</w:t>
+            </w:r>
+          </w:p>
+        </w:tc>
+        <w:tc>
+          <w:tcPr/>
+          <w:p>
+            <w:pPr>
+              <w:pStyle w:val="Compact"/>
+              <w:jc w:val="left"/>
+            </w:pPr>
+            <w:r>
+              <w:t xml:space="preserve">.999</w:t>
+            </w:r>
+          </w:p>
+        </w:tc>
+        <w:tc>
+          <w:tcPr/>
+          <w:p>
+            <w:pPr>
+              <w:pStyle w:val="Compact"/>
+              <w:jc w:val="left"/>
+            </w:pPr>
+            <w:r>
+              <w:t xml:space="preserve">0.00 [-0.01, 0.01]</w:t>
             </w:r>
           </w:p>
         </w:tc>
@@ -9713,19 +9713,19 @@
               <w:jc w:val="left"/>
             </w:pPr>
             <w:r>
-              <w:t xml:space="preserve">-0.79</w:t>
-            </w:r>
-          </w:p>
-        </w:tc>
-        <w:tc>
-          <w:tcPr/>
-          <w:p>
-            <w:pPr>
-              <w:pStyle w:val="Compact"/>
-              <w:jc w:val="left"/>
-            </w:pPr>
-            <w:r>
-              <w:t xml:space="preserve">.456</w:t>
+              <w:t xml:space="preserve">0.62</w:t>
+            </w:r>
+          </w:p>
+        </w:tc>
+        <w:tc>
+          <w:tcPr/>
+          <w:p>
+            <w:pPr>
+              <w:pStyle w:val="Compact"/>
+              <w:jc w:val="left"/>
+            </w:pPr>
+            <w:r>
+              <w:t xml:space="preserve">.540</w:t>
             </w:r>
           </w:p>
         </w:tc>
@@ -9792,19 +9792,19 @@
               <w:jc w:val="left"/>
             </w:pPr>
             <w:r>
-              <w:t xml:space="preserve">-3.38</w:t>
-            </w:r>
-          </w:p>
-        </w:tc>
-        <w:tc>
-          <w:tcPr/>
-          <w:p>
-            <w:pPr>
-              <w:pStyle w:val="Compact"/>
-              <w:jc w:val="left"/>
-            </w:pPr>
-            <w:r>
-              <w:t xml:space="preserve">.010</w:t>
+              <w:t xml:space="preserve">-4.00</w:t>
+            </w:r>
+          </w:p>
+        </w:tc>
+        <w:tc>
+          <w:tcPr/>
+          <w:p>
+            <w:pPr>
+              <w:pStyle w:val="Compact"/>
+              <w:jc w:val="left"/>
+            </w:pPr>
+            <w:r>
+              <w:t xml:space="preserve">&lt; .001</w:t>
             </w:r>
           </w:p>
         </w:tc>
@@ -9840,7 +9840,7 @@
               <w:jc w:val="left"/>
             </w:pPr>
             <w:r>
-              <w:t xml:space="preserve">-3.03</w:t>
+              <w:t xml:space="preserve">-3.05</w:t>
             </w:r>
           </w:p>
         </w:tc>
@@ -9933,19 +9933,19 @@
               <w:jc w:val="left"/>
             </w:pPr>
             <w:r>
-              <w:t xml:space="preserve">1.27</w:t>
-            </w:r>
-          </w:p>
-        </w:tc>
-        <w:tc>
-          <w:tcPr/>
-          <w:p>
-            <w:pPr>
-              <w:pStyle w:val="Compact"/>
-              <w:jc w:val="left"/>
-            </w:pPr>
-            <w:r>
-              <w:t xml:space="preserve">.229</w:t>
+              <w:t xml:space="preserve">-0.47</w:t>
+            </w:r>
+          </w:p>
+        </w:tc>
+        <w:tc>
+          <w:tcPr/>
+          <w:p>
+            <w:pPr>
+              <w:pStyle w:val="Compact"/>
+              <w:jc w:val="left"/>
+            </w:pPr>
+            <w:r>
+              <w:t xml:space="preserve">.648</w:t>
             </w:r>
           </w:p>
         </w:tc>
@@ -9981,19 +9981,19 @@
               <w:jc w:val="left"/>
             </w:pPr>
             <w:r>
-              <w:t xml:space="preserve">0.17</w:t>
-            </w:r>
-          </w:p>
-        </w:tc>
-        <w:tc>
-          <w:tcPr/>
-          <w:p>
-            <w:pPr>
-              <w:pStyle w:val="Compact"/>
-              <w:jc w:val="left"/>
-            </w:pPr>
-            <w:r>
-              <w:t xml:space="preserve">.869</w:t>
+              <w:t xml:space="preserve">-1.01</w:t>
+            </w:r>
+          </w:p>
+        </w:tc>
+        <w:tc>
+          <w:tcPr/>
+          <w:p>
+            <w:pPr>
+              <w:pStyle w:val="Compact"/>
+              <w:jc w:val="left"/>
+            </w:pPr>
+            <w:r>
+              <w:t xml:space="preserve">.357</w:t>
             </w:r>
           </w:p>
         </w:tc>

</xml_diff>

<commit_message>
add dplyr to model_diagnostics
</commit_message>
<xml_diff>
--- a/doc/manuscript.docx
+++ b/doc/manuscript.docx
@@ -3273,91 +3273,91 @@
               <w:jc w:val="left"/>
             </w:pPr>
             <w:r>
-              <w:t xml:space="preserve">0.49 [0.23, 0.75]</w:t>
-            </w:r>
-          </w:p>
-        </w:tc>
-        <w:tc>
-          <w:tcPr/>
-          <w:p>
-            <w:pPr>
-              <w:pStyle w:val="Compact"/>
-              <w:jc w:val="left"/>
-            </w:pPr>
-            <w:r>
-              <w:t xml:space="preserve">0.13</w:t>
-            </w:r>
-          </w:p>
-        </w:tc>
-        <w:tc>
-          <w:tcPr/>
-          <w:p>
-            <w:pPr>
-              <w:pStyle w:val="Compact"/>
-              <w:jc w:val="left"/>
-            </w:pPr>
-            <w:r>
-              <w:t xml:space="preserve">3.74</w:t>
-            </w:r>
-          </w:p>
-        </w:tc>
-        <w:tc>
-          <w:tcPr/>
-          <w:p>
-            <w:pPr>
-              <w:pStyle w:val="Compact"/>
-              <w:jc w:val="left"/>
-            </w:pPr>
-            <w:r>
-              <w:t xml:space="preserve">.001</w:t>
-            </w:r>
-          </w:p>
-        </w:tc>
-        <w:tc>
-          <w:tcPr/>
-          <w:p>
-            <w:pPr>
-              <w:pStyle w:val="Compact"/>
-              <w:jc w:val="left"/>
-            </w:pPr>
-            <w:r>
-              <w:t xml:space="preserve">0.46 [0.21, 0.72]</w:t>
-            </w:r>
-          </w:p>
-        </w:tc>
-        <w:tc>
-          <w:tcPr/>
-          <w:p>
-            <w:pPr>
-              <w:pStyle w:val="Compact"/>
-              <w:jc w:val="left"/>
-            </w:pPr>
-            <w:r>
-              <w:t xml:space="preserve">0.13</w:t>
-            </w:r>
-          </w:p>
-        </w:tc>
-        <w:tc>
-          <w:tcPr/>
-          <w:p>
-            <w:pPr>
-              <w:pStyle w:val="Compact"/>
-              <w:jc w:val="left"/>
-            </w:pPr>
-            <w:r>
-              <w:t xml:space="preserve">3.56</w:t>
-            </w:r>
-          </w:p>
-        </w:tc>
-        <w:tc>
-          <w:tcPr/>
-          <w:p>
-            <w:pPr>
-              <w:pStyle w:val="Compact"/>
-              <w:jc w:val="left"/>
-            </w:pPr>
-            <w:r>
-              <w:t xml:space="preserve">.002</w:t>
+              <w:t xml:space="preserve">0.25 [0.03, 0.47]</w:t>
+            </w:r>
+          </w:p>
+        </w:tc>
+        <w:tc>
+          <w:tcPr/>
+          <w:p>
+            <w:pPr>
+              <w:pStyle w:val="Compact"/>
+              <w:jc w:val="left"/>
+            </w:pPr>
+            <w:r>
+              <w:t xml:space="preserve">0.11</w:t>
+            </w:r>
+          </w:p>
+        </w:tc>
+        <w:tc>
+          <w:tcPr/>
+          <w:p>
+            <w:pPr>
+              <w:pStyle w:val="Compact"/>
+              <w:jc w:val="left"/>
+            </w:pPr>
+            <w:r>
+              <w:t xml:space="preserve">2.27</w:t>
+            </w:r>
+          </w:p>
+        </w:tc>
+        <w:tc>
+          <w:tcPr/>
+          <w:p>
+            <w:pPr>
+              <w:pStyle w:val="Compact"/>
+              <w:jc w:val="left"/>
+            </w:pPr>
+            <w:r>
+              <w:t xml:space="preserve">.023</w:t>
+            </w:r>
+          </w:p>
+        </w:tc>
+        <w:tc>
+          <w:tcPr/>
+          <w:p>
+            <w:pPr>
+              <w:pStyle w:val="Compact"/>
+              <w:jc w:val="left"/>
+            </w:pPr>
+            <w:r>
+              <w:t xml:space="preserve">0.26 [0.04, 0.48]</w:t>
+            </w:r>
+          </w:p>
+        </w:tc>
+        <w:tc>
+          <w:tcPr/>
+          <w:p>
+            <w:pPr>
+              <w:pStyle w:val="Compact"/>
+              <w:jc w:val="left"/>
+            </w:pPr>
+            <w:r>
+              <w:t xml:space="preserve">0.11</w:t>
+            </w:r>
+          </w:p>
+        </w:tc>
+        <w:tc>
+          <w:tcPr/>
+          <w:p>
+            <w:pPr>
+              <w:pStyle w:val="Compact"/>
+              <w:jc w:val="left"/>
+            </w:pPr>
+            <w:r>
+              <w:t xml:space="preserve">2.35</w:t>
+            </w:r>
+          </w:p>
+        </w:tc>
+        <w:tc>
+          <w:tcPr/>
+          <w:p>
+            <w:pPr>
+              <w:pStyle w:val="Compact"/>
+              <w:jc w:val="left"/>
+            </w:pPr>
+            <w:r>
+              <w:t xml:space="preserve">.019</w:t>
             </w:r>
           </w:p>
         </w:tc>
@@ -3383,7 +3383,7 @@
               <w:jc w:val="left"/>
             </w:pPr>
             <w:r>
-              <w:t xml:space="preserve">0.03 [-0.01, 0.06]</w:t>
+              <w:t xml:space="preserve">0.04 [0.00, 0.07]</w:t>
             </w:r>
           </w:p>
         </w:tc>
@@ -3407,31 +3407,31 @@
               <w:jc w:val="left"/>
             </w:pPr>
             <w:r>
-              <w:t xml:space="preserve">1.54</w:t>
-            </w:r>
-          </w:p>
-        </w:tc>
-        <w:tc>
-          <w:tcPr/>
-          <w:p>
-            <w:pPr>
-              <w:pStyle w:val="Compact"/>
-              <w:jc w:val="left"/>
-            </w:pPr>
-            <w:r>
-              <w:t xml:space="preserve">.153</w:t>
-            </w:r>
-          </w:p>
-        </w:tc>
-        <w:tc>
-          <w:tcPr/>
-          <w:p>
-            <w:pPr>
-              <w:pStyle w:val="Compact"/>
-              <w:jc w:val="left"/>
-            </w:pPr>
-            <w:r>
-              <w:t xml:space="preserve">0.05 [0.00, 0.10]</w:t>
+              <w:t xml:space="preserve">2.02</w:t>
+            </w:r>
+          </w:p>
+        </w:tc>
+        <w:tc>
+          <w:tcPr/>
+          <w:p>
+            <w:pPr>
+              <w:pStyle w:val="Compact"/>
+              <w:jc w:val="left"/>
+            </w:pPr>
+            <w:r>
+              <w:t xml:space="preserve">.072</w:t>
+            </w:r>
+          </w:p>
+        </w:tc>
+        <w:tc>
+          <w:tcPr/>
+          <w:p>
+            <w:pPr>
+              <w:pStyle w:val="Compact"/>
+              <w:jc w:val="left"/>
+            </w:pPr>
+            <w:r>
+              <w:t xml:space="preserve">0.05 [0.01, 0.10]</w:t>
             </w:r>
           </w:p>
         </w:tc>
@@ -3455,19 +3455,19 @@
               <w:jc w:val="left"/>
             </w:pPr>
             <w:r>
-              <w:t xml:space="preserve">2.14</w:t>
-            </w:r>
-          </w:p>
-        </w:tc>
-        <w:tc>
-          <w:tcPr/>
-          <w:p>
-            <w:pPr>
-              <w:pStyle w:val="Compact"/>
-              <w:jc w:val="left"/>
-            </w:pPr>
-            <w:r>
-              <w:t xml:space="preserve">.038</w:t>
+              <w:t xml:space="preserve">2.24</w:t>
+            </w:r>
+          </w:p>
+        </w:tc>
+        <w:tc>
+          <w:tcPr/>
+          <w:p>
+            <w:pPr>
+              <w:pStyle w:val="Compact"/>
+              <w:jc w:val="left"/>
+            </w:pPr>
+            <w:r>
+              <w:t xml:space="preserve">.027</w:t>
             </w:r>
           </w:p>
         </w:tc>
@@ -3493,7 +3493,7 @@
               <w:jc w:val="left"/>
             </w:pPr>
             <w:r>
-              <w:t xml:space="preserve">-0.01 [-0.01, 0.00]</w:t>
+              <w:t xml:space="preserve">0.00 [-0.01, 0.00]</w:t>
             </w:r>
           </w:p>
         </w:tc>
@@ -3517,31 +3517,31 @@
               <w:jc w:val="left"/>
             </w:pPr>
             <w:r>
-              <w:t xml:space="preserve">-2.58</w:t>
-            </w:r>
-          </w:p>
-        </w:tc>
-        <w:tc>
-          <w:tcPr/>
-          <w:p>
-            <w:pPr>
-              <w:pStyle w:val="Compact"/>
-              <w:jc w:val="left"/>
-            </w:pPr>
-            <w:r>
-              <w:t xml:space="preserve">.016</w:t>
-            </w:r>
-          </w:p>
-        </w:tc>
-        <w:tc>
-          <w:tcPr/>
-          <w:p>
-            <w:pPr>
-              <w:pStyle w:val="Compact"/>
-              <w:jc w:val="left"/>
-            </w:pPr>
-            <w:r>
-              <w:t xml:space="preserve">-0.01 [-0.01, 0.00]</w:t>
+              <w:t xml:space="preserve">-2.07</w:t>
+            </w:r>
+          </w:p>
+        </w:tc>
+        <w:tc>
+          <w:tcPr/>
+          <w:p>
+            <w:pPr>
+              <w:pStyle w:val="Compact"/>
+              <w:jc w:val="left"/>
+            </w:pPr>
+            <w:r>
+              <w:t xml:space="preserve">.046</w:t>
+            </w:r>
+          </w:p>
+        </w:tc>
+        <w:tc>
+          <w:tcPr/>
+          <w:p>
+            <w:pPr>
+              <w:pStyle w:val="Compact"/>
+              <w:jc w:val="left"/>
+            </w:pPr>
+            <w:r>
+              <w:t xml:space="preserve">0.00 [-0.01, 0.00]</w:t>
             </w:r>
           </w:p>
         </w:tc>
@@ -3565,19 +3565,19 @@
               <w:jc w:val="left"/>
             </w:pPr>
             <w:r>
-              <w:t xml:space="preserve">-2.35</w:t>
-            </w:r>
-          </w:p>
-        </w:tc>
-        <w:tc>
-          <w:tcPr/>
-          <w:p>
-            <w:pPr>
-              <w:pStyle w:val="Compact"/>
-              <w:jc w:val="left"/>
-            </w:pPr>
-            <w:r>
-              <w:t xml:space="preserve">.029</w:t>
+              <w:t xml:space="preserve">-2.11</w:t>
+            </w:r>
+          </w:p>
+        </w:tc>
+        <w:tc>
+          <w:tcPr/>
+          <w:p>
+            <w:pPr>
+              <w:pStyle w:val="Compact"/>
+              <w:jc w:val="left"/>
+            </w:pPr>
+            <w:r>
+              <w:t xml:space="preserve">.038</w:t>
             </w:r>
           </w:p>
         </w:tc>
@@ -3617,7 +3617,7 @@
               <w:jc w:val="left"/>
             </w:pPr>
             <w:r>
-              <w:t xml:space="preserve">0.00 [-0.01, 0.01]</w:t>
+              <w:t xml:space="preserve">0.00 [0.00, 0.01]</w:t>
             </w:r>
           </w:p>
         </w:tc>
@@ -3641,31 +3641,31 @@
               <w:jc w:val="left"/>
             </w:pPr>
             <w:r>
-              <w:t xml:space="preserve">0.62</w:t>
-            </w:r>
-          </w:p>
-        </w:tc>
-        <w:tc>
-          <w:tcPr/>
-          <w:p>
-            <w:pPr>
-              <w:pStyle w:val="Compact"/>
-              <w:jc w:val="left"/>
-            </w:pPr>
-            <w:r>
-              <w:t xml:space="preserve">.544</w:t>
-            </w:r>
-          </w:p>
-        </w:tc>
-        <w:tc>
-          <w:tcPr/>
-          <w:p>
-            <w:pPr>
-              <w:pStyle w:val="Compact"/>
-              <w:jc w:val="left"/>
-            </w:pPr>
-            <w:r>
-              <w:t xml:space="preserve">0.01 [-0.01, 0.03]</w:t>
+              <w:t xml:space="preserve">0.54</w:t>
+            </w:r>
+          </w:p>
+        </w:tc>
+        <w:tc>
+          <w:tcPr/>
+          <w:p>
+            <w:pPr>
+              <w:pStyle w:val="Compact"/>
+              <w:jc w:val="left"/>
+            </w:pPr>
+            <w:r>
+              <w:t xml:space="preserve">.594</w:t>
+            </w:r>
+          </w:p>
+        </w:tc>
+        <w:tc>
+          <w:tcPr/>
+          <w:p>
+            <w:pPr>
+              <w:pStyle w:val="Compact"/>
+              <w:jc w:val="left"/>
+            </w:pPr>
+            <w:r>
+              <w:t xml:space="preserve">0.00 [-0.03, 0.03]</w:t>
             </w:r>
           </w:p>
         </w:tc>
@@ -3689,19 +3689,19 @@
               <w:jc w:val="left"/>
             </w:pPr>
             <w:r>
-              <w:t xml:space="preserve">0.85</w:t>
-            </w:r>
-          </w:p>
-        </w:tc>
-        <w:tc>
-          <w:tcPr/>
-          <w:p>
-            <w:pPr>
-              <w:pStyle w:val="Compact"/>
-              <w:jc w:val="left"/>
-            </w:pPr>
-            <w:r>
-              <w:t xml:space="preserve">.396</w:t>
+              <w:t xml:space="preserve">0.16</w:t>
+            </w:r>
+          </w:p>
+        </w:tc>
+        <w:tc>
+          <w:tcPr/>
+          <w:p>
+            <w:pPr>
+              <w:pStyle w:val="Compact"/>
+              <w:jc w:val="left"/>
+            </w:pPr>
+            <w:r>
+              <w:t xml:space="preserve">.875</w:t>
             </w:r>
           </w:p>
         </w:tc>
@@ -3768,19 +3768,19 @@
               <w:jc w:val="left"/>
             </w:pPr>
             <w:r>
-              <w:t xml:space="preserve">0.21</w:t>
-            </w:r>
-          </w:p>
-        </w:tc>
-        <w:tc>
-          <w:tcPr/>
-          <w:p>
-            <w:pPr>
-              <w:pStyle w:val="Compact"/>
-              <w:jc w:val="left"/>
-            </w:pPr>
-            <w:r>
-              <w:t xml:space="preserve">.840</w:t>
+              <w:t xml:space="preserve">1.24</w:t>
+            </w:r>
+          </w:p>
+        </w:tc>
+        <w:tc>
+          <w:tcPr/>
+          <w:p>
+            <w:pPr>
+              <w:pStyle w:val="Compact"/>
+              <w:jc w:val="left"/>
+            </w:pPr>
+            <w:r>
+              <w:t xml:space="preserve">.222</w:t>
             </w:r>
           </w:p>
         </w:tc>
@@ -3816,19 +3816,19 @@
               <w:jc w:val="left"/>
             </w:pPr>
             <w:r>
-              <w:t xml:space="preserve">-0.69</w:t>
-            </w:r>
-          </w:p>
-        </w:tc>
-        <w:tc>
-          <w:tcPr/>
-          <w:p>
-            <w:pPr>
-              <w:pStyle w:val="Compact"/>
-              <w:jc w:val="left"/>
-            </w:pPr>
-            <w:r>
-              <w:t xml:space="preserve">.490</w:t>
+              <w:t xml:space="preserve">0.18</w:t>
+            </w:r>
+          </w:p>
+        </w:tc>
+        <w:tc>
+          <w:tcPr/>
+          <w:p>
+            <w:pPr>
+              <w:pStyle w:val="Compact"/>
+              <w:jc w:val="left"/>
+            </w:pPr>
+            <w:r>
+              <w:t xml:space="preserve">.860</w:t>
             </w:r>
           </w:p>
         </w:tc>
@@ -3909,19 +3909,19 @@
               <w:jc w:val="left"/>
             </w:pPr>
             <w:r>
-              <w:t xml:space="preserve">-0.31</w:t>
-            </w:r>
-          </w:p>
-        </w:tc>
-        <w:tc>
-          <w:tcPr/>
-          <w:p>
-            <w:pPr>
-              <w:pStyle w:val="Compact"/>
-              <w:jc w:val="left"/>
-            </w:pPr>
-            <w:r>
-              <w:t xml:space="preserve">.758</w:t>
+              <w:t xml:space="preserve">-1.51</w:t>
+            </w:r>
+          </w:p>
+        </w:tc>
+        <w:tc>
+          <w:tcPr/>
+          <w:p>
+            <w:pPr>
+              <w:pStyle w:val="Compact"/>
+              <w:jc w:val="left"/>
+            </w:pPr>
+            <w:r>
+              <w:t xml:space="preserve">.130</w:t>
             </w:r>
           </w:p>
         </w:tc>
@@ -3957,19 +3957,19 @@
               <w:jc w:val="left"/>
             </w:pPr>
             <w:r>
-              <w:t xml:space="preserve">-0.98</w:t>
-            </w:r>
-          </w:p>
-        </w:tc>
-        <w:tc>
-          <w:tcPr/>
-          <w:p>
-            <w:pPr>
-              <w:pStyle w:val="Compact"/>
-              <w:jc w:val="left"/>
-            </w:pPr>
-            <w:r>
-              <w:t xml:space="preserve">.333</w:t>
+              <w:t xml:space="preserve">-0.28</w:t>
+            </w:r>
+          </w:p>
+        </w:tc>
+        <w:tc>
+          <w:tcPr/>
+          <w:p>
+            <w:pPr>
+              <w:pStyle w:val="Compact"/>
+              <w:jc w:val="left"/>
+            </w:pPr>
+            <w:r>
+              <w:t xml:space="preserve">.778</w:t>
             </w:r>
           </w:p>
         </w:tc>
@@ -4073,7 +4073,7 @@
               <w:jc w:val="left"/>
             </w:pPr>
             <w:r>
-              <w:t xml:space="preserve">0.29 [0.04, 0.54]</w:t>
+              <w:t xml:space="preserve">0.21 [-0.04, 0.46]</w:t>
             </w:r>
           </w:p>
         </w:tc>
@@ -4097,31 +4097,31 @@
               <w:jc w:val="left"/>
             </w:pPr>
             <w:r>
-              <w:t xml:space="preserve">2.30</w:t>
-            </w:r>
-          </w:p>
-        </w:tc>
-        <w:tc>
-          <w:tcPr/>
-          <w:p>
-            <w:pPr>
-              <w:pStyle w:val="Compact"/>
-              <w:jc w:val="left"/>
-            </w:pPr>
-            <w:r>
-              <w:t xml:space="preserve">.023</w:t>
-            </w:r>
-          </w:p>
-        </w:tc>
-        <w:tc>
-          <w:tcPr/>
-          <w:p>
-            <w:pPr>
-              <w:pStyle w:val="Compact"/>
-              <w:jc w:val="left"/>
-            </w:pPr>
-            <w:r>
-              <w:t xml:space="preserve">0.28 [0.02, 0.55]</w:t>
+              <w:t xml:space="preserve">1.64</w:t>
+            </w:r>
+          </w:p>
+        </w:tc>
+        <w:tc>
+          <w:tcPr/>
+          <w:p>
+            <w:pPr>
+              <w:pStyle w:val="Compact"/>
+              <w:jc w:val="left"/>
+            </w:pPr>
+            <w:r>
+              <w:t xml:space="preserve">.110</w:t>
+            </w:r>
+          </w:p>
+        </w:tc>
+        <w:tc>
+          <w:tcPr/>
+          <w:p>
+            <w:pPr>
+              <w:pStyle w:val="Compact"/>
+              <w:jc w:val="left"/>
+            </w:pPr>
+            <w:r>
+              <w:t xml:space="preserve">0.24 [-0.03, 0.51]</w:t>
             </w:r>
           </w:p>
         </w:tc>
@@ -4145,19 +4145,19 @@
               <w:jc w:val="left"/>
             </w:pPr>
             <w:r>
-              <w:t xml:space="preserve">2.10</w:t>
-            </w:r>
-          </w:p>
-        </w:tc>
-        <w:tc>
-          <w:tcPr/>
-          <w:p>
-            <w:pPr>
-              <w:pStyle w:val="Compact"/>
-              <w:jc w:val="left"/>
-            </w:pPr>
-            <w:r>
-              <w:t xml:space="preserve">.041</w:t>
+              <w:t xml:space="preserve">1.73</w:t>
+            </w:r>
+          </w:p>
+        </w:tc>
+        <w:tc>
+          <w:tcPr/>
+          <w:p>
+            <w:pPr>
+              <w:pStyle w:val="Compact"/>
+              <w:jc w:val="left"/>
+            </w:pPr>
+            <w:r>
+              <w:t xml:space="preserve">.099</w:t>
             </w:r>
           </w:p>
         </w:tc>
@@ -4183,7 +4183,7 @@
               <w:jc w:val="left"/>
             </w:pPr>
             <w:r>
-              <w:t xml:space="preserve">0.04 [0.00, 0.09]</w:t>
+              <w:t xml:space="preserve">0.04 [0.01, 0.08]</w:t>
             </w:r>
           </w:p>
         </w:tc>
@@ -4207,67 +4207,67 @@
               <w:jc w:val="left"/>
             </w:pPr>
             <w:r>
-              <w:t xml:space="preserve">1.83</w:t>
-            </w:r>
-          </w:p>
-        </w:tc>
-        <w:tc>
-          <w:tcPr/>
-          <w:p>
-            <w:pPr>
-              <w:pStyle w:val="Compact"/>
-              <w:jc w:val="left"/>
-            </w:pPr>
-            <w:r>
-              <w:t xml:space="preserve">.131</w:t>
-            </w:r>
-          </w:p>
-        </w:tc>
-        <w:tc>
-          <w:tcPr/>
-          <w:p>
-            <w:pPr>
-              <w:pStyle w:val="Compact"/>
-              <w:jc w:val="left"/>
-            </w:pPr>
-            <w:r>
-              <w:t xml:space="preserve">0.03 [-0.02, 0.07]</w:t>
-            </w:r>
-          </w:p>
-        </w:tc>
-        <w:tc>
-          <w:tcPr/>
-          <w:p>
-            <w:pPr>
-              <w:pStyle w:val="Compact"/>
-              <w:jc w:val="left"/>
-            </w:pPr>
-            <w:r>
-              <w:t xml:space="preserve">0.02</w:t>
-            </w:r>
-          </w:p>
-        </w:tc>
-        <w:tc>
-          <w:tcPr/>
-          <w:p>
-            <w:pPr>
-              <w:pStyle w:val="Compact"/>
-              <w:jc w:val="left"/>
-            </w:pPr>
-            <w:r>
-              <w:t xml:space="preserve">1.17</w:t>
-            </w:r>
-          </w:p>
-        </w:tc>
-        <w:tc>
-          <w:tcPr/>
-          <w:p>
-            <w:pPr>
-              <w:pStyle w:val="Compact"/>
-              <w:jc w:val="left"/>
-            </w:pPr>
-            <w:r>
-              <w:t xml:space="preserve">.246</w:t>
+              <w:t xml:space="preserve">2.50</w:t>
+            </w:r>
+          </w:p>
+        </w:tc>
+        <w:tc>
+          <w:tcPr/>
+          <w:p>
+            <w:pPr>
+              <w:pStyle w:val="Compact"/>
+              <w:jc w:val="left"/>
+            </w:pPr>
+            <w:r>
+              <w:t xml:space="preserve">.024</w:t>
+            </w:r>
+          </w:p>
+        </w:tc>
+        <w:tc>
+          <w:tcPr/>
+          <w:p>
+            <w:pPr>
+              <w:pStyle w:val="Compact"/>
+              <w:jc w:val="left"/>
+            </w:pPr>
+            <w:r>
+              <w:t xml:space="preserve">0.04 [-0.02, 0.10]</w:t>
+            </w:r>
+          </w:p>
+        </w:tc>
+        <w:tc>
+          <w:tcPr/>
+          <w:p>
+            <w:pPr>
+              <w:pStyle w:val="Compact"/>
+              <w:jc w:val="left"/>
+            </w:pPr>
+            <w:r>
+              <w:t xml:space="preserve">0.03</w:t>
+            </w:r>
+          </w:p>
+        </w:tc>
+        <w:tc>
+          <w:tcPr/>
+          <w:p>
+            <w:pPr>
+              <w:pStyle w:val="Compact"/>
+              <w:jc w:val="left"/>
+            </w:pPr>
+            <w:r>
+              <w:t xml:space="preserve">1.42</w:t>
+            </w:r>
+          </w:p>
+        </w:tc>
+        <w:tc>
+          <w:tcPr/>
+          <w:p>
+            <w:pPr>
+              <w:pStyle w:val="Compact"/>
+              <w:jc w:val="left"/>
+            </w:pPr>
+            <w:r>
+              <w:t xml:space="preserve">.183</w:t>
             </w:r>
           </w:p>
         </w:tc>
@@ -4317,19 +4317,19 @@
               <w:jc w:val="left"/>
             </w:pPr>
             <w:r>
-              <w:t xml:space="preserve">0.65</w:t>
-            </w:r>
-          </w:p>
-        </w:tc>
-        <w:tc>
-          <w:tcPr/>
-          <w:p>
-            <w:pPr>
-              <w:pStyle w:val="Compact"/>
-              <w:jc w:val="left"/>
-            </w:pPr>
-            <w:r>
-              <w:t xml:space="preserve">.516</w:t>
+              <w:t xml:space="preserve">0.81</w:t>
+            </w:r>
+          </w:p>
+        </w:tc>
+        <w:tc>
+          <w:tcPr/>
+          <w:p>
+            <w:pPr>
+              <w:pStyle w:val="Compact"/>
+              <w:jc w:val="left"/>
+            </w:pPr>
+            <w:r>
+              <w:t xml:space="preserve">.431</w:t>
             </w:r>
           </w:p>
         </w:tc>
@@ -4365,19 +4365,19 @@
               <w:jc w:val="left"/>
             </w:pPr>
             <w:r>
-              <w:t xml:space="preserve">0.73</w:t>
-            </w:r>
-          </w:p>
-        </w:tc>
-        <w:tc>
-          <w:tcPr/>
-          <w:p>
-            <w:pPr>
-              <w:pStyle w:val="Compact"/>
-              <w:jc w:val="left"/>
-            </w:pPr>
-            <w:r>
-              <w:t xml:space="preserve">.465</w:t>
+              <w:t xml:space="preserve">0.55</w:t>
+            </w:r>
+          </w:p>
+        </w:tc>
+        <w:tc>
+          <w:tcPr/>
+          <w:p>
+            <w:pPr>
+              <w:pStyle w:val="Compact"/>
+              <w:jc w:val="left"/>
+            </w:pPr>
+            <w:r>
+              <w:t xml:space="preserve">.588</w:t>
             </w:r>
           </w:p>
         </w:tc>
@@ -4417,7 +4417,7 @@
               <w:jc w:val="left"/>
             </w:pPr>
             <w:r>
-              <w:t xml:space="preserve">0.00 [-0.01, 0.01]</w:t>
+              <w:t xml:space="preserve">0.00 [-0.01, 0.00]</w:t>
             </w:r>
           </w:p>
         </w:tc>
@@ -4441,31 +4441,31 @@
               <w:jc w:val="left"/>
             </w:pPr>
             <w:r>
-              <w:t xml:space="preserve">-0.76</w:t>
-            </w:r>
-          </w:p>
-        </w:tc>
-        <w:tc>
-          <w:tcPr/>
-          <w:p>
-            <w:pPr>
-              <w:pStyle w:val="Compact"/>
-              <w:jc w:val="left"/>
-            </w:pPr>
-            <w:r>
-              <w:t xml:space="preserve">.468</w:t>
-            </w:r>
-          </w:p>
-        </w:tc>
-        <w:tc>
-          <w:tcPr/>
-          <w:p>
-            <w:pPr>
-              <w:pStyle w:val="Compact"/>
-              <w:jc w:val="left"/>
-            </w:pPr>
-            <w:r>
-              <w:t xml:space="preserve">0.00 [-0.03, 0.03]</w:t>
+              <w:t xml:space="preserve">-1.24</w:t>
+            </w:r>
+          </w:p>
+        </w:tc>
+        <w:tc>
+          <w:tcPr/>
+          <w:p>
+            <w:pPr>
+              <w:pStyle w:val="Compact"/>
+              <w:jc w:val="left"/>
+            </w:pPr>
+            <w:r>
+              <w:t xml:space="preserve">.227</w:t>
+            </w:r>
+          </w:p>
+        </w:tc>
+        <w:tc>
+          <w:tcPr/>
+          <w:p>
+            <w:pPr>
+              <w:pStyle w:val="Compact"/>
+              <w:jc w:val="left"/>
+            </w:pPr>
+            <w:r>
+              <w:t xml:space="preserve">-0.03 [-0.07, 0.02]</w:t>
             </w:r>
           </w:p>
         </w:tc>
@@ -4489,19 +4489,19 @@
               <w:jc w:val="left"/>
             </w:pPr>
             <w:r>
-              <w:t xml:space="preserve">-0.04</w:t>
-            </w:r>
-          </w:p>
-        </w:tc>
-        <w:tc>
-          <w:tcPr/>
-          <w:p>
-            <w:pPr>
-              <w:pStyle w:val="Compact"/>
-              <w:jc w:val="left"/>
-            </w:pPr>
-            <w:r>
-              <w:t xml:space="preserve">.966</w:t>
+              <w:t xml:space="preserve">-1.08</w:t>
+            </w:r>
+          </w:p>
+        </w:tc>
+        <w:tc>
+          <w:tcPr/>
+          <w:p>
+            <w:pPr>
+              <w:pStyle w:val="Compact"/>
+              <w:jc w:val="left"/>
+            </w:pPr>
+            <w:r>
+              <w:t xml:space="preserve">.344</w:t>
             </w:r>
           </w:p>
         </w:tc>
@@ -4568,19 +4568,19 @@
               <w:jc w:val="left"/>
             </w:pPr>
             <w:r>
-              <w:t xml:space="preserve">-2.68</w:t>
-            </w:r>
-          </w:p>
-        </w:tc>
-        <w:tc>
-          <w:tcPr/>
-          <w:p>
-            <w:pPr>
-              <w:pStyle w:val="Compact"/>
-              <w:jc w:val="left"/>
-            </w:pPr>
-            <w:r>
-              <w:t xml:space="preserve">.008</w:t>
+              <w:t xml:space="preserve">-1.74</w:t>
+            </w:r>
+          </w:p>
+        </w:tc>
+        <w:tc>
+          <w:tcPr/>
+          <w:p>
+            <w:pPr>
+              <w:pStyle w:val="Compact"/>
+              <w:jc w:val="left"/>
+            </w:pPr>
+            <w:r>
+              <w:t xml:space="preserve">.087</w:t>
             </w:r>
           </w:p>
         </w:tc>
@@ -4616,19 +4616,19 @@
               <w:jc w:val="left"/>
             </w:pPr>
             <w:r>
-              <w:t xml:space="preserve">-1.47</w:t>
-            </w:r>
-          </w:p>
-        </w:tc>
-        <w:tc>
-          <w:tcPr/>
-          <w:p>
-            <w:pPr>
-              <w:pStyle w:val="Compact"/>
-              <w:jc w:val="left"/>
-            </w:pPr>
-            <w:r>
-              <w:t xml:space="preserve">.143</w:t>
+              <w:t xml:space="preserve">-1.58</w:t>
+            </w:r>
+          </w:p>
+        </w:tc>
+        <w:tc>
+          <w:tcPr/>
+          <w:p>
+            <w:pPr>
+              <w:pStyle w:val="Compact"/>
+              <w:jc w:val="left"/>
+            </w:pPr>
+            <w:r>
+              <w:t xml:space="preserve">.118</w:t>
             </w:r>
           </w:p>
         </w:tc>
@@ -4709,19 +4709,19 @@
               <w:jc w:val="left"/>
             </w:pPr>
             <w:r>
-              <w:t xml:space="preserve">0.30</w:t>
-            </w:r>
-          </w:p>
-        </w:tc>
-        <w:tc>
-          <w:tcPr/>
-          <w:p>
-            <w:pPr>
-              <w:pStyle w:val="Compact"/>
-              <w:jc w:val="left"/>
-            </w:pPr>
-            <w:r>
-              <w:t xml:space="preserve">.771</w:t>
+              <w:t xml:space="preserve">-0.13</w:t>
+            </w:r>
+          </w:p>
+        </w:tc>
+        <w:tc>
+          <w:tcPr/>
+          <w:p>
+            <w:pPr>
+              <w:pStyle w:val="Compact"/>
+              <w:jc w:val="left"/>
+            </w:pPr>
+            <w:r>
+              <w:t xml:space="preserve">.896</w:t>
             </w:r>
           </w:p>
         </w:tc>
@@ -4757,19 +4757,19 @@
               <w:jc w:val="left"/>
             </w:pPr>
             <w:r>
-              <w:t xml:space="preserve">-0.37</w:t>
-            </w:r>
-          </w:p>
-        </w:tc>
-        <w:tc>
-          <w:tcPr/>
-          <w:p>
-            <w:pPr>
-              <w:pStyle w:val="Compact"/>
-              <w:jc w:val="left"/>
-            </w:pPr>
-            <w:r>
-              <w:t xml:space="preserve">.713</w:t>
+              <w:t xml:space="preserve">0.81</w:t>
+            </w:r>
+          </w:p>
+        </w:tc>
+        <w:tc>
+          <w:tcPr/>
+          <w:p>
+            <w:pPr>
+              <w:pStyle w:val="Compact"/>
+              <w:jc w:val="left"/>
+            </w:pPr>
+            <w:r>
+              <w:t xml:space="preserve">.458</w:t>
             </w:r>
           </w:p>
         </w:tc>
@@ -4873,91 +4873,91 @@
               <w:jc w:val="left"/>
             </w:pPr>
             <w:r>
-              <w:t xml:space="preserve">-0.14 [-0.45, 0.16]</w:t>
-            </w:r>
-          </w:p>
-        </w:tc>
-        <w:tc>
-          <w:tcPr/>
-          <w:p>
-            <w:pPr>
-              <w:pStyle w:val="Compact"/>
-              <w:jc w:val="left"/>
-            </w:pPr>
-            <w:r>
-              <w:t xml:space="preserve">0.16</w:t>
-            </w:r>
-          </w:p>
-        </w:tc>
-        <w:tc>
-          <w:tcPr/>
-          <w:p>
-            <w:pPr>
-              <w:pStyle w:val="Compact"/>
-              <w:jc w:val="left"/>
-            </w:pPr>
-            <w:r>
-              <w:t xml:space="preserve">-0.92</w:t>
-            </w:r>
-          </w:p>
-        </w:tc>
-        <w:tc>
-          <w:tcPr/>
-          <w:p>
-            <w:pPr>
-              <w:pStyle w:val="Compact"/>
-              <w:jc w:val="left"/>
-            </w:pPr>
-            <w:r>
-              <w:t xml:space="preserve">.360</w:t>
-            </w:r>
-          </w:p>
-        </w:tc>
-        <w:tc>
-          <w:tcPr/>
-          <w:p>
-            <w:pPr>
-              <w:pStyle w:val="Compact"/>
-              <w:jc w:val="left"/>
-            </w:pPr>
-            <w:r>
-              <w:t xml:space="preserve">-0.12 [-0.43, 0.19]</w:t>
-            </w:r>
-          </w:p>
-        </w:tc>
-        <w:tc>
-          <w:tcPr/>
-          <w:p>
-            <w:pPr>
-              <w:pStyle w:val="Compact"/>
-              <w:jc w:val="left"/>
-            </w:pPr>
-            <w:r>
-              <w:t xml:space="preserve">0.16</w:t>
-            </w:r>
-          </w:p>
-        </w:tc>
-        <w:tc>
-          <w:tcPr/>
-          <w:p>
-            <w:pPr>
-              <w:pStyle w:val="Compact"/>
-              <w:jc w:val="left"/>
-            </w:pPr>
-            <w:r>
-              <w:t xml:space="preserve">-0.79</w:t>
-            </w:r>
-          </w:p>
-        </w:tc>
-        <w:tc>
-          <w:tcPr/>
-          <w:p>
-            <w:pPr>
-              <w:pStyle w:val="Compact"/>
-              <w:jc w:val="left"/>
-            </w:pPr>
-            <w:r>
-              <w:t xml:space="preserve">.431</w:t>
+              <w:t xml:space="preserve">-0.05 [-0.39, 0.28]</w:t>
+            </w:r>
+          </w:p>
+        </w:tc>
+        <w:tc>
+          <w:tcPr/>
+          <w:p>
+            <w:pPr>
+              <w:pStyle w:val="Compact"/>
+              <w:jc w:val="left"/>
+            </w:pPr>
+            <w:r>
+              <w:t xml:space="preserve">0.17</w:t>
+            </w:r>
+          </w:p>
+        </w:tc>
+        <w:tc>
+          <w:tcPr/>
+          <w:p>
+            <w:pPr>
+              <w:pStyle w:val="Compact"/>
+              <w:jc w:val="left"/>
+            </w:pPr>
+            <w:r>
+              <w:t xml:space="preserve">-0.31</w:t>
+            </w:r>
+          </w:p>
+        </w:tc>
+        <w:tc>
+          <w:tcPr/>
+          <w:p>
+            <w:pPr>
+              <w:pStyle w:val="Compact"/>
+              <w:jc w:val="left"/>
+            </w:pPr>
+            <w:r>
+              <w:t xml:space="preserve">.759</w:t>
+            </w:r>
+          </w:p>
+        </w:tc>
+        <w:tc>
+          <w:tcPr/>
+          <w:p>
+            <w:pPr>
+              <w:pStyle w:val="Compact"/>
+              <w:jc w:val="left"/>
+            </w:pPr>
+            <w:r>
+              <w:t xml:space="preserve">-0.06 [-0.39, 0.27]</w:t>
+            </w:r>
+          </w:p>
+        </w:tc>
+        <w:tc>
+          <w:tcPr/>
+          <w:p>
+            <w:pPr>
+              <w:pStyle w:val="Compact"/>
+              <w:jc w:val="left"/>
+            </w:pPr>
+            <w:r>
+              <w:t xml:space="preserve">0.17</w:t>
+            </w:r>
+          </w:p>
+        </w:tc>
+        <w:tc>
+          <w:tcPr/>
+          <w:p>
+            <w:pPr>
+              <w:pStyle w:val="Compact"/>
+              <w:jc w:val="left"/>
+            </w:pPr>
+            <w:r>
+              <w:t xml:space="preserve">-0.36</w:t>
+            </w:r>
+          </w:p>
+        </w:tc>
+        <w:tc>
+          <w:tcPr/>
+          <w:p>
+            <w:pPr>
+              <w:pStyle w:val="Compact"/>
+              <w:jc w:val="left"/>
+            </w:pPr>
+            <w:r>
+              <w:t xml:space="preserve">.722</w:t>
             </w:r>
           </w:p>
         </w:tc>
@@ -4983,55 +4983,7 @@
               <w:jc w:val="left"/>
             </w:pPr>
             <w:r>
-              <w:t xml:space="preserve">0.01 [-0.02, 0.03]</w:t>
-            </w:r>
-          </w:p>
-        </w:tc>
-        <w:tc>
-          <w:tcPr/>
-          <w:p>
-            <w:pPr>
-              <w:pStyle w:val="Compact"/>
-              <w:jc w:val="left"/>
-            </w:pPr>
-            <w:r>
-              <w:t xml:space="preserve">0.01</w:t>
-            </w:r>
-          </w:p>
-        </w:tc>
-        <w:tc>
-          <w:tcPr/>
-          <w:p>
-            <w:pPr>
-              <w:pStyle w:val="Compact"/>
-              <w:jc w:val="left"/>
-            </w:pPr>
-            <w:r>
-              <w:t xml:space="preserve">0.42</w:t>
-            </w:r>
-          </w:p>
-        </w:tc>
-        <w:tc>
-          <w:tcPr/>
-          <w:p>
-            <w:pPr>
-              <w:pStyle w:val="Compact"/>
-              <w:jc w:val="left"/>
-            </w:pPr>
-            <w:r>
-              <w:t xml:space="preserve">.690</w:t>
-            </w:r>
-          </w:p>
-        </w:tc>
-        <w:tc>
-          <w:tcPr/>
-          <w:p>
-            <w:pPr>
-              <w:pStyle w:val="Compact"/>
-              <w:jc w:val="left"/>
-            </w:pPr>
-            <w:r>
-              <w:t xml:space="preserve">-0.04 [-0.07, -0.01]</w:t>
+              <w:t xml:space="preserve">0.00 [-0.03, 0.03]</w:t>
             </w:r>
           </w:p>
         </w:tc>
@@ -5055,19 +5007,67 @@
               <w:jc w:val="left"/>
             </w:pPr>
             <w:r>
-              <w:t xml:space="preserve">-2.46</w:t>
-            </w:r>
-          </w:p>
-        </w:tc>
-        <w:tc>
-          <w:tcPr/>
-          <w:p>
-            <w:pPr>
-              <w:pStyle w:val="Compact"/>
-              <w:jc w:val="left"/>
-            </w:pPr>
-            <w:r>
-              <w:t xml:space="preserve">.015</w:t>
+              <w:t xml:space="preserve">-0.25</w:t>
+            </w:r>
+          </w:p>
+        </w:tc>
+        <w:tc>
+          <w:tcPr/>
+          <w:p>
+            <w:pPr>
+              <w:pStyle w:val="Compact"/>
+              <w:jc w:val="left"/>
+            </w:pPr>
+            <w:r>
+              <w:t xml:space="preserve">.815</w:t>
+            </w:r>
+          </w:p>
+        </w:tc>
+        <w:tc>
+          <w:tcPr/>
+          <w:p>
+            <w:pPr>
+              <w:pStyle w:val="Compact"/>
+              <w:jc w:val="left"/>
+            </w:pPr>
+            <w:r>
+              <w:t xml:space="preserve">-0.03 [-0.06, 0.00]</w:t>
+            </w:r>
+          </w:p>
+        </w:tc>
+        <w:tc>
+          <w:tcPr/>
+          <w:p>
+            <w:pPr>
+              <w:pStyle w:val="Compact"/>
+              <w:jc w:val="left"/>
+            </w:pPr>
+            <w:r>
+              <w:t xml:space="preserve">0.02</w:t>
+            </w:r>
+          </w:p>
+        </w:tc>
+        <w:tc>
+          <w:tcPr/>
+          <w:p>
+            <w:pPr>
+              <w:pStyle w:val="Compact"/>
+              <w:jc w:val="left"/>
+            </w:pPr>
+            <w:r>
+              <w:t xml:space="preserve">-1.88</w:t>
+            </w:r>
+          </w:p>
+        </w:tc>
+        <w:tc>
+          <w:tcPr/>
+          <w:p>
+            <w:pPr>
+              <w:pStyle w:val="Compact"/>
+              <w:jc w:val="left"/>
+            </w:pPr>
+            <w:r>
+              <w:t xml:space="preserve">.062</w:t>
             </w:r>
           </w:p>
         </w:tc>
@@ -5093,7 +5093,7 @@
               <w:jc w:val="left"/>
             </w:pPr>
             <w:r>
-              <w:t xml:space="preserve">0.00 [0.00, 0.01]</w:t>
+              <w:t xml:space="preserve">0.00 [0.00, 0.00]</w:t>
             </w:r>
           </w:p>
         </w:tc>
@@ -5117,31 +5117,31 @@
               <w:jc w:val="left"/>
             </w:pPr>
             <w:r>
-              <w:t xml:space="preserve">0.87</w:t>
-            </w:r>
-          </w:p>
-        </w:tc>
-        <w:tc>
-          <w:tcPr/>
-          <w:p>
-            <w:pPr>
-              <w:pStyle w:val="Compact"/>
-              <w:jc w:val="left"/>
-            </w:pPr>
-            <w:r>
-              <w:t xml:space="preserve">.391</w:t>
-            </w:r>
-          </w:p>
-        </w:tc>
-        <w:tc>
-          <w:tcPr/>
-          <w:p>
-            <w:pPr>
-              <w:pStyle w:val="Compact"/>
-              <w:jc w:val="left"/>
-            </w:pPr>
-            <w:r>
-              <w:t xml:space="preserve">0.00 [0.00, 0.01]</w:t>
+              <w:t xml:space="preserve">-0.14</w:t>
+            </w:r>
+          </w:p>
+        </w:tc>
+        <w:tc>
+          <w:tcPr/>
+          <w:p>
+            <w:pPr>
+              <w:pStyle w:val="Compact"/>
+              <w:jc w:val="left"/>
+            </w:pPr>
+            <w:r>
+              <w:t xml:space="preserve">.891</w:t>
+            </w:r>
+          </w:p>
+        </w:tc>
+        <w:tc>
+          <w:tcPr/>
+          <w:p>
+            <w:pPr>
+              <w:pStyle w:val="Compact"/>
+              <w:jc w:val="left"/>
+            </w:pPr>
+            <w:r>
+              <w:t xml:space="preserve">0.00 [0.00, 0.00]</w:t>
             </w:r>
           </w:p>
         </w:tc>
@@ -5165,19 +5165,19 @@
               <w:jc w:val="left"/>
             </w:pPr>
             <w:r>
-              <w:t xml:space="preserve">0.74</w:t>
-            </w:r>
-          </w:p>
-        </w:tc>
-        <w:tc>
-          <w:tcPr/>
-          <w:p>
-            <w:pPr>
-              <w:pStyle w:val="Compact"/>
-              <w:jc w:val="left"/>
-            </w:pPr>
-            <w:r>
-              <w:t xml:space="preserve">.462</w:t>
+              <w:t xml:space="preserve">-0.08</w:t>
+            </w:r>
+          </w:p>
+        </w:tc>
+        <w:tc>
+          <w:tcPr/>
+          <w:p>
+            <w:pPr>
+              <w:pStyle w:val="Compact"/>
+              <w:jc w:val="left"/>
+            </w:pPr>
+            <w:r>
+              <w:t xml:space="preserve">.938</w:t>
             </w:r>
           </w:p>
         </w:tc>
@@ -5241,19 +5241,19 @@
               <w:jc w:val="left"/>
             </w:pPr>
             <w:r>
-              <w:t xml:space="preserve">-2.04</w:t>
-            </w:r>
-          </w:p>
-        </w:tc>
-        <w:tc>
-          <w:tcPr/>
-          <w:p>
-            <w:pPr>
-              <w:pStyle w:val="Compact"/>
-              <w:jc w:val="left"/>
-            </w:pPr>
-            <w:r>
-              <w:t xml:space="preserve">.053</w:t>
+              <w:t xml:space="preserve">-1.04</w:t>
+            </w:r>
+          </w:p>
+        </w:tc>
+        <w:tc>
+          <w:tcPr/>
+          <w:p>
+            <w:pPr>
+              <w:pStyle w:val="Compact"/>
+              <w:jc w:val="left"/>
+            </w:pPr>
+            <w:r>
+              <w:t xml:space="preserve">.387</w:t>
             </w:r>
           </w:p>
         </w:tc>
@@ -5289,19 +5289,19 @@
               <w:jc w:val="left"/>
             </w:pPr>
             <w:r>
-              <w:t xml:space="preserve">-2.15</w:t>
-            </w:r>
-          </w:p>
-        </w:tc>
-        <w:tc>
-          <w:tcPr/>
-          <w:p>
-            <w:pPr>
-              <w:pStyle w:val="Compact"/>
-              <w:jc w:val="left"/>
-            </w:pPr>
-            <w:r>
-              <w:t xml:space="preserve">.035</w:t>
+              <w:t xml:space="preserve">-2.13</w:t>
+            </w:r>
+          </w:p>
+        </w:tc>
+        <w:tc>
+          <w:tcPr/>
+          <w:p>
+            <w:pPr>
+              <w:pStyle w:val="Compact"/>
+              <w:jc w:val="left"/>
+            </w:pPr>
+            <w:r>
+              <w:t xml:space="preserve">.034</w:t>
             </w:r>
           </w:p>
         </w:tc>
@@ -5368,19 +5368,19 @@
               <w:jc w:val="left"/>
             </w:pPr>
             <w:r>
-              <w:t xml:space="preserve">-3.88</w:t>
-            </w:r>
-          </w:p>
-        </w:tc>
-        <w:tc>
-          <w:tcPr/>
-          <w:p>
-            <w:pPr>
-              <w:pStyle w:val="Compact"/>
-              <w:jc w:val="left"/>
-            </w:pPr>
-            <w:r>
-              <w:t xml:space="preserve">.007</w:t>
+              <w:t xml:space="preserve">-3.77</w:t>
+            </w:r>
+          </w:p>
+        </w:tc>
+        <w:tc>
+          <w:tcPr/>
+          <w:p>
+            <w:pPr>
+              <w:pStyle w:val="Compact"/>
+              <w:jc w:val="left"/>
+            </w:pPr>
+            <w:r>
+              <w:t xml:space="preserve">.015</w:t>
             </w:r>
           </w:p>
         </w:tc>
@@ -5416,19 +5416,19 @@
               <w:jc w:val="left"/>
             </w:pPr>
             <w:r>
-              <w:t xml:space="preserve">-0.25</w:t>
-            </w:r>
-          </w:p>
-        </w:tc>
-        <w:tc>
-          <w:tcPr/>
-          <w:p>
-            <w:pPr>
-              <w:pStyle w:val="Compact"/>
-              <w:jc w:val="left"/>
-            </w:pPr>
-            <w:r>
-              <w:t xml:space="preserve">.800</w:t>
+              <w:t xml:space="preserve">-1.27</w:t>
+            </w:r>
+          </w:p>
+        </w:tc>
+        <w:tc>
+          <w:tcPr/>
+          <w:p>
+            <w:pPr>
+              <w:pStyle w:val="Compact"/>
+              <w:jc w:val="left"/>
+            </w:pPr>
+            <w:r>
+              <w:t xml:space="preserve">.213</w:t>
             </w:r>
           </w:p>
         </w:tc>
@@ -5509,19 +5509,19 @@
               <w:jc w:val="left"/>
             </w:pPr>
             <w:r>
-              <w:t xml:space="preserve">2.13</w:t>
-            </w:r>
-          </w:p>
-        </w:tc>
-        <w:tc>
-          <w:tcPr/>
-          <w:p>
-            <w:pPr>
-              <w:pStyle w:val="Compact"/>
-              <w:jc w:val="left"/>
-            </w:pPr>
-            <w:r>
-              <w:t xml:space="preserve">.037</w:t>
+              <w:t xml:space="preserve">1.38</w:t>
+            </w:r>
+          </w:p>
+        </w:tc>
+        <w:tc>
+          <w:tcPr/>
+          <w:p>
+            <w:pPr>
+              <w:pStyle w:val="Compact"/>
+              <w:jc w:val="left"/>
+            </w:pPr>
+            <w:r>
+              <w:t xml:space="preserve">.258</w:t>
             </w:r>
           </w:p>
         </w:tc>
@@ -5557,19 +5557,19 @@
               <w:jc w:val="left"/>
             </w:pPr>
             <w:r>
-              <w:t xml:space="preserve">2.98</w:t>
-            </w:r>
-          </w:p>
-        </w:tc>
-        <w:tc>
-          <w:tcPr/>
-          <w:p>
-            <w:pPr>
-              <w:pStyle w:val="Compact"/>
-              <w:jc w:val="left"/>
-            </w:pPr>
-            <w:r>
-              <w:t xml:space="preserve">.003</w:t>
+              <w:t xml:space="preserve">2.27</w:t>
+            </w:r>
+          </w:p>
+        </w:tc>
+        <w:tc>
+          <w:tcPr/>
+          <w:p>
+            <w:pPr>
+              <w:pStyle w:val="Compact"/>
+              <w:jc w:val="left"/>
+            </w:pPr>
+            <w:r>
+              <w:t xml:space="preserve">.023</w:t>
             </w:r>
           </w:p>
         </w:tc>
@@ -5673,7 +5673,7 @@
               <w:jc w:val="left"/>
             </w:pPr>
             <w:r>
-              <w:t xml:space="preserve">0.55 [0.27, 0.82]</w:t>
+              <w:t xml:space="preserve">0.60 [0.32, 0.87]</w:t>
             </w:r>
           </w:p>
         </w:tc>
@@ -5697,7 +5697,7 @@
               <w:jc w:val="left"/>
             </w:pPr>
             <w:r>
-              <w:t xml:space="preserve">3.88</w:t>
+              <w:t xml:space="preserve">4.28</w:t>
             </w:r>
           </w:p>
         </w:tc>
@@ -5721,43 +5721,43 @@
               <w:jc w:val="left"/>
             </w:pPr>
             <w:r>
-              <w:t xml:space="preserve">0.61 [0.29, 0.93]</w:t>
-            </w:r>
-          </w:p>
-        </w:tc>
-        <w:tc>
-          <w:tcPr/>
-          <w:p>
-            <w:pPr>
-              <w:pStyle w:val="Compact"/>
-              <w:jc w:val="left"/>
-            </w:pPr>
-            <w:r>
-              <w:t xml:space="preserve">0.16</w:t>
-            </w:r>
-          </w:p>
-        </w:tc>
-        <w:tc>
-          <w:tcPr/>
-          <w:p>
-            <w:pPr>
-              <w:pStyle w:val="Compact"/>
-              <w:jc w:val="left"/>
-            </w:pPr>
-            <w:r>
-              <w:t xml:space="preserve">3.78</w:t>
-            </w:r>
-          </w:p>
-        </w:tc>
-        <w:tc>
-          <w:tcPr/>
-          <w:p>
-            <w:pPr>
-              <w:pStyle w:val="Compact"/>
-              <w:jc w:val="left"/>
-            </w:pPr>
-            <w:r>
-              <w:t xml:space="preserve">.002</w:t>
+              <w:t xml:space="preserve">0.68 [0.38, 0.97]</w:t>
+            </w:r>
+          </w:p>
+        </w:tc>
+        <w:tc>
+          <w:tcPr/>
+          <w:p>
+            <w:pPr>
+              <w:pStyle w:val="Compact"/>
+              <w:jc w:val="left"/>
+            </w:pPr>
+            <w:r>
+              <w:t xml:space="preserve">0.15</w:t>
+            </w:r>
+          </w:p>
+        </w:tc>
+        <w:tc>
+          <w:tcPr/>
+          <w:p>
+            <w:pPr>
+              <w:pStyle w:val="Compact"/>
+              <w:jc w:val="left"/>
+            </w:pPr>
+            <w:r>
+              <w:t xml:space="preserve">4.51</w:t>
+            </w:r>
+          </w:p>
+        </w:tc>
+        <w:tc>
+          <w:tcPr/>
+          <w:p>
+            <w:pPr>
+              <w:pStyle w:val="Compact"/>
+              <w:jc w:val="left"/>
+            </w:pPr>
+            <w:r>
+              <w:t xml:space="preserve">&lt; .001</w:t>
             </w:r>
           </w:p>
         </w:tc>
@@ -5783,7 +5783,7 @@
               <w:jc w:val="left"/>
             </w:pPr>
             <w:r>
-              <w:t xml:space="preserve">0.07 [0.02, 0.13]</w:t>
+              <w:t xml:space="preserve">0.08 [0.03, 0.14]</w:t>
             </w:r>
           </w:p>
         </w:tc>
@@ -5807,55 +5807,55 @@
               <w:jc w:val="left"/>
             </w:pPr>
             <w:r>
-              <w:t xml:space="preserve">2.55</w:t>
-            </w:r>
-          </w:p>
-        </w:tc>
-        <w:tc>
-          <w:tcPr/>
-          <w:p>
-            <w:pPr>
-              <w:pStyle w:val="Compact"/>
-              <w:jc w:val="left"/>
-            </w:pPr>
-            <w:r>
-              <w:t xml:space="preserve">.077</w:t>
-            </w:r>
-          </w:p>
-        </w:tc>
-        <w:tc>
-          <w:tcPr/>
-          <w:p>
-            <w:pPr>
-              <w:pStyle w:val="Compact"/>
-              <w:jc w:val="left"/>
-            </w:pPr>
-            <w:r>
-              <w:t xml:space="preserve">0.18 [0.12, 0.23]</w:t>
-            </w:r>
-          </w:p>
-        </w:tc>
-        <w:tc>
-          <w:tcPr/>
-          <w:p>
-            <w:pPr>
-              <w:pStyle w:val="Compact"/>
-              <w:jc w:val="left"/>
-            </w:pPr>
-            <w:r>
-              <w:t xml:space="preserve">0.03</w:t>
-            </w:r>
-          </w:p>
-        </w:tc>
-        <w:tc>
-          <w:tcPr/>
-          <w:p>
-            <w:pPr>
-              <w:pStyle w:val="Compact"/>
-              <w:jc w:val="left"/>
-            </w:pPr>
-            <w:r>
-              <w:t xml:space="preserve">6.01</w:t>
+              <w:t xml:space="preserve">2.93</w:t>
+            </w:r>
+          </w:p>
+        </w:tc>
+        <w:tc>
+          <w:tcPr/>
+          <w:p>
+            <w:pPr>
+              <w:pStyle w:val="Compact"/>
+              <w:jc w:val="left"/>
+            </w:pPr>
+            <w:r>
+              <w:t xml:space="preserve">.050</w:t>
+            </w:r>
+          </w:p>
+        </w:tc>
+        <w:tc>
+          <w:tcPr/>
+          <w:p>
+            <w:pPr>
+              <w:pStyle w:val="Compact"/>
+              <w:jc w:val="left"/>
+            </w:pPr>
+            <w:r>
+              <w:t xml:space="preserve">0.19 [0.14, 0.24]</w:t>
+            </w:r>
+          </w:p>
+        </w:tc>
+        <w:tc>
+          <w:tcPr/>
+          <w:p>
+            <w:pPr>
+              <w:pStyle w:val="Compact"/>
+              <w:jc w:val="left"/>
+            </w:pPr>
+            <w:r>
+              <w:t xml:space="preserve">0.02</w:t>
+            </w:r>
+          </w:p>
+        </w:tc>
+        <w:tc>
+          <w:tcPr/>
+          <w:p>
+            <w:pPr>
+              <w:pStyle w:val="Compact"/>
+              <w:jc w:val="left"/>
+            </w:pPr>
+            <w:r>
+              <w:t xml:space="preserve">7.58</w:t>
             </w:r>
           </w:p>
         </w:tc>
@@ -5917,19 +5917,19 @@
               <w:jc w:val="left"/>
             </w:pPr>
             <w:r>
-              <w:t xml:space="preserve">-0.03</w:t>
-            </w:r>
-          </w:p>
-        </w:tc>
-        <w:tc>
-          <w:tcPr/>
-          <w:p>
-            <w:pPr>
-              <w:pStyle w:val="Compact"/>
-              <w:jc w:val="left"/>
-            </w:pPr>
-            <w:r>
-              <w:t xml:space="preserve">.981</w:t>
+              <w:t xml:space="preserve">0.38</w:t>
+            </w:r>
+          </w:p>
+        </w:tc>
+        <w:tc>
+          <w:tcPr/>
+          <w:p>
+            <w:pPr>
+              <w:pStyle w:val="Compact"/>
+              <w:jc w:val="left"/>
+            </w:pPr>
+            <w:r>
+              <w:t xml:space="preserve">.718</w:t>
             </w:r>
           </w:p>
         </w:tc>
@@ -5965,19 +5965,19 @@
               <w:jc w:val="left"/>
             </w:pPr>
             <w:r>
-              <w:t xml:space="preserve">-0.51</w:t>
-            </w:r>
-          </w:p>
-        </w:tc>
-        <w:tc>
-          <w:tcPr/>
-          <w:p>
-            <w:pPr>
-              <w:pStyle w:val="Compact"/>
-              <w:jc w:val="left"/>
-            </w:pPr>
-            <w:r>
-              <w:t xml:space="preserve">.643</w:t>
+              <w:t xml:space="preserve">-0.18</w:t>
+            </w:r>
+          </w:p>
+        </w:tc>
+        <w:tc>
+          <w:tcPr/>
+          <w:p>
+            <w:pPr>
+              <w:pStyle w:val="Compact"/>
+              <w:jc w:val="left"/>
+            </w:pPr>
+            <w:r>
+              <w:t xml:space="preserve">.863</w:t>
             </w:r>
           </w:p>
         </w:tc>
@@ -6017,7 +6017,7 @@
               <w:jc w:val="left"/>
             </w:pPr>
             <w:r>
-              <w:t xml:space="preserve">0.00 [-0.01, 0.02]</w:t>
+              <w:t xml:space="preserve">0.00 [-0.01, 0.01]</w:t>
             </w:r>
           </w:p>
         </w:tc>
@@ -6041,31 +6041,31 @@
               <w:jc w:val="left"/>
             </w:pPr>
             <w:r>
-              <w:t xml:space="preserve">0.40</w:t>
-            </w:r>
-          </w:p>
-        </w:tc>
-        <w:tc>
-          <w:tcPr/>
-          <w:p>
-            <w:pPr>
-              <w:pStyle w:val="Compact"/>
-              <w:jc w:val="left"/>
-            </w:pPr>
-            <w:r>
-              <w:t xml:space="preserve">.715</w:t>
-            </w:r>
-          </w:p>
-        </w:tc>
-        <w:tc>
-          <w:tcPr/>
-          <w:p>
-            <w:pPr>
-              <w:pStyle w:val="Compact"/>
-              <w:jc w:val="left"/>
-            </w:pPr>
-            <w:r>
-              <w:t xml:space="preserve">-0.04 [-0.07, -0.01]</w:t>
+              <w:t xml:space="preserve">-0.02</w:t>
+            </w:r>
+          </w:p>
+        </w:tc>
+        <w:tc>
+          <w:tcPr/>
+          <w:p>
+            <w:pPr>
+              <w:pStyle w:val="Compact"/>
+              <w:jc w:val="left"/>
+            </w:pPr>
+            <w:r>
+              <w:t xml:space="preserve">.983</w:t>
+            </w:r>
+          </w:p>
+        </w:tc>
+        <w:tc>
+          <w:tcPr/>
+          <w:p>
+            <w:pPr>
+              <w:pStyle w:val="Compact"/>
+              <w:jc w:val="left"/>
+            </w:pPr>
+            <w:r>
+              <w:t xml:space="preserve">-0.07 [-0.11, -0.04]</w:t>
             </w:r>
           </w:p>
         </w:tc>
@@ -6089,19 +6089,19 @@
               <w:jc w:val="left"/>
             </w:pPr>
             <w:r>
-              <w:t xml:space="preserve">-2.59</w:t>
-            </w:r>
-          </w:p>
-        </w:tc>
-        <w:tc>
-          <w:tcPr/>
-          <w:p>
-            <w:pPr>
-              <w:pStyle w:val="Compact"/>
-              <w:jc w:val="left"/>
-            </w:pPr>
-            <w:r>
-              <w:t xml:space="preserve">.026</w:t>
+              <w:t xml:space="preserve">-4.61</w:t>
+            </w:r>
+          </w:p>
+        </w:tc>
+        <w:tc>
+          <w:tcPr/>
+          <w:p>
+            <w:pPr>
+              <w:pStyle w:val="Compact"/>
+              <w:jc w:val="left"/>
+            </w:pPr>
+            <w:r>
+              <w:t xml:space="preserve">&lt; .001</w:t>
             </w:r>
           </w:p>
         </w:tc>
@@ -6168,19 +6168,19 @@
               <w:jc w:val="left"/>
             </w:pPr>
             <w:r>
-              <w:t xml:space="preserve">1.70</w:t>
-            </w:r>
-          </w:p>
-        </w:tc>
-        <w:tc>
-          <w:tcPr/>
-          <w:p>
-            <w:pPr>
-              <w:pStyle w:val="Compact"/>
-              <w:jc w:val="left"/>
-            </w:pPr>
-            <w:r>
-              <w:t xml:space="preserve">.159</w:t>
+              <w:t xml:space="preserve">1.02</w:t>
+            </w:r>
+          </w:p>
+        </w:tc>
+        <w:tc>
+          <w:tcPr/>
+          <w:p>
+            <w:pPr>
+              <w:pStyle w:val="Compact"/>
+              <w:jc w:val="left"/>
+            </w:pPr>
+            <w:r>
+              <w:t xml:space="preserve">.316</w:t>
             </w:r>
           </w:p>
         </w:tc>
@@ -6216,7 +6216,7 @@
               <w:jc w:val="left"/>
             </w:pPr>
             <w:r>
-              <w:t xml:space="preserve">-4.51</w:t>
+              <w:t xml:space="preserve">-5.40</w:t>
             </w:r>
           </w:p>
         </w:tc>
@@ -6309,19 +6309,19 @@
               <w:jc w:val="left"/>
             </w:pPr>
             <w:r>
-              <w:t xml:space="preserve">-2.66</w:t>
-            </w:r>
-          </w:p>
-        </w:tc>
-        <w:tc>
-          <w:tcPr/>
-          <w:p>
-            <w:pPr>
-              <w:pStyle w:val="Compact"/>
-              <w:jc w:val="left"/>
-            </w:pPr>
-            <w:r>
-              <w:t xml:space="preserve">.020</w:t>
+              <w:t xml:space="preserve">-2.93</w:t>
+            </w:r>
+          </w:p>
+        </w:tc>
+        <w:tc>
+          <w:tcPr/>
+          <w:p>
+            <w:pPr>
+              <w:pStyle w:val="Compact"/>
+              <w:jc w:val="left"/>
+            </w:pPr>
+            <w:r>
+              <w:t xml:space="preserve">.003</w:t>
             </w:r>
           </w:p>
         </w:tc>
@@ -6357,19 +6357,19 @@
               <w:jc w:val="left"/>
             </w:pPr>
             <w:r>
-              <w:t xml:space="preserve">1.01</w:t>
-            </w:r>
-          </w:p>
-        </w:tc>
-        <w:tc>
-          <w:tcPr/>
-          <w:p>
-            <w:pPr>
-              <w:pStyle w:val="Compact"/>
-              <w:jc w:val="left"/>
-            </w:pPr>
-            <w:r>
-              <w:t xml:space="preserve">.330</w:t>
+              <w:t xml:space="preserve">2.40</w:t>
+            </w:r>
+          </w:p>
+        </w:tc>
+        <w:tc>
+          <w:tcPr/>
+          <w:p>
+            <w:pPr>
+              <w:pStyle w:val="Compact"/>
+              <w:jc w:val="left"/>
+            </w:pPr>
+            <w:r>
+              <w:t xml:space="preserve">.027</w:t>
             </w:r>
           </w:p>
         </w:tc>
@@ -6897,31 +6897,31 @@
               <w:jc w:val="left"/>
             </w:pPr>
             <w:r>
-              <w:t xml:space="preserve">1.47 [1.06, 1.87]</w:t>
-            </w:r>
-          </w:p>
-        </w:tc>
-        <w:tc>
-          <w:tcPr/>
-          <w:p>
-            <w:pPr>
-              <w:pStyle w:val="Compact"/>
-              <w:jc w:val="left"/>
-            </w:pPr>
-            <w:r>
-              <w:t xml:space="preserve">0.21</w:t>
-            </w:r>
-          </w:p>
-        </w:tc>
-        <w:tc>
-          <w:tcPr/>
-          <w:p>
-            <w:pPr>
-              <w:pStyle w:val="Compact"/>
-              <w:jc w:val="left"/>
-            </w:pPr>
-            <w:r>
-              <w:t xml:space="preserve">7.07</w:t>
+              <w:t xml:space="preserve">1.57 [1.12, 2.02]</w:t>
+            </w:r>
+          </w:p>
+        </w:tc>
+        <w:tc>
+          <w:tcPr/>
+          <w:p>
+            <w:pPr>
+              <w:pStyle w:val="Compact"/>
+              <w:jc w:val="left"/>
+            </w:pPr>
+            <w:r>
+              <w:t xml:space="preserve">0.23</w:t>
+            </w:r>
+          </w:p>
+        </w:tc>
+        <w:tc>
+          <w:tcPr/>
+          <w:p>
+            <w:pPr>
+              <w:pStyle w:val="Compact"/>
+              <w:jc w:val="left"/>
+            </w:pPr>
+            <w:r>
+              <w:t xml:space="preserve">6.78</w:t>
             </w:r>
           </w:p>
         </w:tc>
@@ -6945,31 +6945,31 @@
               <w:jc w:val="left"/>
             </w:pPr>
             <w:r>
-              <w:t xml:space="preserve">1.37 [1.12, 1.62]</w:t>
-            </w:r>
-          </w:p>
-        </w:tc>
-        <w:tc>
-          <w:tcPr/>
-          <w:p>
-            <w:pPr>
-              <w:pStyle w:val="Compact"/>
-              <w:jc w:val="left"/>
-            </w:pPr>
-            <w:r>
-              <w:t xml:space="preserve">0.13</w:t>
-            </w:r>
-          </w:p>
-        </w:tc>
-        <w:tc>
-          <w:tcPr/>
-          <w:p>
-            <w:pPr>
-              <w:pStyle w:val="Compact"/>
-              <w:jc w:val="left"/>
-            </w:pPr>
-            <w:r>
-              <w:t xml:space="preserve">10.76</w:t>
+              <w:t xml:space="preserve">1.35 [1.08, 1.63]</w:t>
+            </w:r>
+          </w:p>
+        </w:tc>
+        <w:tc>
+          <w:tcPr/>
+          <w:p>
+            <w:pPr>
+              <w:pStyle w:val="Compact"/>
+              <w:jc w:val="left"/>
+            </w:pPr>
+            <w:r>
+              <w:t xml:space="preserve">0.14</w:t>
+            </w:r>
+          </w:p>
+        </w:tc>
+        <w:tc>
+          <w:tcPr/>
+          <w:p>
+            <w:pPr>
+              <w:pStyle w:val="Compact"/>
+              <w:jc w:val="left"/>
+            </w:pPr>
+            <w:r>
+              <w:t xml:space="preserve">9.72</w:t>
             </w:r>
           </w:p>
         </w:tc>
@@ -7007,7 +7007,55 @@
               <w:jc w:val="left"/>
             </w:pPr>
             <w:r>
-              <w:t xml:space="preserve">0.00 [-0.02, 0.02]</w:t>
+              <w:t xml:space="preserve">0.00 [-0.03, 0.04]</w:t>
+            </w:r>
+          </w:p>
+        </w:tc>
+        <w:tc>
+          <w:tcPr/>
+          <w:p>
+            <w:pPr>
+              <w:pStyle w:val="Compact"/>
+              <w:jc w:val="left"/>
+            </w:pPr>
+            <w:r>
+              <w:t xml:space="preserve">0.02</w:t>
+            </w:r>
+          </w:p>
+        </w:tc>
+        <w:tc>
+          <w:tcPr/>
+          <w:p>
+            <w:pPr>
+              <w:pStyle w:val="Compact"/>
+              <w:jc w:val="left"/>
+            </w:pPr>
+            <w:r>
+              <w:t xml:space="preserve">0.15</w:t>
+            </w:r>
+          </w:p>
+        </w:tc>
+        <w:tc>
+          <w:tcPr/>
+          <w:p>
+            <w:pPr>
+              <w:pStyle w:val="Compact"/>
+              <w:jc w:val="left"/>
+            </w:pPr>
+            <w:r>
+              <w:t xml:space="preserve">.892</w:t>
+            </w:r>
+          </w:p>
+        </w:tc>
+        <w:tc>
+          <w:tcPr/>
+          <w:p>
+            <w:pPr>
+              <w:pStyle w:val="Compact"/>
+              <w:jc w:val="left"/>
+            </w:pPr>
+            <w:r>
+              <w:t xml:space="preserve">0.00 [-0.01, 0.02]</w:t>
             </w:r>
           </w:p>
         </w:tc>
@@ -7031,67 +7079,19 @@
               <w:jc w:val="left"/>
             </w:pPr>
             <w:r>
-              <w:t xml:space="preserve">-0.02</w:t>
-            </w:r>
-          </w:p>
-        </w:tc>
-        <w:tc>
-          <w:tcPr/>
-          <w:p>
-            <w:pPr>
-              <w:pStyle w:val="Compact"/>
-              <w:jc w:val="left"/>
-            </w:pPr>
-            <w:r>
-              <w:t xml:space="preserve">.981</w:t>
-            </w:r>
-          </w:p>
-        </w:tc>
-        <w:tc>
-          <w:tcPr/>
-          <w:p>
-            <w:pPr>
-              <w:pStyle w:val="Compact"/>
-              <w:jc w:val="left"/>
-            </w:pPr>
-            <w:r>
-              <w:t xml:space="preserve">0.00 [-0.02, 0.01]</w:t>
-            </w:r>
-          </w:p>
-        </w:tc>
-        <w:tc>
-          <w:tcPr/>
-          <w:p>
-            <w:pPr>
-              <w:pStyle w:val="Compact"/>
-              <w:jc w:val="left"/>
-            </w:pPr>
-            <w:r>
-              <w:t xml:space="preserve">0.01</w:t>
-            </w:r>
-          </w:p>
-        </w:tc>
-        <w:tc>
-          <w:tcPr/>
-          <w:p>
-            <w:pPr>
-              <w:pStyle w:val="Compact"/>
-              <w:jc w:val="left"/>
-            </w:pPr>
-            <w:r>
-              <w:t xml:space="preserve">-0.30</w:t>
-            </w:r>
-          </w:p>
-        </w:tc>
-        <w:tc>
-          <w:tcPr/>
-          <w:p>
-            <w:pPr>
-              <w:pStyle w:val="Compact"/>
-              <w:jc w:val="left"/>
-            </w:pPr>
-            <w:r>
-              <w:t xml:space="preserve">.762</w:t>
+              <w:t xml:space="preserve">0.33</w:t>
+            </w:r>
+          </w:p>
+        </w:tc>
+        <w:tc>
+          <w:tcPr/>
+          <w:p>
+            <w:pPr>
+              <w:pStyle w:val="Compact"/>
+              <w:jc w:val="left"/>
+            </w:pPr>
+            <w:r>
+              <w:t xml:space="preserve">.740</w:t>
             </w:r>
           </w:p>
         </w:tc>
@@ -7141,7 +7141,7 @@
               <w:jc w:val="left"/>
             </w:pPr>
             <w:r>
-              <w:t xml:space="preserve">-7.10</w:t>
+              <w:t xml:space="preserve">-7.32</w:t>
             </w:r>
           </w:p>
         </w:tc>
@@ -7165,7 +7165,7 @@
               <w:jc w:val="left"/>
             </w:pPr>
             <w:r>
-              <w:t xml:space="preserve">-0.03 [-0.03, -0.02]</w:t>
+              <w:t xml:space="preserve">-0.02 [-0.03, -0.02]</w:t>
             </w:r>
           </w:p>
         </w:tc>
@@ -7189,7 +7189,7 @@
               <w:jc w:val="left"/>
             </w:pPr>
             <w:r>
-              <w:t xml:space="preserve">-9.47</w:t>
+              <w:t xml:space="preserve">-10.02</w:t>
             </w:r>
           </w:p>
         </w:tc>
@@ -7241,7 +7241,7 @@
               <w:jc w:val="left"/>
             </w:pPr>
             <w:r>
-              <w:t xml:space="preserve">0.00 [-0.01, 0.01]</w:t>
+              <w:t xml:space="preserve">0.00 [0.00, 0.01]</w:t>
             </w:r>
           </w:p>
         </w:tc>
@@ -7265,6 +7265,42 @@
               <w:jc w:val="left"/>
             </w:pPr>
             <w:r>
+              <w:t xml:space="preserve">0.58</w:t>
+            </w:r>
+          </w:p>
+        </w:tc>
+        <w:tc>
+          <w:tcPr/>
+          <w:p>
+            <w:pPr>
+              <w:pStyle w:val="Compact"/>
+              <w:jc w:val="left"/>
+            </w:pPr>
+            <w:r>
+              <w:t xml:space="preserve">.596</w:t>
+            </w:r>
+          </w:p>
+        </w:tc>
+        <w:tc>
+          <w:tcPr/>
+          <w:p>
+            <w:pPr>
+              <w:pStyle w:val="Compact"/>
+              <w:jc w:val="left"/>
+            </w:pPr>
+            <w:r>
+              <w:t xml:space="preserve">0.00 [0.00, 0.00]</w:t>
+            </w:r>
+          </w:p>
+        </w:tc>
+        <w:tc>
+          <w:tcPr/>
+          <w:p>
+            <w:pPr>
+              <w:pStyle w:val="Compact"/>
+              <w:jc w:val="left"/>
+            </w:pPr>
+            <w:r>
               <w:t xml:space="preserve">0.00</w:t>
             </w:r>
           </w:p>
@@ -7277,55 +7313,19 @@
               <w:jc w:val="left"/>
             </w:pPr>
             <w:r>
-              <w:t xml:space="preserve">.997</w:t>
-            </w:r>
-          </w:p>
-        </w:tc>
-        <w:tc>
-          <w:tcPr/>
-          <w:p>
-            <w:pPr>
-              <w:pStyle w:val="Compact"/>
-              <w:jc w:val="left"/>
-            </w:pPr>
-            <w:r>
-              <w:t xml:space="preserve">0.00 [0.00, 0.00]</w:t>
-            </w:r>
-          </w:p>
-        </w:tc>
-        <w:tc>
-          <w:tcPr/>
-          <w:p>
-            <w:pPr>
-              <w:pStyle w:val="Compact"/>
-              <w:jc w:val="left"/>
-            </w:pPr>
-            <w:r>
-              <w:t xml:space="preserve">0.00</w:t>
-            </w:r>
-          </w:p>
-        </w:tc>
-        <w:tc>
-          <w:tcPr/>
-          <w:p>
-            <w:pPr>
-              <w:pStyle w:val="Compact"/>
-              <w:jc w:val="left"/>
-            </w:pPr>
-            <w:r>
-              <w:t xml:space="preserve">-0.03</w:t>
-            </w:r>
-          </w:p>
-        </w:tc>
-        <w:tc>
-          <w:tcPr/>
-          <w:p>
-            <w:pPr>
-              <w:pStyle w:val="Compact"/>
-              <w:jc w:val="left"/>
-            </w:pPr>
-            <w:r>
-              <w:t xml:space="preserve">.976</w:t>
+              <w:t xml:space="preserve">0.97</w:t>
+            </w:r>
+          </w:p>
+        </w:tc>
+        <w:tc>
+          <w:tcPr/>
+          <w:p>
+            <w:pPr>
+              <w:pStyle w:val="Compact"/>
+              <w:jc w:val="left"/>
+            </w:pPr>
+            <w:r>
+              <w:t xml:space="preserve">.355</w:t>
             </w:r>
           </w:p>
         </w:tc>
@@ -7392,19 +7392,19 @@
               <w:jc w:val="left"/>
             </w:pPr>
             <w:r>
-              <w:t xml:space="preserve">-0.54</w:t>
-            </w:r>
-          </w:p>
-        </w:tc>
-        <w:tc>
-          <w:tcPr/>
-          <w:p>
-            <w:pPr>
-              <w:pStyle w:val="Compact"/>
-              <w:jc w:val="left"/>
-            </w:pPr>
-            <w:r>
-              <w:t xml:space="preserve">.587</w:t>
+              <w:t xml:space="preserve">-0.29</w:t>
+            </w:r>
+          </w:p>
+        </w:tc>
+        <w:tc>
+          <w:tcPr/>
+          <w:p>
+            <w:pPr>
+              <w:pStyle w:val="Compact"/>
+              <w:jc w:val="left"/>
+            </w:pPr>
+            <w:r>
+              <w:t xml:space="preserve">.784</w:t>
             </w:r>
           </w:p>
         </w:tc>
@@ -7440,19 +7440,19 @@
               <w:jc w:val="left"/>
             </w:pPr>
             <w:r>
-              <w:t xml:space="preserve">0.82</w:t>
-            </w:r>
-          </w:p>
-        </w:tc>
-        <w:tc>
-          <w:tcPr/>
-          <w:p>
-            <w:pPr>
-              <w:pStyle w:val="Compact"/>
-              <w:jc w:val="left"/>
-            </w:pPr>
-            <w:r>
-              <w:t xml:space="preserve">.445</w:t>
+              <w:t xml:space="preserve">1.58</w:t>
+            </w:r>
+          </w:p>
+        </w:tc>
+        <w:tc>
+          <w:tcPr/>
+          <w:p>
+            <w:pPr>
+              <w:pStyle w:val="Compact"/>
+              <w:jc w:val="left"/>
+            </w:pPr>
+            <w:r>
+              <w:t xml:space="preserve">.115</w:t>
             </w:r>
           </w:p>
         </w:tc>
@@ -7533,19 +7533,19 @@
               <w:jc w:val="left"/>
             </w:pPr>
             <w:r>
-              <w:t xml:space="preserve">-0.85</w:t>
-            </w:r>
-          </w:p>
-        </w:tc>
-        <w:tc>
-          <w:tcPr/>
-          <w:p>
-            <w:pPr>
-              <w:pStyle w:val="Compact"/>
-              <w:jc w:val="left"/>
-            </w:pPr>
-            <w:r>
-              <w:t xml:space="preserve">.459</w:t>
+              <w:t xml:space="preserve">-0.76</w:t>
+            </w:r>
+          </w:p>
+        </w:tc>
+        <w:tc>
+          <w:tcPr/>
+          <w:p>
+            <w:pPr>
+              <w:pStyle w:val="Compact"/>
+              <w:jc w:val="left"/>
+            </w:pPr>
+            <w:r>
+              <w:t xml:space="preserve">.507</w:t>
             </w:r>
           </w:p>
         </w:tc>
@@ -7581,19 +7581,19 @@
               <w:jc w:val="left"/>
             </w:pPr>
             <w:r>
-              <w:t xml:space="preserve">-0.87</w:t>
-            </w:r>
-          </w:p>
-        </w:tc>
-        <w:tc>
-          <w:tcPr/>
-          <w:p>
-            <w:pPr>
-              <w:pStyle w:val="Compact"/>
-              <w:jc w:val="left"/>
-            </w:pPr>
-            <w:r>
-              <w:t xml:space="preserve">.428</w:t>
+              <w:t xml:space="preserve">-0.71</w:t>
+            </w:r>
+          </w:p>
+        </w:tc>
+        <w:tc>
+          <w:tcPr/>
+          <w:p>
+            <w:pPr>
+              <w:pStyle w:val="Compact"/>
+              <w:jc w:val="left"/>
+            </w:pPr>
+            <w:r>
+              <w:t xml:space="preserve">.517</w:t>
             </w:r>
           </w:p>
         </w:tc>
@@ -7697,31 +7697,31 @@
               <w:jc w:val="left"/>
             </w:pPr>
             <w:r>
-              <w:t xml:space="preserve">1.46 [1.06, 1.86]</w:t>
-            </w:r>
-          </w:p>
-        </w:tc>
-        <w:tc>
-          <w:tcPr/>
-          <w:p>
-            <w:pPr>
-              <w:pStyle w:val="Compact"/>
-              <w:jc w:val="left"/>
-            </w:pPr>
-            <w:r>
-              <w:t xml:space="preserve">0.20</w:t>
-            </w:r>
-          </w:p>
-        </w:tc>
-        <w:tc>
-          <w:tcPr/>
-          <w:p>
-            <w:pPr>
-              <w:pStyle w:val="Compact"/>
-              <w:jc w:val="left"/>
-            </w:pPr>
-            <w:r>
-              <w:t xml:space="preserve">7.14</w:t>
+              <w:t xml:space="preserve">1.57 [1.12, 2.03]</w:t>
+            </w:r>
+          </w:p>
+        </w:tc>
+        <w:tc>
+          <w:tcPr/>
+          <w:p>
+            <w:pPr>
+              <w:pStyle w:val="Compact"/>
+              <w:jc w:val="left"/>
+            </w:pPr>
+            <w:r>
+              <w:t xml:space="preserve">0.23</w:t>
+            </w:r>
+          </w:p>
+        </w:tc>
+        <w:tc>
+          <w:tcPr/>
+          <w:p>
+            <w:pPr>
+              <w:pStyle w:val="Compact"/>
+              <w:jc w:val="left"/>
+            </w:pPr>
+            <w:r>
+              <w:t xml:space="preserve">6.76</w:t>
             </w:r>
           </w:p>
         </w:tc>
@@ -7745,31 +7745,31 @@
               <w:jc w:val="left"/>
             </w:pPr>
             <w:r>
-              <w:t xml:space="preserve">1.38 [1.13, 1.62]</w:t>
-            </w:r>
-          </w:p>
-        </w:tc>
-        <w:tc>
-          <w:tcPr/>
-          <w:p>
-            <w:pPr>
-              <w:pStyle w:val="Compact"/>
-              <w:jc w:val="left"/>
-            </w:pPr>
-            <w:r>
-              <w:t xml:space="preserve">0.13</w:t>
-            </w:r>
-          </w:p>
-        </w:tc>
-        <w:tc>
-          <w:tcPr/>
-          <w:p>
-            <w:pPr>
-              <w:pStyle w:val="Compact"/>
-              <w:jc w:val="left"/>
-            </w:pPr>
-            <w:r>
-              <w:t xml:space="preserve">11.01</w:t>
+              <w:t xml:space="preserve">1.36 [1.09, 1.64]</w:t>
+            </w:r>
+          </w:p>
+        </w:tc>
+        <w:tc>
+          <w:tcPr/>
+          <w:p>
+            <w:pPr>
+              <w:pStyle w:val="Compact"/>
+              <w:jc w:val="left"/>
+            </w:pPr>
+            <w:r>
+              <w:t xml:space="preserve">0.14</w:t>
+            </w:r>
+          </w:p>
+        </w:tc>
+        <w:tc>
+          <w:tcPr/>
+          <w:p>
+            <w:pPr>
+              <w:pStyle w:val="Compact"/>
+              <w:jc w:val="left"/>
+            </w:pPr>
+            <w:r>
+              <w:t xml:space="preserve">9.71</w:t>
             </w:r>
           </w:p>
         </w:tc>
@@ -7807,7 +7807,7 @@
               <w:jc w:val="left"/>
             </w:pPr>
             <w:r>
-              <w:t xml:space="preserve">-0.02 [-0.04, 0.01]</w:t>
+              <w:t xml:space="preserve">-0.01 [-0.04, 0.02]</w:t>
             </w:r>
           </w:p>
         </w:tc>
@@ -7831,31 +7831,31 @@
               <w:jc w:val="left"/>
             </w:pPr>
             <w:r>
-              <w:t xml:space="preserve">-1.37</w:t>
-            </w:r>
-          </w:p>
-        </w:tc>
-        <w:tc>
-          <w:tcPr/>
-          <w:p>
-            <w:pPr>
-              <w:pStyle w:val="Compact"/>
-              <w:jc w:val="left"/>
-            </w:pPr>
-            <w:r>
-              <w:t xml:space="preserve">.197</w:t>
-            </w:r>
-          </w:p>
-        </w:tc>
-        <w:tc>
-          <w:tcPr/>
-          <w:p>
-            <w:pPr>
-              <w:pStyle w:val="Compact"/>
-              <w:jc w:val="left"/>
-            </w:pPr>
-            <w:r>
-              <w:t xml:space="preserve">-0.01 [-0.03, 0.01]</w:t>
+              <w:t xml:space="preserve">-0.84</w:t>
+            </w:r>
+          </w:p>
+        </w:tc>
+        <w:tc>
+          <w:tcPr/>
+          <w:p>
+            <w:pPr>
+              <w:pStyle w:val="Compact"/>
+              <w:jc w:val="left"/>
+            </w:pPr>
+            <w:r>
+              <w:t xml:space="preserve">.433</w:t>
+            </w:r>
+          </w:p>
+        </w:tc>
+        <w:tc>
+          <w:tcPr/>
+          <w:p>
+            <w:pPr>
+              <w:pStyle w:val="Compact"/>
+              <w:jc w:val="left"/>
+            </w:pPr>
+            <w:r>
+              <w:t xml:space="preserve">0.00 [-0.01, 0.02]</w:t>
             </w:r>
           </w:p>
         </w:tc>
@@ -7879,19 +7879,19 @@
               <w:jc w:val="left"/>
             </w:pPr>
             <w:r>
-              <w:t xml:space="preserve">-0.75</w:t>
-            </w:r>
-          </w:p>
-        </w:tc>
-        <w:tc>
-          <w:tcPr/>
-          <w:p>
-            <w:pPr>
-              <w:pStyle w:val="Compact"/>
-              <w:jc w:val="left"/>
-            </w:pPr>
-            <w:r>
-              <w:t xml:space="preserve">.472</w:t>
+              <w:t xml:space="preserve">0.44</w:t>
+            </w:r>
+          </w:p>
+        </w:tc>
+        <w:tc>
+          <w:tcPr/>
+          <w:p>
+            <w:pPr>
+              <w:pStyle w:val="Compact"/>
+              <w:jc w:val="left"/>
+            </w:pPr>
+            <w:r>
+              <w:t xml:space="preserve">.659</w:t>
             </w:r>
           </w:p>
         </w:tc>
@@ -7941,7 +7941,7 @@
               <w:jc w:val="left"/>
             </w:pPr>
             <w:r>
-              <w:t xml:space="preserve">-7.47</w:t>
+              <w:t xml:space="preserve">-7.23</w:t>
             </w:r>
           </w:p>
         </w:tc>
@@ -7965,7 +7965,7 @@
               <w:jc w:val="left"/>
             </w:pPr>
             <w:r>
-              <w:t xml:space="preserve">-0.03 [-0.03, -0.02]</w:t>
+              <w:t xml:space="preserve">-0.02 [-0.03, -0.02]</w:t>
             </w:r>
           </w:p>
         </w:tc>
@@ -7989,7 +7989,7 @@
               <w:jc w:val="left"/>
             </w:pPr>
             <w:r>
-              <w:t xml:space="preserve">-9.60</w:t>
+              <w:t xml:space="preserve">-9.88</w:t>
             </w:r>
           </w:p>
         </w:tc>
@@ -8065,31 +8065,31 @@
               <w:jc w:val="left"/>
             </w:pPr>
             <w:r>
-              <w:t xml:space="preserve">-0.33</w:t>
-            </w:r>
-          </w:p>
-        </w:tc>
-        <w:tc>
-          <w:tcPr/>
-          <w:p>
-            <w:pPr>
-              <w:pStyle w:val="Compact"/>
-              <w:jc w:val="left"/>
-            </w:pPr>
-            <w:r>
-              <w:t xml:space="preserve">.751</w:t>
-            </w:r>
-          </w:p>
-        </w:tc>
-        <w:tc>
-          <w:tcPr/>
-          <w:p>
-            <w:pPr>
-              <w:pStyle w:val="Compact"/>
-              <w:jc w:val="left"/>
-            </w:pPr>
-            <w:r>
-              <w:t xml:space="preserve">0.00 [0.00, 0.00]</w:t>
+              <w:t xml:space="preserve">-0.89</w:t>
+            </w:r>
+          </w:p>
+        </w:tc>
+        <w:tc>
+          <w:tcPr/>
+          <w:p>
+            <w:pPr>
+              <w:pStyle w:val="Compact"/>
+              <w:jc w:val="left"/>
+            </w:pPr>
+            <w:r>
+              <w:t xml:space="preserve">.401</w:t>
+            </w:r>
+          </w:p>
+        </w:tc>
+        <w:tc>
+          <w:tcPr/>
+          <w:p>
+            <w:pPr>
+              <w:pStyle w:val="Compact"/>
+              <w:jc w:val="left"/>
+            </w:pPr>
+            <w:r>
+              <w:t xml:space="preserve">0.00 [-0.01, 0.00]</w:t>
             </w:r>
           </w:p>
         </w:tc>
@@ -8113,19 +8113,19 @@
               <w:jc w:val="left"/>
             </w:pPr>
             <w:r>
-              <w:t xml:space="preserve">-0.28</w:t>
-            </w:r>
-          </w:p>
-        </w:tc>
-        <w:tc>
-          <w:tcPr/>
-          <w:p>
-            <w:pPr>
-              <w:pStyle w:val="Compact"/>
-              <w:jc w:val="left"/>
-            </w:pPr>
-            <w:r>
-              <w:t xml:space="preserve">.782</w:t>
+              <w:t xml:space="preserve">-1.31</w:t>
+            </w:r>
+          </w:p>
+        </w:tc>
+        <w:tc>
+          <w:tcPr/>
+          <w:p>
+            <w:pPr>
+              <w:pStyle w:val="Compact"/>
+              <w:jc w:val="left"/>
+            </w:pPr>
+            <w:r>
+              <w:t xml:space="preserve">.207</w:t>
             </w:r>
           </w:p>
         </w:tc>
@@ -8192,19 +8192,19 @@
               <w:jc w:val="left"/>
             </w:pPr>
             <w:r>
-              <w:t xml:space="preserve">1.89</w:t>
-            </w:r>
-          </w:p>
-        </w:tc>
-        <w:tc>
-          <w:tcPr/>
-          <w:p>
-            <w:pPr>
-              <w:pStyle w:val="Compact"/>
-              <w:jc w:val="left"/>
-            </w:pPr>
-            <w:r>
-              <w:t xml:space="preserve">.060</w:t>
+              <w:t xml:space="preserve">1.36</w:t>
+            </w:r>
+          </w:p>
+        </w:tc>
+        <w:tc>
+          <w:tcPr/>
+          <w:p>
+            <w:pPr>
+              <w:pStyle w:val="Compact"/>
+              <w:jc w:val="left"/>
+            </w:pPr>
+            <w:r>
+              <w:t xml:space="preserve">.176</w:t>
             </w:r>
           </w:p>
         </w:tc>
@@ -8240,19 +8240,19 @@
               <w:jc w:val="left"/>
             </w:pPr>
             <w:r>
-              <w:t xml:space="preserve">0.91</w:t>
-            </w:r>
-          </w:p>
-        </w:tc>
-        <w:tc>
-          <w:tcPr/>
-          <w:p>
-            <w:pPr>
-              <w:pStyle w:val="Compact"/>
-              <w:jc w:val="left"/>
-            </w:pPr>
-            <w:r>
-              <w:t xml:space="preserve">.365</w:t>
+              <w:t xml:space="preserve">-0.26</w:t>
+            </w:r>
+          </w:p>
+        </w:tc>
+        <w:tc>
+          <w:tcPr/>
+          <w:p>
+            <w:pPr>
+              <w:pStyle w:val="Compact"/>
+              <w:jc w:val="left"/>
+            </w:pPr>
+            <w:r>
+              <w:t xml:space="preserve">.799</w:t>
             </w:r>
           </w:p>
         </w:tc>
@@ -8333,19 +8333,19 @@
               <w:jc w:val="left"/>
             </w:pPr>
             <w:r>
-              <w:t xml:space="preserve">-0.23</w:t>
-            </w:r>
-          </w:p>
-        </w:tc>
-        <w:tc>
-          <w:tcPr/>
-          <w:p>
-            <w:pPr>
-              <w:pStyle w:val="Compact"/>
-              <w:jc w:val="left"/>
-            </w:pPr>
-            <w:r>
-              <w:t xml:space="preserve">.820</w:t>
+              <w:t xml:space="preserve">0.08</w:t>
+            </w:r>
+          </w:p>
+        </w:tc>
+        <w:tc>
+          <w:tcPr/>
+          <w:p>
+            <w:pPr>
+              <w:pStyle w:val="Compact"/>
+              <w:jc w:val="left"/>
+            </w:pPr>
+            <w:r>
+              <w:t xml:space="preserve">.935</w:t>
             </w:r>
           </w:p>
         </w:tc>
@@ -8381,19 +8381,19 @@
               <w:jc w:val="left"/>
             </w:pPr>
             <w:r>
-              <w:t xml:space="preserve">-0.13</w:t>
-            </w:r>
-          </w:p>
-        </w:tc>
-        <w:tc>
-          <w:tcPr/>
-          <w:p>
-            <w:pPr>
-              <w:pStyle w:val="Compact"/>
-              <w:jc w:val="left"/>
-            </w:pPr>
-            <w:r>
-              <w:t xml:space="preserve">.896</w:t>
+              <w:t xml:space="preserve">1.03</w:t>
+            </w:r>
+          </w:p>
+        </w:tc>
+        <w:tc>
+          <w:tcPr/>
+          <w:p>
+            <w:pPr>
+              <w:pStyle w:val="Compact"/>
+              <w:jc w:val="left"/>
+            </w:pPr>
+            <w:r>
+              <w:t xml:space="preserve">.330</w:t>
             </w:r>
           </w:p>
         </w:tc>
@@ -8497,31 +8497,31 @@
               <w:jc w:val="left"/>
             </w:pPr>
             <w:r>
-              <w:t xml:space="preserve">1.47 [1.07, 1.87]</w:t>
-            </w:r>
-          </w:p>
-        </w:tc>
-        <w:tc>
-          <w:tcPr/>
-          <w:p>
-            <w:pPr>
-              <w:pStyle w:val="Compact"/>
-              <w:jc w:val="left"/>
-            </w:pPr>
-            <w:r>
-              <w:t xml:space="preserve">0.20</w:t>
-            </w:r>
-          </w:p>
-        </w:tc>
-        <w:tc>
-          <w:tcPr/>
-          <w:p>
-            <w:pPr>
-              <w:pStyle w:val="Compact"/>
-              <w:jc w:val="left"/>
-            </w:pPr>
-            <w:r>
-              <w:t xml:space="preserve">7.19</w:t>
+              <w:t xml:space="preserve">1.58 [1.11, 2.05]</w:t>
+            </w:r>
+          </w:p>
+        </w:tc>
+        <w:tc>
+          <w:tcPr/>
+          <w:p>
+            <w:pPr>
+              <w:pStyle w:val="Compact"/>
+              <w:jc w:val="left"/>
+            </w:pPr>
+            <w:r>
+              <w:t xml:space="preserve">0.24</w:t>
+            </w:r>
+          </w:p>
+        </w:tc>
+        <w:tc>
+          <w:tcPr/>
+          <w:p>
+            <w:pPr>
+              <w:pStyle w:val="Compact"/>
+              <w:jc w:val="left"/>
+            </w:pPr>
+            <w:r>
+              <w:t xml:space="preserve">6.61</w:t>
             </w:r>
           </w:p>
         </w:tc>
@@ -8545,31 +8545,31 @@
               <w:jc w:val="left"/>
             </w:pPr>
             <w:r>
-              <w:t xml:space="preserve">1.38 [1.14, 1.62]</w:t>
-            </w:r>
-          </w:p>
-        </w:tc>
-        <w:tc>
-          <w:tcPr/>
-          <w:p>
-            <w:pPr>
-              <w:pStyle w:val="Compact"/>
-              <w:jc w:val="left"/>
-            </w:pPr>
-            <w:r>
-              <w:t xml:space="preserve">0.12</w:t>
-            </w:r>
-          </w:p>
-        </w:tc>
-        <w:tc>
-          <w:tcPr/>
-          <w:p>
-            <w:pPr>
-              <w:pStyle w:val="Compact"/>
-              <w:jc w:val="left"/>
-            </w:pPr>
-            <w:r>
-              <w:t xml:space="preserve">11.23</w:t>
+              <w:t xml:space="preserve">1.36 [1.08, 1.64]</w:t>
+            </w:r>
+          </w:p>
+        </w:tc>
+        <w:tc>
+          <w:tcPr/>
+          <w:p>
+            <w:pPr>
+              <w:pStyle w:val="Compact"/>
+              <w:jc w:val="left"/>
+            </w:pPr>
+            <w:r>
+              <w:t xml:space="preserve">0.14</w:t>
+            </w:r>
+          </w:p>
+        </w:tc>
+        <w:tc>
+          <w:tcPr/>
+          <w:p>
+            <w:pPr>
+              <w:pStyle w:val="Compact"/>
+              <w:jc w:val="left"/>
+            </w:pPr>
+            <w:r>
+              <w:t xml:space="preserve">9.55</w:t>
             </w:r>
           </w:p>
         </w:tc>
@@ -8607,7 +8607,55 @@
               <w:jc w:val="left"/>
             </w:pPr>
             <w:r>
-              <w:t xml:space="preserve">-0.06 [-0.09, -0.02]</w:t>
+              <w:t xml:space="preserve">-0.09 [-0.16, -0.01]</w:t>
+            </w:r>
+          </w:p>
+        </w:tc>
+        <w:tc>
+          <w:tcPr/>
+          <w:p>
+            <w:pPr>
+              <w:pStyle w:val="Compact"/>
+              <w:jc w:val="left"/>
+            </w:pPr>
+            <w:r>
+              <w:t xml:space="preserve">0.04</w:t>
+            </w:r>
+          </w:p>
+        </w:tc>
+        <w:tc>
+          <w:tcPr/>
+          <w:p>
+            <w:pPr>
+              <w:pStyle w:val="Compact"/>
+              <w:jc w:val="left"/>
+            </w:pPr>
+            <w:r>
+              <w:t xml:space="preserve">-2.16</w:t>
+            </w:r>
+          </w:p>
+        </w:tc>
+        <w:tc>
+          <w:tcPr/>
+          <w:p>
+            <w:pPr>
+              <w:pStyle w:val="Compact"/>
+              <w:jc w:val="left"/>
+            </w:pPr>
+            <w:r>
+              <w:t xml:space="preserve">.110</w:t>
+            </w:r>
+          </w:p>
+        </w:tc>
+        <w:tc>
+          <w:tcPr/>
+          <w:p>
+            <w:pPr>
+              <w:pStyle w:val="Compact"/>
+              <w:jc w:val="left"/>
+            </w:pPr>
+            <w:r>
+              <w:t xml:space="preserve">-0.03 [-0.07, 0.01]</w:t>
             </w:r>
           </w:p>
         </w:tc>
@@ -8631,67 +8679,19 @@
               <w:jc w:val="left"/>
             </w:pPr>
             <w:r>
-              <w:t xml:space="preserve">-3.07</w:t>
-            </w:r>
-          </w:p>
-        </w:tc>
-        <w:tc>
-          <w:tcPr/>
-          <w:p>
-            <w:pPr>
-              <w:pStyle w:val="Compact"/>
-              <w:jc w:val="left"/>
-            </w:pPr>
-            <w:r>
-              <w:t xml:space="preserve">.002</w:t>
-            </w:r>
-          </w:p>
-        </w:tc>
-        <w:tc>
-          <w:tcPr/>
-          <w:p>
-            <w:pPr>
-              <w:pStyle w:val="Compact"/>
-              <w:jc w:val="left"/>
-            </w:pPr>
-            <w:r>
-              <w:t xml:space="preserve">-0.05 [-0.08, -0.02]</w:t>
-            </w:r>
-          </w:p>
-        </w:tc>
-        <w:tc>
-          <w:tcPr/>
-          <w:p>
-            <w:pPr>
-              <w:pStyle w:val="Compact"/>
-              <w:jc w:val="left"/>
-            </w:pPr>
-            <w:r>
-              <w:t xml:space="preserve">0.02</w:t>
-            </w:r>
-          </w:p>
-        </w:tc>
-        <w:tc>
-          <w:tcPr/>
-          <w:p>
-            <w:pPr>
-              <w:pStyle w:val="Compact"/>
-              <w:jc w:val="left"/>
-            </w:pPr>
-            <w:r>
-              <w:t xml:space="preserve">-2.84</w:t>
-            </w:r>
-          </w:p>
-        </w:tc>
-        <w:tc>
-          <w:tcPr/>
-          <w:p>
-            <w:pPr>
-              <w:pStyle w:val="Compact"/>
-              <w:jc w:val="left"/>
-            </w:pPr>
-            <w:r>
-              <w:t xml:space="preserve">.008</w:t>
+              <w:t xml:space="preserve">-1.60</w:t>
+            </w:r>
+          </w:p>
+        </w:tc>
+        <w:tc>
+          <w:tcPr/>
+          <w:p>
+            <w:pPr>
+              <w:pStyle w:val="Compact"/>
+              <w:jc w:val="left"/>
+            </w:pPr>
+            <w:r>
+              <w:t xml:space="preserve">.124</w:t>
             </w:r>
           </w:p>
         </w:tc>
@@ -8741,31 +8741,31 @@
               <w:jc w:val="left"/>
             </w:pPr>
             <w:r>
-              <w:t xml:space="preserve">-7.54</w:t>
-            </w:r>
-          </w:p>
-        </w:tc>
-        <w:tc>
-          <w:tcPr/>
-          <w:p>
-            <w:pPr>
-              <w:pStyle w:val="Compact"/>
-              <w:jc w:val="left"/>
-            </w:pPr>
-            <w:r>
-              <w:t xml:space="preserve">&lt; .001</w:t>
-            </w:r>
-          </w:p>
-        </w:tc>
-        <w:tc>
-          <w:tcPr/>
-          <w:p>
-            <w:pPr>
-              <w:pStyle w:val="Compact"/>
-              <w:jc w:val="left"/>
-            </w:pPr>
-            <w:r>
-              <w:t xml:space="preserve">-0.03 [-0.03, -0.02]</w:t>
+              <w:t xml:space="preserve">-6.89</w:t>
+            </w:r>
+          </w:p>
+        </w:tc>
+        <w:tc>
+          <w:tcPr/>
+          <w:p>
+            <w:pPr>
+              <w:pStyle w:val="Compact"/>
+              <w:jc w:val="left"/>
+            </w:pPr>
+            <w:r>
+              <w:t xml:space="preserve">.001</w:t>
+            </w:r>
+          </w:p>
+        </w:tc>
+        <w:tc>
+          <w:tcPr/>
+          <w:p>
+            <w:pPr>
+              <w:pStyle w:val="Compact"/>
+              <w:jc w:val="left"/>
+            </w:pPr>
+            <w:r>
+              <w:t xml:space="preserve">-0.02 [-0.03, -0.02]</w:t>
             </w:r>
           </w:p>
         </w:tc>
@@ -8789,7 +8789,7 @@
               <w:jc w:val="left"/>
             </w:pPr>
             <w:r>
-              <w:t xml:space="preserve">-9.38</w:t>
+              <w:t xml:space="preserve">-9.60</w:t>
             </w:r>
           </w:p>
         </w:tc>
@@ -8841,43 +8841,43 @@
               <w:jc w:val="left"/>
             </w:pPr>
             <w:r>
-              <w:t xml:space="preserve">-0.01 [-0.04, 0.02]</w:t>
-            </w:r>
-          </w:p>
-        </w:tc>
-        <w:tc>
-          <w:tcPr/>
-          <w:p>
-            <w:pPr>
-              <w:pStyle w:val="Compact"/>
-              <w:jc w:val="left"/>
-            </w:pPr>
-            <w:r>
-              <w:t xml:space="preserve">0.02</w:t>
-            </w:r>
-          </w:p>
-        </w:tc>
-        <w:tc>
-          <w:tcPr/>
-          <w:p>
-            <w:pPr>
-              <w:pStyle w:val="Compact"/>
-              <w:jc w:val="left"/>
-            </w:pPr>
-            <w:r>
-              <w:t xml:space="preserve">-0.55</w:t>
-            </w:r>
-          </w:p>
-        </w:tc>
-        <w:tc>
-          <w:tcPr/>
-          <w:p>
-            <w:pPr>
-              <w:pStyle w:val="Compact"/>
-              <w:jc w:val="left"/>
-            </w:pPr>
-            <w:r>
-              <w:t xml:space="preserve">.626</w:t>
+              <w:t xml:space="preserve">-0.02 [-0.05, 0.01]</w:t>
+            </w:r>
+          </w:p>
+        </w:tc>
+        <w:tc>
+          <w:tcPr/>
+          <w:p>
+            <w:pPr>
+              <w:pStyle w:val="Compact"/>
+              <w:jc w:val="left"/>
+            </w:pPr>
+            <w:r>
+              <w:t xml:space="preserve">0.01</w:t>
+            </w:r>
+          </w:p>
+        </w:tc>
+        <w:tc>
+          <w:tcPr/>
+          <w:p>
+            <w:pPr>
+              <w:pStyle w:val="Compact"/>
+              <w:jc w:val="left"/>
+            </w:pPr>
+            <w:r>
+              <w:t xml:space="preserve">-1.35</w:t>
+            </w:r>
+          </w:p>
+        </w:tc>
+        <w:tc>
+          <w:tcPr/>
+          <w:p>
+            <w:pPr>
+              <w:pStyle w:val="Compact"/>
+              <w:jc w:val="left"/>
+            </w:pPr>
+            <w:r>
+              <w:t xml:space="preserve">.217</w:t>
             </w:r>
           </w:p>
         </w:tc>
@@ -8913,19 +8913,19 @@
               <w:jc w:val="left"/>
             </w:pPr>
             <w:r>
-              <w:t xml:space="preserve">-0.81</w:t>
-            </w:r>
-          </w:p>
-        </w:tc>
-        <w:tc>
-          <w:tcPr/>
-          <w:p>
-            <w:pPr>
-              <w:pStyle w:val="Compact"/>
-              <w:jc w:val="left"/>
-            </w:pPr>
-            <w:r>
-              <w:t xml:space="preserve">.473</w:t>
+              <w:t xml:space="preserve">-0.50</w:t>
+            </w:r>
+          </w:p>
+        </w:tc>
+        <w:tc>
+          <w:tcPr/>
+          <w:p>
+            <w:pPr>
+              <w:pStyle w:val="Compact"/>
+              <w:jc w:val="left"/>
+            </w:pPr>
+            <w:r>
+              <w:t xml:space="preserve">.622</w:t>
             </w:r>
           </w:p>
         </w:tc>
@@ -8992,19 +8992,19 @@
               <w:jc w:val="left"/>
             </w:pPr>
             <w:r>
-              <w:t xml:space="preserve">2.22</w:t>
-            </w:r>
-          </w:p>
-        </w:tc>
-        <w:tc>
-          <w:tcPr/>
-          <w:p>
-            <w:pPr>
-              <w:pStyle w:val="Compact"/>
-              <w:jc w:val="left"/>
-            </w:pPr>
-            <w:r>
-              <w:t xml:space="preserve">.033</w:t>
+              <w:t xml:space="preserve">1.91</w:t>
+            </w:r>
+          </w:p>
+        </w:tc>
+        <w:tc>
+          <w:tcPr/>
+          <w:p>
+            <w:pPr>
+              <w:pStyle w:val="Compact"/>
+              <w:jc w:val="left"/>
+            </w:pPr>
+            <w:r>
+              <w:t xml:space="preserve">.122</w:t>
             </w:r>
           </w:p>
         </w:tc>
@@ -9040,19 +9040,19 @@
               <w:jc w:val="left"/>
             </w:pPr>
             <w:r>
-              <w:t xml:space="preserve">1.86</w:t>
-            </w:r>
-          </w:p>
-        </w:tc>
-        <w:tc>
-          <w:tcPr/>
-          <w:p>
-            <w:pPr>
-              <w:pStyle w:val="Compact"/>
-              <w:jc w:val="left"/>
-            </w:pPr>
-            <w:r>
-              <w:t xml:space="preserve">.113</w:t>
+              <w:t xml:space="preserve">1.35</w:t>
+            </w:r>
+          </w:p>
+        </w:tc>
+        <w:tc>
+          <w:tcPr/>
+          <w:p>
+            <w:pPr>
+              <w:pStyle w:val="Compact"/>
+              <w:jc w:val="left"/>
+            </w:pPr>
+            <w:r>
+              <w:t xml:space="preserve">.217</w:t>
             </w:r>
           </w:p>
         </w:tc>
@@ -9133,19 +9133,19 @@
               <w:jc w:val="left"/>
             </w:pPr>
             <w:r>
-              <w:t xml:space="preserve">-0.11</w:t>
-            </w:r>
-          </w:p>
-        </w:tc>
-        <w:tc>
-          <w:tcPr/>
-          <w:p>
-            <w:pPr>
-              <w:pStyle w:val="Compact"/>
-              <w:jc w:val="left"/>
-            </w:pPr>
-            <w:r>
-              <w:t xml:space="preserve">.921</w:t>
+              <w:t xml:space="preserve">0.93</w:t>
+            </w:r>
+          </w:p>
+        </w:tc>
+        <w:tc>
+          <w:tcPr/>
+          <w:p>
+            <w:pPr>
+              <w:pStyle w:val="Compact"/>
+              <w:jc w:val="left"/>
+            </w:pPr>
+            <w:r>
+              <w:t xml:space="preserve">.364</w:t>
             </w:r>
           </w:p>
         </w:tc>
@@ -9181,19 +9181,19 @@
               <w:jc w:val="left"/>
             </w:pPr>
             <w:r>
-              <w:t xml:space="preserve">0.53</w:t>
-            </w:r>
-          </w:p>
-        </w:tc>
-        <w:tc>
-          <w:tcPr/>
-          <w:p>
-            <w:pPr>
-              <w:pStyle w:val="Compact"/>
-              <w:jc w:val="left"/>
-            </w:pPr>
-            <w:r>
-              <w:t xml:space="preserve">.623</w:t>
+              <w:t xml:space="preserve">0.01</w:t>
+            </w:r>
+          </w:p>
+        </w:tc>
+        <w:tc>
+          <w:tcPr/>
+          <w:p>
+            <w:pPr>
+              <w:pStyle w:val="Compact"/>
+              <w:jc w:val="left"/>
+            </w:pPr>
+            <w:r>
+              <w:t xml:space="preserve">.988</w:t>
             </w:r>
           </w:p>
         </w:tc>
@@ -9297,31 +9297,31 @@
               <w:jc w:val="left"/>
             </w:pPr>
             <w:r>
-              <w:t xml:space="preserve">1.43 [1.03, 1.82]</w:t>
-            </w:r>
-          </w:p>
-        </w:tc>
-        <w:tc>
-          <w:tcPr/>
-          <w:p>
-            <w:pPr>
-              <w:pStyle w:val="Compact"/>
-              <w:jc w:val="left"/>
-            </w:pPr>
-            <w:r>
-              <w:t xml:space="preserve">0.20</w:t>
-            </w:r>
-          </w:p>
-        </w:tc>
-        <w:tc>
-          <w:tcPr/>
-          <w:p>
-            <w:pPr>
-              <w:pStyle w:val="Compact"/>
-              <w:jc w:val="left"/>
-            </w:pPr>
-            <w:r>
-              <w:t xml:space="preserve">7.00</w:t>
+              <w:t xml:space="preserve">1.52 [1.07, 1.97]</w:t>
+            </w:r>
+          </w:p>
+        </w:tc>
+        <w:tc>
+          <w:tcPr/>
+          <w:p>
+            <w:pPr>
+              <w:pStyle w:val="Compact"/>
+              <w:jc w:val="left"/>
+            </w:pPr>
+            <w:r>
+              <w:t xml:space="preserve">0.23</w:t>
+            </w:r>
+          </w:p>
+        </w:tc>
+        <w:tc>
+          <w:tcPr/>
+          <w:p>
+            <w:pPr>
+              <w:pStyle w:val="Compact"/>
+              <w:jc w:val="left"/>
+            </w:pPr>
+            <w:r>
+              <w:t xml:space="preserve">6.65</w:t>
             </w:r>
           </w:p>
         </w:tc>
@@ -9345,31 +9345,31 @@
               <w:jc w:val="left"/>
             </w:pPr>
             <w:r>
-              <w:t xml:space="preserve">1.35 [1.11, 1.59]</w:t>
-            </w:r>
-          </w:p>
-        </w:tc>
-        <w:tc>
-          <w:tcPr/>
-          <w:p>
-            <w:pPr>
-              <w:pStyle w:val="Compact"/>
-              <w:jc w:val="left"/>
-            </w:pPr>
-            <w:r>
-              <w:t xml:space="preserve">0.12</w:t>
-            </w:r>
-          </w:p>
-        </w:tc>
-        <w:tc>
-          <w:tcPr/>
-          <w:p>
-            <w:pPr>
-              <w:pStyle w:val="Compact"/>
-              <w:jc w:val="left"/>
-            </w:pPr>
-            <w:r>
-              <w:t xml:space="preserve">11.12</w:t>
+              <w:t xml:space="preserve">1.34 [1.07, 1.60]</w:t>
+            </w:r>
+          </w:p>
+        </w:tc>
+        <w:tc>
+          <w:tcPr/>
+          <w:p>
+            <w:pPr>
+              <w:pStyle w:val="Compact"/>
+              <w:jc w:val="left"/>
+            </w:pPr>
+            <w:r>
+              <w:t xml:space="preserve">0.13</w:t>
+            </w:r>
+          </w:p>
+        </w:tc>
+        <w:tc>
+          <w:tcPr/>
+          <w:p>
+            <w:pPr>
+              <w:pStyle w:val="Compact"/>
+              <w:jc w:val="left"/>
+            </w:pPr>
+            <w:r>
+              <w:t xml:space="preserve">9.97</w:t>
             </w:r>
           </w:p>
         </w:tc>
@@ -9407,91 +9407,91 @@
               <w:jc w:val="left"/>
             </w:pPr>
             <w:r>
-              <w:t xml:space="preserve">0.11 [0.08, 0.14]</w:t>
-            </w:r>
-          </w:p>
-        </w:tc>
-        <w:tc>
-          <w:tcPr/>
-          <w:p>
-            <w:pPr>
-              <w:pStyle w:val="Compact"/>
-              <w:jc w:val="left"/>
-            </w:pPr>
-            <w:r>
-              <w:t xml:space="preserve">0.02</w:t>
-            </w:r>
-          </w:p>
-        </w:tc>
-        <w:tc>
-          <w:tcPr/>
-          <w:p>
-            <w:pPr>
-              <w:pStyle w:val="Compact"/>
-              <w:jc w:val="left"/>
-            </w:pPr>
-            <w:r>
-              <w:t xml:space="preserve">6.39</w:t>
-            </w:r>
-          </w:p>
-        </w:tc>
-        <w:tc>
-          <w:tcPr/>
-          <w:p>
-            <w:pPr>
-              <w:pStyle w:val="Compact"/>
-              <w:jc w:val="left"/>
-            </w:pPr>
-            <w:r>
-              <w:t xml:space="preserve">.001</w:t>
-            </w:r>
-          </w:p>
-        </w:tc>
-        <w:tc>
-          <w:tcPr/>
-          <w:p>
-            <w:pPr>
-              <w:pStyle w:val="Compact"/>
-              <w:jc w:val="left"/>
-            </w:pPr>
-            <w:r>
-              <w:t xml:space="preserve">0.07 [0.04, 0.10]</w:t>
-            </w:r>
-          </w:p>
-        </w:tc>
-        <w:tc>
-          <w:tcPr/>
-          <w:p>
-            <w:pPr>
-              <w:pStyle w:val="Compact"/>
-              <w:jc w:val="left"/>
-            </w:pPr>
-            <w:r>
-              <w:t xml:space="preserve">0.02</w:t>
-            </w:r>
-          </w:p>
-        </w:tc>
-        <w:tc>
-          <w:tcPr/>
-          <w:p>
-            <w:pPr>
-              <w:pStyle w:val="Compact"/>
-              <w:jc w:val="left"/>
-            </w:pPr>
-            <w:r>
-              <w:t xml:space="preserve">4.58</w:t>
-            </w:r>
-          </w:p>
-        </w:tc>
-        <w:tc>
-          <w:tcPr/>
-          <w:p>
-            <w:pPr>
-              <w:pStyle w:val="Compact"/>
-              <w:jc w:val="left"/>
-            </w:pPr>
-            <w:r>
-              <w:t xml:space="preserve">.006</w:t>
+              <w:t xml:space="preserve">0.11 [0.09, 0.13]</w:t>
+            </w:r>
+          </w:p>
+        </w:tc>
+        <w:tc>
+          <w:tcPr/>
+          <w:p>
+            <w:pPr>
+              <w:pStyle w:val="Compact"/>
+              <w:jc w:val="left"/>
+            </w:pPr>
+            <w:r>
+              <w:t xml:space="preserve">0.01</w:t>
+            </w:r>
+          </w:p>
+        </w:tc>
+        <w:tc>
+          <w:tcPr/>
+          <w:p>
+            <w:pPr>
+              <w:pStyle w:val="Compact"/>
+              <w:jc w:val="left"/>
+            </w:pPr>
+            <w:r>
+              <w:t xml:space="preserve">9.38</w:t>
+            </w:r>
+          </w:p>
+        </w:tc>
+        <w:tc>
+          <w:tcPr/>
+          <w:p>
+            <w:pPr>
+              <w:pStyle w:val="Compact"/>
+              <w:jc w:val="left"/>
+            </w:pPr>
+            <w:r>
+              <w:t xml:space="preserve">&lt; .001</w:t>
+            </w:r>
+          </w:p>
+        </w:tc>
+        <w:tc>
+          <w:tcPr/>
+          <w:p>
+            <w:pPr>
+              <w:pStyle w:val="Compact"/>
+              <w:jc w:val="left"/>
+            </w:pPr>
+            <w:r>
+              <w:t xml:space="preserve">0.06 [0.03, 0.09]</w:t>
+            </w:r>
+          </w:p>
+        </w:tc>
+        <w:tc>
+          <w:tcPr/>
+          <w:p>
+            <w:pPr>
+              <w:pStyle w:val="Compact"/>
+              <w:jc w:val="left"/>
+            </w:pPr>
+            <w:r>
+              <w:t xml:space="preserve">0.01</w:t>
+            </w:r>
+          </w:p>
+        </w:tc>
+        <w:tc>
+          <w:tcPr/>
+          <w:p>
+            <w:pPr>
+              <w:pStyle w:val="Compact"/>
+              <w:jc w:val="left"/>
+            </w:pPr>
+            <w:r>
+              <w:t xml:space="preserve">4.46</w:t>
+            </w:r>
+          </w:p>
+        </w:tc>
+        <w:tc>
+          <w:tcPr/>
+          <w:p>
+            <w:pPr>
+              <w:pStyle w:val="Compact"/>
+              <w:jc w:val="left"/>
+            </w:pPr>
+            <w:r>
+              <w:t xml:space="preserve">.002</w:t>
             </w:r>
           </w:p>
         </w:tc>
@@ -9517,6 +9517,54 @@
               <w:jc w:val="left"/>
             </w:pPr>
             <w:r>
+              <w:t xml:space="preserve">-0.02 [-0.03, -0.01]</w:t>
+            </w:r>
+          </w:p>
+        </w:tc>
+        <w:tc>
+          <w:tcPr/>
+          <w:p>
+            <w:pPr>
+              <w:pStyle w:val="Compact"/>
+              <w:jc w:val="left"/>
+            </w:pPr>
+            <w:r>
+              <w:t xml:space="preserve">0.00</w:t>
+            </w:r>
+          </w:p>
+        </w:tc>
+        <w:tc>
+          <w:tcPr/>
+          <w:p>
+            <w:pPr>
+              <w:pStyle w:val="Compact"/>
+              <w:jc w:val="left"/>
+            </w:pPr>
+            <w:r>
+              <w:t xml:space="preserve">-7.30</w:t>
+            </w:r>
+          </w:p>
+        </w:tc>
+        <w:tc>
+          <w:tcPr/>
+          <w:p>
+            <w:pPr>
+              <w:pStyle w:val="Compact"/>
+              <w:jc w:val="left"/>
+            </w:pPr>
+            <w:r>
+              <w:t xml:space="preserve">&lt; .001</w:t>
+            </w:r>
+          </w:p>
+        </w:tc>
+        <w:tc>
+          <w:tcPr/>
+          <w:p>
+            <w:pPr>
+              <w:pStyle w:val="Compact"/>
+              <w:jc w:val="left"/>
+            </w:pPr>
+            <w:r>
               <w:t xml:space="preserve">-0.02 [-0.03, -0.02]</w:t>
             </w:r>
           </w:p>
@@ -9541,55 +9589,7 @@
               <w:jc w:val="left"/>
             </w:pPr>
             <w:r>
-              <w:t xml:space="preserve">-7.28</w:t>
-            </w:r>
-          </w:p>
-        </w:tc>
-        <w:tc>
-          <w:tcPr/>
-          <w:p>
-            <w:pPr>
-              <w:pStyle w:val="Compact"/>
-              <w:jc w:val="left"/>
-            </w:pPr>
-            <w:r>
-              <w:t xml:space="preserve">&lt; .001</w:t>
-            </w:r>
-          </w:p>
-        </w:tc>
-        <w:tc>
-          <w:tcPr/>
-          <w:p>
-            <w:pPr>
-              <w:pStyle w:val="Compact"/>
-              <w:jc w:val="left"/>
-            </w:pPr>
-            <w:r>
-              <w:t xml:space="preserve">-0.03 [-0.03, -0.02]</w:t>
-            </w:r>
-          </w:p>
-        </w:tc>
-        <w:tc>
-          <w:tcPr/>
-          <w:p>
-            <w:pPr>
-              <w:pStyle w:val="Compact"/>
-              <w:jc w:val="left"/>
-            </w:pPr>
-            <w:r>
-              <w:t xml:space="preserve">0.00</w:t>
-            </w:r>
-          </w:p>
-        </w:tc>
-        <w:tc>
-          <w:tcPr/>
-          <w:p>
-            <w:pPr>
-              <w:pStyle w:val="Compact"/>
-              <w:jc w:val="left"/>
-            </w:pPr>
-            <w:r>
-              <w:t xml:space="preserve">-9.60</w:t>
+              <w:t xml:space="preserve">-10.63</w:t>
             </w:r>
           </w:p>
         </w:tc>
@@ -9641,7 +9641,7 @@
               <w:jc w:val="left"/>
             </w:pPr>
             <w:r>
-              <w:t xml:space="preserve">-0.02 [-0.03, 0.00]</w:t>
+              <w:t xml:space="preserve">0.00 [-0.01, 0.01]</w:t>
             </w:r>
           </w:p>
         </w:tc>
@@ -9665,31 +9665,31 @@
               <w:jc w:val="left"/>
             </w:pPr>
             <w:r>
-              <w:t xml:space="preserve">-1.59</w:t>
-            </w:r>
-          </w:p>
-        </w:tc>
-        <w:tc>
-          <w:tcPr/>
-          <w:p>
-            <w:pPr>
-              <w:pStyle w:val="Compact"/>
-              <w:jc w:val="left"/>
-            </w:pPr>
-            <w:r>
-              <w:t xml:space="preserve">.182</w:t>
-            </w:r>
-          </w:p>
-        </w:tc>
-        <w:tc>
-          <w:tcPr/>
-          <w:p>
-            <w:pPr>
-              <w:pStyle w:val="Compact"/>
-              <w:jc w:val="left"/>
-            </w:pPr>
-            <w:r>
-              <w:t xml:space="preserve">-0.01 [-0.02, 0.01]</w:t>
+              <w:t xml:space="preserve">0.00</w:t>
+            </w:r>
+          </w:p>
+        </w:tc>
+        <w:tc>
+          <w:tcPr/>
+          <w:p>
+            <w:pPr>
+              <w:pStyle w:val="Compact"/>
+              <w:jc w:val="left"/>
+            </w:pPr>
+            <w:r>
+              <w:t xml:space="preserve">.999</w:t>
+            </w:r>
+          </w:p>
+        </w:tc>
+        <w:tc>
+          <w:tcPr/>
+          <w:p>
+            <w:pPr>
+              <w:pStyle w:val="Compact"/>
+              <w:jc w:val="left"/>
+            </w:pPr>
+            <w:r>
+              <w:t xml:space="preserve">0.00 [-0.01, 0.01]</w:t>
             </w:r>
           </w:p>
         </w:tc>
@@ -9713,19 +9713,19 @@
               <w:jc w:val="left"/>
             </w:pPr>
             <w:r>
-              <w:t xml:space="preserve">-0.79</w:t>
-            </w:r>
-          </w:p>
-        </w:tc>
-        <w:tc>
-          <w:tcPr/>
-          <w:p>
-            <w:pPr>
-              <w:pStyle w:val="Compact"/>
-              <w:jc w:val="left"/>
-            </w:pPr>
-            <w:r>
-              <w:t xml:space="preserve">.456</w:t>
+              <w:t xml:space="preserve">0.62</w:t>
+            </w:r>
+          </w:p>
+        </w:tc>
+        <w:tc>
+          <w:tcPr/>
+          <w:p>
+            <w:pPr>
+              <w:pStyle w:val="Compact"/>
+              <w:jc w:val="left"/>
+            </w:pPr>
+            <w:r>
+              <w:t xml:space="preserve">.540</w:t>
             </w:r>
           </w:p>
         </w:tc>
@@ -9792,19 +9792,19 @@
               <w:jc w:val="left"/>
             </w:pPr>
             <w:r>
-              <w:t xml:space="preserve">-3.38</w:t>
-            </w:r>
-          </w:p>
-        </w:tc>
-        <w:tc>
-          <w:tcPr/>
-          <w:p>
-            <w:pPr>
-              <w:pStyle w:val="Compact"/>
-              <w:jc w:val="left"/>
-            </w:pPr>
-            <w:r>
-              <w:t xml:space="preserve">.010</w:t>
+              <w:t xml:space="preserve">-4.00</w:t>
+            </w:r>
+          </w:p>
+        </w:tc>
+        <w:tc>
+          <w:tcPr/>
+          <w:p>
+            <w:pPr>
+              <w:pStyle w:val="Compact"/>
+              <w:jc w:val="left"/>
+            </w:pPr>
+            <w:r>
+              <w:t xml:space="preserve">&lt; .001</w:t>
             </w:r>
           </w:p>
         </w:tc>
@@ -9840,7 +9840,7 @@
               <w:jc w:val="left"/>
             </w:pPr>
             <w:r>
-              <w:t xml:space="preserve">-3.03</w:t>
+              <w:t xml:space="preserve">-3.05</w:t>
             </w:r>
           </w:p>
         </w:tc>
@@ -9933,19 +9933,19 @@
               <w:jc w:val="left"/>
             </w:pPr>
             <w:r>
-              <w:t xml:space="preserve">1.27</w:t>
-            </w:r>
-          </w:p>
-        </w:tc>
-        <w:tc>
-          <w:tcPr/>
-          <w:p>
-            <w:pPr>
-              <w:pStyle w:val="Compact"/>
-              <w:jc w:val="left"/>
-            </w:pPr>
-            <w:r>
-              <w:t xml:space="preserve">.229</w:t>
+              <w:t xml:space="preserve">-0.47</w:t>
+            </w:r>
+          </w:p>
+        </w:tc>
+        <w:tc>
+          <w:tcPr/>
+          <w:p>
+            <w:pPr>
+              <w:pStyle w:val="Compact"/>
+              <w:jc w:val="left"/>
+            </w:pPr>
+            <w:r>
+              <w:t xml:space="preserve">.648</w:t>
             </w:r>
           </w:p>
         </w:tc>
@@ -9981,19 +9981,19 @@
               <w:jc w:val="left"/>
             </w:pPr>
             <w:r>
-              <w:t xml:space="preserve">0.17</w:t>
-            </w:r>
-          </w:p>
-        </w:tc>
-        <w:tc>
-          <w:tcPr/>
-          <w:p>
-            <w:pPr>
-              <w:pStyle w:val="Compact"/>
-              <w:jc w:val="left"/>
-            </w:pPr>
-            <w:r>
-              <w:t xml:space="preserve">.869</w:t>
+              <w:t xml:space="preserve">-1.01</w:t>
+            </w:r>
+          </w:p>
+        </w:tc>
+        <w:tc>
+          <w:tcPr/>
+          <w:p>
+            <w:pPr>
+              <w:pStyle w:val="Compact"/>
+              <w:jc w:val="left"/>
+            </w:pPr>
+            <w:r>
+              <w:t xml:space="preserve">.357</w:t>
             </w:r>
           </w:p>
         </w:tc>

</xml_diff>